<commit_message>
refs #99 Kleine Anpassungen an Extensions
</commit_message>
<xml_diff>
--- a/doc/03_Anforderderungsspezifikation/UC1_Stundeneintrag_erfassen.docx
+++ b/doc/03_Anforderderungsspezifikation/UC1_Stundeneintrag_erfassen.docx
@@ -6,8 +6,6 @@
       <w:pPr>
         <w:pStyle w:val="Titel"/>
       </w:pPr>
-      <w:bookmarkStart w:id="0" w:name="_GoBack"/>
-      <w:bookmarkEnd w:id="0"/>
       <w:r>
         <w:rPr>
           <w:noProof/>
@@ -48,21 +46,21 @@
       <w:pPr>
         <w:pStyle w:val="berschrift1"/>
       </w:pPr>
-      <w:bookmarkStart w:id="1" w:name="_Toc288484320"/>
+      <w:bookmarkStart w:id="0" w:name="_Toc288484320"/>
       <w:r>
         <w:t>Dokumentinformationen</w:t>
       </w:r>
-      <w:bookmarkEnd w:id="1"/>
+      <w:bookmarkEnd w:id="0"/>
     </w:p>
     <w:p>
       <w:pPr>
         <w:pStyle w:val="berschrift2"/>
       </w:pPr>
-      <w:bookmarkStart w:id="2" w:name="_Toc288484321"/>
+      <w:bookmarkStart w:id="1" w:name="_Toc288484321"/>
       <w:r>
         <w:t>Änderungsgeschichte</w:t>
       </w:r>
-      <w:bookmarkEnd w:id="2"/>
+      <w:bookmarkEnd w:id="1"/>
     </w:p>
     <w:tbl>
       <w:tblPr>
@@ -246,13 +244,8 @@
               <w:cnfStyle w:val="000000010000" w:firstRow="0" w:lastRow="0" w:firstColumn="0" w:lastColumn="0" w:oddVBand="0" w:evenVBand="0" w:oddHBand="0" w:evenHBand="1" w:firstRowFirstColumn="0" w:firstRowLastColumn="0" w:lastRowFirstColumn="0" w:lastRowLastColumn="0"/>
             </w:pPr>
             <w:r>
-              <w:t xml:space="preserve">Anpassungen an Main Scenario &amp; </w:t>
+              <w:t>Anpassungen an Main Scenario &amp; Extensions</w:t>
             </w:r>
-            <w:proofErr w:type="spellStart"/>
-            <w:r>
-              <w:t>Extensions</w:t>
-            </w:r>
-            <w:proofErr w:type="spellEnd"/>
           </w:p>
         </w:tc>
         <w:tc>
@@ -262,6 +255,71 @@
           <w:p>
             <w:pPr>
               <w:cnfStyle w:val="000000010000" w:firstRow="0" w:lastRow="0" w:firstColumn="0" w:lastColumn="0" w:oddVBand="0" w:evenVBand="0" w:oddHBand="0" w:evenHBand="1" w:firstRowFirstColumn="0" w:firstRowLastColumn="0" w:lastRowFirstColumn="0" w:lastRowLastColumn="0"/>
+            </w:pPr>
+            <w:r>
+              <w:t>WR</w:t>
+            </w:r>
+          </w:p>
+        </w:tc>
+      </w:tr>
+      <w:tr>
+        <w:trPr>
+          <w:cnfStyle w:val="000000100000" w:firstRow="0" w:lastRow="0" w:firstColumn="0" w:lastColumn="0" w:oddVBand="0" w:evenVBand="0" w:oddHBand="1" w:evenHBand="0" w:firstRowFirstColumn="0" w:firstRowLastColumn="0" w:lastRowFirstColumn="0" w:lastRowLastColumn="0"/>
+        </w:trPr>
+        <w:tc>
+          <w:tcPr>
+            <w:cnfStyle w:val="001000000000" w:firstRow="0" w:lastRow="0" w:firstColumn="1" w:lastColumn="0" w:oddVBand="0" w:evenVBand="0" w:oddHBand="0" w:evenHBand="0" w:firstRowFirstColumn="0" w:firstRowLastColumn="0" w:lastRowFirstColumn="0" w:lastRowLastColumn="0"/>
+            <w:tcW w:w="1138" w:type="dxa"/>
+          </w:tcPr>
+          <w:p>
+            <w:pPr>
+              <w:rPr>
+                <w:b w:val="0"/>
+              </w:rPr>
+            </w:pPr>
+            <w:r>
+              <w:rPr>
+                <w:b w:val="0"/>
+              </w:rPr>
+              <w:t>21.03.2011</w:t>
+            </w:r>
+          </w:p>
+        </w:tc>
+        <w:tc>
+          <w:tcPr>
+            <w:tcW w:w="993" w:type="dxa"/>
+          </w:tcPr>
+          <w:p>
+            <w:pPr>
+              <w:cnfStyle w:val="000000100000" w:firstRow="0" w:lastRow="0" w:firstColumn="0" w:lastColumn="0" w:oddVBand="0" w:evenVBand="0" w:oddHBand="1" w:evenHBand="0" w:firstRowFirstColumn="0" w:firstRowLastColumn="0" w:lastRowFirstColumn="0" w:lastRowLastColumn="0"/>
+            </w:pPr>
+            <w:r>
+              <w:t>1.2</w:t>
+            </w:r>
+          </w:p>
+        </w:tc>
+        <w:tc>
+          <w:tcPr>
+            <w:tcW w:w="4674" w:type="dxa"/>
+          </w:tcPr>
+          <w:p>
+            <w:pPr>
+              <w:cnfStyle w:val="000000100000" w:firstRow="0" w:lastRow="0" w:firstColumn="0" w:lastColumn="0" w:oddVBand="0" w:evenVBand="0" w:oddHBand="1" w:evenHBand="0" w:firstRowFirstColumn="0" w:firstRowLastColumn="0" w:lastRowFirstColumn="0" w:lastRowLastColumn="0"/>
+            </w:pPr>
+            <w:r>
+              <w:t xml:space="preserve">Änderungen an den Extensions </w:t>
+            </w:r>
+            <w:bookmarkStart w:id="2" w:name="_GoBack"/>
+            <w:bookmarkEnd w:id="2"/>
+          </w:p>
+        </w:tc>
+        <w:tc>
+          <w:tcPr>
+            <w:tcW w:w="2303" w:type="dxa"/>
+          </w:tcPr>
+          <w:p>
+            <w:pPr>
+              <w:cnfStyle w:val="000000100000" w:firstRow="0" w:lastRow="0" w:firstColumn="0" w:lastColumn="0" w:oddVBand="0" w:evenVBand="0" w:oddHBand="1" w:evenHBand="0" w:firstRowFirstColumn="0" w:firstRowLastColumn="0" w:lastRowFirstColumn="0" w:lastRowLastColumn="0"/>
             </w:pPr>
             <w:r>
               <w:t>WR</w:t>
@@ -687,13 +745,8 @@
         <w:pStyle w:val="berschrift1"/>
       </w:pPr>
       <w:bookmarkStart w:id="4" w:name="_Toc288484323"/>
-      <w:proofErr w:type="spellStart"/>
-      <w:r>
-        <w:t>Use</w:t>
-      </w:r>
-      <w:proofErr w:type="spellEnd"/>
-      <w:r>
-        <w:t xml:space="preserve"> Case</w:t>
+      <w:r>
+        <w:t>Use Case</w:t>
       </w:r>
       <w:r>
         <w:t xml:space="preserve"> UC1: </w:t>
@@ -731,94 +784,31 @@
         <w:t>Format:</w:t>
       </w:r>
       <w:r>
-        <w:t xml:space="preserve"> </w:t>
-      </w:r>
-      <w:proofErr w:type="spellStart"/>
-      <w:r>
-        <w:t>Fully</w:t>
-      </w:r>
-      <w:proofErr w:type="spellEnd"/>
-      <w:r>
-        <w:t xml:space="preserve"> </w:t>
-      </w:r>
-      <w:proofErr w:type="spellStart"/>
-      <w:r>
-        <w:t>dressed</w:t>
-      </w:r>
-      <w:proofErr w:type="spellEnd"/>
+        <w:t xml:space="preserve"> Fully dressed</w:t>
+      </w:r>
     </w:p>
     <w:p>
       <w:r>
         <w:rPr>
           <w:b/>
         </w:rPr>
-        <w:t xml:space="preserve">Primary </w:t>
-      </w:r>
-      <w:proofErr w:type="spellStart"/>
-      <w:r>
+        <w:t>Primary Actor:</w:t>
+      </w:r>
+      <w:r>
+        <w:t xml:space="preserve"> Aussendienstmitarbeiter</w:t>
+      </w:r>
+    </w:p>
+    <w:p>
+      <w:pPr>
         <w:rPr>
           <w:b/>
         </w:rPr>
-        <w:t>Actor</w:t>
-      </w:r>
-      <w:proofErr w:type="spellEnd"/>
+      </w:pPr>
       <w:r>
         <w:rPr>
           <w:b/>
         </w:rPr>
-        <w:t>:</w:t>
-      </w:r>
-      <w:r>
-        <w:t xml:space="preserve"> Aussendienstmitarbeiter</w:t>
-      </w:r>
-    </w:p>
-    <w:p>
-      <w:pPr>
-        <w:rPr>
-          <w:b/>
-        </w:rPr>
-      </w:pPr>
-      <w:proofErr w:type="spellStart"/>
-      <w:r>
-        <w:rPr>
-          <w:b/>
-        </w:rPr>
-        <w:t>Stakeholders</w:t>
-      </w:r>
-      <w:proofErr w:type="spellEnd"/>
-      <w:r>
-        <w:rPr>
-          <w:b/>
-        </w:rPr>
-        <w:t xml:space="preserve"> </w:t>
-      </w:r>
-      <w:proofErr w:type="spellStart"/>
-      <w:r>
-        <w:rPr>
-          <w:b/>
-        </w:rPr>
-        <w:t>and</w:t>
-      </w:r>
-      <w:proofErr w:type="spellEnd"/>
-      <w:r>
-        <w:rPr>
-          <w:b/>
-        </w:rPr>
-        <w:t xml:space="preserve"> </w:t>
-      </w:r>
-      <w:proofErr w:type="spellStart"/>
-      <w:r>
-        <w:rPr>
-          <w:b/>
-        </w:rPr>
-        <w:t>Interests</w:t>
-      </w:r>
-      <w:proofErr w:type="spellEnd"/>
-      <w:r>
-        <w:rPr>
-          <w:b/>
-        </w:rPr>
-        <w:t>:</w:t>
+        <w:t>Stakeholders and Interests:</w:t>
       </w:r>
     </w:p>
     <w:p>
@@ -973,19 +963,11 @@
           <w:b/>
         </w:rPr>
       </w:pPr>
-      <w:proofErr w:type="spellStart"/>
       <w:r>
         <w:rPr>
           <w:b/>
         </w:rPr>
-        <w:t>Preconditions</w:t>
-      </w:r>
-      <w:proofErr w:type="spellEnd"/>
-      <w:r>
-        <w:rPr>
-          <w:b/>
-        </w:rPr>
-        <w:t>:</w:t>
+        <w:t>Preconditions:</w:t>
       </w:r>
     </w:p>
     <w:p>
@@ -1042,47 +1024,11 @@
           <w:b/>
         </w:rPr>
       </w:pPr>
-      <w:proofErr w:type="spellStart"/>
       <w:r>
         <w:rPr>
           <w:b/>
         </w:rPr>
-        <w:t>Success</w:t>
-      </w:r>
-      <w:proofErr w:type="spellEnd"/>
-      <w:r>
-        <w:rPr>
-          <w:b/>
-        </w:rPr>
-        <w:t xml:space="preserve"> </w:t>
-      </w:r>
-      <w:proofErr w:type="spellStart"/>
-      <w:r>
-        <w:rPr>
-          <w:b/>
-        </w:rPr>
-        <w:t>Guarantee</w:t>
-      </w:r>
-      <w:proofErr w:type="spellEnd"/>
-      <w:r>
-        <w:rPr>
-          <w:b/>
-        </w:rPr>
-        <w:t xml:space="preserve"> (</w:t>
-      </w:r>
-      <w:proofErr w:type="spellStart"/>
-      <w:r>
-        <w:rPr>
-          <w:b/>
-        </w:rPr>
-        <w:t>Postconditions</w:t>
-      </w:r>
-      <w:proofErr w:type="spellEnd"/>
-      <w:r>
-        <w:rPr>
-          <w:b/>
-        </w:rPr>
-        <w:t>):</w:t>
+        <w:t>Success Guarantee (Postconditions):</w:t>
       </w:r>
     </w:p>
     <w:p>
@@ -1126,13 +1072,8 @@
           <w:numId w:val="20"/>
         </w:numPr>
       </w:pPr>
-      <w:proofErr w:type="gramStart"/>
-      <w:r>
-        <w:t>Beschreibung</w:t>
-      </w:r>
-      <w:proofErr w:type="gramEnd"/>
-      <w:r>
-        <w:t xml:space="preserve"> zum durchgeführten Auftrag </w:t>
+      <w:r>
+        <w:t xml:space="preserve">Beschreibung zum durchgeführten Auftrag </w:t>
       </w:r>
       <w:r>
         <w:t xml:space="preserve">wurden </w:t>
@@ -1183,21 +1124,7 @@
           <w:b/>
         </w:rPr>
         <w:lastRenderedPageBreak/>
-        <w:t xml:space="preserve">Main </w:t>
-      </w:r>
-      <w:proofErr w:type="spellStart"/>
-      <w:r>
-        <w:rPr>
-          <w:b/>
-        </w:rPr>
-        <w:t>Success</w:t>
-      </w:r>
-      <w:proofErr w:type="spellEnd"/>
-      <w:r>
-        <w:rPr>
-          <w:b/>
-        </w:rPr>
-        <w:t xml:space="preserve"> Scenario:</w:t>
+        <w:t>Main Success Scenario:</w:t>
       </w:r>
     </w:p>
     <w:p>
@@ -1337,23 +1264,34 @@
     </w:p>
     <w:p>
       <w:pPr>
+        <w:pStyle w:val="Listenabsatz"/>
+        <w:numPr>
+          <w:ilvl w:val="0"/>
+          <w:numId w:val="5"/>
+        </w:numPr>
+        <w:ind w:hanging="720"/>
         <w:rPr>
           <w:b/>
         </w:rPr>
       </w:pPr>
-      <w:proofErr w:type="spellStart"/>
-      <w:r>
+      <w:r>
+        <w:rPr>
+          <w:i/>
+        </w:rPr>
+        <w:t>System: Meldet, ob Erfassung erfolgreich war.</w:t>
+      </w:r>
+    </w:p>
+    <w:p>
+      <w:pPr>
         <w:rPr>
           <w:b/>
         </w:rPr>
-        <w:t>Extensions</w:t>
-      </w:r>
-      <w:proofErr w:type="spellEnd"/>
+      </w:pPr>
       <w:r>
         <w:rPr>
           <w:b/>
         </w:rPr>
-        <w:t>:</w:t>
+        <w:t>Extensions:</w:t>
       </w:r>
     </w:p>
     <w:p>
@@ -1773,6 +1711,95 @@
       </w:r>
     </w:p>
     <w:p>
+      <w:r>
+        <w:t xml:space="preserve">6a. </w:t>
+      </w:r>
+      <w:r>
+        <w:tab/>
+      </w:r>
+      <w:r>
+        <w:t>Kundenangabe wurde hinzugefügt (Kann in Kombination mit Punkt 6b ablaufen).</w:t>
+      </w:r>
+    </w:p>
+    <w:p>
+      <w:pPr>
+        <w:pStyle w:val="Listenabsatz"/>
+        <w:numPr>
+          <w:ilvl w:val="0"/>
+          <w:numId w:val="24"/>
+        </w:numPr>
+        <w:ind w:left="709"/>
+      </w:pPr>
+      <w:r>
+        <w:t>Der Punkt 6 vom main success scenario wird ausgeführt</w:t>
+      </w:r>
+    </w:p>
+    <w:p>
+      <w:pPr>
+        <w:pStyle w:val="Listenabsatz"/>
+        <w:numPr>
+          <w:ilvl w:val="0"/>
+          <w:numId w:val="24"/>
+        </w:numPr>
+        <w:ind w:left="709"/>
+      </w:pPr>
+      <w:r>
+        <w:t xml:space="preserve">Kundenangaben werden zusätzlich an System übertragen </w:t>
+      </w:r>
+      <w:r>
+        <w:br/>
+      </w:r>
+      <w:r>
+        <w:rPr>
+          <w:i/>
+        </w:rPr>
+        <w:t>System: Erfasst Kundenangaben</w:t>
+      </w:r>
+    </w:p>
+    <w:p>
+      <w:r>
+        <w:t>6b.</w:t>
+      </w:r>
+      <w:r>
+        <w:tab/>
+        <w:t>Beschreibung zu einem Arbeitsauftrag wurde hinzugefügt (Kann zusammen mit Punkt 6a ablaufen).</w:t>
+      </w:r>
+    </w:p>
+    <w:p>
+      <w:pPr>
+        <w:pStyle w:val="Listenabsatz"/>
+        <w:numPr>
+          <w:ilvl w:val="0"/>
+          <w:numId w:val="25"/>
+        </w:numPr>
+      </w:pPr>
+      <w:r>
+        <w:t>Der Punkt 6 vom main success scenario wird ausgeführt.</w:t>
+      </w:r>
+    </w:p>
+    <w:p>
+      <w:pPr>
+        <w:pStyle w:val="Listenabsatz"/>
+        <w:numPr>
+          <w:ilvl w:val="0"/>
+          <w:numId w:val="25"/>
+        </w:numPr>
+      </w:pPr>
+      <w:r>
+        <w:t>Beschreibung wird zusätzlich an System übertragen.</w:t>
+      </w:r>
+      <w:r>
+        <w:br/>
+      </w:r>
+      <w:r>
+        <w:rPr>
+          <w:i/>
+        </w:rPr>
+        <w:t>System: Erfasst Beschreibung</w:t>
+      </w:r>
+    </w:p>
+    <w:p/>
+    <w:p>
       <w:pPr>
         <w:rPr>
           <w:b/>
@@ -1782,21 +1809,21 @@
         <w:rPr>
           <w:b/>
         </w:rPr>
-        <w:t xml:space="preserve">Special </w:t>
-      </w:r>
-      <w:proofErr w:type="spellStart"/>
-      <w:r>
+        <w:br w:type="page"/>
+      </w:r>
+    </w:p>
+    <w:p>
+      <w:pPr>
         <w:rPr>
           <w:b/>
         </w:rPr>
-        <w:t>Requirements</w:t>
-      </w:r>
-      <w:proofErr w:type="spellEnd"/>
+      </w:pPr>
       <w:r>
         <w:rPr>
           <w:b/>
         </w:rPr>
-        <w:t>:</w:t>
+        <w:lastRenderedPageBreak/>
+        <w:t>Special Requirements:</w:t>
       </w:r>
     </w:p>
     <w:p>
@@ -1832,15 +1859,7 @@
         </w:numPr>
       </w:pPr>
       <w:r>
-        <w:t xml:space="preserve">Aussendienstmitarbeiter verwenden ein </w:t>
-      </w:r>
-      <w:proofErr w:type="spellStart"/>
-      <w:r>
-        <w:t>Android</w:t>
-      </w:r>
-      <w:proofErr w:type="spellEnd"/>
-      <w:r>
-        <w:t xml:space="preserve"> fähiges Smartphone</w:t>
+        <w:t>Aussendienstmitarbeiter verwenden ein Android fähiges Smartphone</w:t>
       </w:r>
     </w:p>
     <w:p>
@@ -1861,47 +1880,11 @@
           <w:b/>
         </w:rPr>
       </w:pPr>
-      <w:proofErr w:type="spellStart"/>
       <w:r>
         <w:rPr>
           <w:b/>
         </w:rPr>
-        <w:t>Frequency</w:t>
-      </w:r>
-      <w:proofErr w:type="spellEnd"/>
-      <w:r>
-        <w:rPr>
-          <w:b/>
-        </w:rPr>
-        <w:t xml:space="preserve"> </w:t>
-      </w:r>
-      <w:proofErr w:type="spellStart"/>
-      <w:r>
-        <w:rPr>
-          <w:b/>
-        </w:rPr>
-        <w:t>of</w:t>
-      </w:r>
-      <w:proofErr w:type="spellEnd"/>
-      <w:r>
-        <w:rPr>
-          <w:b/>
-        </w:rPr>
-        <w:t xml:space="preserve"> </w:t>
-      </w:r>
-      <w:proofErr w:type="spellStart"/>
-      <w:r>
-        <w:rPr>
-          <w:b/>
-        </w:rPr>
-        <w:t>Occurrence</w:t>
-      </w:r>
-      <w:proofErr w:type="spellEnd"/>
-      <w:r>
-        <w:rPr>
-          <w:b/>
-        </w:rPr>
-        <w:t>:</w:t>
+        <w:t>Frequency of Occurrence:</w:t>
       </w:r>
     </w:p>
     <w:p>
@@ -1926,21 +1909,7 @@
         <w:rPr>
           <w:b/>
         </w:rPr>
-        <w:t xml:space="preserve">Open </w:t>
-      </w:r>
-      <w:proofErr w:type="spellStart"/>
-      <w:r>
-        <w:rPr>
-          <w:b/>
-        </w:rPr>
-        <w:t>Issues</w:t>
-      </w:r>
-      <w:proofErr w:type="spellEnd"/>
-      <w:r>
-        <w:rPr>
-          <w:b/>
-        </w:rPr>
-        <w:t>:</w:t>
+        <w:t>Open Issues:</w:t>
       </w:r>
     </w:p>
     <w:p>
@@ -2124,31 +2093,16 @@
       </w:rPr>
       <w:t xml:space="preserve"> von </w:t>
     </w:r>
-    <w:r>
-      <w:fldChar w:fldCharType="begin"/>
-    </w:r>
-    <w:r>
-      <w:instrText>NUMPAGES  \* Arabic  \* MERGEFORMAT</w:instrText>
-    </w:r>
-    <w:r>
-      <w:fldChar w:fldCharType="separate"/>
-    </w:r>
-    <w:r>
-      <w:rPr>
-        <w:b/>
-        <w:noProof/>
-        <w:lang w:val="de-DE"/>
-      </w:rPr>
-      <w:t>2</w:t>
-    </w:r>
-    <w:r>
-      <w:rPr>
-        <w:b/>
-        <w:noProof/>
-        <w:lang w:val="de-DE"/>
-      </w:rPr>
-      <w:fldChar w:fldCharType="end"/>
-    </w:r>
+    <w:fldSimple w:instr="NUMPAGES  \* Arabic  \* MERGEFORMAT">
+      <w:r>
+        <w:rPr>
+          <w:b/>
+          <w:noProof/>
+          <w:lang w:val="de-DE"/>
+        </w:rPr>
+        <w:t>3</w:t>
+      </w:r>
+    </w:fldSimple>
   </w:p>
 </w:ftr>
 </file>
@@ -3002,6 +2956,178 @@
     </w:lvl>
   </w:abstractNum>
   <w:abstractNum w:abstractNumId="8">
+    <w:nsid w:val="2BF04A99"/>
+    <w:multiLevelType w:val="hybridMultilevel"/>
+    <w:tmpl w:val="15025C98"/>
+    <w:lvl w:ilvl="0" w:tplc="0807000F">
+      <w:start w:val="1"/>
+      <w:numFmt w:val="decimal"/>
+      <w:lvlText w:val="%1."/>
+      <w:lvlJc w:val="left"/>
+      <w:pPr>
+        <w:ind w:left="720" w:hanging="360"/>
+      </w:pPr>
+    </w:lvl>
+    <w:lvl w:ilvl="1" w:tplc="08070019" w:tentative="1">
+      <w:start w:val="1"/>
+      <w:numFmt w:val="lowerLetter"/>
+      <w:lvlText w:val="%2."/>
+      <w:lvlJc w:val="left"/>
+      <w:pPr>
+        <w:ind w:left="1440" w:hanging="360"/>
+      </w:pPr>
+    </w:lvl>
+    <w:lvl w:ilvl="2" w:tplc="0807001B" w:tentative="1">
+      <w:start w:val="1"/>
+      <w:numFmt w:val="lowerRoman"/>
+      <w:lvlText w:val="%3."/>
+      <w:lvlJc w:val="right"/>
+      <w:pPr>
+        <w:ind w:left="2160" w:hanging="180"/>
+      </w:pPr>
+    </w:lvl>
+    <w:lvl w:ilvl="3" w:tplc="0807000F" w:tentative="1">
+      <w:start w:val="1"/>
+      <w:numFmt w:val="decimal"/>
+      <w:lvlText w:val="%4."/>
+      <w:lvlJc w:val="left"/>
+      <w:pPr>
+        <w:ind w:left="2880" w:hanging="360"/>
+      </w:pPr>
+    </w:lvl>
+    <w:lvl w:ilvl="4" w:tplc="08070019" w:tentative="1">
+      <w:start w:val="1"/>
+      <w:numFmt w:val="lowerLetter"/>
+      <w:lvlText w:val="%5."/>
+      <w:lvlJc w:val="left"/>
+      <w:pPr>
+        <w:ind w:left="3600" w:hanging="360"/>
+      </w:pPr>
+    </w:lvl>
+    <w:lvl w:ilvl="5" w:tplc="0807001B" w:tentative="1">
+      <w:start w:val="1"/>
+      <w:numFmt w:val="lowerRoman"/>
+      <w:lvlText w:val="%6."/>
+      <w:lvlJc w:val="right"/>
+      <w:pPr>
+        <w:ind w:left="4320" w:hanging="180"/>
+      </w:pPr>
+    </w:lvl>
+    <w:lvl w:ilvl="6" w:tplc="0807000F" w:tentative="1">
+      <w:start w:val="1"/>
+      <w:numFmt w:val="decimal"/>
+      <w:lvlText w:val="%7."/>
+      <w:lvlJc w:val="left"/>
+      <w:pPr>
+        <w:ind w:left="5040" w:hanging="360"/>
+      </w:pPr>
+    </w:lvl>
+    <w:lvl w:ilvl="7" w:tplc="08070019" w:tentative="1">
+      <w:start w:val="1"/>
+      <w:numFmt w:val="lowerLetter"/>
+      <w:lvlText w:val="%8."/>
+      <w:lvlJc w:val="left"/>
+      <w:pPr>
+        <w:ind w:left="5760" w:hanging="360"/>
+      </w:pPr>
+    </w:lvl>
+    <w:lvl w:ilvl="8" w:tplc="0807001B" w:tentative="1">
+      <w:start w:val="1"/>
+      <w:numFmt w:val="lowerRoman"/>
+      <w:lvlText w:val="%9."/>
+      <w:lvlJc w:val="right"/>
+      <w:pPr>
+        <w:ind w:left="6480" w:hanging="180"/>
+      </w:pPr>
+    </w:lvl>
+  </w:abstractNum>
+  <w:abstractNum w:abstractNumId="9">
+    <w:nsid w:val="30D46FC6"/>
+    <w:multiLevelType w:val="hybridMultilevel"/>
+    <w:tmpl w:val="89E83468"/>
+    <w:lvl w:ilvl="0" w:tplc="0807000F">
+      <w:start w:val="1"/>
+      <w:numFmt w:val="decimal"/>
+      <w:lvlText w:val="%1."/>
+      <w:lvlJc w:val="left"/>
+      <w:pPr>
+        <w:ind w:left="1434" w:hanging="360"/>
+      </w:pPr>
+    </w:lvl>
+    <w:lvl w:ilvl="1" w:tplc="08070019" w:tentative="1">
+      <w:start w:val="1"/>
+      <w:numFmt w:val="lowerLetter"/>
+      <w:lvlText w:val="%2."/>
+      <w:lvlJc w:val="left"/>
+      <w:pPr>
+        <w:ind w:left="2154" w:hanging="360"/>
+      </w:pPr>
+    </w:lvl>
+    <w:lvl w:ilvl="2" w:tplc="0807001B" w:tentative="1">
+      <w:start w:val="1"/>
+      <w:numFmt w:val="lowerRoman"/>
+      <w:lvlText w:val="%3."/>
+      <w:lvlJc w:val="right"/>
+      <w:pPr>
+        <w:ind w:left="2874" w:hanging="180"/>
+      </w:pPr>
+    </w:lvl>
+    <w:lvl w:ilvl="3" w:tplc="0807000F" w:tentative="1">
+      <w:start w:val="1"/>
+      <w:numFmt w:val="decimal"/>
+      <w:lvlText w:val="%4."/>
+      <w:lvlJc w:val="left"/>
+      <w:pPr>
+        <w:ind w:left="3594" w:hanging="360"/>
+      </w:pPr>
+    </w:lvl>
+    <w:lvl w:ilvl="4" w:tplc="08070019" w:tentative="1">
+      <w:start w:val="1"/>
+      <w:numFmt w:val="lowerLetter"/>
+      <w:lvlText w:val="%5."/>
+      <w:lvlJc w:val="left"/>
+      <w:pPr>
+        <w:ind w:left="4314" w:hanging="360"/>
+      </w:pPr>
+    </w:lvl>
+    <w:lvl w:ilvl="5" w:tplc="0807001B" w:tentative="1">
+      <w:start w:val="1"/>
+      <w:numFmt w:val="lowerRoman"/>
+      <w:lvlText w:val="%6."/>
+      <w:lvlJc w:val="right"/>
+      <w:pPr>
+        <w:ind w:left="5034" w:hanging="180"/>
+      </w:pPr>
+    </w:lvl>
+    <w:lvl w:ilvl="6" w:tplc="0807000F" w:tentative="1">
+      <w:start w:val="1"/>
+      <w:numFmt w:val="decimal"/>
+      <w:lvlText w:val="%7."/>
+      <w:lvlJc w:val="left"/>
+      <w:pPr>
+        <w:ind w:left="5754" w:hanging="360"/>
+      </w:pPr>
+    </w:lvl>
+    <w:lvl w:ilvl="7" w:tplc="08070019" w:tentative="1">
+      <w:start w:val="1"/>
+      <w:numFmt w:val="lowerLetter"/>
+      <w:lvlText w:val="%8."/>
+      <w:lvlJc w:val="left"/>
+      <w:pPr>
+        <w:ind w:left="6474" w:hanging="360"/>
+      </w:pPr>
+    </w:lvl>
+    <w:lvl w:ilvl="8" w:tplc="0807001B" w:tentative="1">
+      <w:start w:val="1"/>
+      <w:numFmt w:val="lowerRoman"/>
+      <w:lvlText w:val="%9."/>
+      <w:lvlJc w:val="right"/>
+      <w:pPr>
+        <w:ind w:left="7194" w:hanging="180"/>
+      </w:pPr>
+    </w:lvl>
+  </w:abstractNum>
+  <w:abstractNum w:abstractNumId="10">
     <w:nsid w:val="37D065CE"/>
     <w:multiLevelType w:val="hybridMultilevel"/>
     <w:tmpl w:val="8B76B738"/>
@@ -3090,7 +3216,7 @@
       </w:pPr>
     </w:lvl>
   </w:abstractNum>
-  <w:abstractNum w:abstractNumId="9">
+  <w:abstractNum w:abstractNumId="11">
     <w:nsid w:val="3DFE0AD9"/>
     <w:multiLevelType w:val="hybridMultilevel"/>
     <w:tmpl w:val="55586FF2"/>
@@ -3180,7 +3306,7 @@
       </w:pPr>
     </w:lvl>
   </w:abstractNum>
-  <w:abstractNum w:abstractNumId="10">
+  <w:abstractNum w:abstractNumId="12">
     <w:nsid w:val="4051292B"/>
     <w:multiLevelType w:val="hybridMultilevel"/>
     <w:tmpl w:val="72245AA4"/>
@@ -3269,7 +3395,7 @@
       </w:pPr>
     </w:lvl>
   </w:abstractNum>
-  <w:abstractNum w:abstractNumId="11">
+  <w:abstractNum w:abstractNumId="13">
     <w:nsid w:val="40552FC9"/>
     <w:multiLevelType w:val="hybridMultilevel"/>
     <w:tmpl w:val="7AE891B0"/>
@@ -3358,7 +3484,7 @@
       </w:pPr>
     </w:lvl>
   </w:abstractNum>
-  <w:abstractNum w:abstractNumId="12">
+  <w:abstractNum w:abstractNumId="14">
     <w:nsid w:val="45C66E52"/>
     <w:multiLevelType w:val="multilevel"/>
     <w:tmpl w:val="08070025"/>
@@ -3453,7 +3579,7 @@
       </w:pPr>
     </w:lvl>
   </w:abstractNum>
-  <w:abstractNum w:abstractNumId="13">
+  <w:abstractNum w:abstractNumId="15">
     <w:nsid w:val="45F63F95"/>
     <w:multiLevelType w:val="hybridMultilevel"/>
     <w:tmpl w:val="F1BE99CA"/>
@@ -3566,7 +3692,7 @@
       </w:rPr>
     </w:lvl>
   </w:abstractNum>
-  <w:abstractNum w:abstractNumId="14">
+  <w:abstractNum w:abstractNumId="16">
     <w:nsid w:val="4CA4750F"/>
     <w:multiLevelType w:val="hybridMultilevel"/>
     <w:tmpl w:val="B7A6D5E8"/>
@@ -3655,7 +3781,7 @@
       </w:pPr>
     </w:lvl>
   </w:abstractNum>
-  <w:abstractNum w:abstractNumId="15">
+  <w:abstractNum w:abstractNumId="17">
     <w:nsid w:val="4F565812"/>
     <w:multiLevelType w:val="hybridMultilevel"/>
     <w:tmpl w:val="4A669C1C"/>
@@ -3744,7 +3870,7 @@
       </w:pPr>
     </w:lvl>
   </w:abstractNum>
-  <w:abstractNum w:abstractNumId="16">
+  <w:abstractNum w:abstractNumId="18">
     <w:nsid w:val="594443C4"/>
     <w:multiLevelType w:val="hybridMultilevel"/>
     <w:tmpl w:val="4FF00D40"/>
@@ -3833,7 +3959,7 @@
       </w:pPr>
     </w:lvl>
   </w:abstractNum>
-  <w:abstractNum w:abstractNumId="17">
+  <w:abstractNum w:abstractNumId="19">
     <w:nsid w:val="5C557215"/>
     <w:multiLevelType w:val="hybridMultilevel"/>
     <w:tmpl w:val="CC6E282C"/>
@@ -3946,7 +4072,7 @@
       </w:rPr>
     </w:lvl>
   </w:abstractNum>
-  <w:abstractNum w:abstractNumId="18">
+  <w:abstractNum w:abstractNumId="20">
     <w:nsid w:val="62F33F41"/>
     <w:multiLevelType w:val="hybridMultilevel"/>
     <w:tmpl w:val="72909732"/>
@@ -4035,7 +4161,7 @@
       </w:pPr>
     </w:lvl>
   </w:abstractNum>
-  <w:abstractNum w:abstractNumId="19">
+  <w:abstractNum w:abstractNumId="21">
     <w:nsid w:val="6BC0634B"/>
     <w:multiLevelType w:val="multilevel"/>
     <w:tmpl w:val="0807001F"/>
@@ -4121,7 +4247,7 @@
       </w:pPr>
     </w:lvl>
   </w:abstractNum>
-  <w:abstractNum w:abstractNumId="20">
+  <w:abstractNum w:abstractNumId="22">
     <w:nsid w:val="6EBE4DDB"/>
     <w:multiLevelType w:val="hybridMultilevel"/>
     <w:tmpl w:val="246813C0"/>
@@ -4210,7 +4336,7 @@
       </w:pPr>
     </w:lvl>
   </w:abstractNum>
-  <w:abstractNum w:abstractNumId="21">
+  <w:abstractNum w:abstractNumId="23">
     <w:nsid w:val="72063266"/>
     <w:multiLevelType w:val="multilevel"/>
     <w:tmpl w:val="0807001D"/>
@@ -4296,7 +4422,7 @@
       </w:pPr>
     </w:lvl>
   </w:abstractNum>
-  <w:abstractNum w:abstractNumId="22">
+  <w:abstractNum w:abstractNumId="24">
     <w:nsid w:val="7A7F3350"/>
     <w:multiLevelType w:val="hybridMultilevel"/>
     <w:tmpl w:val="7168256E"/>
@@ -4392,25 +4518,25 @@
     <w:abstractNumId w:val="6"/>
   </w:num>
   <w:num w:numId="3">
+    <w:abstractNumId w:val="21"/>
+  </w:num>
+  <w:num w:numId="4">
+    <w:abstractNumId w:val="14"/>
+  </w:num>
+  <w:num w:numId="5">
+    <w:abstractNumId w:val="11"/>
+  </w:num>
+  <w:num w:numId="6">
     <w:abstractNumId w:val="19"/>
   </w:num>
-  <w:num w:numId="4">
-    <w:abstractNumId w:val="12"/>
-  </w:num>
-  <w:num w:numId="5">
-    <w:abstractNumId w:val="9"/>
-  </w:num>
-  <w:num w:numId="6">
+  <w:num w:numId="7">
     <w:abstractNumId w:val="17"/>
-  </w:num>
-  <w:num w:numId="7">
-    <w:abstractNumId w:val="15"/>
   </w:num>
   <w:num w:numId="8">
     <w:abstractNumId w:val="0"/>
   </w:num>
   <w:num w:numId="9">
-    <w:abstractNumId w:val="21"/>
+    <w:abstractNumId w:val="23"/>
   </w:num>
   <w:num w:numId="10">
     <w:abstractNumId w:val="4"/>
@@ -4419,31 +4545,31 @@
     <w:abstractNumId w:val="5"/>
   </w:num>
   <w:num w:numId="12">
-    <w:abstractNumId w:val="14"/>
+    <w:abstractNumId w:val="16"/>
   </w:num>
   <w:num w:numId="13">
-    <w:abstractNumId w:val="11"/>
+    <w:abstractNumId w:val="13"/>
   </w:num>
   <w:num w:numId="14">
-    <w:abstractNumId w:val="18"/>
+    <w:abstractNumId w:val="20"/>
   </w:num>
   <w:num w:numId="15">
-    <w:abstractNumId w:val="8"/>
+    <w:abstractNumId w:val="10"/>
   </w:num>
   <w:num w:numId="16">
-    <w:abstractNumId w:val="20"/>
+    <w:abstractNumId w:val="22"/>
   </w:num>
   <w:num w:numId="17">
     <w:abstractNumId w:val="2"/>
   </w:num>
   <w:num w:numId="18">
-    <w:abstractNumId w:val="22"/>
+    <w:abstractNumId w:val="24"/>
   </w:num>
   <w:num w:numId="19">
-    <w:abstractNumId w:val="16"/>
+    <w:abstractNumId w:val="18"/>
   </w:num>
   <w:num w:numId="20">
-    <w:abstractNumId w:val="13"/>
+    <w:abstractNumId w:val="15"/>
   </w:num>
   <w:num w:numId="21">
     <w:abstractNumId w:val="1"/>
@@ -4452,7 +4578,13 @@
     <w:abstractNumId w:val="3"/>
   </w:num>
   <w:num w:numId="23">
-    <w:abstractNumId w:val="10"/>
+    <w:abstractNumId w:val="12"/>
+  </w:num>
+  <w:num w:numId="24">
+    <w:abstractNumId w:val="9"/>
+  </w:num>
+  <w:num w:numId="25">
+    <w:abstractNumId w:val="8"/>
   </w:num>
 </w:numbering>
 </file>
@@ -7665,7 +7797,7 @@
 </file>
 
 <file path=customXml/itemProps1.xml><?xml version="1.0" encoding="utf-8"?>
-<ds:datastoreItem xmlns:ds="http://schemas.openxmlformats.org/officeDocument/2006/customXml" ds:itemID="{BB9F155B-A571-4561-92D6-AE643301AEFA}">
+<ds:datastoreItem xmlns:ds="http://schemas.openxmlformats.org/officeDocument/2006/customXml" ds:itemID="{8AA574B2-B234-4B9E-9619-DE774E956579}">
   <ds:schemaRefs>
     <ds:schemaRef ds:uri="http://schemas.openxmlformats.org/officeDocument/2006/bibliography"/>
   </ds:schemaRefs>

</xml_diff>

<commit_message>
refs #101 UC2 anpassen
</commit_message>
<xml_diff>
--- a/doc/03_Anforderderungsspezifikation/UC1_Stundeneintrag_erfassen.docx
+++ b/doc/03_Anforderderungsspezifikation/UC1_Stundeneintrag_erfassen.docx
@@ -244,8 +244,13 @@
               <w:cnfStyle w:val="000000010000" w:firstRow="0" w:lastRow="0" w:firstColumn="0" w:lastColumn="0" w:oddVBand="0" w:evenVBand="0" w:oddHBand="0" w:evenHBand="1" w:firstRowFirstColumn="0" w:firstRowLastColumn="0" w:lastRowFirstColumn="0" w:lastRowLastColumn="0"/>
             </w:pPr>
             <w:r>
-              <w:t>Anpassungen an Main Scenario &amp; Extensions</w:t>
+              <w:t xml:space="preserve">Anpassungen an Main Scenario &amp; </w:t>
             </w:r>
+            <w:proofErr w:type="spellStart"/>
+            <w:r>
+              <w:t>Extensions</w:t>
+            </w:r>
+            <w:proofErr w:type="spellEnd"/>
           </w:p>
         </w:tc>
         <w:tc>
@@ -307,10 +312,16 @@
               <w:cnfStyle w:val="000000100000" w:firstRow="0" w:lastRow="0" w:firstColumn="0" w:lastColumn="0" w:oddVBand="0" w:evenVBand="0" w:oddHBand="1" w:evenHBand="0" w:firstRowFirstColumn="0" w:firstRowLastColumn="0" w:lastRowFirstColumn="0" w:lastRowLastColumn="0"/>
             </w:pPr>
             <w:r>
-              <w:t xml:space="preserve">Änderungen an den Extensions </w:t>
+              <w:t xml:space="preserve">Änderungen an den </w:t>
             </w:r>
-            <w:bookmarkStart w:id="2" w:name="_GoBack"/>
-            <w:bookmarkEnd w:id="2"/>
+            <w:proofErr w:type="spellStart"/>
+            <w:r>
+              <w:t>Extensions</w:t>
+            </w:r>
+            <w:proofErr w:type="spellEnd"/>
+            <w:r>
+              <w:t xml:space="preserve"> </w:t>
+            </w:r>
           </w:p>
         </w:tc>
         <w:tc>
@@ -328,7 +339,7 @@
         </w:tc>
       </w:tr>
     </w:tbl>
-    <w:bookmarkStart w:id="3" w:name="_Toc288484322" w:displacedByCustomXml="next"/>
+    <w:bookmarkStart w:id="2" w:name="_Toc288484322" w:displacedByCustomXml="next"/>
     <w:sdt>
       <w:sdtPr>
         <w:rPr>
@@ -356,7 +367,7 @@
           <w:r>
             <w:t>Inhaltsverzeichnis</w:t>
           </w:r>
-          <w:bookmarkEnd w:id="3"/>
+          <w:bookmarkEnd w:id="2"/>
         </w:p>
         <w:p>
           <w:pPr>
@@ -744,9 +755,14 @@
       <w:pPr>
         <w:pStyle w:val="berschrift1"/>
       </w:pPr>
-      <w:bookmarkStart w:id="4" w:name="_Toc288484323"/>
-      <w:r>
-        <w:t>Use Case</w:t>
+      <w:bookmarkStart w:id="3" w:name="_Toc288484323"/>
+      <w:proofErr w:type="spellStart"/>
+      <w:r>
+        <w:t>Use</w:t>
+      </w:r>
+      <w:proofErr w:type="spellEnd"/>
+      <w:r>
+        <w:t xml:space="preserve"> Case</w:t>
       </w:r>
       <w:r>
         <w:t xml:space="preserve"> UC1: </w:t>
@@ -757,7 +773,7 @@
       <w:r>
         <w:t xml:space="preserve"> erfassen</w:t>
       </w:r>
-      <w:bookmarkEnd w:id="4"/>
+      <w:bookmarkEnd w:id="3"/>
     </w:p>
     <w:p>
       <w:r>
@@ -784,15 +800,42 @@
         <w:t>Format:</w:t>
       </w:r>
       <w:r>
-        <w:t xml:space="preserve"> Fully dressed</w:t>
-      </w:r>
+        <w:t xml:space="preserve"> </w:t>
+      </w:r>
+      <w:proofErr w:type="spellStart"/>
+      <w:r>
+        <w:t>Fully</w:t>
+      </w:r>
+      <w:proofErr w:type="spellEnd"/>
+      <w:r>
+        <w:t xml:space="preserve"> </w:t>
+      </w:r>
+      <w:proofErr w:type="spellStart"/>
+      <w:r>
+        <w:t>dressed</w:t>
+      </w:r>
+      <w:proofErr w:type="spellEnd"/>
     </w:p>
     <w:p>
       <w:r>
         <w:rPr>
           <w:b/>
         </w:rPr>
-        <w:t>Primary Actor:</w:t>
+        <w:t xml:space="preserve">Primary </w:t>
+      </w:r>
+      <w:proofErr w:type="spellStart"/>
+      <w:r>
+        <w:rPr>
+          <w:b/>
+        </w:rPr>
+        <w:t>Actor</w:t>
+      </w:r>
+      <w:proofErr w:type="spellEnd"/>
+      <w:r>
+        <w:rPr>
+          <w:b/>
+        </w:rPr>
+        <w:t>:</w:t>
       </w:r>
       <w:r>
         <w:t xml:space="preserve"> Aussendienstmitarbeiter</w:t>
@@ -804,11 +847,47 @@
           <w:b/>
         </w:rPr>
       </w:pPr>
+      <w:proofErr w:type="spellStart"/>
       <w:r>
         <w:rPr>
           <w:b/>
         </w:rPr>
-        <w:t>Stakeholders and Interests:</w:t>
+        <w:t>Stakeholders</w:t>
+      </w:r>
+      <w:proofErr w:type="spellEnd"/>
+      <w:r>
+        <w:rPr>
+          <w:b/>
+        </w:rPr>
+        <w:t xml:space="preserve"> </w:t>
+      </w:r>
+      <w:proofErr w:type="spellStart"/>
+      <w:r>
+        <w:rPr>
+          <w:b/>
+        </w:rPr>
+        <w:t>and</w:t>
+      </w:r>
+      <w:proofErr w:type="spellEnd"/>
+      <w:r>
+        <w:rPr>
+          <w:b/>
+        </w:rPr>
+        <w:t xml:space="preserve"> </w:t>
+      </w:r>
+      <w:proofErr w:type="spellStart"/>
+      <w:r>
+        <w:rPr>
+          <w:b/>
+        </w:rPr>
+        <w:t>Interests</w:t>
+      </w:r>
+      <w:proofErr w:type="spellEnd"/>
+      <w:r>
+        <w:rPr>
+          <w:b/>
+        </w:rPr>
+        <w:t>:</w:t>
       </w:r>
     </w:p>
     <w:p>
@@ -963,11 +1042,19 @@
           <w:b/>
         </w:rPr>
       </w:pPr>
+      <w:proofErr w:type="spellStart"/>
       <w:r>
         <w:rPr>
           <w:b/>
         </w:rPr>
-        <w:t>Preconditions:</w:t>
+        <w:t>Preconditions</w:t>
+      </w:r>
+      <w:proofErr w:type="spellEnd"/>
+      <w:r>
+        <w:rPr>
+          <w:b/>
+        </w:rPr>
+        <w:t>:</w:t>
       </w:r>
     </w:p>
     <w:p>
@@ -994,28 +1081,16 @@
         </w:numPr>
       </w:pPr>
       <w:r>
-        <w:t>Aussendienstmitarbeiter ist bei System angemeldet.</w:t>
-      </w:r>
-      <w:r>
-        <w:t xml:space="preserve">  </w:t>
-      </w:r>
-      <w:r>
-        <w:t xml:space="preserve">(siehe </w:t>
-      </w:r>
-      <w:r>
-        <w:rPr>
-          <w:u w:val="single"/>
-        </w:rPr>
-        <w:t>UC</w:t>
-      </w:r>
-      <w:r>
-        <w:rPr>
-          <w:u w:val="single"/>
-        </w:rPr>
-        <w:t>5 Benutzer authentifizieren</w:t>
-      </w:r>
-      <w:r>
-        <w:t>)</w:t>
+        <w:t>Aussendienstmitarbeiter ist bei System angemeldet</w:t>
+      </w:r>
+      <w:r>
+        <w:t xml:space="preserve"> </w:t>
+      </w:r>
+      <w:r>
+        <w:t>(UC5)</w:t>
+      </w:r>
+      <w:r>
+        <w:t>.</w:t>
       </w:r>
     </w:p>
     <w:p>
@@ -1024,11 +1099,47 @@
           <w:b/>
         </w:rPr>
       </w:pPr>
+      <w:proofErr w:type="spellStart"/>
       <w:r>
         <w:rPr>
           <w:b/>
         </w:rPr>
-        <w:t>Success Guarantee (Postconditions):</w:t>
+        <w:t>Success</w:t>
+      </w:r>
+      <w:proofErr w:type="spellEnd"/>
+      <w:r>
+        <w:rPr>
+          <w:b/>
+        </w:rPr>
+        <w:t xml:space="preserve"> </w:t>
+      </w:r>
+      <w:proofErr w:type="spellStart"/>
+      <w:r>
+        <w:rPr>
+          <w:b/>
+        </w:rPr>
+        <w:t>Guarantee</w:t>
+      </w:r>
+      <w:proofErr w:type="spellEnd"/>
+      <w:r>
+        <w:rPr>
+          <w:b/>
+        </w:rPr>
+        <w:t xml:space="preserve"> (</w:t>
+      </w:r>
+      <w:proofErr w:type="spellStart"/>
+      <w:r>
+        <w:rPr>
+          <w:b/>
+        </w:rPr>
+        <w:t>Postconditions</w:t>
+      </w:r>
+      <w:proofErr w:type="spellEnd"/>
+      <w:r>
+        <w:rPr>
+          <w:b/>
+        </w:rPr>
+        <w:t>):</w:t>
       </w:r>
     </w:p>
     <w:p>
@@ -1040,10 +1151,7 @@
         </w:numPr>
       </w:pPr>
       <w:r>
-        <w:t>GPS-Ko</w:t>
-      </w:r>
-      <w:r>
-        <w:t>ordinaten wurden erfasst.</w:t>
+        <w:t>Stundeneintrag wurde erfasst.</w:t>
       </w:r>
     </w:p>
     <w:p>
@@ -1055,13 +1163,10 @@
         </w:numPr>
       </w:pPr>
       <w:r>
-        <w:t>Kundenangaben wurden erfasst</w:t>
-      </w:r>
-      <w:r>
-        <w:t xml:space="preserve"> (optional)</w:t>
-      </w:r>
-      <w:r>
-        <w:t>.</w:t>
+        <w:t>GPS-Ko</w:t>
+      </w:r>
+      <w:r>
+        <w:t>ordinaten wurden erfasst.</w:t>
       </w:r>
     </w:p>
     <w:p>
@@ -1073,13 +1178,10 @@
         </w:numPr>
       </w:pPr>
       <w:r>
-        <w:t xml:space="preserve">Beschreibung zum durchgeführten Auftrag </w:t>
-      </w:r>
-      <w:r>
-        <w:t xml:space="preserve">wurden </w:t>
-      </w:r>
-      <w:r>
-        <w:t>im System erfasst (optional)</w:t>
+        <w:t>Kundenangaben wurden erfasst</w:t>
+      </w:r>
+      <w:r>
+        <w:t xml:space="preserve"> (optional)</w:t>
       </w:r>
       <w:r>
         <w:t>.</w:t>
@@ -1093,24 +1195,37 @@
           <w:numId w:val="20"/>
         </w:numPr>
       </w:pPr>
-      <w:r>
-        <w:t>Tonaufnahme wurde erfasst (optional)</w:t>
-      </w:r>
-      <w:r>
-        <w:t>,</w:t>
+      <w:proofErr w:type="gramStart"/>
+      <w:r>
+        <w:t>Beschreibung</w:t>
+      </w:r>
+      <w:proofErr w:type="gramEnd"/>
+      <w:r>
+        <w:t xml:space="preserve"> zum durchgeführten Auftrag </w:t>
+      </w:r>
+      <w:r>
+        <w:t xml:space="preserve">wurden </w:t>
+      </w:r>
+      <w:r>
+        <w:t>im System erfasst (optional)</w:t>
+      </w:r>
+      <w:r>
+        <w:t>.</w:t>
       </w:r>
     </w:p>
     <w:p>
       <w:pPr>
-        <w:rPr>
-          <w:b/>
-        </w:rPr>
-      </w:pPr>
-      <w:r>
-        <w:rPr>
-          <w:b/>
-        </w:rPr>
-        <w:br w:type="page"/>
+        <w:pStyle w:val="Listenabsatz"/>
+        <w:numPr>
+          <w:ilvl w:val="0"/>
+          <w:numId w:val="20"/>
+        </w:numPr>
+      </w:pPr>
+      <w:r>
+        <w:t>Tonaufnahme wurde erfasst (optional)</w:t>
+      </w:r>
+      <w:r>
+        <w:t>.</w:t>
       </w:r>
     </w:p>
     <w:p>
@@ -1123,8 +1238,35 @@
         <w:rPr>
           <w:b/>
         </w:rPr>
+        <w:br w:type="page"/>
+      </w:r>
+    </w:p>
+    <w:p>
+      <w:pPr>
+        <w:rPr>
+          <w:b/>
+        </w:rPr>
+      </w:pPr>
+      <w:r>
+        <w:rPr>
+          <w:b/>
+        </w:rPr>
         <w:lastRenderedPageBreak/>
-        <w:t>Main Success Scenario:</w:t>
+        <w:t xml:space="preserve">Main </w:t>
+      </w:r>
+      <w:proofErr w:type="spellStart"/>
+      <w:r>
+        <w:rPr>
+          <w:b/>
+        </w:rPr>
+        <w:t>Success</w:t>
+      </w:r>
+      <w:proofErr w:type="spellEnd"/>
+      <w:r>
+        <w:rPr>
+          <w:b/>
+        </w:rPr>
+        <w:t xml:space="preserve"> Scenario:</w:t>
       </w:r>
     </w:p>
     <w:p>
@@ -1155,10 +1297,12 @@
         </w:numPr>
         <w:ind w:hanging="720"/>
       </w:pPr>
+      <w:bookmarkStart w:id="4" w:name="_GoBack"/>
       <w:r>
         <w:t>Aussendienstmitarbeiter fährt zur angegebenen Adresse.</w:t>
       </w:r>
     </w:p>
+    <w:bookmarkEnd w:id="4"/>
     <w:p>
       <w:pPr>
         <w:pStyle w:val="Listenabsatz"/>
@@ -1174,15 +1318,6 @@
       <w:r>
         <w:t>angekommen ist, startet er die Zeitmessung.</w:t>
       </w:r>
-      <w:r>
-        <w:br/>
-      </w:r>
-      <w:r>
-        <w:rPr>
-          <w:i/>
-        </w:rPr>
-        <w:t>System: Erfasst Startzeit</w:t>
-      </w:r>
     </w:p>
     <w:p>
       <w:pPr>
@@ -1194,7 +1329,16 @@
         <w:ind w:hanging="720"/>
       </w:pPr>
       <w:r>
-        <w:t>Aussendienstmitarbeiter führt Auftrag aus.</w:t>
+        <w:rPr>
+          <w:i/>
+        </w:rPr>
+        <w:t>System: Erfasst Startzeit</w:t>
+      </w:r>
+      <w:r>
+        <w:rPr>
+          <w:i/>
+        </w:rPr>
+        <w:t xml:space="preserve"> und setzt Eintragsdatum auf aktuelles Datum.</w:t>
       </w:r>
     </w:p>
     <w:p>
@@ -1207,16 +1351,7 @@
         <w:ind w:hanging="720"/>
       </w:pPr>
       <w:r>
-        <w:t>Nach Erledigung des Auftrags, beendet der Aussendienstmitarbeiter die Zeitmessung.</w:t>
-      </w:r>
-      <w:r>
-        <w:br/>
-      </w:r>
-      <w:r>
-        <w:rPr>
-          <w:i/>
-        </w:rPr>
-        <w:t>System: Erfasst Endzeit</w:t>
+        <w:t>Aussendienstmitarbeiter führt Auftrag aus.</w:t>
       </w:r>
     </w:p>
     <w:p>
@@ -1227,39 +1362,9 @@
           <w:numId w:val="5"/>
         </w:numPr>
         <w:ind w:hanging="720"/>
-        <w:rPr>
-          <w:b/>
-        </w:rPr>
-      </w:pPr>
-      <w:r>
-        <w:t>Die erfasste Zeit und die GPS-Koordinaten werden an das System übertragen.</w:t>
-      </w:r>
-      <w:r>
-        <w:br/>
-      </w:r>
-      <w:r>
-        <w:rPr>
-          <w:i/>
-        </w:rPr>
-        <w:t>System: Erfasst GPS-Koordinaten</w:t>
-      </w:r>
-      <w:r>
-        <w:rPr>
-          <w:i/>
-        </w:rPr>
-        <w:t xml:space="preserve"> &amp;</w:t>
-      </w:r>
-      <w:r>
-        <w:rPr>
-          <w:i/>
-        </w:rPr>
-        <w:t xml:space="preserve"> Arbeitszei</w:t>
-      </w:r>
-      <w:r>
-        <w:rPr>
-          <w:i/>
-        </w:rPr>
-        <w:t>t</w:t>
+      </w:pPr>
+      <w:r>
+        <w:t>Nach Erledigung des Auftrags, beendet der Aussendienstmitarbeiter die Zeitmessung.</w:t>
       </w:r>
     </w:p>
     <w:p>
@@ -1270,31 +1375,83 @@
           <w:numId w:val="5"/>
         </w:numPr>
         <w:ind w:hanging="720"/>
-        <w:rPr>
-          <w:b/>
-        </w:rPr>
       </w:pPr>
       <w:r>
         <w:rPr>
           <w:i/>
         </w:rPr>
-        <w:t>System: Meldet, ob Erfassung erfolgreich war.</w:t>
+        <w:t>System: Erfasst Endzeit</w:t>
+      </w:r>
+      <w:r>
+        <w:rPr>
+          <w:i/>
+        </w:rPr>
+        <w:t>.</w:t>
       </w:r>
     </w:p>
     <w:p>
       <w:pPr>
+        <w:pStyle w:val="Listenabsatz"/>
+        <w:numPr>
+          <w:ilvl w:val="0"/>
+          <w:numId w:val="5"/>
+        </w:numPr>
+        <w:ind w:hanging="720"/>
         <w:rPr>
           <w:b/>
         </w:rPr>
       </w:pPr>
       <w:r>
-        <w:rPr>
-          <w:b/>
-        </w:rPr>
-        <w:t>Extensions:</w:t>
+        <w:t>Die erfasste Zeit und die GPS-Koordinaten werden an das System übertragen.</w:t>
       </w:r>
     </w:p>
     <w:p>
+      <w:pPr>
+        <w:pStyle w:val="Listenabsatz"/>
+        <w:numPr>
+          <w:ilvl w:val="0"/>
+          <w:numId w:val="5"/>
+        </w:numPr>
+        <w:ind w:hanging="720"/>
+        <w:rPr>
+          <w:b/>
+        </w:rPr>
+      </w:pPr>
+      <w:r>
+        <w:rPr>
+          <w:i/>
+        </w:rPr>
+        <w:t>System: Erfasst GPS-Koordinaten</w:t>
+      </w:r>
+      <w:r>
+        <w:rPr>
+          <w:i/>
+        </w:rPr>
+        <w:t>.</w:t>
+      </w:r>
+    </w:p>
+    <w:p>
+      <w:pPr>
+        <w:rPr>
+          <w:b/>
+        </w:rPr>
+      </w:pPr>
+      <w:proofErr w:type="spellStart"/>
+      <w:r>
+        <w:rPr>
+          <w:b/>
+        </w:rPr>
+        <w:t>Extensions</w:t>
+      </w:r>
+      <w:proofErr w:type="spellEnd"/>
+      <w:r>
+        <w:rPr>
+          <w:b/>
+        </w:rPr>
+        <w:t>:</w:t>
+      </w:r>
+    </w:p>
+    <w:p>
       <w:r>
         <w:t>*a.</w:t>
       </w:r>
@@ -1302,6 +1459,9 @@
         <w:tab/>
         <w:t>Server ist nicht erreichbar</w:t>
       </w:r>
+      <w:r>
+        <w:t>.</w:t>
+      </w:r>
     </w:p>
     <w:p>
       <w:pPr>
@@ -1326,7 +1486,13 @@
         <w:tab/>
       </w:r>
       <w:r>
-        <w:t>Sobald Server wieder erreichbar, werden sämtliche Daten übermittelt</w:t>
+        <w:t>Sobald Server wieder erreichbar ist</w:t>
+      </w:r>
+      <w:r>
+        <w:t xml:space="preserve"> werden sämtliche Daten übermittelt</w:t>
+      </w:r>
+      <w:r>
+        <w:t>.</w:t>
       </w:r>
     </w:p>
     <w:p>
@@ -1341,21 +1507,6 @@
       </w:r>
       <w:r>
         <w:t>erfasst</w:t>
-      </w:r>
-      <w:r>
-        <w:t xml:space="preserve">  (</w:t>
-      </w:r>
-      <w:r>
-        <w:t>Kann in Kombination</w:t>
-      </w:r>
-      <w:r>
-        <w:t xml:space="preserve"> mit Punkt 3b</w:t>
-      </w:r>
-      <w:r>
-        <w:t xml:space="preserve"> &amp; 3c</w:t>
-      </w:r>
-      <w:r>
-        <w:t xml:space="preserve"> ablaufen)</w:t>
       </w:r>
       <w:r>
         <w:t>.</w:t>
@@ -1370,7 +1521,10 @@
         </w:numPr>
       </w:pPr>
       <w:r>
-        <w:t>Aussendienstmitarbeiter startet die Zeitmessung.</w:t>
+        <w:t>Aussendienstmitarbeiter wählt den Kunden aus</w:t>
+      </w:r>
+      <w:r>
+        <w:t>.</w:t>
       </w:r>
     </w:p>
     <w:p>
@@ -1382,24 +1536,22 @@
         </w:numPr>
       </w:pPr>
       <w:r>
-        <w:t>Aussendienstmitarbeiter wählt den Kunden aus</w:t>
-      </w:r>
-      <w:r>
+        <w:rPr>
+          <w:i/>
+        </w:rPr>
+        <w:t>System: Erfasst</w:t>
+      </w:r>
+      <w:r>
+        <w:rPr>
+          <w:i/>
+        </w:rPr>
+        <w:t xml:space="preserve"> Kunde</w:t>
+      </w:r>
+      <w:r>
+        <w:rPr>
+          <w:i/>
+        </w:rPr>
         <w:t>.</w:t>
-      </w:r>
-    </w:p>
-    <w:p>
-      <w:pPr>
-        <w:pStyle w:val="Listenabsatz"/>
-        <w:rPr>
-          <w:i/>
-        </w:rPr>
-      </w:pPr>
-      <w:r>
-        <w:rPr>
-          <w:i/>
-        </w:rPr>
-        <w:t>System: Erfasst Startzeit &amp; Kunde</w:t>
       </w:r>
     </w:p>
     <w:p>
@@ -1431,13 +1583,7 @@
         </w:numPr>
       </w:pPr>
       <w:r>
-        <w:t xml:space="preserve">Aussendienstmitarbeiter </w:t>
-      </w:r>
-      <w:r>
-        <w:t>startet die Zeitmessung</w:t>
-      </w:r>
-      <w:r>
-        <w:t>.</w:t>
+        <w:t>Aussendienstmitarbeiter erstellt neuen Kunden.</w:t>
       </w:r>
     </w:p>
     <w:p>
@@ -1449,46 +1595,25 @@
         </w:numPr>
       </w:pPr>
       <w:r>
-        <w:t>Aussendienstmitarbeiter erstellt neuen Kunden.</w:t>
+        <w:rPr>
+          <w:i/>
+        </w:rPr>
+        <w:t>System: Erfasst  Kunde</w:t>
+      </w:r>
+      <w:r>
+        <w:rPr>
+          <w:i/>
+        </w:rPr>
+        <w:t>.</w:t>
       </w:r>
     </w:p>
     <w:p>
-      <w:pPr>
-        <w:pStyle w:val="Listenabsatz"/>
-        <w:ind w:left="1776"/>
-        <w:rPr>
-          <w:i/>
-        </w:rPr>
-      </w:pPr>
-      <w:r>
-        <w:rPr>
-          <w:i/>
-        </w:rPr>
-        <w:t>System: Erfasst Startzeit &amp; Kunde</w:t>
-      </w:r>
-    </w:p>
-    <w:p>
       <w:r>
         <w:t>3b.</w:t>
       </w:r>
       <w:r>
         <w:tab/>
         <w:t>Beschreibung wird hinzugefügt</w:t>
-      </w:r>
-      <w:r>
-        <w:t xml:space="preserve"> </w:t>
-      </w:r>
-      <w:r>
-        <w:t>(Kann in Kombination mit Punkt 3a</w:t>
-      </w:r>
-      <w:r>
-        <w:t xml:space="preserve"> </w:t>
-      </w:r>
-      <w:r>
-        <w:t xml:space="preserve">&amp; 3c </w:t>
-      </w:r>
-      <w:r>
-        <w:t>ablaufen)</w:t>
       </w:r>
       <w:r>
         <w:t>.</w:t>
@@ -1503,7 +1628,10 @@
         </w:numPr>
       </w:pPr>
       <w:r>
-        <w:t>Aussendienstmitarbeiter startet die Zeitmessung.</w:t>
+        <w:t>Aussendienstmitarbeiter fügt eine Beschreibung hinzu</w:t>
+      </w:r>
+      <w:r>
+        <w:t>.</w:t>
       </w:r>
     </w:p>
     <w:p>
@@ -1515,9 +1643,15 @@
         </w:numPr>
       </w:pPr>
       <w:r>
-        <w:t>Aussendienstmitarbeiter fügt eine Beschreibung hinzu</w:t>
-      </w:r>
-      <w:r>
+        <w:rPr>
+          <w:i/>
+        </w:rPr>
+        <w:t>System: Erfasst Beschreibung</w:t>
+      </w:r>
+      <w:r>
+        <w:rPr>
+          <w:i/>
+        </w:rPr>
         <w:t>.</w:t>
       </w:r>
     </w:p>
@@ -1535,10 +1669,7 @@
         <w:t xml:space="preserve"> wird verwendet</w:t>
       </w:r>
       <w:r>
-        <w:t xml:space="preserve"> </w:t>
-      </w:r>
-      <w:r>
-        <w:t>(kann in Kombination mit Punkt 3a &amp; ab ablaufen).</w:t>
+        <w:t>.</w:t>
       </w:r>
     </w:p>
     <w:p>
@@ -1550,7 +1681,7 @@
         </w:numPr>
       </w:pPr>
       <w:r>
-        <w:t>Aussendienstmitarbeiter startet die Zeitmessung.</w:t>
+        <w:t>Aussendienstmitarbeiter verwendet für Stundeneintrag einen vordefinierten Stundeneintragstyp.</w:t>
       </w:r>
     </w:p>
     <w:p>
@@ -1562,24 +1693,19 @@
         </w:numPr>
       </w:pPr>
       <w:r>
-        <w:t>Aussendienstmitarbeiter verwendet für Stundeneintrag einen vordefinierten Stundeneintragstyp.</w:t>
+        <w:rPr>
+          <w:i/>
+        </w:rPr>
+        <w:t>System: Erfasst Startzeit</w:t>
+      </w:r>
+      <w:r>
+        <w:rPr>
+          <w:i/>
+        </w:rPr>
+        <w:t>.</w:t>
       </w:r>
     </w:p>
     <w:p>
-      <w:pPr>
-        <w:pStyle w:val="Listenabsatz"/>
-        <w:rPr>
-          <w:i/>
-        </w:rPr>
-      </w:pPr>
-      <w:r>
-        <w:rPr>
-          <w:i/>
-        </w:rPr>
-        <w:t>System: Erfasst Startzeit</w:t>
-      </w:r>
-    </w:p>
-    <w:p>
       <w:r>
         <w:t>3d.</w:t>
       </w:r>
@@ -1588,6 +1714,9 @@
       </w:r>
       <w:r>
         <w:t>Tonaufnahme wird generiert</w:t>
+      </w:r>
+      <w:r>
+        <w:t>.</w:t>
       </w:r>
     </w:p>
     <w:p>
@@ -1599,10 +1728,7 @@
         </w:numPr>
       </w:pPr>
       <w:r>
-        <w:t xml:space="preserve">Aussendienstmitarbeiter </w:t>
-      </w:r>
-      <w:r>
-        <w:t>startet die Zeitmessung.</w:t>
+        <w:t>Aussendienstmitarbeiter generiert eine Tonaufnahme.</w:t>
       </w:r>
     </w:p>
     <w:p>
@@ -1614,51 +1740,58 @@
         </w:numPr>
       </w:pPr>
       <w:r>
-        <w:t>Aussendienstmitarbeiter generiert eine Tonaufnahme.</w:t>
+        <w:rPr>
+          <w:i/>
+        </w:rPr>
+        <w:t>S</w:t>
+      </w:r>
+      <w:r>
+        <w:rPr>
+          <w:i/>
+        </w:rPr>
+        <w:t>ystem: erfasst</w:t>
+      </w:r>
+      <w:r>
+        <w:rPr>
+          <w:i/>
+        </w:rPr>
+        <w:t xml:space="preserve"> </w:t>
+      </w:r>
+      <w:r>
+        <w:rPr>
+          <w:i/>
+        </w:rPr>
+        <w:t>Tonaufnahme.</w:t>
       </w:r>
     </w:p>
     <w:p>
-      <w:pPr>
-        <w:pStyle w:val="Listenabsatz"/>
-        <w:rPr>
-          <w:i/>
-        </w:rPr>
-      </w:pPr>
-      <w:r>
-        <w:rPr>
-          <w:i/>
-        </w:rPr>
-        <w:t>S</w:t>
-      </w:r>
-      <w:r>
-        <w:rPr>
-          <w:i/>
-        </w:rPr>
-        <w:t xml:space="preserve">ystem: erfasst </w:t>
-      </w:r>
-      <w:r>
-        <w:rPr>
-          <w:i/>
-        </w:rPr>
-        <w:t xml:space="preserve">Startzeit &amp; </w:t>
-      </w:r>
-      <w:r>
-        <w:rPr>
-          <w:i/>
-        </w:rPr>
-        <w:t>Tonaufnahme</w:t>
+      <w:r>
+        <w:t>5a.</w:t>
+      </w:r>
+      <w:r>
+        <w:tab/>
+        <w:t>Kundenname wird miterfasst</w:t>
+      </w:r>
+      <w:r>
+        <w:t xml:space="preserve"> (Verweis: siehe Punkt 3a)</w:t>
+      </w:r>
+      <w:r>
+        <w:t>.</w:t>
       </w:r>
     </w:p>
     <w:p>
       <w:r>
-        <w:t>5a.</w:t>
+        <w:t>5b</w:t>
+      </w:r>
+      <w:r>
+        <w:t>.</w:t>
       </w:r>
       <w:r>
         <w:tab/>
-        <w:t>Kundenname wird miterfasst</w:t>
-      </w:r>
-      <w:r>
-        <w:t xml:space="preserve"> (Verweis: siehe Punkt 3a)</w:t>
+        <w:t>Beschreibung wird hinzugefügt</w:t>
+      </w:r>
+      <w:r>
+        <w:t xml:space="preserve"> (Verweis: siehe Punkt 3b)</w:t>
       </w:r>
       <w:r>
         <w:t>.</w:t>
@@ -1666,17 +1799,16 @@
     </w:p>
     <w:p>
       <w:r>
-        <w:t>5b</w:t>
-      </w:r>
-      <w:r>
-        <w:t>.</w:t>
+        <w:t>5c.</w:t>
       </w:r>
       <w:r>
         <w:tab/>
-        <w:t>Beschreibung wird hinzugefügt</w:t>
-      </w:r>
-      <w:r>
-        <w:t xml:space="preserve"> (Verweis: siehe Punkt 3b)</w:t>
+      </w:r>
+      <w:r>
+        <w:t xml:space="preserve">Stundeneintragstyp wird verwendet </w:t>
+      </w:r>
+      <w:r>
+        <w:t>(Verweis: siehe Punkt 3c)</w:t>
       </w:r>
       <w:r>
         <w:t>.</w:t>
@@ -1684,122 +1816,16 @@
     </w:p>
     <w:p>
       <w:r>
-        <w:t>5c.</w:t>
+        <w:t>5d.</w:t>
       </w:r>
       <w:r>
         <w:tab/>
       </w:r>
       <w:r>
-        <w:t xml:space="preserve">Stundeneintragstyp wird verwendet </w:t>
-      </w:r>
-      <w:r>
-        <w:t>(Verweis: siehe Punkt 3c)</w:t>
-      </w:r>
-      <w:r>
-        <w:t>.</w:t>
+        <w:t>Tonaufnahme wird generiert (Verweis: siehe Punkt 3d).</w:t>
       </w:r>
     </w:p>
     <w:p>
-      <w:r>
-        <w:t>5d.</w:t>
-      </w:r>
-      <w:r>
-        <w:tab/>
-      </w:r>
-      <w:r>
-        <w:t>Tonaufnahme wird generiert (Verweis: siehe Punkt 3d).</w:t>
-      </w:r>
-    </w:p>
-    <w:p>
-      <w:r>
-        <w:t xml:space="preserve">6a. </w:t>
-      </w:r>
-      <w:r>
-        <w:tab/>
-      </w:r>
-      <w:r>
-        <w:t>Kundenangabe wurde hinzugefügt (Kann in Kombination mit Punkt 6b ablaufen).</w:t>
-      </w:r>
-    </w:p>
-    <w:p>
-      <w:pPr>
-        <w:pStyle w:val="Listenabsatz"/>
-        <w:numPr>
-          <w:ilvl w:val="0"/>
-          <w:numId w:val="24"/>
-        </w:numPr>
-        <w:ind w:left="709"/>
-      </w:pPr>
-      <w:r>
-        <w:t>Der Punkt 6 vom main success scenario wird ausgeführt</w:t>
-      </w:r>
-    </w:p>
-    <w:p>
-      <w:pPr>
-        <w:pStyle w:val="Listenabsatz"/>
-        <w:numPr>
-          <w:ilvl w:val="0"/>
-          <w:numId w:val="24"/>
-        </w:numPr>
-        <w:ind w:left="709"/>
-      </w:pPr>
-      <w:r>
-        <w:t xml:space="preserve">Kundenangaben werden zusätzlich an System übertragen </w:t>
-      </w:r>
-      <w:r>
-        <w:br/>
-      </w:r>
-      <w:r>
-        <w:rPr>
-          <w:i/>
-        </w:rPr>
-        <w:t>System: Erfasst Kundenangaben</w:t>
-      </w:r>
-    </w:p>
-    <w:p>
-      <w:r>
-        <w:t>6b.</w:t>
-      </w:r>
-      <w:r>
-        <w:tab/>
-        <w:t>Beschreibung zu einem Arbeitsauftrag wurde hinzugefügt (Kann zusammen mit Punkt 6a ablaufen).</w:t>
-      </w:r>
-    </w:p>
-    <w:p>
-      <w:pPr>
-        <w:pStyle w:val="Listenabsatz"/>
-        <w:numPr>
-          <w:ilvl w:val="0"/>
-          <w:numId w:val="25"/>
-        </w:numPr>
-      </w:pPr>
-      <w:r>
-        <w:t>Der Punkt 6 vom main success scenario wird ausgeführt.</w:t>
-      </w:r>
-    </w:p>
-    <w:p>
-      <w:pPr>
-        <w:pStyle w:val="Listenabsatz"/>
-        <w:numPr>
-          <w:ilvl w:val="0"/>
-          <w:numId w:val="25"/>
-        </w:numPr>
-      </w:pPr>
-      <w:r>
-        <w:t>Beschreibung wird zusätzlich an System übertragen.</w:t>
-      </w:r>
-      <w:r>
-        <w:br/>
-      </w:r>
-      <w:r>
-        <w:rPr>
-          <w:i/>
-        </w:rPr>
-        <w:t>System: Erfasst Beschreibung</w:t>
-      </w:r>
-    </w:p>
-    <w:p/>
-    <w:p>
       <w:pPr>
         <w:rPr>
           <w:b/>
@@ -1809,21 +1835,21 @@
         <w:rPr>
           <w:b/>
         </w:rPr>
-        <w:br w:type="page"/>
-      </w:r>
-    </w:p>
-    <w:p>
-      <w:pPr>
+        <w:t xml:space="preserve">Special </w:t>
+      </w:r>
+      <w:proofErr w:type="spellStart"/>
+      <w:r>
         <w:rPr>
           <w:b/>
         </w:rPr>
-      </w:pPr>
+        <w:t>Requirements</w:t>
+      </w:r>
+      <w:proofErr w:type="spellEnd"/>
       <w:r>
         <w:rPr>
           <w:b/>
         </w:rPr>
-        <w:lastRenderedPageBreak/>
-        <w:t>Special Requirements:</w:t>
+        <w:t>:</w:t>
       </w:r>
     </w:p>
     <w:p>
@@ -1834,20 +1860,16 @@
           <w:numId w:val="21"/>
         </w:numPr>
       </w:pPr>
-    </w:p>
-    <w:p>
-      <w:pPr>
-        <w:rPr>
-          <w:b/>
-          <w:lang w:val="en-GB"/>
-        </w:rPr>
-      </w:pPr>
-      <w:r>
-        <w:rPr>
-          <w:b/>
-          <w:lang w:val="en-GB"/>
-        </w:rPr>
-        <w:t>Technology and Data Variations List:</w:t>
+      <w:r>
+        <w:t xml:space="preserve">Aussendienstmitarbeiter verwenden ein </w:t>
+      </w:r>
+      <w:proofErr w:type="spellStart"/>
+      <w:r>
+        <w:t>Android</w:t>
+      </w:r>
+      <w:proofErr w:type="spellEnd"/>
+      <w:r>
+        <w:t xml:space="preserve"> fähiges Smartphone</w:t>
       </w:r>
     </w:p>
     <w:p>
@@ -1859,7 +1881,80 @@
         </w:numPr>
       </w:pPr>
       <w:r>
-        <w:t>Aussendienstmitarbeiter verwenden ein Android fähiges Smartphone</w:t>
+        <w:t>Übermittlung der</w:t>
+      </w:r>
+      <w:r>
+        <w:t xml:space="preserve"> Daten über</w:t>
+      </w:r>
+      <w:r>
+        <w:t xml:space="preserve"> GSM-Mobilfunknetz</w:t>
+      </w:r>
+      <w:r>
+        <w:t>.</w:t>
+      </w:r>
+    </w:p>
+    <w:p>
+      <w:pPr>
+        <w:rPr>
+          <w:b/>
+          <w:lang w:val="en-GB"/>
+        </w:rPr>
+      </w:pPr>
+      <w:r>
+        <w:rPr>
+          <w:b/>
+          <w:lang w:val="en-GB"/>
+        </w:rPr>
+        <w:t>Technology and Data Variations List:</w:t>
+      </w:r>
+    </w:p>
+    <w:p>
+      <w:pPr>
+        <w:rPr>
+          <w:b/>
+        </w:rPr>
+      </w:pPr>
+      <w:proofErr w:type="spellStart"/>
+      <w:r>
+        <w:rPr>
+          <w:b/>
+        </w:rPr>
+        <w:t>Frequency</w:t>
+      </w:r>
+      <w:proofErr w:type="spellEnd"/>
+      <w:r>
+        <w:rPr>
+          <w:b/>
+        </w:rPr>
+        <w:t xml:space="preserve"> </w:t>
+      </w:r>
+      <w:proofErr w:type="spellStart"/>
+      <w:r>
+        <w:rPr>
+          <w:b/>
+        </w:rPr>
+        <w:t>of</w:t>
+      </w:r>
+      <w:proofErr w:type="spellEnd"/>
+      <w:r>
+        <w:rPr>
+          <w:b/>
+        </w:rPr>
+        <w:t xml:space="preserve"> </w:t>
+      </w:r>
+      <w:proofErr w:type="spellStart"/>
+      <w:r>
+        <w:rPr>
+          <w:b/>
+        </w:rPr>
+        <w:t>Occurrence</w:t>
+      </w:r>
+      <w:proofErr w:type="spellEnd"/>
+      <w:r>
+        <w:rPr>
+          <w:b/>
+        </w:rPr>
+        <w:t>:</w:t>
       </w:r>
     </w:p>
     <w:p>
@@ -1871,7 +1966,7 @@
         </w:numPr>
       </w:pPr>
       <w:r>
-        <w:t>Übermittlung von Daten über das GSM-Mobilfunknetz</w:t>
+        <w:t>Mehrmals am Tag (ca. 2-10 mal)</w:t>
       </w:r>
     </w:p>
     <w:p>
@@ -1884,32 +1979,21 @@
         <w:rPr>
           <w:b/>
         </w:rPr>
-        <w:t>Frequency of Occurrence:</w:t>
-      </w:r>
-    </w:p>
-    <w:p>
-      <w:pPr>
-        <w:pStyle w:val="Listenabsatz"/>
-        <w:numPr>
-          <w:ilvl w:val="0"/>
-          <w:numId w:val="21"/>
-        </w:numPr>
-      </w:pPr>
-      <w:r>
-        <w:t>Mehrmals am Tag (ca. 2-10 mal)</w:t>
-      </w:r>
-    </w:p>
-    <w:p>
-      <w:pPr>
+        <w:t xml:space="preserve">Open </w:t>
+      </w:r>
+      <w:proofErr w:type="spellStart"/>
+      <w:r>
         <w:rPr>
           <w:b/>
         </w:rPr>
-      </w:pPr>
+        <w:t>Issues</w:t>
+      </w:r>
+      <w:proofErr w:type="spellEnd"/>
       <w:r>
         <w:rPr>
           <w:b/>
         </w:rPr>
-        <w:t>Open Issues:</w:t>
+        <w:t>:</w:t>
       </w:r>
     </w:p>
     <w:p>
@@ -2041,7 +2125,7 @@
       <w:rPr>
         <w:noProof/>
       </w:rPr>
-      <w:t>21. März 2011</w:t>
+      <w:t>22. März 2011</w:t>
     </w:r>
     <w:r>
       <w:fldChar w:fldCharType="end"/>
@@ -2079,7 +2163,7 @@
         <w:noProof/>
         <w:lang w:val="de-DE"/>
       </w:rPr>
-      <w:t>1</w:t>
+      <w:t>2</w:t>
     </w:r>
     <w:r>
       <w:rPr>
@@ -2093,16 +2177,31 @@
       </w:rPr>
       <w:t xml:space="preserve"> von </w:t>
     </w:r>
-    <w:fldSimple w:instr="NUMPAGES  \* Arabic  \* MERGEFORMAT">
-      <w:r>
-        <w:rPr>
-          <w:b/>
-          <w:noProof/>
-          <w:lang w:val="de-DE"/>
-        </w:rPr>
-        <w:t>3</w:t>
-      </w:r>
-    </w:fldSimple>
+    <w:r>
+      <w:fldChar w:fldCharType="begin"/>
+    </w:r>
+    <w:r>
+      <w:instrText>NUMPAGES  \* Arabic  \* MERGEFORMAT</w:instrText>
+    </w:r>
+    <w:r>
+      <w:fldChar w:fldCharType="separate"/>
+    </w:r>
+    <w:r>
+      <w:rPr>
+        <w:b/>
+        <w:noProof/>
+        <w:lang w:val="de-DE"/>
+      </w:rPr>
+      <w:t>2</w:t>
+    </w:r>
+    <w:r>
+      <w:rPr>
+        <w:b/>
+        <w:noProof/>
+        <w:lang w:val="de-DE"/>
+      </w:rPr>
+      <w:fldChar w:fldCharType="end"/>
+    </w:r>
   </w:p>
 </w:ftr>
 </file>
@@ -2214,7 +2313,10 @@
       <w:t xml:space="preserve"> – UC</w:t>
     </w:r>
     <w:r>
-      <w:t>1 Arbeitseintrag erfassen</w:t>
+      <w:t>1 Stunden</w:t>
+    </w:r>
+    <w:r>
+      <w:t>eintrag erfassen</w:t>
     </w:r>
     <w:r>
       <w:tab/>
@@ -7797,7 +7899,7 @@
 </file>
 
 <file path=customXml/itemProps1.xml><?xml version="1.0" encoding="utf-8"?>
-<ds:datastoreItem xmlns:ds="http://schemas.openxmlformats.org/officeDocument/2006/customXml" ds:itemID="{8AA574B2-B234-4B9E-9619-DE774E956579}">
+<ds:datastoreItem xmlns:ds="http://schemas.openxmlformats.org/officeDocument/2006/customXml" ds:itemID="{5A71651A-0B8E-455A-9B9E-F444304518A8}">
   <ds:schemaRefs>
     <ds:schemaRef ds:uri="http://schemas.openxmlformats.org/officeDocument/2006/bibliography"/>
   </ds:schemaRefs>

</xml_diff>

<commit_message>
refs #99 refs #101 refs #244 UCs anpassen und verbessern
</commit_message>
<xml_diff>
--- a/doc/03_Anforderderungsspezifikation/UC1_Stundeneintrag_erfassen.docx
+++ b/doc/03_Anforderderungsspezifikation/UC1_Stundeneintrag_erfassen.docx
@@ -321,6 +321,75 @@
             </w:pPr>
             <w:r>
               <w:t>WR</w:t>
+            </w:r>
+          </w:p>
+        </w:tc>
+      </w:tr>
+      <w:tr>
+        <w:trPr>
+          <w:cnfStyle w:val="000000010000" w:firstRow="0" w:lastRow="0" w:firstColumn="0" w:lastColumn="0" w:oddVBand="0" w:evenVBand="0" w:oddHBand="0" w:evenHBand="1" w:firstRowFirstColumn="0" w:firstRowLastColumn="0" w:lastRowFirstColumn="0" w:lastRowLastColumn="0"/>
+        </w:trPr>
+        <w:tc>
+          <w:tcPr>
+            <w:cnfStyle w:val="001000000000" w:firstRow="0" w:lastRow="0" w:firstColumn="1" w:lastColumn="0" w:oddVBand="0" w:evenVBand="0" w:oddHBand="0" w:evenHBand="0" w:firstRowFirstColumn="0" w:firstRowLastColumn="0" w:lastRowFirstColumn="0" w:lastRowLastColumn="0"/>
+            <w:tcW w:w="1138" w:type="dxa"/>
+          </w:tcPr>
+          <w:p>
+            <w:pPr>
+              <w:rPr>
+                <w:b w:val="0"/>
+              </w:rPr>
+            </w:pPr>
+            <w:r>
+              <w:rPr>
+                <w:b w:val="0"/>
+              </w:rPr>
+              <w:t>22.03.</w:t>
+            </w:r>
+            <w:r>
+              <w:rPr>
+                <w:b w:val="0"/>
+              </w:rPr>
+              <w:t>2011</w:t>
+            </w:r>
+          </w:p>
+        </w:tc>
+        <w:tc>
+          <w:tcPr>
+            <w:tcW w:w="993" w:type="dxa"/>
+          </w:tcPr>
+          <w:p>
+            <w:pPr>
+              <w:cnfStyle w:val="000000010000" w:firstRow="0" w:lastRow="0" w:firstColumn="0" w:lastColumn="0" w:oddVBand="0" w:evenVBand="0" w:oddHBand="0" w:evenHBand="1" w:firstRowFirstColumn="0" w:firstRowLastColumn="0" w:lastRowFirstColumn="0" w:lastRowLastColumn="0"/>
+            </w:pPr>
+            <w:r>
+              <w:t>1.3</w:t>
+            </w:r>
+          </w:p>
+        </w:tc>
+        <w:tc>
+          <w:tcPr>
+            <w:tcW w:w="4674" w:type="dxa"/>
+          </w:tcPr>
+          <w:p>
+            <w:pPr>
+              <w:cnfStyle w:val="000000010000" w:firstRow="0" w:lastRow="0" w:firstColumn="0" w:lastColumn="0" w:oddVBand="0" w:evenVBand="0" w:oddHBand="0" w:evenHBand="1" w:firstRowFirstColumn="0" w:firstRowLastColumn="0" w:lastRowFirstColumn="0" w:lastRowLastColumn="0"/>
+            </w:pPr>
+            <w:r>
+              <w:t>Anpassung und Erweiterung der Extensions</w:t>
+            </w:r>
+          </w:p>
+        </w:tc>
+        <w:tc>
+          <w:tcPr>
+            <w:tcW w:w="2303" w:type="dxa"/>
+          </w:tcPr>
+          <w:p>
+            <w:pPr>
+              <w:cnfStyle w:val="000000010000" w:firstRow="0" w:lastRow="0" w:firstColumn="0" w:lastColumn="0" w:oddVBand="0" w:evenVBand="0" w:oddHBand="0" w:evenHBand="1" w:firstRowFirstColumn="0" w:firstRowLastColumn="0" w:lastRowFirstColumn="0" w:lastRowLastColumn="0"/>
+            </w:pPr>
+            <w:r>
+              <w:t>HC</w:t>
             </w:r>
           </w:p>
         </w:tc>
@@ -995,10 +1064,7 @@
         <w:t>Aussendienstmitarbeiter ist bei System angemeldet</w:t>
       </w:r>
       <w:r>
-        <w:t xml:space="preserve"> </w:t>
-      </w:r>
-      <w:r>
-        <w:t>(UC5)</w:t>
+        <w:t xml:space="preserve"> (UC5)</w:t>
       </w:r>
       <w:r>
         <w:t>.</w:t>
@@ -1256,7 +1322,15 @@
         </w:rPr>
       </w:pPr>
       <w:r>
-        <w:t>Die erfasste Zeit und die GPS-Koordinaten werden an das System übertragen.</w:t>
+        <w:t>Die erfasste</w:t>
+      </w:r>
+      <w:r>
+        <w:t>n Angaben</w:t>
+      </w:r>
+      <w:bookmarkStart w:id="4" w:name="_GoBack"/>
+      <w:bookmarkEnd w:id="4"/>
+      <w:r>
+        <w:t xml:space="preserve"> und die GPS-Koordinaten werden an das System übertragen.</w:t>
       </w:r>
     </w:p>
     <w:p>
@@ -1698,8 +1772,6 @@
       <w:r>
         <w:t>ienstmitarbeiter verwenden ein android</w:t>
       </w:r>
-      <w:bookmarkStart w:id="4" w:name="_GoBack"/>
-      <w:bookmarkEnd w:id="4"/>
       <w:r>
         <w:t>fähiges Smartphone</w:t>
       </w:r>
@@ -1965,31 +2037,16 @@
       </w:rPr>
       <w:t xml:space="preserve"> von </w:t>
     </w:r>
-    <w:r>
-      <w:fldChar w:fldCharType="begin"/>
-    </w:r>
-    <w:r>
-      <w:instrText>NUMPAGES  \* Arabic  \* MERGEFORMAT</w:instrText>
-    </w:r>
-    <w:r>
-      <w:fldChar w:fldCharType="separate"/>
-    </w:r>
-    <w:r>
-      <w:rPr>
-        <w:b/>
-        <w:noProof/>
-        <w:lang w:val="de-DE"/>
-      </w:rPr>
-      <w:t>2</w:t>
-    </w:r>
-    <w:r>
-      <w:rPr>
-        <w:b/>
-        <w:noProof/>
-        <w:lang w:val="de-DE"/>
-      </w:rPr>
-      <w:fldChar w:fldCharType="end"/>
-    </w:r>
+    <w:fldSimple w:instr="NUMPAGES  \* Arabic  \* MERGEFORMAT">
+      <w:r>
+        <w:rPr>
+          <w:b/>
+          <w:noProof/>
+          <w:lang w:val="de-DE"/>
+        </w:rPr>
+        <w:t>2</w:t>
+      </w:r>
+    </w:fldSimple>
   </w:p>
 </w:ftr>
 </file>
@@ -7687,7 +7744,7 @@
 </file>
 
 <file path=customXml/itemProps1.xml><?xml version="1.0" encoding="utf-8"?>
-<ds:datastoreItem xmlns:ds="http://schemas.openxmlformats.org/officeDocument/2006/customXml" ds:itemID="{20B3BC0E-2437-4331-B9C3-D89A16591675}">
+<ds:datastoreItem xmlns:ds="http://schemas.openxmlformats.org/officeDocument/2006/customXml" ds:itemID="{F4C32787-BD35-439B-9C13-0A1FB4041343}">
   <ds:schemaRefs>
     <ds:schemaRef ds:uri="http://schemas.openxmlformats.org/officeDocument/2006/bibliography"/>
   </ds:schemaRefs>

</xml_diff>

<commit_message>
refs #99 refs #240
</commit_message>
<xml_diff>
--- a/doc/03_Anforderderungsspezifikation/UC1_Stundeneintrag_erfassen.docx
+++ b/doc/03_Anforderderungsspezifikation/UC1_Stundeneintrag_erfassen.docx
@@ -244,8 +244,13 @@
               <w:cnfStyle w:val="000000010000" w:firstRow="0" w:lastRow="0" w:firstColumn="0" w:lastColumn="0" w:oddVBand="0" w:evenVBand="0" w:oddHBand="0" w:evenHBand="1" w:firstRowFirstColumn="0" w:firstRowLastColumn="0" w:lastRowFirstColumn="0" w:lastRowLastColumn="0"/>
             </w:pPr>
             <w:r>
-              <w:t>Anpassungen an Main Scenario &amp; Extensions</w:t>
+              <w:t xml:space="preserve">Anpassungen an Main Scenario &amp; </w:t>
             </w:r>
+            <w:proofErr w:type="spellStart"/>
+            <w:r>
+              <w:t>Extensions</w:t>
+            </w:r>
+            <w:proofErr w:type="spellEnd"/>
           </w:p>
         </w:tc>
         <w:tc>
@@ -307,7 +312,15 @@
               <w:cnfStyle w:val="000000100000" w:firstRow="0" w:lastRow="0" w:firstColumn="0" w:lastColumn="0" w:oddVBand="0" w:evenVBand="0" w:oddHBand="1" w:evenHBand="0" w:firstRowFirstColumn="0" w:firstRowLastColumn="0" w:lastRowFirstColumn="0" w:lastRowLastColumn="0"/>
             </w:pPr>
             <w:r>
-              <w:t xml:space="preserve">Änderungen an den Extensions </w:t>
+              <w:t xml:space="preserve">Änderungen an den </w:t>
+            </w:r>
+            <w:proofErr w:type="spellStart"/>
+            <w:r>
+              <w:t>Extensions</w:t>
+            </w:r>
+            <w:proofErr w:type="spellEnd"/>
+            <w:r>
+              <w:t xml:space="preserve"> </w:t>
             </w:r>
           </w:p>
         </w:tc>
@@ -376,8 +389,13 @@
               <w:cnfStyle w:val="000000010000" w:firstRow="0" w:lastRow="0" w:firstColumn="0" w:lastColumn="0" w:oddVBand="0" w:evenVBand="0" w:oddHBand="0" w:evenHBand="1" w:firstRowFirstColumn="0" w:firstRowLastColumn="0" w:lastRowFirstColumn="0" w:lastRowLastColumn="0"/>
             </w:pPr>
             <w:r>
-              <w:t>Anpassung und Erweiterung der Extensions</w:t>
+              <w:t xml:space="preserve">Anpassung und Erweiterung der </w:t>
             </w:r>
+            <w:proofErr w:type="spellStart"/>
+            <w:r>
+              <w:t>Extensions</w:t>
+            </w:r>
+            <w:proofErr w:type="spellEnd"/>
           </w:p>
         </w:tc>
         <w:tc>
@@ -812,11 +830,19 @@
         <w:pStyle w:val="berschrift1"/>
       </w:pPr>
       <w:bookmarkStart w:id="3" w:name="_Toc288484323"/>
-      <w:r>
-        <w:t>Use Case</w:t>
-      </w:r>
-      <w:r>
-        <w:t xml:space="preserve"> UC1: </w:t>
+      <w:proofErr w:type="spellStart"/>
+      <w:r>
+        <w:t>Use</w:t>
+      </w:r>
+      <w:proofErr w:type="spellEnd"/>
+      <w:r>
+        <w:t xml:space="preserve"> Case</w:t>
+      </w:r>
+      <w:r>
+        <w:t xml:space="preserve"> UC1</w:t>
+      </w:r>
+      <w:r>
+        <w:t xml:space="preserve"> </w:t>
       </w:r>
       <w:r>
         <w:t>Arbeitseintrag</w:t>
@@ -837,7 +863,12 @@
         <w:t xml:space="preserve"> </w:t>
       </w:r>
       <w:r>
-        <w:t>UC1: Arbeitseintrag</w:t>
+        <w:t>UC1</w:t>
+      </w:r>
+      <w:bookmarkStart w:id="4" w:name="_GoBack"/>
+      <w:bookmarkEnd w:id="4"/>
+      <w:r>
+        <w:t xml:space="preserve"> Arbeitseintrag</w:t>
       </w:r>
       <w:r>
         <w:t xml:space="preserve"> erfassen</w:t>
@@ -851,15 +882,42 @@
         <w:t>Format:</w:t>
       </w:r>
       <w:r>
-        <w:t xml:space="preserve"> Fully dressed</w:t>
-      </w:r>
+        <w:t xml:space="preserve"> </w:t>
+      </w:r>
+      <w:proofErr w:type="spellStart"/>
+      <w:r>
+        <w:t>Fully</w:t>
+      </w:r>
+      <w:proofErr w:type="spellEnd"/>
+      <w:r>
+        <w:t xml:space="preserve"> </w:t>
+      </w:r>
+      <w:proofErr w:type="spellStart"/>
+      <w:r>
+        <w:t>dressed</w:t>
+      </w:r>
+      <w:proofErr w:type="spellEnd"/>
     </w:p>
     <w:p>
       <w:r>
         <w:rPr>
           <w:b/>
         </w:rPr>
-        <w:t>Primary Actor:</w:t>
+        <w:t xml:space="preserve">Primary </w:t>
+      </w:r>
+      <w:proofErr w:type="spellStart"/>
+      <w:r>
+        <w:rPr>
+          <w:b/>
+        </w:rPr>
+        <w:t>Actor</w:t>
+      </w:r>
+      <w:proofErr w:type="spellEnd"/>
+      <w:r>
+        <w:rPr>
+          <w:b/>
+        </w:rPr>
+        <w:t>:</w:t>
       </w:r>
       <w:r>
         <w:t xml:space="preserve"> Aussendienstmitarbeiter</w:t>
@@ -871,11 +929,47 @@
           <w:b/>
         </w:rPr>
       </w:pPr>
+      <w:proofErr w:type="spellStart"/>
       <w:r>
         <w:rPr>
           <w:b/>
         </w:rPr>
-        <w:t>Stakeholders and Interests:</w:t>
+        <w:t>Stakeholders</w:t>
+      </w:r>
+      <w:proofErr w:type="spellEnd"/>
+      <w:r>
+        <w:rPr>
+          <w:b/>
+        </w:rPr>
+        <w:t xml:space="preserve"> </w:t>
+      </w:r>
+      <w:proofErr w:type="spellStart"/>
+      <w:r>
+        <w:rPr>
+          <w:b/>
+        </w:rPr>
+        <w:t>and</w:t>
+      </w:r>
+      <w:proofErr w:type="spellEnd"/>
+      <w:r>
+        <w:rPr>
+          <w:b/>
+        </w:rPr>
+        <w:t xml:space="preserve"> </w:t>
+      </w:r>
+      <w:proofErr w:type="spellStart"/>
+      <w:r>
+        <w:rPr>
+          <w:b/>
+        </w:rPr>
+        <w:t>Interests</w:t>
+      </w:r>
+      <w:proofErr w:type="spellEnd"/>
+      <w:r>
+        <w:rPr>
+          <w:b/>
+        </w:rPr>
+        <w:t>:</w:t>
       </w:r>
     </w:p>
     <w:p>
@@ -1030,11 +1124,19 @@
           <w:b/>
         </w:rPr>
       </w:pPr>
+      <w:proofErr w:type="spellStart"/>
       <w:r>
         <w:rPr>
           <w:b/>
         </w:rPr>
-        <w:t>Preconditions:</w:t>
+        <w:t>Preconditions</w:t>
+      </w:r>
+      <w:proofErr w:type="spellEnd"/>
+      <w:r>
+        <w:rPr>
+          <w:b/>
+        </w:rPr>
+        <w:t>:</w:t>
       </w:r>
     </w:p>
     <w:p>
@@ -1076,11 +1178,47 @@
           <w:b/>
         </w:rPr>
       </w:pPr>
+      <w:proofErr w:type="spellStart"/>
       <w:r>
         <w:rPr>
           <w:b/>
         </w:rPr>
-        <w:t>Success Guarantee (Postconditions):</w:t>
+        <w:t>Success</w:t>
+      </w:r>
+      <w:proofErr w:type="spellEnd"/>
+      <w:r>
+        <w:rPr>
+          <w:b/>
+        </w:rPr>
+        <w:t xml:space="preserve"> </w:t>
+      </w:r>
+      <w:proofErr w:type="spellStart"/>
+      <w:r>
+        <w:rPr>
+          <w:b/>
+        </w:rPr>
+        <w:t>Guarantee</w:t>
+      </w:r>
+      <w:proofErr w:type="spellEnd"/>
+      <w:r>
+        <w:rPr>
+          <w:b/>
+        </w:rPr>
+        <w:t xml:space="preserve"> (</w:t>
+      </w:r>
+      <w:proofErr w:type="spellStart"/>
+      <w:r>
+        <w:rPr>
+          <w:b/>
+        </w:rPr>
+        <w:t>Postconditions</w:t>
+      </w:r>
+      <w:proofErr w:type="spellEnd"/>
+      <w:r>
+        <w:rPr>
+          <w:b/>
+        </w:rPr>
+        <w:t>):</w:t>
       </w:r>
     </w:p>
     <w:p>
@@ -1136,8 +1274,13 @@
           <w:numId w:val="20"/>
         </w:numPr>
       </w:pPr>
-      <w:r>
-        <w:t xml:space="preserve">Beschreibung zum durchgeführten Auftrag </w:t>
+      <w:proofErr w:type="gramStart"/>
+      <w:r>
+        <w:t>Beschreibung</w:t>
+      </w:r>
+      <w:proofErr w:type="gramEnd"/>
+      <w:r>
+        <w:t xml:space="preserve"> zum durchgeführten Auftrag </w:t>
       </w:r>
       <w:r>
         <w:t xml:space="preserve">wurden </w:t>
@@ -1188,7 +1331,21 @@
           <w:b/>
         </w:rPr>
         <w:lastRenderedPageBreak/>
-        <w:t>Main Success Scenario:</w:t>
+        <w:t xml:space="preserve">Main </w:t>
+      </w:r>
+      <w:proofErr w:type="spellStart"/>
+      <w:r>
+        <w:rPr>
+          <w:b/>
+        </w:rPr>
+        <w:t>Success</w:t>
+      </w:r>
+      <w:proofErr w:type="spellEnd"/>
+      <w:r>
+        <w:rPr>
+          <w:b/>
+        </w:rPr>
+        <w:t xml:space="preserve"> Scenario:</w:t>
       </w:r>
     </w:p>
     <w:p>
@@ -1327,8 +1484,6 @@
       <w:r>
         <w:t>n Angaben</w:t>
       </w:r>
-      <w:bookmarkStart w:id="4" w:name="_GoBack"/>
-      <w:bookmarkEnd w:id="4"/>
       <w:r>
         <w:t xml:space="preserve"> und die GPS-Koordinaten werden an das System übertragen.</w:t>
       </w:r>
@@ -1364,11 +1519,19 @@
           <w:b/>
         </w:rPr>
       </w:pPr>
+      <w:proofErr w:type="spellStart"/>
       <w:r>
         <w:rPr>
           <w:b/>
         </w:rPr>
-        <w:t>Extensions:</w:t>
+        <w:t>Extensions</w:t>
+      </w:r>
+      <w:proofErr w:type="spellEnd"/>
+      <w:r>
+        <w:rPr>
+          <w:b/>
+        </w:rPr>
+        <w:t>:</w:t>
       </w:r>
     </w:p>
     <w:p>
@@ -1755,7 +1918,21 @@
         <w:rPr>
           <w:b/>
         </w:rPr>
-        <w:t>Special Requirements:</w:t>
+        <w:t xml:space="preserve">Special </w:t>
+      </w:r>
+      <w:proofErr w:type="spellStart"/>
+      <w:r>
+        <w:rPr>
+          <w:b/>
+        </w:rPr>
+        <w:t>Requirements</w:t>
+      </w:r>
+      <w:proofErr w:type="spellEnd"/>
+      <w:r>
+        <w:rPr>
+          <w:b/>
+        </w:rPr>
+        <w:t>:</w:t>
       </w:r>
     </w:p>
     <w:p>
@@ -1770,10 +1947,18 @@
         <w:t>Aussend</w:t>
       </w:r>
       <w:r>
-        <w:t>ienstmitarbeiter verwenden ein android</w:t>
-      </w:r>
-      <w:r>
-        <w:t>fähiges Smartphone</w:t>
+        <w:t xml:space="preserve">ienstmitarbeiter verwenden ein </w:t>
+      </w:r>
+      <w:proofErr w:type="spellStart"/>
+      <w:r>
+        <w:t>android</w:t>
+      </w:r>
+      <w:r>
+        <w:t>fähiges</w:t>
+      </w:r>
+      <w:proofErr w:type="spellEnd"/>
+      <w:r>
+        <w:t xml:space="preserve"> Smartphone</w:t>
       </w:r>
     </w:p>
     <w:p>
@@ -1818,12 +2003,14 @@
           <w:lang w:val="en-GB"/>
         </w:rPr>
       </w:pPr>
+      <w:proofErr w:type="spellStart"/>
       <w:r>
         <w:rPr>
           <w:lang w:val="en-GB"/>
         </w:rPr>
         <w:t>Keine</w:t>
       </w:r>
+      <w:proofErr w:type="spellEnd"/>
     </w:p>
     <w:p>
       <w:pPr>
@@ -1831,11 +2018,47 @@
           <w:b/>
         </w:rPr>
       </w:pPr>
+      <w:proofErr w:type="spellStart"/>
       <w:r>
         <w:rPr>
           <w:b/>
         </w:rPr>
-        <w:t>Frequency of Occurrence:</w:t>
+        <w:t>Frequency</w:t>
+      </w:r>
+      <w:proofErr w:type="spellEnd"/>
+      <w:r>
+        <w:rPr>
+          <w:b/>
+        </w:rPr>
+        <w:t xml:space="preserve"> </w:t>
+      </w:r>
+      <w:proofErr w:type="spellStart"/>
+      <w:r>
+        <w:rPr>
+          <w:b/>
+        </w:rPr>
+        <w:t>of</w:t>
+      </w:r>
+      <w:proofErr w:type="spellEnd"/>
+      <w:r>
+        <w:rPr>
+          <w:b/>
+        </w:rPr>
+        <w:t xml:space="preserve"> </w:t>
+      </w:r>
+      <w:proofErr w:type="spellStart"/>
+      <w:r>
+        <w:rPr>
+          <w:b/>
+        </w:rPr>
+        <w:t>Occurrence</w:t>
+      </w:r>
+      <w:proofErr w:type="spellEnd"/>
+      <w:r>
+        <w:rPr>
+          <w:b/>
+        </w:rPr>
+        <w:t>:</w:t>
       </w:r>
     </w:p>
     <w:p>
@@ -1860,7 +2083,21 @@
         <w:rPr>
           <w:b/>
         </w:rPr>
-        <w:t>Open Issues:</w:t>
+        <w:t xml:space="preserve">Open </w:t>
+      </w:r>
+      <w:proofErr w:type="spellStart"/>
+      <w:r>
+        <w:rPr>
+          <w:b/>
+        </w:rPr>
+        <w:t>Issues</w:t>
+      </w:r>
+      <w:proofErr w:type="spellEnd"/>
+      <w:r>
+        <w:rPr>
+          <w:b/>
+        </w:rPr>
+        <w:t>:</w:t>
       </w:r>
     </w:p>
     <w:p>
@@ -2037,16 +2274,31 @@
       </w:rPr>
       <w:t xml:space="preserve"> von </w:t>
     </w:r>
-    <w:fldSimple w:instr="NUMPAGES  \* Arabic  \* MERGEFORMAT">
-      <w:r>
-        <w:rPr>
-          <w:b/>
-          <w:noProof/>
-          <w:lang w:val="de-DE"/>
-        </w:rPr>
-        <w:t>2</w:t>
-      </w:r>
-    </w:fldSimple>
+    <w:r>
+      <w:fldChar w:fldCharType="begin"/>
+    </w:r>
+    <w:r>
+      <w:instrText>NUMPAGES  \* Arabic  \* MERGEFORMAT</w:instrText>
+    </w:r>
+    <w:r>
+      <w:fldChar w:fldCharType="separate"/>
+    </w:r>
+    <w:r>
+      <w:rPr>
+        <w:b/>
+        <w:noProof/>
+        <w:lang w:val="de-DE"/>
+      </w:rPr>
+      <w:t>2</w:t>
+    </w:r>
+    <w:r>
+      <w:rPr>
+        <w:b/>
+        <w:noProof/>
+        <w:lang w:val="de-DE"/>
+      </w:rPr>
+      <w:fldChar w:fldCharType="end"/>
+    </w:r>
   </w:p>
 </w:ftr>
 </file>
@@ -7744,7 +7996,7 @@
 </file>
 
 <file path=customXml/itemProps1.xml><?xml version="1.0" encoding="utf-8"?>
-<ds:datastoreItem xmlns:ds="http://schemas.openxmlformats.org/officeDocument/2006/customXml" ds:itemID="{F4C32787-BD35-439B-9C13-0A1FB4041343}">
+<ds:datastoreItem xmlns:ds="http://schemas.openxmlformats.org/officeDocument/2006/customXml" ds:itemID="{18E3B3A0-A7B5-435B-A017-C14E5E9FA3FC}">
   <ds:schemaRefs>
     <ds:schemaRef ds:uri="http://schemas.openxmlformats.org/officeDocument/2006/bibliography"/>
   </ds:schemaRefs>

</xml_diff>

<commit_message>
#refs #99 refs #240
</commit_message>
<xml_diff>
--- a/doc/03_Anforderderungsspezifikation/UC1_Stundeneintrag_erfassen.docx
+++ b/doc/03_Anforderderungsspezifikation/UC1_Stundeneintrag_erfassen.docx
@@ -244,13 +244,8 @@
               <w:cnfStyle w:val="000000010000" w:firstRow="0" w:lastRow="0" w:firstColumn="0" w:lastColumn="0" w:oddVBand="0" w:evenVBand="0" w:oddHBand="0" w:evenHBand="1" w:firstRowFirstColumn="0" w:firstRowLastColumn="0" w:lastRowFirstColumn="0" w:lastRowLastColumn="0"/>
             </w:pPr>
             <w:r>
-              <w:t xml:space="preserve">Anpassungen an Main Scenario &amp; </w:t>
+              <w:t>Anpassungen an Main Scenario &amp; Extensions</w:t>
             </w:r>
-            <w:proofErr w:type="spellStart"/>
-            <w:r>
-              <w:t>Extensions</w:t>
-            </w:r>
-            <w:proofErr w:type="spellEnd"/>
           </w:p>
         </w:tc>
         <w:tc>
@@ -312,15 +307,7 @@
               <w:cnfStyle w:val="000000100000" w:firstRow="0" w:lastRow="0" w:firstColumn="0" w:lastColumn="0" w:oddVBand="0" w:evenVBand="0" w:oddHBand="1" w:evenHBand="0" w:firstRowFirstColumn="0" w:firstRowLastColumn="0" w:lastRowFirstColumn="0" w:lastRowLastColumn="0"/>
             </w:pPr>
             <w:r>
-              <w:t xml:space="preserve">Änderungen an den </w:t>
-            </w:r>
-            <w:proofErr w:type="spellStart"/>
-            <w:r>
-              <w:t>Extensions</w:t>
-            </w:r>
-            <w:proofErr w:type="spellEnd"/>
-            <w:r>
-              <w:t xml:space="preserve"> </w:t>
+              <w:t xml:space="preserve">Änderungen an den Extensions </w:t>
             </w:r>
           </w:p>
         </w:tc>
@@ -389,13 +376,8 @@
               <w:cnfStyle w:val="000000010000" w:firstRow="0" w:lastRow="0" w:firstColumn="0" w:lastColumn="0" w:oddVBand="0" w:evenVBand="0" w:oddHBand="0" w:evenHBand="1" w:firstRowFirstColumn="0" w:firstRowLastColumn="0" w:lastRowFirstColumn="0" w:lastRowLastColumn="0"/>
             </w:pPr>
             <w:r>
-              <w:t xml:space="preserve">Anpassung und Erweiterung der </w:t>
+              <w:t>Anpassung und Erweiterung der Extensions</w:t>
             </w:r>
-            <w:proofErr w:type="spellStart"/>
-            <w:r>
-              <w:t>Extensions</w:t>
-            </w:r>
-            <w:proofErr w:type="spellEnd"/>
           </w:p>
         </w:tc>
         <w:tc>
@@ -830,13 +812,8 @@
         <w:pStyle w:val="berschrift1"/>
       </w:pPr>
       <w:bookmarkStart w:id="3" w:name="_Toc288484323"/>
-      <w:proofErr w:type="spellStart"/>
-      <w:r>
-        <w:t>Use</w:t>
-      </w:r>
-      <w:proofErr w:type="spellEnd"/>
-      <w:r>
-        <w:t xml:space="preserve"> Case</w:t>
+      <w:r>
+        <w:t>Use Case</w:t>
       </w:r>
       <w:r>
         <w:t xml:space="preserve"> UC1</w:t>
@@ -865,8 +842,6 @@
       <w:r>
         <w:t>UC1</w:t>
       </w:r>
-      <w:bookmarkStart w:id="4" w:name="_GoBack"/>
-      <w:bookmarkEnd w:id="4"/>
       <w:r>
         <w:t xml:space="preserve"> Arbeitseintrag</w:t>
       </w:r>
@@ -882,94 +857,31 @@
         <w:t>Format:</w:t>
       </w:r>
       <w:r>
-        <w:t xml:space="preserve"> </w:t>
-      </w:r>
-      <w:proofErr w:type="spellStart"/>
-      <w:r>
-        <w:t>Fully</w:t>
-      </w:r>
-      <w:proofErr w:type="spellEnd"/>
-      <w:r>
-        <w:t xml:space="preserve"> </w:t>
-      </w:r>
-      <w:proofErr w:type="spellStart"/>
-      <w:r>
-        <w:t>dressed</w:t>
-      </w:r>
-      <w:proofErr w:type="spellEnd"/>
+        <w:t xml:space="preserve"> Fully dressed</w:t>
+      </w:r>
     </w:p>
     <w:p>
       <w:r>
         <w:rPr>
           <w:b/>
         </w:rPr>
-        <w:t xml:space="preserve">Primary </w:t>
-      </w:r>
-      <w:proofErr w:type="spellStart"/>
-      <w:r>
+        <w:t>Primary Actor:</w:t>
+      </w:r>
+      <w:r>
+        <w:t xml:space="preserve"> Aussendienstmitarbeiter</w:t>
+      </w:r>
+    </w:p>
+    <w:p>
+      <w:pPr>
         <w:rPr>
           <w:b/>
         </w:rPr>
-        <w:t>Actor</w:t>
-      </w:r>
-      <w:proofErr w:type="spellEnd"/>
+      </w:pPr>
       <w:r>
         <w:rPr>
           <w:b/>
         </w:rPr>
-        <w:t>:</w:t>
-      </w:r>
-      <w:r>
-        <w:t xml:space="preserve"> Aussendienstmitarbeiter</w:t>
-      </w:r>
-    </w:p>
-    <w:p>
-      <w:pPr>
-        <w:rPr>
-          <w:b/>
-        </w:rPr>
-      </w:pPr>
-      <w:proofErr w:type="spellStart"/>
-      <w:r>
-        <w:rPr>
-          <w:b/>
-        </w:rPr>
-        <w:t>Stakeholders</w:t>
-      </w:r>
-      <w:proofErr w:type="spellEnd"/>
-      <w:r>
-        <w:rPr>
-          <w:b/>
-        </w:rPr>
-        <w:t xml:space="preserve"> </w:t>
-      </w:r>
-      <w:proofErr w:type="spellStart"/>
-      <w:r>
-        <w:rPr>
-          <w:b/>
-        </w:rPr>
-        <w:t>and</w:t>
-      </w:r>
-      <w:proofErr w:type="spellEnd"/>
-      <w:r>
-        <w:rPr>
-          <w:b/>
-        </w:rPr>
-        <w:t xml:space="preserve"> </w:t>
-      </w:r>
-      <w:proofErr w:type="spellStart"/>
-      <w:r>
-        <w:rPr>
-          <w:b/>
-        </w:rPr>
-        <w:t>Interests</w:t>
-      </w:r>
-      <w:proofErr w:type="spellEnd"/>
-      <w:r>
-        <w:rPr>
-          <w:b/>
-        </w:rPr>
-        <w:t>:</w:t>
+        <w:t>Stakeholders and Interests:</w:t>
       </w:r>
     </w:p>
     <w:p>
@@ -1124,19 +1036,11 @@
           <w:b/>
         </w:rPr>
       </w:pPr>
-      <w:proofErr w:type="spellStart"/>
       <w:r>
         <w:rPr>
           <w:b/>
         </w:rPr>
-        <w:t>Preconditions</w:t>
-      </w:r>
-      <w:proofErr w:type="spellEnd"/>
-      <w:r>
-        <w:rPr>
-          <w:b/>
-        </w:rPr>
-        <w:t>:</w:t>
+        <w:t>Preconditions:</w:t>
       </w:r>
     </w:p>
     <w:p>
@@ -1178,47 +1082,11 @@
           <w:b/>
         </w:rPr>
       </w:pPr>
-      <w:proofErr w:type="spellStart"/>
       <w:r>
         <w:rPr>
           <w:b/>
         </w:rPr>
-        <w:t>Success</w:t>
-      </w:r>
-      <w:proofErr w:type="spellEnd"/>
-      <w:r>
-        <w:rPr>
-          <w:b/>
-        </w:rPr>
-        <w:t xml:space="preserve"> </w:t>
-      </w:r>
-      <w:proofErr w:type="spellStart"/>
-      <w:r>
-        <w:rPr>
-          <w:b/>
-        </w:rPr>
-        <w:t>Guarantee</w:t>
-      </w:r>
-      <w:proofErr w:type="spellEnd"/>
-      <w:r>
-        <w:rPr>
-          <w:b/>
-        </w:rPr>
-        <w:t xml:space="preserve"> (</w:t>
-      </w:r>
-      <w:proofErr w:type="spellStart"/>
-      <w:r>
-        <w:rPr>
-          <w:b/>
-        </w:rPr>
-        <w:t>Postconditions</w:t>
-      </w:r>
-      <w:proofErr w:type="spellEnd"/>
-      <w:r>
-        <w:rPr>
-          <w:b/>
-        </w:rPr>
-        <w:t>):</w:t>
+        <w:t>Success Guarantee (Postconditions):</w:t>
       </w:r>
     </w:p>
     <w:p>
@@ -1274,13 +1142,8 @@
           <w:numId w:val="20"/>
         </w:numPr>
       </w:pPr>
-      <w:proofErr w:type="gramStart"/>
-      <w:r>
-        <w:t>Beschreibung</w:t>
-      </w:r>
-      <w:proofErr w:type="gramEnd"/>
-      <w:r>
-        <w:t xml:space="preserve"> zum durchgeführten Auftrag </w:t>
+      <w:r>
+        <w:t xml:space="preserve">Beschreibung zum durchgeführten Auftrag </w:t>
       </w:r>
       <w:r>
         <w:t xml:space="preserve">wurden </w:t>
@@ -1331,21 +1194,7 @@
           <w:b/>
         </w:rPr>
         <w:lastRenderedPageBreak/>
-        <w:t xml:space="preserve">Main </w:t>
-      </w:r>
-      <w:proofErr w:type="spellStart"/>
-      <w:r>
-        <w:rPr>
-          <w:b/>
-        </w:rPr>
-        <w:t>Success</w:t>
-      </w:r>
-      <w:proofErr w:type="spellEnd"/>
-      <w:r>
-        <w:rPr>
-          <w:b/>
-        </w:rPr>
-        <w:t xml:space="preserve"> Scenario:</w:t>
+        <w:t>Main Success Scenario:</w:t>
       </w:r>
     </w:p>
     <w:p>
@@ -1459,11 +1308,19 @@
         </w:rPr>
         <w:t>System: Erfasst Endzeit</w:t>
       </w:r>
+      <w:bookmarkStart w:id="4" w:name="_GoBack"/>
+      <w:bookmarkEnd w:id="4"/>
       <w:r>
         <w:rPr>
           <w:i/>
         </w:rPr>
-        <w:t>.</w:t>
+        <w:t xml:space="preserve"> &amp;</w:t>
+      </w:r>
+      <w:r>
+        <w:rPr>
+          <w:i/>
+        </w:rPr>
+        <w:t xml:space="preserve"> GPS-Koordinaten.</w:t>
       </w:r>
     </w:p>
     <w:p>
@@ -1490,48 +1347,15 @@
     </w:p>
     <w:p>
       <w:pPr>
-        <w:pStyle w:val="Listenabsatz"/>
-        <w:numPr>
-          <w:ilvl w:val="0"/>
-          <w:numId w:val="5"/>
-        </w:numPr>
-        <w:ind w:hanging="720"/>
         <w:rPr>
           <w:b/>
         </w:rPr>
       </w:pPr>
       <w:r>
         <w:rPr>
-          <w:i/>
-        </w:rPr>
-        <w:t>System: Erfasst GPS-Koordinaten</w:t>
-      </w:r>
-      <w:r>
-        <w:rPr>
-          <w:i/>
-        </w:rPr>
-        <w:t>.</w:t>
-      </w:r>
-    </w:p>
-    <w:p>
-      <w:pPr>
-        <w:rPr>
           <w:b/>
         </w:rPr>
-      </w:pPr>
-      <w:proofErr w:type="spellStart"/>
-      <w:r>
-        <w:rPr>
-          <w:b/>
-        </w:rPr>
-        <w:t>Extensions</w:t>
-      </w:r>
-      <w:proofErr w:type="spellEnd"/>
-      <w:r>
-        <w:rPr>
-          <w:b/>
-        </w:rPr>
-        <w:t>:</w:t>
+        <w:t>Extensions:</w:t>
       </w:r>
     </w:p>
     <w:p>
@@ -1918,21 +1742,7 @@
         <w:rPr>
           <w:b/>
         </w:rPr>
-        <w:t xml:space="preserve">Special </w:t>
-      </w:r>
-      <w:proofErr w:type="spellStart"/>
-      <w:r>
-        <w:rPr>
-          <w:b/>
-        </w:rPr>
-        <w:t>Requirements</w:t>
-      </w:r>
-      <w:proofErr w:type="spellEnd"/>
-      <w:r>
-        <w:rPr>
-          <w:b/>
-        </w:rPr>
-        <w:t>:</w:t>
+        <w:t>Special Requirements:</w:t>
       </w:r>
     </w:p>
     <w:p>
@@ -1947,18 +1757,10 @@
         <w:t>Aussend</w:t>
       </w:r>
       <w:r>
-        <w:t xml:space="preserve">ienstmitarbeiter verwenden ein </w:t>
-      </w:r>
-      <w:proofErr w:type="spellStart"/>
-      <w:r>
-        <w:t>android</w:t>
-      </w:r>
-      <w:r>
-        <w:t>fähiges</w:t>
-      </w:r>
-      <w:proofErr w:type="spellEnd"/>
-      <w:r>
-        <w:t xml:space="preserve"> Smartphone</w:t>
+        <w:t>ienstmitarbeiter verwenden ein android</w:t>
+      </w:r>
+      <w:r>
+        <w:t>fähiges Smartphone</w:t>
       </w:r>
     </w:p>
     <w:p>
@@ -2003,14 +1805,12 @@
           <w:lang w:val="en-GB"/>
         </w:rPr>
       </w:pPr>
-      <w:proofErr w:type="spellStart"/>
       <w:r>
         <w:rPr>
           <w:lang w:val="en-GB"/>
         </w:rPr>
         <w:t>Keine</w:t>
       </w:r>
-      <w:proofErr w:type="spellEnd"/>
     </w:p>
     <w:p>
       <w:pPr>
@@ -2018,47 +1818,11 @@
           <w:b/>
         </w:rPr>
       </w:pPr>
-      <w:proofErr w:type="spellStart"/>
       <w:r>
         <w:rPr>
           <w:b/>
         </w:rPr>
-        <w:t>Frequency</w:t>
-      </w:r>
-      <w:proofErr w:type="spellEnd"/>
-      <w:r>
-        <w:rPr>
-          <w:b/>
-        </w:rPr>
-        <w:t xml:space="preserve"> </w:t>
-      </w:r>
-      <w:proofErr w:type="spellStart"/>
-      <w:r>
-        <w:rPr>
-          <w:b/>
-        </w:rPr>
-        <w:t>of</w:t>
-      </w:r>
-      <w:proofErr w:type="spellEnd"/>
-      <w:r>
-        <w:rPr>
-          <w:b/>
-        </w:rPr>
-        <w:t xml:space="preserve"> </w:t>
-      </w:r>
-      <w:proofErr w:type="spellStart"/>
-      <w:r>
-        <w:rPr>
-          <w:b/>
-        </w:rPr>
-        <w:t>Occurrence</w:t>
-      </w:r>
-      <w:proofErr w:type="spellEnd"/>
-      <w:r>
-        <w:rPr>
-          <w:b/>
-        </w:rPr>
-        <w:t>:</w:t>
+        <w:t>Frequency of Occurrence:</w:t>
       </w:r>
     </w:p>
     <w:p>
@@ -2083,21 +1847,7 @@
         <w:rPr>
           <w:b/>
         </w:rPr>
-        <w:t xml:space="preserve">Open </w:t>
-      </w:r>
-      <w:proofErr w:type="spellStart"/>
-      <w:r>
-        <w:rPr>
-          <w:b/>
-        </w:rPr>
-        <w:t>Issues</w:t>
-      </w:r>
-      <w:proofErr w:type="spellEnd"/>
-      <w:r>
-        <w:rPr>
-          <w:b/>
-        </w:rPr>
-        <w:t>:</w:t>
+        <w:t>Open Issues:</w:t>
       </w:r>
     </w:p>
     <w:p>
@@ -2274,31 +2024,16 @@
       </w:rPr>
       <w:t xml:space="preserve"> von </w:t>
     </w:r>
-    <w:r>
-      <w:fldChar w:fldCharType="begin"/>
-    </w:r>
-    <w:r>
-      <w:instrText>NUMPAGES  \* Arabic  \* MERGEFORMAT</w:instrText>
-    </w:r>
-    <w:r>
-      <w:fldChar w:fldCharType="separate"/>
-    </w:r>
-    <w:r>
-      <w:rPr>
-        <w:b/>
-        <w:noProof/>
-        <w:lang w:val="de-DE"/>
-      </w:rPr>
-      <w:t>2</w:t>
-    </w:r>
-    <w:r>
-      <w:rPr>
-        <w:b/>
-        <w:noProof/>
-        <w:lang w:val="de-DE"/>
-      </w:rPr>
-      <w:fldChar w:fldCharType="end"/>
-    </w:r>
+    <w:fldSimple w:instr="NUMPAGES  \* Arabic  \* MERGEFORMAT">
+      <w:r>
+        <w:rPr>
+          <w:b/>
+          <w:noProof/>
+          <w:lang w:val="de-DE"/>
+        </w:rPr>
+        <w:t>2</w:t>
+      </w:r>
+    </w:fldSimple>
   </w:p>
 </w:ftr>
 </file>
@@ -7996,7 +7731,7 @@
 </file>
 
 <file path=customXml/itemProps1.xml><?xml version="1.0" encoding="utf-8"?>
-<ds:datastoreItem xmlns:ds="http://schemas.openxmlformats.org/officeDocument/2006/customXml" ds:itemID="{18E3B3A0-A7B5-435B-A017-C14E5E9FA3FC}">
+<ds:datastoreItem xmlns:ds="http://schemas.openxmlformats.org/officeDocument/2006/customXml" ds:itemID="{D5C53602-758F-4C02-BAFE-66ECDC7923DE}">
   <ds:schemaRefs>
     <ds:schemaRef ds:uri="http://schemas.openxmlformats.org/officeDocument/2006/bibliography"/>
   </ds:schemaRefs>

</xml_diff>

<commit_message>
refs #99 refs #107 refs #240 refs #244
</commit_message>
<xml_diff>
--- a/doc/03_Anforderderungsspezifikation/UC1_Stundeneintrag_erfassen.docx
+++ b/doc/03_Anforderderungsspezifikation/UC1_Stundeneintrag_erfassen.docx
@@ -244,8 +244,13 @@
               <w:cnfStyle w:val="000000010000" w:firstRow="0" w:lastRow="0" w:firstColumn="0" w:lastColumn="0" w:oddVBand="0" w:evenVBand="0" w:oddHBand="0" w:evenHBand="1" w:firstRowFirstColumn="0" w:firstRowLastColumn="0" w:lastRowFirstColumn="0" w:lastRowLastColumn="0"/>
             </w:pPr>
             <w:r>
-              <w:t>Anpassungen an Main Scenario &amp; Extensions</w:t>
+              <w:t xml:space="preserve">Anpassungen an Main Scenario &amp; </w:t>
             </w:r>
+            <w:proofErr w:type="spellStart"/>
+            <w:r>
+              <w:t>Extensions</w:t>
+            </w:r>
+            <w:proofErr w:type="spellEnd"/>
           </w:p>
         </w:tc>
         <w:tc>
@@ -307,7 +312,15 @@
               <w:cnfStyle w:val="000000100000" w:firstRow="0" w:lastRow="0" w:firstColumn="0" w:lastColumn="0" w:oddVBand="0" w:evenVBand="0" w:oddHBand="1" w:evenHBand="0" w:firstRowFirstColumn="0" w:firstRowLastColumn="0" w:lastRowFirstColumn="0" w:lastRowLastColumn="0"/>
             </w:pPr>
             <w:r>
-              <w:t xml:space="preserve">Änderungen an den Extensions </w:t>
+              <w:t xml:space="preserve">Änderungen an den </w:t>
+            </w:r>
+            <w:proofErr w:type="spellStart"/>
+            <w:r>
+              <w:t>Extensions</w:t>
+            </w:r>
+            <w:proofErr w:type="spellEnd"/>
+            <w:r>
+              <w:t xml:space="preserve"> </w:t>
             </w:r>
           </w:p>
         </w:tc>
@@ -376,8 +389,13 @@
               <w:cnfStyle w:val="000000010000" w:firstRow="0" w:lastRow="0" w:firstColumn="0" w:lastColumn="0" w:oddVBand="0" w:evenVBand="0" w:oddHBand="0" w:evenHBand="1" w:firstRowFirstColumn="0" w:firstRowLastColumn="0" w:lastRowFirstColumn="0" w:lastRowLastColumn="0"/>
             </w:pPr>
             <w:r>
-              <w:t>Anpassung und Erweiterung der Extensions</w:t>
+              <w:t xml:space="preserve">Anpassung und Erweiterung der </w:t>
             </w:r>
+            <w:proofErr w:type="spellStart"/>
+            <w:r>
+              <w:t>Extensions</w:t>
+            </w:r>
+            <w:proofErr w:type="spellEnd"/>
           </w:p>
         </w:tc>
         <w:tc>
@@ -812,8 +830,13 @@
         <w:pStyle w:val="berschrift1"/>
       </w:pPr>
       <w:bookmarkStart w:id="3" w:name="_Toc288484323"/>
-      <w:r>
-        <w:t>Use Case</w:t>
+      <w:proofErr w:type="spellStart"/>
+      <w:r>
+        <w:t>Use</w:t>
+      </w:r>
+      <w:proofErr w:type="spellEnd"/>
+      <w:r>
+        <w:t xml:space="preserve"> Case</w:t>
       </w:r>
       <w:r>
         <w:t xml:space="preserve"> UC1</w:t>
@@ -857,15 +880,42 @@
         <w:t>Format:</w:t>
       </w:r>
       <w:r>
-        <w:t xml:space="preserve"> Fully dressed</w:t>
-      </w:r>
+        <w:t xml:space="preserve"> </w:t>
+      </w:r>
+      <w:proofErr w:type="spellStart"/>
+      <w:r>
+        <w:t>Fully</w:t>
+      </w:r>
+      <w:proofErr w:type="spellEnd"/>
+      <w:r>
+        <w:t xml:space="preserve"> </w:t>
+      </w:r>
+      <w:proofErr w:type="spellStart"/>
+      <w:r>
+        <w:t>dressed</w:t>
+      </w:r>
+      <w:proofErr w:type="spellEnd"/>
     </w:p>
     <w:p>
       <w:r>
         <w:rPr>
           <w:b/>
         </w:rPr>
-        <w:t>Primary Actor:</w:t>
+        <w:t xml:space="preserve">Primary </w:t>
+      </w:r>
+      <w:proofErr w:type="spellStart"/>
+      <w:r>
+        <w:rPr>
+          <w:b/>
+        </w:rPr>
+        <w:t>Actor</w:t>
+      </w:r>
+      <w:proofErr w:type="spellEnd"/>
+      <w:r>
+        <w:rPr>
+          <w:b/>
+        </w:rPr>
+        <w:t>:</w:t>
       </w:r>
       <w:r>
         <w:t xml:space="preserve"> Aussendienstmitarbeiter</w:t>
@@ -877,11 +927,47 @@
           <w:b/>
         </w:rPr>
       </w:pPr>
+      <w:proofErr w:type="spellStart"/>
       <w:r>
         <w:rPr>
           <w:b/>
         </w:rPr>
-        <w:t>Stakeholders and Interests:</w:t>
+        <w:t>Stakeholders</w:t>
+      </w:r>
+      <w:proofErr w:type="spellEnd"/>
+      <w:r>
+        <w:rPr>
+          <w:b/>
+        </w:rPr>
+        <w:t xml:space="preserve"> </w:t>
+      </w:r>
+      <w:proofErr w:type="spellStart"/>
+      <w:r>
+        <w:rPr>
+          <w:b/>
+        </w:rPr>
+        <w:t>and</w:t>
+      </w:r>
+      <w:proofErr w:type="spellEnd"/>
+      <w:r>
+        <w:rPr>
+          <w:b/>
+        </w:rPr>
+        <w:t xml:space="preserve"> </w:t>
+      </w:r>
+      <w:proofErr w:type="spellStart"/>
+      <w:r>
+        <w:rPr>
+          <w:b/>
+        </w:rPr>
+        <w:t>Interests</w:t>
+      </w:r>
+      <w:proofErr w:type="spellEnd"/>
+      <w:r>
+        <w:rPr>
+          <w:b/>
+        </w:rPr>
+        <w:t>:</w:t>
       </w:r>
     </w:p>
     <w:p>
@@ -1036,11 +1122,19 @@
           <w:b/>
         </w:rPr>
       </w:pPr>
+      <w:proofErr w:type="spellStart"/>
       <w:r>
         <w:rPr>
           <w:b/>
         </w:rPr>
-        <w:t>Preconditions:</w:t>
+        <w:t>Preconditions</w:t>
+      </w:r>
+      <w:proofErr w:type="spellEnd"/>
+      <w:r>
+        <w:rPr>
+          <w:b/>
+        </w:rPr>
+        <w:t>:</w:t>
       </w:r>
     </w:p>
     <w:p>
@@ -1082,11 +1176,47 @@
           <w:b/>
         </w:rPr>
       </w:pPr>
+      <w:proofErr w:type="spellStart"/>
       <w:r>
         <w:rPr>
           <w:b/>
         </w:rPr>
-        <w:t>Success Guarantee (Postconditions):</w:t>
+        <w:t>Success</w:t>
+      </w:r>
+      <w:proofErr w:type="spellEnd"/>
+      <w:r>
+        <w:rPr>
+          <w:b/>
+        </w:rPr>
+        <w:t xml:space="preserve"> </w:t>
+      </w:r>
+      <w:proofErr w:type="spellStart"/>
+      <w:r>
+        <w:rPr>
+          <w:b/>
+        </w:rPr>
+        <w:t>Guarantee</w:t>
+      </w:r>
+      <w:proofErr w:type="spellEnd"/>
+      <w:r>
+        <w:rPr>
+          <w:b/>
+        </w:rPr>
+        <w:t xml:space="preserve"> (</w:t>
+      </w:r>
+      <w:proofErr w:type="spellStart"/>
+      <w:r>
+        <w:rPr>
+          <w:b/>
+        </w:rPr>
+        <w:t>Postconditions</w:t>
+      </w:r>
+      <w:proofErr w:type="spellEnd"/>
+      <w:r>
+        <w:rPr>
+          <w:b/>
+        </w:rPr>
+        <w:t>):</w:t>
       </w:r>
     </w:p>
     <w:p>
@@ -1142,8 +1272,13 @@
           <w:numId w:val="20"/>
         </w:numPr>
       </w:pPr>
-      <w:r>
-        <w:t xml:space="preserve">Beschreibung zum durchgeführten Auftrag </w:t>
+      <w:proofErr w:type="gramStart"/>
+      <w:r>
+        <w:t>Beschreibung</w:t>
+      </w:r>
+      <w:proofErr w:type="gramEnd"/>
+      <w:r>
+        <w:t xml:space="preserve"> zum durchgeführten Auftrag </w:t>
       </w:r>
       <w:r>
         <w:t xml:space="preserve">wurden </w:t>
@@ -1194,7 +1329,21 @@
           <w:b/>
         </w:rPr>
         <w:lastRenderedPageBreak/>
-        <w:t>Main Success Scenario:</w:t>
+        <w:t xml:space="preserve">Main </w:t>
+      </w:r>
+      <w:proofErr w:type="spellStart"/>
+      <w:r>
+        <w:rPr>
+          <w:b/>
+        </w:rPr>
+        <w:t>Success</w:t>
+      </w:r>
+      <w:proofErr w:type="spellEnd"/>
+      <w:r>
+        <w:rPr>
+          <w:b/>
+        </w:rPr>
+        <w:t xml:space="preserve"> Scenario:</w:t>
       </w:r>
     </w:p>
     <w:p>
@@ -1308,19 +1457,11 @@
         </w:rPr>
         <w:t>System: Erfasst Endzeit</w:t>
       </w:r>
-      <w:bookmarkStart w:id="4" w:name="_GoBack"/>
-      <w:bookmarkEnd w:id="4"/>
       <w:r>
         <w:rPr>
           <w:i/>
         </w:rPr>
-        <w:t xml:space="preserve"> &amp;</w:t>
-      </w:r>
-      <w:r>
-        <w:rPr>
-          <w:i/>
-        </w:rPr>
-        <w:t xml:space="preserve"> GPS-Koordinaten.</w:t>
+        <w:t xml:space="preserve"> &amp; GPS-Koordinaten.</w:t>
       </w:r>
     </w:p>
     <w:p>
@@ -1351,11 +1492,19 @@
           <w:b/>
         </w:rPr>
       </w:pPr>
+      <w:proofErr w:type="spellStart"/>
       <w:r>
         <w:rPr>
           <w:b/>
         </w:rPr>
-        <w:t>Extensions:</w:t>
+        <w:t>Extensions</w:t>
+      </w:r>
+      <w:proofErr w:type="spellEnd"/>
+      <w:r>
+        <w:rPr>
+          <w:b/>
+        </w:rPr>
+        <w:t>:</w:t>
       </w:r>
     </w:p>
     <w:p>
@@ -1404,16 +1553,25 @@
     </w:p>
     <w:p>
       <w:r>
-        <w:t>3a.</w:t>
+        <w:t>5</w:t>
+      </w:r>
+      <w:r>
+        <w:t>a.</w:t>
       </w:r>
       <w:r>
         <w:tab/>
       </w:r>
       <w:r>
-        <w:t>Kundenname wird mit</w:t>
+        <w:t xml:space="preserve">Es kann jederzeit ein </w:t>
+      </w:r>
+      <w:r>
+        <w:t>Kundenname mit</w:t>
       </w:r>
       <w:r>
         <w:t>erfasst</w:t>
+      </w:r>
+      <w:r>
+        <w:t xml:space="preserve"> werden</w:t>
       </w:r>
       <w:r>
         <w:t>.</w:t>
@@ -1516,11 +1674,22 @@
     </w:p>
     <w:p>
       <w:r>
-        <w:t>3b.</w:t>
+        <w:t>5</w:t>
+      </w:r>
+      <w:r>
+        <w:t>b.</w:t>
       </w:r>
       <w:r>
         <w:tab/>
-        <w:t>Beschreibung wird hinzugefügt</w:t>
+      </w:r>
+      <w:r>
+        <w:t>Es kann jederzeit eine Beschreibung</w:t>
+      </w:r>
+      <w:r>
+        <w:t xml:space="preserve"> hinzugefügt</w:t>
+      </w:r>
+      <w:r>
+        <w:t xml:space="preserve"> werden</w:t>
       </w:r>
       <w:r>
         <w:t>.</w:t>
@@ -1564,16 +1733,33 @@
     </w:p>
     <w:p>
       <w:r>
-        <w:t>3c.</w:t>
+        <w:t>5</w:t>
+      </w:r>
+      <w:r>
+        <w:t>c.</w:t>
       </w:r>
       <w:r>
         <w:tab/>
       </w:r>
       <w:r>
-        <w:t>Stundeneintragstyp</w:t>
-      </w:r>
-      <w:r>
-        <w:t xml:space="preserve"> wird verwendet</w:t>
+        <w:t>Es kann jederzeit ein</w:t>
+      </w:r>
+      <w:r>
+        <w:t xml:space="preserve"> </w:t>
+      </w:r>
+      <w:r>
+        <w:t>Stundeneintra</w:t>
+      </w:r>
+      <w:bookmarkStart w:id="4" w:name="_GoBack"/>
+      <w:bookmarkEnd w:id="4"/>
+      <w:r>
+        <w:t>gstyp</w:t>
+      </w:r>
+      <w:r>
+        <w:t xml:space="preserve"> verwendet</w:t>
+      </w:r>
+      <w:r>
+        <w:t xml:space="preserve"> werden</w:t>
       </w:r>
       <w:r>
         <w:t>.</w:t>
@@ -1614,13 +1800,22 @@
     </w:p>
     <w:p>
       <w:r>
-        <w:t>3d.</w:t>
+        <w:t>5</w:t>
+      </w:r>
+      <w:r>
+        <w:t>d.</w:t>
       </w:r>
       <w:r>
         <w:tab/>
       </w:r>
       <w:r>
-        <w:t>Tonaufnahme wird generiert</w:t>
+        <w:t>Es kann jederzeit eine Tonaufnahme</w:t>
+      </w:r>
+      <w:r>
+        <w:t xml:space="preserve"> generiert</w:t>
+      </w:r>
+      <w:r>
+        <w:t xml:space="preserve"> werden</w:t>
       </w:r>
       <w:r>
         <w:t>.</w:t>
@@ -1672,67 +1867,6 @@
       </w:r>
     </w:p>
     <w:p>
-      <w:r>
-        <w:t>5a.</w:t>
-      </w:r>
-      <w:r>
-        <w:tab/>
-        <w:t>Kundenname wird miterfasst</w:t>
-      </w:r>
-      <w:r>
-        <w:t xml:space="preserve"> (Verweis: siehe Punkt 3a)</w:t>
-      </w:r>
-      <w:r>
-        <w:t>.</w:t>
-      </w:r>
-    </w:p>
-    <w:p>
-      <w:r>
-        <w:t>5b</w:t>
-      </w:r>
-      <w:r>
-        <w:t>.</w:t>
-      </w:r>
-      <w:r>
-        <w:tab/>
-        <w:t>Beschreibung wird hinzugefügt</w:t>
-      </w:r>
-      <w:r>
-        <w:t xml:space="preserve"> (Verweis: siehe Punkt 3b)</w:t>
-      </w:r>
-      <w:r>
-        <w:t>.</w:t>
-      </w:r>
-    </w:p>
-    <w:p>
-      <w:r>
-        <w:t>5c.</w:t>
-      </w:r>
-      <w:r>
-        <w:tab/>
-      </w:r>
-      <w:r>
-        <w:t xml:space="preserve">Stundeneintragstyp wird verwendet </w:t>
-      </w:r>
-      <w:r>
-        <w:t>(Verweis: siehe Punkt 3c)</w:t>
-      </w:r>
-      <w:r>
-        <w:t>.</w:t>
-      </w:r>
-    </w:p>
-    <w:p>
-      <w:r>
-        <w:t>5d.</w:t>
-      </w:r>
-      <w:r>
-        <w:tab/>
-      </w:r>
-      <w:r>
-        <w:t>Tonaufnahme wird generiert (Verweis: siehe Punkt 3d).</w:t>
-      </w:r>
-    </w:p>
-    <w:p>
       <w:pPr>
         <w:rPr>
           <w:b/>
@@ -1742,7 +1876,21 @@
         <w:rPr>
           <w:b/>
         </w:rPr>
-        <w:t>Special Requirements:</w:t>
+        <w:t xml:space="preserve">Special </w:t>
+      </w:r>
+      <w:proofErr w:type="spellStart"/>
+      <w:r>
+        <w:rPr>
+          <w:b/>
+        </w:rPr>
+        <w:t>Requirements</w:t>
+      </w:r>
+      <w:proofErr w:type="spellEnd"/>
+      <w:r>
+        <w:rPr>
+          <w:b/>
+        </w:rPr>
+        <w:t>:</w:t>
       </w:r>
     </w:p>
     <w:p>
@@ -1757,10 +1905,18 @@
         <w:t>Aussend</w:t>
       </w:r>
       <w:r>
-        <w:t>ienstmitarbeiter verwenden ein android</w:t>
-      </w:r>
-      <w:r>
-        <w:t>fähiges Smartphone</w:t>
+        <w:t xml:space="preserve">ienstmitarbeiter verwenden ein </w:t>
+      </w:r>
+      <w:proofErr w:type="spellStart"/>
+      <w:r>
+        <w:t>android</w:t>
+      </w:r>
+      <w:r>
+        <w:t>fähiges</w:t>
+      </w:r>
+      <w:proofErr w:type="spellEnd"/>
+      <w:r>
+        <w:t xml:space="preserve"> Smartphone</w:t>
       </w:r>
     </w:p>
     <w:p>
@@ -1805,12 +1961,14 @@
           <w:lang w:val="en-GB"/>
         </w:rPr>
       </w:pPr>
+      <w:proofErr w:type="spellStart"/>
       <w:r>
         <w:rPr>
           <w:lang w:val="en-GB"/>
         </w:rPr>
         <w:t>Keine</w:t>
       </w:r>
+      <w:proofErr w:type="spellEnd"/>
     </w:p>
     <w:p>
       <w:pPr>
@@ -1818,11 +1976,47 @@
           <w:b/>
         </w:rPr>
       </w:pPr>
+      <w:proofErr w:type="spellStart"/>
       <w:r>
         <w:rPr>
           <w:b/>
         </w:rPr>
-        <w:t>Frequency of Occurrence:</w:t>
+        <w:t>Frequency</w:t>
+      </w:r>
+      <w:proofErr w:type="spellEnd"/>
+      <w:r>
+        <w:rPr>
+          <w:b/>
+        </w:rPr>
+        <w:t xml:space="preserve"> </w:t>
+      </w:r>
+      <w:proofErr w:type="spellStart"/>
+      <w:r>
+        <w:rPr>
+          <w:b/>
+        </w:rPr>
+        <w:t>of</w:t>
+      </w:r>
+      <w:proofErr w:type="spellEnd"/>
+      <w:r>
+        <w:rPr>
+          <w:b/>
+        </w:rPr>
+        <w:t xml:space="preserve"> </w:t>
+      </w:r>
+      <w:proofErr w:type="spellStart"/>
+      <w:r>
+        <w:rPr>
+          <w:b/>
+        </w:rPr>
+        <w:t>Occurrence</w:t>
+      </w:r>
+      <w:proofErr w:type="spellEnd"/>
+      <w:r>
+        <w:rPr>
+          <w:b/>
+        </w:rPr>
+        <w:t>:</w:t>
       </w:r>
     </w:p>
     <w:p>
@@ -1847,7 +2041,21 @@
         <w:rPr>
           <w:b/>
         </w:rPr>
-        <w:t>Open Issues:</w:t>
+        <w:t xml:space="preserve">Open </w:t>
+      </w:r>
+      <w:proofErr w:type="spellStart"/>
+      <w:r>
+        <w:rPr>
+          <w:b/>
+        </w:rPr>
+        <w:t>Issues</w:t>
+      </w:r>
+      <w:proofErr w:type="spellEnd"/>
+      <w:r>
+        <w:rPr>
+          <w:b/>
+        </w:rPr>
+        <w:t>:</w:t>
       </w:r>
     </w:p>
     <w:p>
@@ -1972,7 +2180,7 @@
       <w:rPr>
         <w:noProof/>
       </w:rPr>
-      <w:t>22. März 2011</w:t>
+      <w:t>23. März 2011</w:t>
     </w:r>
     <w:r>
       <w:fldChar w:fldCharType="end"/>
@@ -2024,16 +2232,31 @@
       </w:rPr>
       <w:t xml:space="preserve"> von </w:t>
     </w:r>
-    <w:fldSimple w:instr="NUMPAGES  \* Arabic  \* MERGEFORMAT">
-      <w:r>
-        <w:rPr>
-          <w:b/>
-          <w:noProof/>
-          <w:lang w:val="de-DE"/>
-        </w:rPr>
-        <w:t>2</w:t>
-      </w:r>
-    </w:fldSimple>
+    <w:r>
+      <w:fldChar w:fldCharType="begin"/>
+    </w:r>
+    <w:r>
+      <w:instrText>NUMPAGES  \* Arabic  \* MERGEFORMAT</w:instrText>
+    </w:r>
+    <w:r>
+      <w:fldChar w:fldCharType="separate"/>
+    </w:r>
+    <w:r>
+      <w:rPr>
+        <w:b/>
+        <w:noProof/>
+        <w:lang w:val="de-DE"/>
+      </w:rPr>
+      <w:t>2</w:t>
+    </w:r>
+    <w:r>
+      <w:rPr>
+        <w:b/>
+        <w:noProof/>
+        <w:lang w:val="de-DE"/>
+      </w:rPr>
+      <w:fldChar w:fldCharType="end"/>
+    </w:r>
   </w:p>
 </w:ftr>
 </file>
@@ -7731,7 +7954,7 @@
 </file>
 
 <file path=customXml/itemProps1.xml><?xml version="1.0" encoding="utf-8"?>
-<ds:datastoreItem xmlns:ds="http://schemas.openxmlformats.org/officeDocument/2006/customXml" ds:itemID="{D5C53602-758F-4C02-BAFE-66ECDC7923DE}">
+<ds:datastoreItem xmlns:ds="http://schemas.openxmlformats.org/officeDocument/2006/customXml" ds:itemID="{94A67447-FEDF-4613-9D97-4BA9F44D3388}">
   <ds:schemaRefs>
     <ds:schemaRef ds:uri="http://schemas.openxmlformats.org/officeDocument/2006/bibliography"/>
   </ds:schemaRefs>

</xml_diff>

<commit_message>
refs #99 UC1 Darstellungsanpassung
</commit_message>
<xml_diff>
--- a/doc/03_Anforderderungsspezifikation/UC1_Stundeneintrag_erfassen.docx
+++ b/doc/03_Anforderderungsspezifikation/UC1_Stundeneintrag_erfassen.docx
@@ -46,7 +46,7 @@
       <w:pPr>
         <w:pStyle w:val="berschrift1"/>
       </w:pPr>
-      <w:bookmarkStart w:id="0" w:name="_Toc288484320"/>
+      <w:bookmarkStart w:id="0" w:name="_Toc288658948"/>
       <w:r>
         <w:t>Dokumentinformationen</w:t>
       </w:r>
@@ -56,7 +56,7 @@
       <w:pPr>
         <w:pStyle w:val="berschrift2"/>
       </w:pPr>
-      <w:bookmarkStart w:id="1" w:name="_Toc288484321"/>
+      <w:bookmarkStart w:id="1" w:name="_Toc288658949"/>
       <w:r>
         <w:t>Änderungsgeschichte</w:t>
       </w:r>
@@ -412,8 +412,71 @@
           </w:p>
         </w:tc>
       </w:tr>
+      <w:tr>
+        <w:trPr>
+          <w:cnfStyle w:val="000000100000" w:firstRow="0" w:lastRow="0" w:firstColumn="0" w:lastColumn="0" w:oddVBand="0" w:evenVBand="0" w:oddHBand="1" w:evenHBand="0" w:firstRowFirstColumn="0" w:firstRowLastColumn="0" w:lastRowFirstColumn="0" w:lastRowLastColumn="0"/>
+        </w:trPr>
+        <w:tc>
+          <w:tcPr>
+            <w:cnfStyle w:val="001000000000" w:firstRow="0" w:lastRow="0" w:firstColumn="1" w:lastColumn="0" w:oddVBand="0" w:evenVBand="0" w:oddHBand="0" w:evenHBand="0" w:firstRowFirstColumn="0" w:firstRowLastColumn="0" w:lastRowFirstColumn="0" w:lastRowLastColumn="0"/>
+            <w:tcW w:w="1138" w:type="dxa"/>
+          </w:tcPr>
+          <w:p>
+            <w:pPr>
+              <w:rPr>
+                <w:b w:val="0"/>
+              </w:rPr>
+            </w:pPr>
+            <w:r>
+              <w:rPr>
+                <w:b w:val="0"/>
+              </w:rPr>
+              <w:t>23.03.2011</w:t>
+            </w:r>
+          </w:p>
+        </w:tc>
+        <w:tc>
+          <w:tcPr>
+            <w:tcW w:w="993" w:type="dxa"/>
+          </w:tcPr>
+          <w:p>
+            <w:pPr>
+              <w:cnfStyle w:val="000000100000" w:firstRow="0" w:lastRow="0" w:firstColumn="0" w:lastColumn="0" w:oddVBand="0" w:evenVBand="0" w:oddHBand="1" w:evenHBand="0" w:firstRowFirstColumn="0" w:firstRowLastColumn="0" w:lastRowFirstColumn="0" w:lastRowLastColumn="0"/>
+            </w:pPr>
+            <w:r>
+              <w:t>1.4</w:t>
+            </w:r>
+          </w:p>
+        </w:tc>
+        <w:tc>
+          <w:tcPr>
+            <w:tcW w:w="4674" w:type="dxa"/>
+          </w:tcPr>
+          <w:p>
+            <w:pPr>
+              <w:cnfStyle w:val="000000100000" w:firstRow="0" w:lastRow="0" w:firstColumn="0" w:lastColumn="0" w:oddVBand="0" w:evenVBand="0" w:oddHBand="1" w:evenHBand="0" w:firstRowFirstColumn="0" w:firstRowLastColumn="0" w:lastRowFirstColumn="0" w:lastRowLastColumn="0"/>
+            </w:pPr>
+            <w:r>
+              <w:t>Darstellungsänderung</w:t>
+            </w:r>
+          </w:p>
+        </w:tc>
+        <w:tc>
+          <w:tcPr>
+            <w:tcW w:w="2303" w:type="dxa"/>
+          </w:tcPr>
+          <w:p>
+            <w:pPr>
+              <w:cnfStyle w:val="000000100000" w:firstRow="0" w:lastRow="0" w:firstColumn="0" w:lastColumn="0" w:oddVBand="0" w:evenVBand="0" w:oddHBand="1" w:evenHBand="0" w:firstRowFirstColumn="0" w:firstRowLastColumn="0" w:lastRowFirstColumn="0" w:lastRowLastColumn="0"/>
+            </w:pPr>
+            <w:r>
+              <w:t>HC</w:t>
+            </w:r>
+          </w:p>
+        </w:tc>
+      </w:tr>
     </w:tbl>
-    <w:bookmarkStart w:id="2" w:name="_Toc288484322" w:displacedByCustomXml="next"/>
+    <w:bookmarkStart w:id="2" w:name="_Toc288658950" w:displacedByCustomXml="next"/>
     <w:sdt>
       <w:sdtPr>
         <w:rPr>
@@ -473,7 +536,7 @@
             </w:rPr>
             <w:fldChar w:fldCharType="separate"/>
           </w:r>
-          <w:hyperlink w:anchor="_Toc288484320" w:history="1">
+          <w:hyperlink w:anchor="_Toc288658948" w:history="1">
             <w:r>
               <w:rPr>
                 <w:rStyle w:val="Hyperlink"/>
@@ -517,7 +580,7 @@
                 <w:noProof/>
                 <w:webHidden/>
               </w:rPr>
-              <w:instrText xml:space="preserve"> PAGEREF _Toc288484320 \h </w:instrText>
+              <w:instrText xml:space="preserve"> PAGEREF _Toc288658948 \h </w:instrText>
             </w:r>
             <w:r>
               <w:rPr>
@@ -562,7 +625,7 @@
               <w:lang w:eastAsia="de-CH"/>
             </w:rPr>
           </w:pPr>
-          <w:hyperlink w:anchor="_Toc288484321" w:history="1">
+          <w:hyperlink w:anchor="_Toc288658949" w:history="1">
             <w:r>
               <w:rPr>
                 <w:rStyle w:val="Hyperlink"/>
@@ -605,7 +668,7 @@
                 <w:noProof/>
                 <w:webHidden/>
               </w:rPr>
-              <w:instrText xml:space="preserve"> PAGEREF _Toc288484321 \h </w:instrText>
+              <w:instrText xml:space="preserve"> PAGEREF _Toc288658949 \h </w:instrText>
             </w:r>
             <w:r>
               <w:rPr>
@@ -650,7 +713,7 @@
               <w:lang w:eastAsia="de-CH"/>
             </w:rPr>
           </w:pPr>
-          <w:hyperlink w:anchor="_Toc288484322" w:history="1">
+          <w:hyperlink w:anchor="_Toc288658950" w:history="1">
             <w:r>
               <w:rPr>
                 <w:rStyle w:val="Hyperlink"/>
@@ -693,7 +756,7 @@
                 <w:noProof/>
                 <w:webHidden/>
               </w:rPr>
-              <w:instrText xml:space="preserve"> PAGEREF _Toc288484322 \h </w:instrText>
+              <w:instrText xml:space="preserve"> PAGEREF _Toc288658950 \h </w:instrText>
             </w:r>
             <w:r>
               <w:rPr>
@@ -739,7 +802,7 @@
               <w:lang w:eastAsia="de-CH"/>
             </w:rPr>
           </w:pPr>
-          <w:hyperlink w:anchor="_Toc288484323" w:history="1">
+          <w:hyperlink w:anchor="_Toc288658951" w:history="1">
             <w:r>
               <w:rPr>
                 <w:rStyle w:val="Hyperlink"/>
@@ -762,7 +825,7 @@
                 <w:rStyle w:val="Hyperlink"/>
                 <w:noProof/>
               </w:rPr>
-              <w:t>Use Case UC1: Arbeitseintrag erfassen</w:t>
+              <w:t>Use Case UC1 Arbeitseintrag erfassen</w:t>
             </w:r>
             <w:r>
               <w:rPr>
@@ -783,7 +846,7 @@
                 <w:noProof/>
                 <w:webHidden/>
               </w:rPr>
-              <w:instrText xml:space="preserve"> PAGEREF _Toc288484323 \h </w:instrText>
+              <w:instrText xml:space="preserve"> PAGEREF _Toc288658951 \h </w:instrText>
             </w:r>
             <w:r>
               <w:rPr>
@@ -823,13 +886,15 @@
             <w:fldChar w:fldCharType="end"/>
           </w:r>
         </w:p>
+        <w:bookmarkStart w:id="3" w:name="_GoBack" w:displacedByCustomXml="next"/>
+        <w:bookmarkEnd w:id="3" w:displacedByCustomXml="next"/>
       </w:sdtContent>
     </w:sdt>
     <w:p>
       <w:pPr>
         <w:pStyle w:val="berschrift1"/>
       </w:pPr>
-      <w:bookmarkStart w:id="3" w:name="_Toc288484323"/>
+      <w:bookmarkStart w:id="4" w:name="_Toc288658951"/>
       <w:proofErr w:type="spellStart"/>
       <w:r>
         <w:t>Use</w:t>
@@ -850,1219 +915,2343 @@
       <w:r>
         <w:t xml:space="preserve"> erfassen</w:t>
       </w:r>
-      <w:bookmarkEnd w:id="3"/>
+      <w:bookmarkEnd w:id="4"/>
     </w:p>
-    <w:p>
-      <w:r>
-        <w:rPr>
-          <w:b/>
-        </w:rPr>
-        <w:t>Bezeichnung:</w:t>
-      </w:r>
-      <w:r>
-        <w:t xml:space="preserve"> </w:t>
-      </w:r>
-      <w:r>
-        <w:t>UC1</w:t>
-      </w:r>
-      <w:r>
-        <w:t xml:space="preserve"> Arbeitseintrag</w:t>
-      </w:r>
-      <w:r>
-        <w:t xml:space="preserve"> erfassen</w:t>
-      </w:r>
-    </w:p>
-    <w:p>
-      <w:r>
-        <w:rPr>
-          <w:b/>
-        </w:rPr>
-        <w:t>Format:</w:t>
-      </w:r>
-      <w:r>
-        <w:t xml:space="preserve"> </w:t>
-      </w:r>
-      <w:proofErr w:type="spellStart"/>
-      <w:r>
-        <w:t>Fully</w:t>
-      </w:r>
-      <w:proofErr w:type="spellEnd"/>
-      <w:r>
-        <w:t xml:space="preserve"> </w:t>
-      </w:r>
-      <w:proofErr w:type="spellStart"/>
-      <w:r>
-        <w:t>dressed</w:t>
-      </w:r>
-      <w:proofErr w:type="spellEnd"/>
-    </w:p>
-    <w:p>
-      <w:r>
-        <w:rPr>
-          <w:b/>
-        </w:rPr>
-        <w:t xml:space="preserve">Primary </w:t>
-      </w:r>
-      <w:proofErr w:type="spellStart"/>
-      <w:r>
-        <w:rPr>
-          <w:b/>
-        </w:rPr>
-        <w:t>Actor</w:t>
-      </w:r>
-      <w:proofErr w:type="spellEnd"/>
-      <w:r>
-        <w:rPr>
-          <w:b/>
-        </w:rPr>
-        <w:t>:</w:t>
-      </w:r>
-      <w:r>
-        <w:t xml:space="preserve"> Aussendienstmitarbeiter</w:t>
-      </w:r>
-    </w:p>
-    <w:p>
-      <w:pPr>
-        <w:rPr>
-          <w:b/>
-        </w:rPr>
-      </w:pPr>
-      <w:proofErr w:type="spellStart"/>
-      <w:r>
-        <w:rPr>
-          <w:b/>
-        </w:rPr>
-        <w:t>Stakeholders</w:t>
-      </w:r>
-      <w:proofErr w:type="spellEnd"/>
-      <w:r>
-        <w:rPr>
-          <w:b/>
-        </w:rPr>
-        <w:t xml:space="preserve"> </w:t>
-      </w:r>
-      <w:proofErr w:type="spellStart"/>
-      <w:r>
-        <w:rPr>
-          <w:b/>
-        </w:rPr>
-        <w:t>and</w:t>
-      </w:r>
-      <w:proofErr w:type="spellEnd"/>
-      <w:r>
-        <w:rPr>
-          <w:b/>
-        </w:rPr>
-        <w:t xml:space="preserve"> </w:t>
-      </w:r>
-      <w:proofErr w:type="spellStart"/>
-      <w:r>
-        <w:rPr>
-          <w:b/>
-        </w:rPr>
-        <w:t>Interests</w:t>
-      </w:r>
-      <w:proofErr w:type="spellEnd"/>
-      <w:r>
-        <w:rPr>
-          <w:b/>
-        </w:rPr>
-        <w:t>:</w:t>
-      </w:r>
-    </w:p>
-    <w:p>
-      <w:pPr>
-        <w:tabs>
-          <w:tab w:val="left" w:pos="2410"/>
-        </w:tabs>
-      </w:pPr>
-      <w:r>
-        <w:rPr>
-          <w:i/>
-        </w:rPr>
-        <w:t>Aus</w:t>
-      </w:r>
-      <w:r>
-        <w:rPr>
-          <w:i/>
-        </w:rPr>
-        <w:t>s</w:t>
-      </w:r>
-      <w:r>
-        <w:rPr>
-          <w:i/>
-        </w:rPr>
-        <w:t>endie</w:t>
-      </w:r>
-      <w:r>
-        <w:rPr>
-          <w:i/>
-        </w:rPr>
-        <w:t>n</w:t>
-      </w:r>
-      <w:r>
-        <w:rPr>
-          <w:i/>
-        </w:rPr>
-        <w:t>s</w:t>
-      </w:r>
-      <w:r>
-        <w:rPr>
-          <w:i/>
-        </w:rPr>
-        <w:t>tmitarbeiter:</w:t>
-      </w:r>
-      <w:r>
-        <w:t xml:space="preserve"> </w:t>
-      </w:r>
-      <w:r>
-        <w:tab/>
-      </w:r>
-      <w:r>
-        <w:t xml:space="preserve">Möglichst simple und </w:t>
-      </w:r>
-      <w:r>
-        <w:t>schne</w:t>
-      </w:r>
-      <w:r>
-        <w:t>lle Erfassung von Arbeitszeiten.</w:t>
-      </w:r>
-    </w:p>
-    <w:p>
-      <w:pPr>
-        <w:tabs>
-          <w:tab w:val="left" w:pos="2410"/>
-        </w:tabs>
-      </w:pPr>
-      <w:r>
-        <w:rPr>
-          <w:i/>
-        </w:rPr>
-        <w:t xml:space="preserve">Sekretärin: </w:t>
-      </w:r>
-      <w:r>
-        <w:rPr>
-          <w:i/>
-        </w:rPr>
-        <w:tab/>
-      </w:r>
-      <w:r>
-        <w:t xml:space="preserve">Genaue Zeiterfassung </w:t>
-      </w:r>
-      <w:r>
-        <w:t xml:space="preserve">der Arbeiten zur späteren </w:t>
-      </w:r>
-      <w:r>
-        <w:t>Rechnungserstellung.</w:t>
-      </w:r>
-    </w:p>
-    <w:p>
-      <w:pPr>
-        <w:tabs>
-          <w:tab w:val="left" w:pos="2410"/>
-        </w:tabs>
-      </w:pPr>
-      <w:r>
-        <w:rPr>
-          <w:i/>
-        </w:rPr>
-        <w:t xml:space="preserve">Kunde: </w:t>
-      </w:r>
-      <w:r>
-        <w:rPr>
-          <w:i/>
-        </w:rPr>
-        <w:tab/>
-      </w:r>
-      <w:r>
-        <w:t>Erhält schon nach ein paar Tagen die Rechnung zur durchgeführten Arbeit.</w:t>
-      </w:r>
-    </w:p>
-    <w:p>
-      <w:pPr>
-        <w:tabs>
-          <w:tab w:val="left" w:pos="2410"/>
-        </w:tabs>
-        <w:ind w:left="2410" w:hanging="2410"/>
-      </w:pPr>
-      <w:r>
-        <w:rPr>
-          <w:i/>
-        </w:rPr>
-        <w:t>Unternehmung:</w:t>
-      </w:r>
-      <w:r>
-        <w:rPr>
-          <w:i/>
-        </w:rPr>
-        <w:t xml:space="preserve"> </w:t>
-      </w:r>
-      <w:r>
-        <w:rPr>
-          <w:i/>
-        </w:rPr>
-        <w:tab/>
-      </w:r>
-      <w:r>
-        <w:t>Erstellung präziser Abrechnungen, welche nach kurzer Zeit verschickt werden können.</w:t>
-      </w:r>
-      <w:r>
-        <w:rPr>
-          <w:i/>
-        </w:rPr>
-        <w:t xml:space="preserve"> </w:t>
-      </w:r>
-      <w:r>
-        <w:t>Möglichkeit von Auswertungen anhand der übermittelten Daten.</w:t>
-      </w:r>
-    </w:p>
-    <w:p>
-      <w:pPr>
-        <w:rPr>
-          <w:b/>
-        </w:rPr>
-      </w:pPr>
-      <w:proofErr w:type="spellStart"/>
-      <w:r>
-        <w:rPr>
-          <w:b/>
-        </w:rPr>
-        <w:t>Preconditions</w:t>
-      </w:r>
-      <w:proofErr w:type="spellEnd"/>
-      <w:r>
-        <w:rPr>
-          <w:b/>
-        </w:rPr>
-        <w:t>:</w:t>
-      </w:r>
-    </w:p>
-    <w:p>
-      <w:pPr>
-        <w:pStyle w:val="Listenabsatz"/>
-        <w:numPr>
-          <w:ilvl w:val="0"/>
-          <w:numId w:val="6"/>
-        </w:numPr>
-      </w:pPr>
-      <w:r>
-        <w:t>Aussendienstmitarbeiter ist im</w:t>
-      </w:r>
-      <w:r>
-        <w:t xml:space="preserve"> System registriert.</w:t>
-      </w:r>
-    </w:p>
-    <w:p>
-      <w:pPr>
-        <w:pStyle w:val="Listenabsatz"/>
-        <w:numPr>
-          <w:ilvl w:val="0"/>
-          <w:numId w:val="6"/>
-        </w:numPr>
-      </w:pPr>
-      <w:r>
-        <w:t>Aussendienstmitarbeiter ist bei System angemeldet</w:t>
-      </w:r>
-      <w:r>
-        <w:t xml:space="preserve"> (UC5)</w:t>
-      </w:r>
-      <w:r>
-        <w:t>.</w:t>
-      </w:r>
-    </w:p>
-    <w:p>
-      <w:pPr>
-        <w:rPr>
-          <w:b/>
-        </w:rPr>
-      </w:pPr>
-      <w:proofErr w:type="spellStart"/>
-      <w:r>
-        <w:rPr>
-          <w:b/>
-        </w:rPr>
-        <w:t>Success</w:t>
-      </w:r>
-      <w:proofErr w:type="spellEnd"/>
-      <w:r>
-        <w:rPr>
-          <w:b/>
-        </w:rPr>
-        <w:t xml:space="preserve"> </w:t>
-      </w:r>
-      <w:proofErr w:type="spellStart"/>
-      <w:r>
-        <w:rPr>
-          <w:b/>
-        </w:rPr>
-        <w:t>Guarantee</w:t>
-      </w:r>
-      <w:proofErr w:type="spellEnd"/>
-      <w:r>
-        <w:rPr>
-          <w:b/>
-        </w:rPr>
-        <w:t xml:space="preserve"> (</w:t>
-      </w:r>
-      <w:proofErr w:type="spellStart"/>
-      <w:r>
-        <w:rPr>
-          <w:b/>
-        </w:rPr>
-        <w:t>Postconditions</w:t>
-      </w:r>
-      <w:proofErr w:type="spellEnd"/>
-      <w:r>
-        <w:rPr>
-          <w:b/>
-        </w:rPr>
-        <w:t>):</w:t>
-      </w:r>
-    </w:p>
-    <w:p>
-      <w:pPr>
-        <w:pStyle w:val="Listenabsatz"/>
-        <w:numPr>
-          <w:ilvl w:val="0"/>
-          <w:numId w:val="20"/>
-        </w:numPr>
-      </w:pPr>
-      <w:r>
-        <w:t>Stundeneintrag wurde erfasst.</w:t>
-      </w:r>
-    </w:p>
-    <w:p>
-      <w:pPr>
-        <w:pStyle w:val="Listenabsatz"/>
-        <w:numPr>
-          <w:ilvl w:val="0"/>
-          <w:numId w:val="20"/>
-        </w:numPr>
-      </w:pPr>
-      <w:r>
-        <w:t>GPS-Ko</w:t>
-      </w:r>
-      <w:r>
-        <w:t>ordinaten wurden erfasst.</w:t>
-      </w:r>
-    </w:p>
-    <w:p>
-      <w:pPr>
-        <w:pStyle w:val="Listenabsatz"/>
-        <w:numPr>
-          <w:ilvl w:val="0"/>
-          <w:numId w:val="20"/>
-        </w:numPr>
-      </w:pPr>
-      <w:r>
-        <w:t>Kundenangaben wurden erfasst</w:t>
-      </w:r>
-      <w:r>
-        <w:t xml:space="preserve"> (optional)</w:t>
-      </w:r>
-      <w:r>
-        <w:t>.</w:t>
-      </w:r>
-    </w:p>
-    <w:p>
-      <w:pPr>
-        <w:pStyle w:val="Listenabsatz"/>
-        <w:numPr>
-          <w:ilvl w:val="0"/>
-          <w:numId w:val="20"/>
-        </w:numPr>
-      </w:pPr>
-      <w:proofErr w:type="gramStart"/>
-      <w:r>
-        <w:t>Beschreibung</w:t>
-      </w:r>
-      <w:proofErr w:type="gramEnd"/>
-      <w:r>
-        <w:t xml:space="preserve"> zum durchgeführten Auftrag </w:t>
-      </w:r>
-      <w:r>
-        <w:t xml:space="preserve">wurden </w:t>
-      </w:r>
-      <w:r>
-        <w:t>im System erfasst (optional)</w:t>
-      </w:r>
-      <w:r>
-        <w:t>.</w:t>
-      </w:r>
-    </w:p>
-    <w:p>
-      <w:pPr>
-        <w:pStyle w:val="Listenabsatz"/>
-        <w:numPr>
-          <w:ilvl w:val="0"/>
-          <w:numId w:val="20"/>
-        </w:numPr>
-      </w:pPr>
-      <w:r>
-        <w:t>Tonaufnahme wurde erfasst (optional)</w:t>
-      </w:r>
-      <w:r>
-        <w:t>.</w:t>
-      </w:r>
-    </w:p>
-    <w:p>
-      <w:pPr>
-        <w:rPr>
-          <w:b/>
-        </w:rPr>
-      </w:pPr>
-      <w:r>
-        <w:rPr>
-          <w:b/>
-        </w:rPr>
-        <w:br w:type="page"/>
-      </w:r>
-    </w:p>
-    <w:p>
-      <w:pPr>
-        <w:rPr>
-          <w:b/>
-        </w:rPr>
-      </w:pPr>
-      <w:r>
-        <w:rPr>
-          <w:b/>
-        </w:rPr>
-        <w:lastRenderedPageBreak/>
-        <w:t xml:space="preserve">Main </w:t>
-      </w:r>
-      <w:proofErr w:type="spellStart"/>
-      <w:r>
-        <w:rPr>
-          <w:b/>
-        </w:rPr>
-        <w:t>Success</w:t>
-      </w:r>
-      <w:proofErr w:type="spellEnd"/>
-      <w:r>
-        <w:rPr>
-          <w:b/>
-        </w:rPr>
-        <w:t xml:space="preserve"> Scenario:</w:t>
-      </w:r>
-    </w:p>
-    <w:p>
-      <w:pPr>
-        <w:pStyle w:val="Listenabsatz"/>
-        <w:numPr>
-          <w:ilvl w:val="0"/>
-          <w:numId w:val="5"/>
-        </w:numPr>
-        <w:ind w:hanging="720"/>
-      </w:pPr>
-      <w:r>
-        <w:t xml:space="preserve">Aussendienstmitarbeiter erhält einen </w:t>
-      </w:r>
-      <w:r>
-        <w:t>Arbeitsa</w:t>
-      </w:r>
-      <w:r>
-        <w:t>uftrag.</w:t>
-      </w:r>
-    </w:p>
-    <w:p>
-      <w:pPr>
-        <w:pStyle w:val="Listenabsatz"/>
-        <w:numPr>
-          <w:ilvl w:val="0"/>
-          <w:numId w:val="5"/>
-        </w:numPr>
-        <w:ind w:hanging="720"/>
-      </w:pPr>
-      <w:r>
-        <w:t>Aussendienstmitarbeiter fährt zur angegebenen Adresse.</w:t>
-      </w:r>
-    </w:p>
-    <w:p>
-      <w:pPr>
-        <w:pStyle w:val="Listenabsatz"/>
-        <w:numPr>
-          <w:ilvl w:val="0"/>
-          <w:numId w:val="5"/>
-        </w:numPr>
-        <w:ind w:hanging="720"/>
-      </w:pPr>
-      <w:r>
-        <w:t xml:space="preserve">Sobald der Aussendienstmitarbeiter dort </w:t>
-      </w:r>
-      <w:r>
-        <w:t>angekommen ist, startet er die Zeitmessung.</w:t>
-      </w:r>
-    </w:p>
-    <w:p>
-      <w:pPr>
-        <w:pStyle w:val="Listenabsatz"/>
-        <w:numPr>
-          <w:ilvl w:val="0"/>
-          <w:numId w:val="5"/>
-        </w:numPr>
-        <w:ind w:hanging="720"/>
-      </w:pPr>
-      <w:r>
-        <w:rPr>
-          <w:i/>
-        </w:rPr>
-        <w:t>System: Erfasst Startzeit</w:t>
-      </w:r>
-      <w:r>
-        <w:rPr>
-          <w:i/>
-        </w:rPr>
-        <w:t xml:space="preserve"> und setzt Eintragsdatum auf aktuelles Datum.</w:t>
-      </w:r>
-    </w:p>
-    <w:p>
-      <w:pPr>
-        <w:pStyle w:val="Listenabsatz"/>
-        <w:numPr>
-          <w:ilvl w:val="0"/>
-          <w:numId w:val="5"/>
-        </w:numPr>
-        <w:ind w:hanging="720"/>
-      </w:pPr>
-      <w:r>
-        <w:t>Aussendienstmitarbeiter führt Auftrag aus.</w:t>
-      </w:r>
-    </w:p>
-    <w:p>
-      <w:pPr>
-        <w:pStyle w:val="Listenabsatz"/>
-        <w:numPr>
-          <w:ilvl w:val="0"/>
-          <w:numId w:val="5"/>
-        </w:numPr>
-        <w:ind w:hanging="720"/>
-      </w:pPr>
-      <w:r>
-        <w:t>Nach Erledigung des Auftrags, beendet der Aussendienstmitarbeiter die Zeitmessung.</w:t>
-      </w:r>
-    </w:p>
-    <w:p>
-      <w:pPr>
-        <w:pStyle w:val="Listenabsatz"/>
-        <w:numPr>
-          <w:ilvl w:val="0"/>
-          <w:numId w:val="5"/>
-        </w:numPr>
-        <w:ind w:hanging="720"/>
-      </w:pPr>
-      <w:r>
-        <w:rPr>
-          <w:i/>
-        </w:rPr>
-        <w:t>System: Erfasst Endzeit</w:t>
-      </w:r>
-      <w:r>
-        <w:rPr>
-          <w:i/>
-        </w:rPr>
-        <w:t xml:space="preserve"> &amp; GPS-Koordinaten.</w:t>
-      </w:r>
-    </w:p>
-    <w:p>
-      <w:pPr>
-        <w:pStyle w:val="Listenabsatz"/>
-        <w:numPr>
-          <w:ilvl w:val="0"/>
-          <w:numId w:val="5"/>
-        </w:numPr>
-        <w:ind w:hanging="720"/>
-        <w:rPr>
-          <w:b/>
-        </w:rPr>
-      </w:pPr>
-      <w:r>
-        <w:t>Die erfasste</w:t>
-      </w:r>
-      <w:r>
-        <w:t>n Angaben</w:t>
-      </w:r>
-      <w:r>
-        <w:t xml:space="preserve"> und die GPS-Koordinaten werden an das System übertragen.</w:t>
-      </w:r>
-    </w:p>
-    <w:p>
-      <w:pPr>
-        <w:rPr>
-          <w:b/>
-        </w:rPr>
-      </w:pPr>
-      <w:proofErr w:type="spellStart"/>
-      <w:r>
-        <w:rPr>
-          <w:b/>
-        </w:rPr>
-        <w:t>Extensions</w:t>
-      </w:r>
-      <w:proofErr w:type="spellEnd"/>
-      <w:r>
-        <w:rPr>
-          <w:b/>
-        </w:rPr>
-        <w:t>:</w:t>
-      </w:r>
-    </w:p>
-    <w:p>
-      <w:r>
-        <w:t>*a.</w:t>
-      </w:r>
-      <w:r>
-        <w:tab/>
-        <w:t>Server ist nicht erreichbar</w:t>
-      </w:r>
-      <w:r>
-        <w:t>.</w:t>
-      </w:r>
-    </w:p>
-    <w:p>
-      <w:pPr>
-        <w:ind w:firstLine="708"/>
-      </w:pPr>
-      <w:r>
-        <w:t>1.</w:t>
-      </w:r>
-      <w:r>
-        <w:tab/>
-        <w:t>Daten werden lokal abgelegt.</w:t>
-      </w:r>
-    </w:p>
-    <w:p>
-      <w:pPr>
-        <w:ind w:firstLine="708"/>
-      </w:pPr>
-      <w:r>
-        <w:t>2.</w:t>
-      </w:r>
-      <w:r>
-        <w:tab/>
-      </w:r>
-      <w:r>
-        <w:t>Sobald Server wieder erreichbar ist</w:t>
-      </w:r>
-      <w:r>
-        <w:t xml:space="preserve"> werden sämtliche Daten übermittelt</w:t>
-      </w:r>
-      <w:r>
-        <w:t>.</w:t>
-      </w:r>
-    </w:p>
-    <w:p>
-      <w:r>
-        <w:t>5</w:t>
-      </w:r>
-      <w:r>
-        <w:t>a.</w:t>
-      </w:r>
-      <w:r>
-        <w:tab/>
-      </w:r>
-      <w:r>
-        <w:t xml:space="preserve">Es kann jederzeit ein </w:t>
-      </w:r>
-      <w:r>
-        <w:t>Kundenname mit</w:t>
-      </w:r>
-      <w:r>
-        <w:t>erfasst</w:t>
-      </w:r>
-      <w:r>
-        <w:t xml:space="preserve"> werden</w:t>
-      </w:r>
-      <w:r>
-        <w:t>.</w:t>
-      </w:r>
-    </w:p>
-    <w:p>
-      <w:pPr>
-        <w:pStyle w:val="Listenabsatz"/>
-        <w:numPr>
-          <w:ilvl w:val="0"/>
-          <w:numId w:val="7"/>
-        </w:numPr>
-      </w:pPr>
-      <w:r>
-        <w:t>Aussendienstmitarbeiter wählt den Kunden aus</w:t>
-      </w:r>
-      <w:r>
-        <w:t>.</w:t>
-      </w:r>
-    </w:p>
-    <w:p>
-      <w:pPr>
-        <w:pStyle w:val="Listenabsatz"/>
-        <w:numPr>
-          <w:ilvl w:val="0"/>
-          <w:numId w:val="7"/>
-        </w:numPr>
-      </w:pPr>
-      <w:r>
-        <w:rPr>
-          <w:i/>
-        </w:rPr>
-        <w:t>System: Erfasst</w:t>
-      </w:r>
-      <w:r>
-        <w:rPr>
-          <w:i/>
-        </w:rPr>
-        <w:t xml:space="preserve"> Kunde</w:t>
-      </w:r>
-      <w:r>
-        <w:rPr>
-          <w:i/>
-        </w:rPr>
-        <w:t>.</w:t>
-      </w:r>
-    </w:p>
-    <w:p>
-      <w:pPr>
-        <w:ind w:left="372" w:firstLine="348"/>
-      </w:pPr>
-      <w:r>
-        <w:t>1a.</w:t>
-      </w:r>
-      <w:r>
-        <w:tab/>
-      </w:r>
-      <w:r>
-        <w:t>Kunde ist</w:t>
-      </w:r>
-      <w:r>
-        <w:t xml:space="preserve"> im System noch nicht vorhanden</w:t>
-      </w:r>
-      <w:r>
-        <w:t>.</w:t>
-      </w:r>
-    </w:p>
-    <w:p>
-      <w:pPr>
-        <w:pStyle w:val="Listenabsatz"/>
-        <w:numPr>
-          <w:ilvl w:val="0"/>
-          <w:numId w:val="10"/>
-        </w:numPr>
-      </w:pPr>
-      <w:r>
-        <w:t>Aussendienstmitarbeiter erstellt neuen Kunden.</w:t>
-      </w:r>
-    </w:p>
-    <w:p>
-      <w:pPr>
-        <w:pStyle w:val="Listenabsatz"/>
-        <w:numPr>
-          <w:ilvl w:val="0"/>
-          <w:numId w:val="10"/>
-        </w:numPr>
-      </w:pPr>
-      <w:r>
-        <w:rPr>
-          <w:i/>
-        </w:rPr>
-        <w:t>System: Erfasst  Kunde</w:t>
-      </w:r>
-      <w:r>
-        <w:rPr>
-          <w:i/>
-        </w:rPr>
-        <w:t>.</w:t>
-      </w:r>
-    </w:p>
-    <w:p>
-      <w:r>
-        <w:t>5</w:t>
-      </w:r>
-      <w:r>
-        <w:t>b.</w:t>
-      </w:r>
-      <w:r>
-        <w:tab/>
-      </w:r>
-      <w:r>
-        <w:t>Es kann jederzeit eine Beschreibung</w:t>
-      </w:r>
-      <w:r>
-        <w:t xml:space="preserve"> hinzugefügt</w:t>
-      </w:r>
-      <w:r>
-        <w:t xml:space="preserve"> werden</w:t>
-      </w:r>
-      <w:r>
-        <w:t>.</w:t>
-      </w:r>
-    </w:p>
-    <w:p>
-      <w:pPr>
-        <w:pStyle w:val="Listenabsatz"/>
-        <w:numPr>
-          <w:ilvl w:val="0"/>
-          <w:numId w:val="11"/>
-        </w:numPr>
-      </w:pPr>
-      <w:r>
-        <w:t>Aussendienstmitarbeiter fügt eine Beschreibung hinzu</w:t>
-      </w:r>
-      <w:r>
-        <w:t>.</w:t>
-      </w:r>
-    </w:p>
-    <w:p>
-      <w:pPr>
-        <w:pStyle w:val="Listenabsatz"/>
-        <w:numPr>
-          <w:ilvl w:val="0"/>
-          <w:numId w:val="11"/>
-        </w:numPr>
-      </w:pPr>
-      <w:r>
-        <w:rPr>
-          <w:i/>
-        </w:rPr>
-        <w:t>System: Erfasst Beschreibung</w:t>
-      </w:r>
-      <w:r>
-        <w:rPr>
-          <w:i/>
-        </w:rPr>
-        <w:t>.</w:t>
-      </w:r>
-    </w:p>
-    <w:p>
-      <w:r>
-        <w:t>5</w:t>
-      </w:r>
-      <w:r>
-        <w:t>c.</w:t>
-      </w:r>
-      <w:r>
-        <w:tab/>
-      </w:r>
-      <w:r>
-        <w:t>Es kann jederzeit ein</w:t>
-      </w:r>
-      <w:r>
-        <w:t xml:space="preserve"> </w:t>
-      </w:r>
-      <w:r>
-        <w:t>Stundeneintra</w:t>
-      </w:r>
-      <w:bookmarkStart w:id="4" w:name="_GoBack"/>
-      <w:bookmarkEnd w:id="4"/>
-      <w:r>
-        <w:t>gstyp</w:t>
-      </w:r>
-      <w:r>
-        <w:t xml:space="preserve"> verwendet</w:t>
-      </w:r>
-      <w:r>
-        <w:t xml:space="preserve"> werden</w:t>
-      </w:r>
-      <w:r>
-        <w:t>.</w:t>
-      </w:r>
-    </w:p>
-    <w:p>
-      <w:pPr>
-        <w:pStyle w:val="Listenabsatz"/>
-        <w:numPr>
-          <w:ilvl w:val="0"/>
-          <w:numId w:val="22"/>
-        </w:numPr>
-      </w:pPr>
-      <w:r>
-        <w:t>Aussendienstmitarbeiter verwendet für Stundeneintrag einen vordefinierten Stundeneintragstyp.</w:t>
-      </w:r>
-    </w:p>
-    <w:p>
-      <w:pPr>
-        <w:pStyle w:val="Listenabsatz"/>
-        <w:numPr>
-          <w:ilvl w:val="0"/>
-          <w:numId w:val="22"/>
-        </w:numPr>
-      </w:pPr>
-      <w:r>
-        <w:rPr>
-          <w:i/>
-        </w:rPr>
-        <w:t>System: Erfasst Startzeit</w:t>
-      </w:r>
-      <w:r>
-        <w:rPr>
-          <w:i/>
-        </w:rPr>
-        <w:t>.</w:t>
-      </w:r>
-    </w:p>
-    <w:p>
-      <w:r>
-        <w:t>5</w:t>
-      </w:r>
-      <w:r>
-        <w:t>d.</w:t>
-      </w:r>
-      <w:r>
-        <w:tab/>
-      </w:r>
-      <w:r>
-        <w:t>Es kann jederzeit eine Tonaufnahme</w:t>
-      </w:r>
-      <w:r>
-        <w:t xml:space="preserve"> generiert</w:t>
-      </w:r>
-      <w:r>
-        <w:t xml:space="preserve"> werden</w:t>
-      </w:r>
-      <w:r>
-        <w:t>.</w:t>
-      </w:r>
-    </w:p>
-    <w:p>
-      <w:pPr>
-        <w:pStyle w:val="Listenabsatz"/>
-        <w:numPr>
-          <w:ilvl w:val="0"/>
-          <w:numId w:val="23"/>
-        </w:numPr>
-      </w:pPr>
-      <w:r>
-        <w:t>Aussendienstmitarbeiter generiert eine Tonaufnahme.</w:t>
-      </w:r>
-    </w:p>
-    <w:p>
-      <w:pPr>
-        <w:pStyle w:val="Listenabsatz"/>
-        <w:numPr>
-          <w:ilvl w:val="0"/>
-          <w:numId w:val="23"/>
-        </w:numPr>
-      </w:pPr>
-      <w:r>
-        <w:rPr>
-          <w:i/>
-        </w:rPr>
-        <w:t>S</w:t>
-      </w:r>
-      <w:r>
-        <w:rPr>
-          <w:i/>
-        </w:rPr>
-        <w:t>ystem: erfasst</w:t>
-      </w:r>
-      <w:r>
-        <w:rPr>
-          <w:i/>
-        </w:rPr>
-        <w:t xml:space="preserve"> </w:t>
-      </w:r>
-      <w:r>
-        <w:rPr>
-          <w:i/>
-        </w:rPr>
-        <w:t>Tonaufnahme.</w:t>
-      </w:r>
-    </w:p>
-    <w:p>
-      <w:pPr>
-        <w:rPr>
-          <w:b/>
-        </w:rPr>
-      </w:pPr>
-      <w:r>
-        <w:rPr>
-          <w:b/>
-        </w:rPr>
-        <w:t xml:space="preserve">Special </w:t>
-      </w:r>
-      <w:proofErr w:type="spellStart"/>
-      <w:r>
-        <w:rPr>
-          <w:b/>
-        </w:rPr>
-        <w:t>Requirements</w:t>
-      </w:r>
-      <w:proofErr w:type="spellEnd"/>
-      <w:r>
-        <w:rPr>
-          <w:b/>
-        </w:rPr>
-        <w:t>:</w:t>
-      </w:r>
-    </w:p>
-    <w:p>
-      <w:pPr>
-        <w:pStyle w:val="Listenabsatz"/>
-        <w:numPr>
-          <w:ilvl w:val="0"/>
-          <w:numId w:val="21"/>
-        </w:numPr>
-      </w:pPr>
-      <w:r>
-        <w:t>Aussend</w:t>
-      </w:r>
-      <w:r>
-        <w:t xml:space="preserve">ienstmitarbeiter verwenden ein </w:t>
-      </w:r>
-      <w:proofErr w:type="spellStart"/>
-      <w:r>
-        <w:t>android</w:t>
-      </w:r>
-      <w:r>
-        <w:t>fähiges</w:t>
-      </w:r>
-      <w:proofErr w:type="spellEnd"/>
-      <w:r>
-        <w:t xml:space="preserve"> Smartphone</w:t>
-      </w:r>
-    </w:p>
-    <w:p>
-      <w:pPr>
-        <w:pStyle w:val="Listenabsatz"/>
-        <w:numPr>
-          <w:ilvl w:val="0"/>
-          <w:numId w:val="21"/>
-        </w:numPr>
-      </w:pPr>
-      <w:r>
-        <w:t>Übermittlung der</w:t>
-      </w:r>
-      <w:r>
-        <w:t xml:space="preserve"> Daten über</w:t>
-      </w:r>
-      <w:r>
-        <w:t xml:space="preserve"> GSM-Mobilfunknetz</w:t>
-      </w:r>
-      <w:r>
-        <w:t>.</w:t>
-      </w:r>
-    </w:p>
-    <w:p>
-      <w:pPr>
-        <w:rPr>
-          <w:b/>
-          <w:lang w:val="en-GB"/>
-        </w:rPr>
-      </w:pPr>
-      <w:r>
-        <w:rPr>
-          <w:b/>
-          <w:lang w:val="en-GB"/>
-        </w:rPr>
-        <w:t>Technology and Data Variations List:</w:t>
-      </w:r>
-    </w:p>
-    <w:p>
-      <w:pPr>
-        <w:rPr>
-          <w:lang w:val="en-GB"/>
-        </w:rPr>
-      </w:pPr>
-      <w:proofErr w:type="spellStart"/>
-      <w:r>
-        <w:rPr>
-          <w:lang w:val="en-GB"/>
-        </w:rPr>
-        <w:t>Keine</w:t>
-      </w:r>
-      <w:proofErr w:type="spellEnd"/>
-    </w:p>
-    <w:p>
-      <w:pPr>
-        <w:rPr>
-          <w:b/>
-        </w:rPr>
-      </w:pPr>
-      <w:proofErr w:type="spellStart"/>
-      <w:r>
-        <w:rPr>
-          <w:b/>
-        </w:rPr>
-        <w:t>Frequency</w:t>
-      </w:r>
-      <w:proofErr w:type="spellEnd"/>
-      <w:r>
-        <w:rPr>
-          <w:b/>
-        </w:rPr>
-        <w:t xml:space="preserve"> </w:t>
-      </w:r>
-      <w:proofErr w:type="spellStart"/>
-      <w:r>
-        <w:rPr>
-          <w:b/>
-        </w:rPr>
-        <w:t>of</w:t>
-      </w:r>
-      <w:proofErr w:type="spellEnd"/>
-      <w:r>
-        <w:rPr>
-          <w:b/>
-        </w:rPr>
-        <w:t xml:space="preserve"> </w:t>
-      </w:r>
-      <w:proofErr w:type="spellStart"/>
-      <w:r>
-        <w:rPr>
-          <w:b/>
-        </w:rPr>
-        <w:t>Occurrence</w:t>
-      </w:r>
-      <w:proofErr w:type="spellEnd"/>
-      <w:r>
-        <w:rPr>
-          <w:b/>
-        </w:rPr>
-        <w:t>:</w:t>
-      </w:r>
-    </w:p>
-    <w:p>
-      <w:pPr>
-        <w:pStyle w:val="Listenabsatz"/>
-        <w:numPr>
-          <w:ilvl w:val="0"/>
-          <w:numId w:val="21"/>
-        </w:numPr>
-      </w:pPr>
-      <w:r>
-        <w:t>Mehrmals am Tag (ca. 2-10 mal)</w:t>
-      </w:r>
-    </w:p>
-    <w:p>
-      <w:pPr>
-        <w:rPr>
-          <w:b/>
-        </w:rPr>
-      </w:pPr>
-      <w:r>
-        <w:rPr>
-          <w:b/>
-        </w:rPr>
-        <w:t xml:space="preserve">Open </w:t>
-      </w:r>
-      <w:proofErr w:type="spellStart"/>
-      <w:r>
-        <w:rPr>
-          <w:b/>
-        </w:rPr>
-        <w:t>Issues</w:t>
-      </w:r>
-      <w:proofErr w:type="spellEnd"/>
-      <w:r>
-        <w:rPr>
-          <w:b/>
-        </w:rPr>
-        <w:t>:</w:t>
-      </w:r>
-    </w:p>
-    <w:p>
-      <w:r>
-        <w:t>Keine</w:t>
-      </w:r>
-    </w:p>
+    <w:tbl>
+      <w:tblPr>
+        <w:tblStyle w:val="MittlereSchattierung1-Akzent1"/>
+        <w:tblW w:w="0" w:type="auto"/>
+        <w:tblLook w:val="04A0" w:firstRow="1" w:lastRow="0" w:firstColumn="1" w:lastColumn="0" w:noHBand="0" w:noVBand="1"/>
+      </w:tblPr>
+      <w:tblGrid>
+        <w:gridCol w:w="2518"/>
+        <w:gridCol w:w="2977"/>
+        <w:gridCol w:w="3717"/>
+      </w:tblGrid>
+      <w:tr>
+        <w:trPr>
+          <w:cnfStyle w:val="100000000000" w:firstRow="1" w:lastRow="0" w:firstColumn="0" w:lastColumn="0" w:oddVBand="0" w:evenVBand="0" w:oddHBand="0" w:evenHBand="0" w:firstRowFirstColumn="0" w:firstRowLastColumn="0" w:lastRowFirstColumn="0" w:lastRowLastColumn="0"/>
+        </w:trPr>
+        <w:tc>
+          <w:tcPr>
+            <w:cnfStyle w:val="001000000000" w:firstRow="0" w:lastRow="0" w:firstColumn="1" w:lastColumn="0" w:oddVBand="0" w:evenVBand="0" w:oddHBand="0" w:evenHBand="0" w:firstRowFirstColumn="0" w:firstRowLastColumn="0" w:lastRowFirstColumn="0" w:lastRowLastColumn="0"/>
+            <w:tcW w:w="9212" w:type="dxa"/>
+            <w:gridSpan w:val="3"/>
+          </w:tcPr>
+          <w:p>
+            <w:pPr>
+              <w:spacing w:line="276" w:lineRule="auto"/>
+            </w:pPr>
+            <w:r>
+              <w:t>UC1 Arbeitseintrag erfassen</w:t>
+            </w:r>
+          </w:p>
+        </w:tc>
+      </w:tr>
+      <w:tr>
+        <w:trPr>
+          <w:cnfStyle w:val="000000100000" w:firstRow="0" w:lastRow="0" w:firstColumn="0" w:lastColumn="0" w:oddVBand="0" w:evenVBand="0" w:oddHBand="1" w:evenHBand="0" w:firstRowFirstColumn="0" w:firstRowLastColumn="0" w:lastRowFirstColumn="0" w:lastRowLastColumn="0"/>
+        </w:trPr>
+        <w:tc>
+          <w:tcPr>
+            <w:cnfStyle w:val="001000000000" w:firstRow="0" w:lastRow="0" w:firstColumn="1" w:lastColumn="0" w:oddVBand="0" w:evenVBand="0" w:oddHBand="0" w:evenHBand="0" w:firstRowFirstColumn="0" w:firstRowLastColumn="0" w:lastRowFirstColumn="0" w:lastRowLastColumn="0"/>
+            <w:tcW w:w="2518" w:type="dxa"/>
+          </w:tcPr>
+          <w:p>
+            <w:pPr>
+              <w:spacing w:line="276" w:lineRule="auto"/>
+            </w:pPr>
+            <w:r>
+              <w:t>Format</w:t>
+            </w:r>
+          </w:p>
+        </w:tc>
+        <w:tc>
+          <w:tcPr>
+            <w:tcW w:w="6694" w:type="dxa"/>
+            <w:gridSpan w:val="2"/>
+          </w:tcPr>
+          <w:p>
+            <w:pPr>
+              <w:spacing w:line="276" w:lineRule="auto"/>
+              <w:cnfStyle w:val="000000100000" w:firstRow="0" w:lastRow="0" w:firstColumn="0" w:lastColumn="0" w:oddVBand="0" w:evenVBand="0" w:oddHBand="1" w:evenHBand="0" w:firstRowFirstColumn="0" w:firstRowLastColumn="0" w:lastRowFirstColumn="0" w:lastRowLastColumn="0"/>
+            </w:pPr>
+            <w:proofErr w:type="spellStart"/>
+            <w:r>
+              <w:t>Fully</w:t>
+            </w:r>
+            <w:proofErr w:type="spellEnd"/>
+            <w:r>
+              <w:t xml:space="preserve"> </w:t>
+            </w:r>
+            <w:proofErr w:type="spellStart"/>
+            <w:r>
+              <w:t>dressed</w:t>
+            </w:r>
+            <w:proofErr w:type="spellEnd"/>
+          </w:p>
+        </w:tc>
+      </w:tr>
+      <w:tr>
+        <w:trPr>
+          <w:cnfStyle w:val="000000010000" w:firstRow="0" w:lastRow="0" w:firstColumn="0" w:lastColumn="0" w:oddVBand="0" w:evenVBand="0" w:oddHBand="0" w:evenHBand="1" w:firstRowFirstColumn="0" w:firstRowLastColumn="0" w:lastRowFirstColumn="0" w:lastRowLastColumn="0"/>
+        </w:trPr>
+        <w:tc>
+          <w:tcPr>
+            <w:cnfStyle w:val="001000000000" w:firstRow="0" w:lastRow="0" w:firstColumn="1" w:lastColumn="0" w:oddVBand="0" w:evenVBand="0" w:oddHBand="0" w:evenHBand="0" w:firstRowFirstColumn="0" w:firstRowLastColumn="0" w:lastRowFirstColumn="0" w:lastRowLastColumn="0"/>
+            <w:tcW w:w="2518" w:type="dxa"/>
+          </w:tcPr>
+          <w:p>
+            <w:pPr>
+              <w:spacing w:line="276" w:lineRule="auto"/>
+            </w:pPr>
+            <w:r>
+              <w:t xml:space="preserve">Primary </w:t>
+            </w:r>
+            <w:proofErr w:type="spellStart"/>
+            <w:r>
+              <w:t>Actor</w:t>
+            </w:r>
+            <w:proofErr w:type="spellEnd"/>
+          </w:p>
+        </w:tc>
+        <w:tc>
+          <w:tcPr>
+            <w:tcW w:w="6694" w:type="dxa"/>
+            <w:gridSpan w:val="2"/>
+          </w:tcPr>
+          <w:p>
+            <w:pPr>
+              <w:spacing w:line="276" w:lineRule="auto"/>
+              <w:cnfStyle w:val="000000010000" w:firstRow="0" w:lastRow="0" w:firstColumn="0" w:lastColumn="0" w:oddVBand="0" w:evenVBand="0" w:oddHBand="0" w:evenHBand="1" w:firstRowFirstColumn="0" w:firstRowLastColumn="0" w:lastRowFirstColumn="0" w:lastRowLastColumn="0"/>
+            </w:pPr>
+            <w:r>
+              <w:t>Aussendienstmitarbeiter</w:t>
+            </w:r>
+          </w:p>
+        </w:tc>
+      </w:tr>
+      <w:tr>
+        <w:trPr>
+          <w:cnfStyle w:val="000000100000" w:firstRow="0" w:lastRow="0" w:firstColumn="0" w:lastColumn="0" w:oddVBand="0" w:evenVBand="0" w:oddHBand="1" w:evenHBand="0" w:firstRowFirstColumn="0" w:firstRowLastColumn="0" w:lastRowFirstColumn="0" w:lastRowLastColumn="0"/>
+        </w:trPr>
+        <w:tc>
+          <w:tcPr>
+            <w:cnfStyle w:val="001000000000" w:firstRow="0" w:lastRow="0" w:firstColumn="1" w:lastColumn="0" w:oddVBand="0" w:evenVBand="0" w:oddHBand="0" w:evenHBand="0" w:firstRowFirstColumn="0" w:firstRowLastColumn="0" w:lastRowFirstColumn="0" w:lastRowLastColumn="0"/>
+            <w:tcW w:w="9212" w:type="dxa"/>
+            <w:gridSpan w:val="3"/>
+          </w:tcPr>
+          <w:p>
+            <w:pPr>
+              <w:spacing w:line="276" w:lineRule="auto"/>
+            </w:pPr>
+            <w:proofErr w:type="spellStart"/>
+            <w:r>
+              <w:t>Stakeholders</w:t>
+            </w:r>
+            <w:proofErr w:type="spellEnd"/>
+            <w:r>
+              <w:t xml:space="preserve"> </w:t>
+            </w:r>
+            <w:proofErr w:type="spellStart"/>
+            <w:r>
+              <w:t>and</w:t>
+            </w:r>
+            <w:proofErr w:type="spellEnd"/>
+            <w:r>
+              <w:t xml:space="preserve"> </w:t>
+            </w:r>
+            <w:proofErr w:type="spellStart"/>
+            <w:r>
+              <w:t>Interests</w:t>
+            </w:r>
+            <w:proofErr w:type="spellEnd"/>
+          </w:p>
+        </w:tc>
+      </w:tr>
+      <w:tr>
+        <w:trPr>
+          <w:cnfStyle w:val="000000010000" w:firstRow="0" w:lastRow="0" w:firstColumn="0" w:lastColumn="0" w:oddVBand="0" w:evenVBand="0" w:oddHBand="0" w:evenHBand="1" w:firstRowFirstColumn="0" w:firstRowLastColumn="0" w:lastRowFirstColumn="0" w:lastRowLastColumn="0"/>
+        </w:trPr>
+        <w:tc>
+          <w:tcPr>
+            <w:cnfStyle w:val="001000000000" w:firstRow="0" w:lastRow="0" w:firstColumn="1" w:lastColumn="0" w:oddVBand="0" w:evenVBand="0" w:oddHBand="0" w:evenHBand="0" w:firstRowFirstColumn="0" w:firstRowLastColumn="0" w:lastRowFirstColumn="0" w:lastRowLastColumn="0"/>
+            <w:tcW w:w="2518" w:type="dxa"/>
+          </w:tcPr>
+          <w:p>
+            <w:pPr>
+              <w:spacing w:line="276" w:lineRule="auto"/>
+              <w:rPr>
+                <w:b w:val="0"/>
+              </w:rPr>
+            </w:pPr>
+            <w:r>
+              <w:rPr>
+                <w:b w:val="0"/>
+              </w:rPr>
+              <w:t>Aussendienstmitarbeiter</w:t>
+            </w:r>
+          </w:p>
+        </w:tc>
+        <w:tc>
+          <w:tcPr>
+            <w:tcW w:w="6694" w:type="dxa"/>
+            <w:gridSpan w:val="2"/>
+          </w:tcPr>
+          <w:p>
+            <w:pPr>
+              <w:tabs>
+                <w:tab w:val="left" w:pos="2410"/>
+              </w:tabs>
+              <w:spacing w:line="276" w:lineRule="auto"/>
+              <w:cnfStyle w:val="000000010000" w:firstRow="0" w:lastRow="0" w:firstColumn="0" w:lastColumn="0" w:oddVBand="0" w:evenVBand="0" w:oddHBand="0" w:evenHBand="1" w:firstRowFirstColumn="0" w:firstRowLastColumn="0" w:lastRowFirstColumn="0" w:lastRowLastColumn="0"/>
+            </w:pPr>
+            <w:r>
+              <w:t>Möglichst simple und schne</w:t>
+            </w:r>
+            <w:r>
+              <w:t>lle Erfassung von Arbeitszeiten.</w:t>
+            </w:r>
+          </w:p>
+        </w:tc>
+      </w:tr>
+      <w:tr>
+        <w:trPr>
+          <w:cnfStyle w:val="000000100000" w:firstRow="0" w:lastRow="0" w:firstColumn="0" w:lastColumn="0" w:oddVBand="0" w:evenVBand="0" w:oddHBand="1" w:evenHBand="0" w:firstRowFirstColumn="0" w:firstRowLastColumn="0" w:lastRowFirstColumn="0" w:lastRowLastColumn="0"/>
+        </w:trPr>
+        <w:tc>
+          <w:tcPr>
+            <w:cnfStyle w:val="001000000000" w:firstRow="0" w:lastRow="0" w:firstColumn="1" w:lastColumn="0" w:oddVBand="0" w:evenVBand="0" w:oddHBand="0" w:evenHBand="0" w:firstRowFirstColumn="0" w:firstRowLastColumn="0" w:lastRowFirstColumn="0" w:lastRowLastColumn="0"/>
+            <w:tcW w:w="2518" w:type="dxa"/>
+          </w:tcPr>
+          <w:p>
+            <w:pPr>
+              <w:spacing w:line="276" w:lineRule="auto"/>
+              <w:rPr>
+                <w:b w:val="0"/>
+              </w:rPr>
+            </w:pPr>
+            <w:r>
+              <w:rPr>
+                <w:b w:val="0"/>
+              </w:rPr>
+              <w:t>Sekretärin</w:t>
+            </w:r>
+          </w:p>
+        </w:tc>
+        <w:tc>
+          <w:tcPr>
+            <w:tcW w:w="6694" w:type="dxa"/>
+            <w:gridSpan w:val="2"/>
+          </w:tcPr>
+          <w:p>
+            <w:pPr>
+              <w:spacing w:line="276" w:lineRule="auto"/>
+              <w:cnfStyle w:val="000000100000" w:firstRow="0" w:lastRow="0" w:firstColumn="0" w:lastColumn="0" w:oddVBand="0" w:evenVBand="0" w:oddHBand="1" w:evenHBand="0" w:firstRowFirstColumn="0" w:firstRowLastColumn="0" w:lastRowFirstColumn="0" w:lastRowLastColumn="0"/>
+            </w:pPr>
+            <w:r>
+              <w:t>Genaue Zeiterfassung der Arbeiten zur späteren Rechnungserstellung.</w:t>
+            </w:r>
+          </w:p>
+        </w:tc>
+      </w:tr>
+      <w:tr>
+        <w:trPr>
+          <w:cnfStyle w:val="000000010000" w:firstRow="0" w:lastRow="0" w:firstColumn="0" w:lastColumn="0" w:oddVBand="0" w:evenVBand="0" w:oddHBand="0" w:evenHBand="1" w:firstRowFirstColumn="0" w:firstRowLastColumn="0" w:lastRowFirstColumn="0" w:lastRowLastColumn="0"/>
+        </w:trPr>
+        <w:tc>
+          <w:tcPr>
+            <w:cnfStyle w:val="001000000000" w:firstRow="0" w:lastRow="0" w:firstColumn="1" w:lastColumn="0" w:oddVBand="0" w:evenVBand="0" w:oddHBand="0" w:evenHBand="0" w:firstRowFirstColumn="0" w:firstRowLastColumn="0" w:lastRowFirstColumn="0" w:lastRowLastColumn="0"/>
+            <w:tcW w:w="2518" w:type="dxa"/>
+          </w:tcPr>
+          <w:p>
+            <w:pPr>
+              <w:spacing w:line="276" w:lineRule="auto"/>
+              <w:rPr>
+                <w:b w:val="0"/>
+              </w:rPr>
+            </w:pPr>
+            <w:r>
+              <w:rPr>
+                <w:b w:val="0"/>
+              </w:rPr>
+              <w:t>Kunde</w:t>
+            </w:r>
+          </w:p>
+        </w:tc>
+        <w:tc>
+          <w:tcPr>
+            <w:tcW w:w="6694" w:type="dxa"/>
+            <w:gridSpan w:val="2"/>
+          </w:tcPr>
+          <w:p>
+            <w:pPr>
+              <w:spacing w:line="276" w:lineRule="auto"/>
+              <w:cnfStyle w:val="000000010000" w:firstRow="0" w:lastRow="0" w:firstColumn="0" w:lastColumn="0" w:oddVBand="0" w:evenVBand="0" w:oddHBand="0" w:evenHBand="1" w:firstRowFirstColumn="0" w:firstRowLastColumn="0" w:lastRowFirstColumn="0" w:lastRowLastColumn="0"/>
+            </w:pPr>
+            <w:r>
+              <w:t>Erhält schon nach ein paar Tagen die Rechnung zur durchgeführten Arbeit.</w:t>
+            </w:r>
+          </w:p>
+        </w:tc>
+      </w:tr>
+      <w:tr>
+        <w:trPr>
+          <w:cnfStyle w:val="000000100000" w:firstRow="0" w:lastRow="0" w:firstColumn="0" w:lastColumn="0" w:oddVBand="0" w:evenVBand="0" w:oddHBand="1" w:evenHBand="0" w:firstRowFirstColumn="0" w:firstRowLastColumn="0" w:lastRowFirstColumn="0" w:lastRowLastColumn="0"/>
+        </w:trPr>
+        <w:tc>
+          <w:tcPr>
+            <w:cnfStyle w:val="001000000000" w:firstRow="0" w:lastRow="0" w:firstColumn="1" w:lastColumn="0" w:oddVBand="0" w:evenVBand="0" w:oddHBand="0" w:evenHBand="0" w:firstRowFirstColumn="0" w:firstRowLastColumn="0" w:lastRowFirstColumn="0" w:lastRowLastColumn="0"/>
+            <w:tcW w:w="2518" w:type="dxa"/>
+          </w:tcPr>
+          <w:p>
+            <w:pPr>
+              <w:spacing w:line="276" w:lineRule="auto"/>
+              <w:rPr>
+                <w:b w:val="0"/>
+              </w:rPr>
+            </w:pPr>
+            <w:r>
+              <w:rPr>
+                <w:b w:val="0"/>
+              </w:rPr>
+              <w:t>Unternehmung</w:t>
+            </w:r>
+          </w:p>
+        </w:tc>
+        <w:tc>
+          <w:tcPr>
+            <w:tcW w:w="6694" w:type="dxa"/>
+            <w:gridSpan w:val="2"/>
+          </w:tcPr>
+          <w:p>
+            <w:pPr>
+              <w:spacing w:line="276" w:lineRule="auto"/>
+              <w:cnfStyle w:val="000000100000" w:firstRow="0" w:lastRow="0" w:firstColumn="0" w:lastColumn="0" w:oddVBand="0" w:evenVBand="0" w:oddHBand="1" w:evenHBand="0" w:firstRowFirstColumn="0" w:firstRowLastColumn="0" w:lastRowFirstColumn="0" w:lastRowLastColumn="0"/>
+            </w:pPr>
+            <w:r>
+              <w:t>Erstellung präziser Abrechnungen, welche nach kurzer Zeit verschickt werden können.</w:t>
+            </w:r>
+            <w:r>
+              <w:rPr>
+                <w:i/>
+              </w:rPr>
+              <w:t xml:space="preserve"> </w:t>
+            </w:r>
+            <w:r>
+              <w:t>Möglichkeit von Auswertungen anhand der übermittelten Daten.</w:t>
+            </w:r>
+          </w:p>
+        </w:tc>
+      </w:tr>
+      <w:tr>
+        <w:trPr>
+          <w:cnfStyle w:val="000000010000" w:firstRow="0" w:lastRow="0" w:firstColumn="0" w:lastColumn="0" w:oddVBand="0" w:evenVBand="0" w:oddHBand="0" w:evenHBand="1" w:firstRowFirstColumn="0" w:firstRowLastColumn="0" w:lastRowFirstColumn="0" w:lastRowLastColumn="0"/>
+        </w:trPr>
+        <w:tc>
+          <w:tcPr>
+            <w:cnfStyle w:val="001000000000" w:firstRow="0" w:lastRow="0" w:firstColumn="1" w:lastColumn="0" w:oddVBand="0" w:evenVBand="0" w:oddHBand="0" w:evenHBand="0" w:firstRowFirstColumn="0" w:firstRowLastColumn="0" w:lastRowFirstColumn="0" w:lastRowLastColumn="0"/>
+            <w:tcW w:w="9212" w:type="dxa"/>
+            <w:gridSpan w:val="3"/>
+          </w:tcPr>
+          <w:p>
+            <w:pPr>
+              <w:spacing w:line="276" w:lineRule="auto"/>
+            </w:pPr>
+            <w:proofErr w:type="spellStart"/>
+            <w:r>
+              <w:t>Preconditions</w:t>
+            </w:r>
+            <w:proofErr w:type="spellEnd"/>
+          </w:p>
+        </w:tc>
+      </w:tr>
+      <w:tr>
+        <w:trPr>
+          <w:cnfStyle w:val="000000100000" w:firstRow="0" w:lastRow="0" w:firstColumn="0" w:lastColumn="0" w:oddVBand="0" w:evenVBand="0" w:oddHBand="1" w:evenHBand="0" w:firstRowFirstColumn="0" w:firstRowLastColumn="0" w:lastRowFirstColumn="0" w:lastRowLastColumn="0"/>
+        </w:trPr>
+        <w:tc>
+          <w:tcPr>
+            <w:cnfStyle w:val="001000000000" w:firstRow="0" w:lastRow="0" w:firstColumn="1" w:lastColumn="0" w:oddVBand="0" w:evenVBand="0" w:oddHBand="0" w:evenHBand="0" w:firstRowFirstColumn="0" w:firstRowLastColumn="0" w:lastRowFirstColumn="0" w:lastRowLastColumn="0"/>
+            <w:tcW w:w="9212" w:type="dxa"/>
+            <w:gridSpan w:val="3"/>
+          </w:tcPr>
+          <w:p>
+            <w:pPr>
+              <w:pStyle w:val="Listenabsatz"/>
+              <w:numPr>
+                <w:ilvl w:val="0"/>
+                <w:numId w:val="6"/>
+              </w:numPr>
+              <w:spacing w:line="276" w:lineRule="auto"/>
+              <w:rPr>
+                <w:b w:val="0"/>
+              </w:rPr>
+            </w:pPr>
+            <w:r>
+              <w:rPr>
+                <w:b w:val="0"/>
+              </w:rPr>
+              <w:t>Aussendienstmitarbeiter ist im System registriert</w:t>
+            </w:r>
+            <w:r>
+              <w:rPr>
+                <w:b w:val="0"/>
+              </w:rPr>
+              <w:t xml:space="preserve"> </w:t>
+            </w:r>
+            <w:r>
+              <w:rPr>
+                <w:b w:val="0"/>
+              </w:rPr>
+              <w:t>(UC4)</w:t>
+            </w:r>
+            <w:r>
+              <w:rPr>
+                <w:b w:val="0"/>
+              </w:rPr>
+              <w:t>.</w:t>
+            </w:r>
+          </w:p>
+          <w:p>
+            <w:pPr>
+              <w:pStyle w:val="Listenabsatz"/>
+              <w:numPr>
+                <w:ilvl w:val="0"/>
+                <w:numId w:val="6"/>
+              </w:numPr>
+              <w:spacing w:line="276" w:lineRule="auto"/>
+            </w:pPr>
+            <w:r>
+              <w:rPr>
+                <w:b w:val="0"/>
+              </w:rPr>
+              <w:t>Aussendienstmitarbeiter ist bei System angemeldet (UC5).</w:t>
+            </w:r>
+          </w:p>
+        </w:tc>
+      </w:tr>
+      <w:tr>
+        <w:trPr>
+          <w:cnfStyle w:val="000000010000" w:firstRow="0" w:lastRow="0" w:firstColumn="0" w:lastColumn="0" w:oddVBand="0" w:evenVBand="0" w:oddHBand="0" w:evenHBand="1" w:firstRowFirstColumn="0" w:firstRowLastColumn="0" w:lastRowFirstColumn="0" w:lastRowLastColumn="0"/>
+        </w:trPr>
+        <w:tc>
+          <w:tcPr>
+            <w:cnfStyle w:val="001000000000" w:firstRow="0" w:lastRow="0" w:firstColumn="1" w:lastColumn="0" w:oddVBand="0" w:evenVBand="0" w:oddHBand="0" w:evenHBand="0" w:firstRowFirstColumn="0" w:firstRowLastColumn="0" w:lastRowFirstColumn="0" w:lastRowLastColumn="0"/>
+            <w:tcW w:w="9212" w:type="dxa"/>
+            <w:gridSpan w:val="3"/>
+          </w:tcPr>
+          <w:p>
+            <w:pPr>
+              <w:spacing w:line="276" w:lineRule="auto"/>
+            </w:pPr>
+            <w:proofErr w:type="spellStart"/>
+            <w:r>
+              <w:t>Suc</w:t>
+            </w:r>
+            <w:r>
+              <w:t>cess</w:t>
+            </w:r>
+            <w:proofErr w:type="spellEnd"/>
+            <w:r>
+              <w:t xml:space="preserve"> </w:t>
+            </w:r>
+            <w:proofErr w:type="spellStart"/>
+            <w:r>
+              <w:t>Guarantee</w:t>
+            </w:r>
+            <w:proofErr w:type="spellEnd"/>
+            <w:r>
+              <w:t xml:space="preserve"> (</w:t>
+            </w:r>
+            <w:proofErr w:type="spellStart"/>
+            <w:r>
+              <w:t>Postconditions</w:t>
+            </w:r>
+            <w:proofErr w:type="spellEnd"/>
+            <w:r>
+              <w:t>)</w:t>
+            </w:r>
+          </w:p>
+        </w:tc>
+      </w:tr>
+      <w:tr>
+        <w:trPr>
+          <w:cnfStyle w:val="000000100000" w:firstRow="0" w:lastRow="0" w:firstColumn="0" w:lastColumn="0" w:oddVBand="0" w:evenVBand="0" w:oddHBand="1" w:evenHBand="0" w:firstRowFirstColumn="0" w:firstRowLastColumn="0" w:lastRowFirstColumn="0" w:lastRowLastColumn="0"/>
+        </w:trPr>
+        <w:tc>
+          <w:tcPr>
+            <w:cnfStyle w:val="001000000000" w:firstRow="0" w:lastRow="0" w:firstColumn="1" w:lastColumn="0" w:oddVBand="0" w:evenVBand="0" w:oddHBand="0" w:evenHBand="0" w:firstRowFirstColumn="0" w:firstRowLastColumn="0" w:lastRowFirstColumn="0" w:lastRowLastColumn="0"/>
+            <w:tcW w:w="9212" w:type="dxa"/>
+            <w:gridSpan w:val="3"/>
+          </w:tcPr>
+          <w:p>
+            <w:pPr>
+              <w:pStyle w:val="Listenabsatz"/>
+              <w:numPr>
+                <w:ilvl w:val="0"/>
+                <w:numId w:val="20"/>
+              </w:numPr>
+              <w:spacing w:line="276" w:lineRule="auto"/>
+              <w:rPr>
+                <w:b w:val="0"/>
+              </w:rPr>
+            </w:pPr>
+            <w:r>
+              <w:rPr>
+                <w:b w:val="0"/>
+              </w:rPr>
+              <w:t>Stundeneintrag wurde erfasst.</w:t>
+            </w:r>
+          </w:p>
+          <w:p>
+            <w:pPr>
+              <w:pStyle w:val="Listenabsatz"/>
+              <w:numPr>
+                <w:ilvl w:val="0"/>
+                <w:numId w:val="20"/>
+              </w:numPr>
+              <w:spacing w:line="276" w:lineRule="auto"/>
+              <w:rPr>
+                <w:b w:val="0"/>
+              </w:rPr>
+            </w:pPr>
+            <w:r>
+              <w:rPr>
+                <w:b w:val="0"/>
+              </w:rPr>
+              <w:t>GPS-Koordinaten wurden erfasst.</w:t>
+            </w:r>
+          </w:p>
+          <w:p>
+            <w:pPr>
+              <w:pStyle w:val="Listenabsatz"/>
+              <w:numPr>
+                <w:ilvl w:val="0"/>
+                <w:numId w:val="20"/>
+              </w:numPr>
+              <w:spacing w:line="276" w:lineRule="auto"/>
+              <w:rPr>
+                <w:b w:val="0"/>
+              </w:rPr>
+            </w:pPr>
+            <w:r>
+              <w:rPr>
+                <w:b w:val="0"/>
+              </w:rPr>
+              <w:t>Kundenangaben wurden erfasst (optional).</w:t>
+            </w:r>
+          </w:p>
+          <w:p>
+            <w:pPr>
+              <w:pStyle w:val="Listenabsatz"/>
+              <w:numPr>
+                <w:ilvl w:val="0"/>
+                <w:numId w:val="20"/>
+              </w:numPr>
+              <w:spacing w:line="276" w:lineRule="auto"/>
+              <w:rPr>
+                <w:b w:val="0"/>
+              </w:rPr>
+            </w:pPr>
+            <w:proofErr w:type="gramStart"/>
+            <w:r>
+              <w:rPr>
+                <w:b w:val="0"/>
+              </w:rPr>
+              <w:t>Beschreibung</w:t>
+            </w:r>
+            <w:proofErr w:type="gramEnd"/>
+            <w:r>
+              <w:rPr>
+                <w:b w:val="0"/>
+              </w:rPr>
+              <w:t xml:space="preserve"> zum durchgeführten Auftrag wurden im System erfasst (optional).</w:t>
+            </w:r>
+          </w:p>
+          <w:p>
+            <w:pPr>
+              <w:pStyle w:val="Listenabsatz"/>
+              <w:numPr>
+                <w:ilvl w:val="0"/>
+                <w:numId w:val="20"/>
+              </w:numPr>
+              <w:spacing w:line="276" w:lineRule="auto"/>
+            </w:pPr>
+            <w:r>
+              <w:rPr>
+                <w:b w:val="0"/>
+              </w:rPr>
+              <w:t>Tonaufnahme wurde erfasst (optional).</w:t>
+            </w:r>
+          </w:p>
+        </w:tc>
+      </w:tr>
+      <w:tr>
+        <w:trPr>
+          <w:cnfStyle w:val="000000010000" w:firstRow="0" w:lastRow="0" w:firstColumn="0" w:lastColumn="0" w:oddVBand="0" w:evenVBand="0" w:oddHBand="0" w:evenHBand="1" w:firstRowFirstColumn="0" w:firstRowLastColumn="0" w:lastRowFirstColumn="0" w:lastRowLastColumn="0"/>
+        </w:trPr>
+        <w:tc>
+          <w:tcPr>
+            <w:cnfStyle w:val="001000000000" w:firstRow="0" w:lastRow="0" w:firstColumn="1" w:lastColumn="0" w:oddVBand="0" w:evenVBand="0" w:oddHBand="0" w:evenHBand="0" w:firstRowFirstColumn="0" w:firstRowLastColumn="0" w:lastRowFirstColumn="0" w:lastRowLastColumn="0"/>
+            <w:tcW w:w="9212" w:type="dxa"/>
+            <w:gridSpan w:val="3"/>
+          </w:tcPr>
+          <w:p>
+            <w:pPr>
+              <w:spacing w:line="276" w:lineRule="auto"/>
+            </w:pPr>
+            <w:r>
+              <w:t xml:space="preserve">Main </w:t>
+            </w:r>
+            <w:proofErr w:type="spellStart"/>
+            <w:r>
+              <w:t>Success</w:t>
+            </w:r>
+            <w:proofErr w:type="spellEnd"/>
+            <w:r>
+              <w:t xml:space="preserve"> Scenario</w:t>
+            </w:r>
+          </w:p>
+        </w:tc>
+      </w:tr>
+      <w:tr>
+        <w:trPr>
+          <w:cnfStyle w:val="000000100000" w:firstRow="0" w:lastRow="0" w:firstColumn="0" w:lastColumn="0" w:oddVBand="0" w:evenVBand="0" w:oddHBand="1" w:evenHBand="0" w:firstRowFirstColumn="0" w:firstRowLastColumn="0" w:lastRowFirstColumn="0" w:lastRowLastColumn="0"/>
+        </w:trPr>
+        <w:tc>
+          <w:tcPr>
+            <w:cnfStyle w:val="001000000000" w:firstRow="0" w:lastRow="0" w:firstColumn="1" w:lastColumn="0" w:oddVBand="0" w:evenVBand="0" w:oddHBand="0" w:evenHBand="0" w:firstRowFirstColumn="0" w:firstRowLastColumn="0" w:lastRowFirstColumn="0" w:lastRowLastColumn="0"/>
+            <w:tcW w:w="5495" w:type="dxa"/>
+            <w:gridSpan w:val="2"/>
+          </w:tcPr>
+          <w:p>
+            <w:pPr>
+              <w:spacing w:line="276" w:lineRule="auto"/>
+              <w:rPr>
+                <w:b w:val="0"/>
+              </w:rPr>
+            </w:pPr>
+            <w:r>
+              <w:rPr>
+                <w:b w:val="0"/>
+              </w:rPr>
+              <w:t>Benutzer</w:t>
+            </w:r>
+          </w:p>
+        </w:tc>
+        <w:tc>
+          <w:tcPr>
+            <w:tcW w:w="3717" w:type="dxa"/>
+          </w:tcPr>
+          <w:p>
+            <w:pPr>
+              <w:spacing w:line="276" w:lineRule="auto"/>
+              <w:cnfStyle w:val="000000100000" w:firstRow="0" w:lastRow="0" w:firstColumn="0" w:lastColumn="0" w:oddVBand="0" w:evenVBand="0" w:oddHBand="1" w:evenHBand="0" w:firstRowFirstColumn="0" w:firstRowLastColumn="0" w:lastRowFirstColumn="0" w:lastRowLastColumn="0"/>
+              <w:rPr>
+                <w:i/>
+              </w:rPr>
+            </w:pPr>
+            <w:r>
+              <w:rPr>
+                <w:i/>
+              </w:rPr>
+              <w:t>System</w:t>
+            </w:r>
+          </w:p>
+        </w:tc>
+      </w:tr>
+      <w:tr>
+        <w:trPr>
+          <w:cnfStyle w:val="000000010000" w:firstRow="0" w:lastRow="0" w:firstColumn="0" w:lastColumn="0" w:oddVBand="0" w:evenVBand="0" w:oddHBand="0" w:evenHBand="1" w:firstRowFirstColumn="0" w:firstRowLastColumn="0" w:lastRowFirstColumn="0" w:lastRowLastColumn="0"/>
+        </w:trPr>
+        <w:tc>
+          <w:tcPr>
+            <w:cnfStyle w:val="001000000000" w:firstRow="0" w:lastRow="0" w:firstColumn="1" w:lastColumn="0" w:oddVBand="0" w:evenVBand="0" w:oddHBand="0" w:evenHBand="0" w:firstRowFirstColumn="0" w:firstRowLastColumn="0" w:lastRowFirstColumn="0" w:lastRowLastColumn="0"/>
+            <w:tcW w:w="5495" w:type="dxa"/>
+            <w:gridSpan w:val="2"/>
+          </w:tcPr>
+          <w:p>
+            <w:pPr>
+              <w:tabs>
+                <w:tab w:val="left" w:pos="426"/>
+              </w:tabs>
+              <w:rPr>
+                <w:b w:val="0"/>
+              </w:rPr>
+            </w:pPr>
+            <w:r>
+              <w:rPr>
+                <w:b w:val="0"/>
+              </w:rPr>
+              <w:t>1.</w:t>
+            </w:r>
+            <w:r>
+              <w:rPr>
+                <w:b w:val="0"/>
+              </w:rPr>
+              <w:tab/>
+            </w:r>
+            <w:r>
+              <w:rPr>
+                <w:b w:val="0"/>
+              </w:rPr>
+              <w:t xml:space="preserve">Aussendienstmitarbeiter erhält einen </w:t>
+            </w:r>
+            <w:r>
+              <w:rPr>
+                <w:b w:val="0"/>
+              </w:rPr>
+              <w:tab/>
+            </w:r>
+            <w:r>
+              <w:rPr>
+                <w:b w:val="0"/>
+              </w:rPr>
+              <w:t>Arbeitsauftrag.</w:t>
+            </w:r>
+          </w:p>
+          <w:p>
+            <w:pPr>
+              <w:tabs>
+                <w:tab w:val="left" w:pos="426"/>
+              </w:tabs>
+              <w:rPr>
+                <w:b w:val="0"/>
+              </w:rPr>
+            </w:pPr>
+            <w:r>
+              <w:rPr>
+                <w:b w:val="0"/>
+              </w:rPr>
+              <w:lastRenderedPageBreak/>
+              <w:t>2.</w:t>
+            </w:r>
+            <w:r>
+              <w:rPr>
+                <w:b w:val="0"/>
+              </w:rPr>
+              <w:tab/>
+            </w:r>
+            <w:r>
+              <w:rPr>
+                <w:b w:val="0"/>
+              </w:rPr>
+              <w:t>Aussendienstmitarbeiter fährt zur angegebenen Adresse.</w:t>
+            </w:r>
+          </w:p>
+          <w:p>
+            <w:pPr>
+              <w:tabs>
+                <w:tab w:val="left" w:pos="426"/>
+              </w:tabs>
+              <w:rPr>
+                <w:b w:val="0"/>
+              </w:rPr>
+            </w:pPr>
+            <w:r>
+              <w:rPr>
+                <w:b w:val="0"/>
+              </w:rPr>
+              <w:t>3.</w:t>
+            </w:r>
+            <w:r>
+              <w:rPr>
+                <w:b w:val="0"/>
+              </w:rPr>
+              <w:tab/>
+            </w:r>
+            <w:r>
+              <w:rPr>
+                <w:b w:val="0"/>
+              </w:rPr>
+              <w:t xml:space="preserve">Sobald der Aussendienstmitarbeiter dort </w:t>
+            </w:r>
+            <w:r>
+              <w:rPr>
+                <w:b w:val="0"/>
+              </w:rPr>
+              <w:tab/>
+            </w:r>
+            <w:r>
+              <w:rPr>
+                <w:b w:val="0"/>
+              </w:rPr>
+              <w:t>angekommen ist, startet er die Zeitmessung.</w:t>
+            </w:r>
+            <w:r>
+              <w:rPr>
+                <w:b w:val="0"/>
+              </w:rPr>
+              <w:br/>
+            </w:r>
+            <w:r>
+              <w:rPr>
+                <w:b w:val="0"/>
+              </w:rPr>
+              <w:br/>
+            </w:r>
+          </w:p>
+          <w:p>
+            <w:pPr>
+              <w:tabs>
+                <w:tab w:val="left" w:pos="426"/>
+              </w:tabs>
+              <w:rPr>
+                <w:b w:val="0"/>
+              </w:rPr>
+            </w:pPr>
+            <w:r>
+              <w:rPr>
+                <w:b w:val="0"/>
+              </w:rPr>
+              <w:t>5.</w:t>
+            </w:r>
+            <w:r>
+              <w:rPr>
+                <w:b w:val="0"/>
+              </w:rPr>
+              <w:tab/>
+            </w:r>
+            <w:r>
+              <w:rPr>
+                <w:b w:val="0"/>
+              </w:rPr>
+              <w:t>Aussendienstmitarbeiter führt Auftrag aus.</w:t>
+            </w:r>
+          </w:p>
+          <w:p>
+            <w:pPr>
+              <w:tabs>
+                <w:tab w:val="left" w:pos="426"/>
+              </w:tabs>
+              <w:rPr>
+                <w:b w:val="0"/>
+              </w:rPr>
+            </w:pPr>
+            <w:r>
+              <w:rPr>
+                <w:b w:val="0"/>
+              </w:rPr>
+              <w:t>6.</w:t>
+            </w:r>
+            <w:r>
+              <w:rPr>
+                <w:b w:val="0"/>
+              </w:rPr>
+              <w:tab/>
+            </w:r>
+            <w:r>
+              <w:rPr>
+                <w:b w:val="0"/>
+              </w:rPr>
+              <w:t xml:space="preserve">Nach Erledigung des Auftrags, beendet der </w:t>
+            </w:r>
+            <w:r>
+              <w:rPr>
+                <w:b w:val="0"/>
+              </w:rPr>
+              <w:tab/>
+            </w:r>
+            <w:r>
+              <w:rPr>
+                <w:b w:val="0"/>
+              </w:rPr>
+              <w:t>Aussendienstmitarbeiter die Zeitmessung.</w:t>
+            </w:r>
+            <w:r>
+              <w:rPr>
+                <w:b w:val="0"/>
+              </w:rPr>
+              <w:br/>
+            </w:r>
+            <w:r>
+              <w:rPr>
+                <w:b w:val="0"/>
+              </w:rPr>
+              <w:br/>
+            </w:r>
+            <w:r>
+              <w:rPr>
+                <w:b w:val="0"/>
+              </w:rPr>
+              <w:br/>
+            </w:r>
+            <w:r>
+              <w:rPr>
+                <w:b w:val="0"/>
+              </w:rPr>
+              <w:t>8.</w:t>
+            </w:r>
+            <w:r>
+              <w:rPr>
+                <w:b w:val="0"/>
+              </w:rPr>
+              <w:tab/>
+            </w:r>
+            <w:r>
+              <w:rPr>
+                <w:b w:val="0"/>
+              </w:rPr>
+              <w:t xml:space="preserve">Die erfassten Angaben und die GPS-Koordinaten </w:t>
+            </w:r>
+            <w:r>
+              <w:rPr>
+                <w:b w:val="0"/>
+              </w:rPr>
+              <w:tab/>
+            </w:r>
+            <w:r>
+              <w:rPr>
+                <w:b w:val="0"/>
+              </w:rPr>
+              <w:t>werden an das System übertragen.</w:t>
+            </w:r>
+          </w:p>
+        </w:tc>
+        <w:tc>
+          <w:tcPr>
+            <w:tcW w:w="3717" w:type="dxa"/>
+          </w:tcPr>
+          <w:p>
+            <w:pPr>
+              <w:tabs>
+                <w:tab w:val="left" w:pos="284"/>
+              </w:tabs>
+              <w:cnfStyle w:val="000000010000" w:firstRow="0" w:lastRow="0" w:firstColumn="0" w:lastColumn="0" w:oddVBand="0" w:evenVBand="0" w:oddHBand="0" w:evenHBand="1" w:firstRowFirstColumn="0" w:firstRowLastColumn="0" w:lastRowFirstColumn="0" w:lastRowLastColumn="0"/>
+              <w:rPr>
+                <w:i/>
+              </w:rPr>
+            </w:pPr>
+            <w:r>
+              <w:rPr>
+                <w:i/>
+              </w:rPr>
+              <w:lastRenderedPageBreak/>
+              <w:br/>
+            </w:r>
+            <w:r>
+              <w:rPr>
+                <w:i/>
+              </w:rPr>
+              <w:lastRenderedPageBreak/>
+              <w:br/>
+            </w:r>
+            <w:r>
+              <w:rPr>
+                <w:i/>
+              </w:rPr>
+              <w:br/>
+            </w:r>
+            <w:r>
+              <w:rPr>
+                <w:i/>
+              </w:rPr>
+              <w:br/>
+            </w:r>
+            <w:r>
+              <w:rPr>
+                <w:i/>
+              </w:rPr>
+              <w:t>4.</w:t>
+            </w:r>
+            <w:r>
+              <w:rPr>
+                <w:i/>
+              </w:rPr>
+              <w:tab/>
+            </w:r>
+            <w:r>
+              <w:rPr>
+                <w:i/>
+              </w:rPr>
+              <w:t>System e</w:t>
+            </w:r>
+            <w:r>
+              <w:rPr>
+                <w:i/>
+              </w:rPr>
+              <w:t>rfasst Startzeit</w:t>
+            </w:r>
+            <w:r>
+              <w:rPr>
+                <w:i/>
+              </w:rPr>
+              <w:t xml:space="preserve"> und setzt </w:t>
+            </w:r>
+            <w:r>
+              <w:rPr>
+                <w:i/>
+              </w:rPr>
+              <w:tab/>
+            </w:r>
+            <w:r>
+              <w:rPr>
+                <w:i/>
+              </w:rPr>
+              <w:t xml:space="preserve">Eintragsdatum </w:t>
+            </w:r>
+            <w:r>
+              <w:rPr>
+                <w:i/>
+              </w:rPr>
+              <w:t>auf</w:t>
+            </w:r>
+            <w:r>
+              <w:rPr>
+                <w:i/>
+              </w:rPr>
+              <w:t xml:space="preserve"> </w:t>
+            </w:r>
+            <w:r>
+              <w:rPr>
+                <w:i/>
+              </w:rPr>
+              <w:t>aktuelles Datum.</w:t>
+            </w:r>
+            <w:r>
+              <w:rPr>
+                <w:i/>
+              </w:rPr>
+              <w:br/>
+            </w:r>
+            <w:r>
+              <w:rPr>
+                <w:i/>
+              </w:rPr>
+              <w:br/>
+            </w:r>
+            <w:r>
+              <w:rPr>
+                <w:i/>
+              </w:rPr>
+              <w:br/>
+            </w:r>
+            <w:r>
+              <w:rPr>
+                <w:i/>
+              </w:rPr>
+              <w:br/>
+            </w:r>
+            <w:r>
+              <w:rPr>
+                <w:i/>
+              </w:rPr>
+              <w:t>7.</w:t>
+            </w:r>
+            <w:r>
+              <w:rPr>
+                <w:i/>
+              </w:rPr>
+              <w:tab/>
+            </w:r>
+            <w:r>
+              <w:rPr>
+                <w:i/>
+              </w:rPr>
+              <w:t>System e</w:t>
+            </w:r>
+            <w:r>
+              <w:rPr>
+                <w:i/>
+              </w:rPr>
+              <w:t>rfasst Endzeit &amp; GPS-</w:t>
+            </w:r>
+            <w:r>
+              <w:rPr>
+                <w:i/>
+              </w:rPr>
+              <w:tab/>
+            </w:r>
+            <w:r>
+              <w:rPr>
+                <w:i/>
+              </w:rPr>
+              <w:t>Koordinaten.</w:t>
+            </w:r>
+          </w:p>
+        </w:tc>
+      </w:tr>
+      <w:tr>
+        <w:trPr>
+          <w:cnfStyle w:val="000000100000" w:firstRow="0" w:lastRow="0" w:firstColumn="0" w:lastColumn="0" w:oddVBand="0" w:evenVBand="0" w:oddHBand="1" w:evenHBand="0" w:firstRowFirstColumn="0" w:firstRowLastColumn="0" w:lastRowFirstColumn="0" w:lastRowLastColumn="0"/>
+        </w:trPr>
+        <w:tc>
+          <w:tcPr>
+            <w:cnfStyle w:val="001000000000" w:firstRow="0" w:lastRow="0" w:firstColumn="1" w:lastColumn="0" w:oddVBand="0" w:evenVBand="0" w:oddHBand="0" w:evenHBand="0" w:firstRowFirstColumn="0" w:firstRowLastColumn="0" w:lastRowFirstColumn="0" w:lastRowLastColumn="0"/>
+            <w:tcW w:w="9212" w:type="dxa"/>
+            <w:gridSpan w:val="3"/>
+          </w:tcPr>
+          <w:p>
+            <w:pPr>
+              <w:spacing w:line="276" w:lineRule="auto"/>
+            </w:pPr>
+            <w:proofErr w:type="spellStart"/>
+            <w:r>
+              <w:lastRenderedPageBreak/>
+              <w:t>Extensions</w:t>
+            </w:r>
+            <w:proofErr w:type="spellEnd"/>
+          </w:p>
+        </w:tc>
+      </w:tr>
+      <w:tr>
+        <w:trPr>
+          <w:cnfStyle w:val="000000010000" w:firstRow="0" w:lastRow="0" w:firstColumn="0" w:lastColumn="0" w:oddVBand="0" w:evenVBand="0" w:oddHBand="0" w:evenHBand="1" w:firstRowFirstColumn="0" w:firstRowLastColumn="0" w:lastRowFirstColumn="0" w:lastRowLastColumn="0"/>
+        </w:trPr>
+        <w:tc>
+          <w:tcPr>
+            <w:cnfStyle w:val="001000000000" w:firstRow="0" w:lastRow="0" w:firstColumn="1" w:lastColumn="0" w:oddVBand="0" w:evenVBand="0" w:oddHBand="0" w:evenHBand="0" w:firstRowFirstColumn="0" w:firstRowLastColumn="0" w:lastRowFirstColumn="0" w:lastRowLastColumn="0"/>
+            <w:tcW w:w="5495" w:type="dxa"/>
+            <w:gridSpan w:val="2"/>
+          </w:tcPr>
+          <w:p>
+            <w:pPr>
+              <w:rPr>
+                <w:b w:val="0"/>
+              </w:rPr>
+            </w:pPr>
+            <w:r>
+              <w:rPr>
+                <w:b w:val="0"/>
+              </w:rPr>
+              <w:t>Benutzer</w:t>
+            </w:r>
+          </w:p>
+        </w:tc>
+        <w:tc>
+          <w:tcPr>
+            <w:tcW w:w="3717" w:type="dxa"/>
+          </w:tcPr>
+          <w:p>
+            <w:pPr>
+              <w:spacing w:line="276" w:lineRule="auto"/>
+              <w:cnfStyle w:val="000000010000" w:firstRow="0" w:lastRow="0" w:firstColumn="0" w:lastColumn="0" w:oddVBand="0" w:evenVBand="0" w:oddHBand="0" w:evenHBand="1" w:firstRowFirstColumn="0" w:firstRowLastColumn="0" w:lastRowFirstColumn="0" w:lastRowLastColumn="0"/>
+              <w:rPr>
+                <w:i/>
+              </w:rPr>
+            </w:pPr>
+            <w:r>
+              <w:rPr>
+                <w:i/>
+              </w:rPr>
+              <w:t>System</w:t>
+            </w:r>
+          </w:p>
+        </w:tc>
+      </w:tr>
+      <w:tr>
+        <w:trPr>
+          <w:cnfStyle w:val="000000100000" w:firstRow="0" w:lastRow="0" w:firstColumn="0" w:lastColumn="0" w:oddVBand="0" w:evenVBand="0" w:oddHBand="1" w:evenHBand="0" w:firstRowFirstColumn="0" w:firstRowLastColumn="0" w:lastRowFirstColumn="0" w:lastRowLastColumn="0"/>
+        </w:trPr>
+        <w:tc>
+          <w:tcPr>
+            <w:cnfStyle w:val="001000000000" w:firstRow="0" w:lastRow="0" w:firstColumn="1" w:lastColumn="0" w:oddVBand="0" w:evenVBand="0" w:oddHBand="0" w:evenHBand="0" w:firstRowFirstColumn="0" w:firstRowLastColumn="0" w:lastRowFirstColumn="0" w:lastRowLastColumn="0"/>
+            <w:tcW w:w="5495" w:type="dxa"/>
+            <w:gridSpan w:val="2"/>
+          </w:tcPr>
+          <w:p>
+            <w:pPr>
+              <w:tabs>
+                <w:tab w:val="left" w:pos="426"/>
+                <w:tab w:val="left" w:pos="709"/>
+                <w:tab w:val="left" w:pos="993"/>
+              </w:tabs>
+              <w:rPr>
+                <w:b w:val="0"/>
+              </w:rPr>
+            </w:pPr>
+            <w:r>
+              <w:rPr>
+                <w:b w:val="0"/>
+              </w:rPr>
+              <w:t>*a.</w:t>
+            </w:r>
+            <w:r>
+              <w:rPr>
+                <w:b w:val="0"/>
+              </w:rPr>
+              <w:tab/>
+              <w:t>Server ist nicht erreichbar.</w:t>
+            </w:r>
+          </w:p>
+          <w:p>
+            <w:pPr>
+              <w:tabs>
+                <w:tab w:val="left" w:pos="426"/>
+                <w:tab w:val="left" w:pos="709"/>
+                <w:tab w:val="left" w:pos="993"/>
+              </w:tabs>
+              <w:rPr>
+                <w:b w:val="0"/>
+              </w:rPr>
+            </w:pPr>
+            <w:r>
+              <w:rPr>
+                <w:b w:val="0"/>
+              </w:rPr>
+              <w:tab/>
+            </w:r>
+            <w:r>
+              <w:rPr>
+                <w:b w:val="0"/>
+              </w:rPr>
+              <w:t>1.</w:t>
+            </w:r>
+            <w:r>
+              <w:rPr>
+                <w:b w:val="0"/>
+              </w:rPr>
+              <w:tab/>
+            </w:r>
+            <w:r>
+              <w:rPr>
+                <w:b w:val="0"/>
+              </w:rPr>
+              <w:t>Daten werden lokal abgelegt.</w:t>
+            </w:r>
+          </w:p>
+          <w:p>
+            <w:pPr>
+              <w:tabs>
+                <w:tab w:val="left" w:pos="426"/>
+                <w:tab w:val="left" w:pos="709"/>
+                <w:tab w:val="left" w:pos="993"/>
+              </w:tabs>
+              <w:rPr>
+                <w:b w:val="0"/>
+              </w:rPr>
+            </w:pPr>
+            <w:r>
+              <w:rPr>
+                <w:b w:val="0"/>
+              </w:rPr>
+              <w:tab/>
+            </w:r>
+            <w:r>
+              <w:rPr>
+                <w:b w:val="0"/>
+              </w:rPr>
+              <w:t>2.</w:t>
+            </w:r>
+            <w:r>
+              <w:rPr>
+                <w:b w:val="0"/>
+              </w:rPr>
+              <w:tab/>
+              <w:t xml:space="preserve">Sobald Server wieder erreichbar ist werden </w:t>
+            </w:r>
+            <w:r>
+              <w:rPr>
+                <w:b w:val="0"/>
+              </w:rPr>
+              <w:tab/>
+            </w:r>
+            <w:r>
+              <w:rPr>
+                <w:b w:val="0"/>
+              </w:rPr>
+              <w:tab/>
+            </w:r>
+            <w:r>
+              <w:rPr>
+                <w:b w:val="0"/>
+              </w:rPr>
+              <w:t>sämtliche Daten übermittelt.</w:t>
+            </w:r>
+          </w:p>
+          <w:p>
+            <w:pPr>
+              <w:tabs>
+                <w:tab w:val="left" w:pos="426"/>
+                <w:tab w:val="left" w:pos="709"/>
+                <w:tab w:val="left" w:pos="993"/>
+              </w:tabs>
+              <w:rPr>
+                <w:b w:val="0"/>
+              </w:rPr>
+            </w:pPr>
+            <w:r>
+              <w:rPr>
+                <w:b w:val="0"/>
+              </w:rPr>
+              <w:t>5a.</w:t>
+            </w:r>
+            <w:r>
+              <w:rPr>
+                <w:b w:val="0"/>
+              </w:rPr>
+              <w:tab/>
+              <w:t>Es kann jederzeit ein Kundenname miterfasst</w:t>
+            </w:r>
+            <w:r>
+              <w:rPr>
+                <w:b w:val="0"/>
+              </w:rPr>
+              <w:t xml:space="preserve"> </w:t>
+            </w:r>
+            <w:r>
+              <w:rPr>
+                <w:b w:val="0"/>
+              </w:rPr>
+              <w:t>werden.</w:t>
+            </w:r>
+          </w:p>
+          <w:p>
+            <w:pPr>
+              <w:tabs>
+                <w:tab w:val="left" w:pos="426"/>
+                <w:tab w:val="left" w:pos="709"/>
+                <w:tab w:val="left" w:pos="993"/>
+              </w:tabs>
+              <w:rPr>
+                <w:b w:val="0"/>
+              </w:rPr>
+            </w:pPr>
+            <w:r>
+              <w:rPr>
+                <w:b w:val="0"/>
+              </w:rPr>
+              <w:tab/>
+              <w:t>1.</w:t>
+            </w:r>
+            <w:r>
+              <w:rPr>
+                <w:b w:val="0"/>
+              </w:rPr>
+              <w:tab/>
+            </w:r>
+            <w:r>
+              <w:rPr>
+                <w:b w:val="0"/>
+              </w:rPr>
+              <w:t>Aussendienstmitarbeiter wählt den Kunden aus.</w:t>
+            </w:r>
+          </w:p>
+          <w:p>
+            <w:pPr>
+              <w:tabs>
+                <w:tab w:val="left" w:pos="426"/>
+                <w:tab w:val="left" w:pos="709"/>
+                <w:tab w:val="left" w:pos="993"/>
+              </w:tabs>
+              <w:rPr>
+                <w:b w:val="0"/>
+              </w:rPr>
+            </w:pPr>
+          </w:p>
+          <w:p>
+            <w:pPr>
+              <w:tabs>
+                <w:tab w:val="left" w:pos="426"/>
+                <w:tab w:val="left" w:pos="709"/>
+                <w:tab w:val="left" w:pos="993"/>
+              </w:tabs>
+              <w:ind w:left="372"/>
+              <w:rPr>
+                <w:b w:val="0"/>
+              </w:rPr>
+            </w:pPr>
+            <w:r>
+              <w:rPr>
+                <w:b w:val="0"/>
+              </w:rPr>
+              <w:tab/>
+            </w:r>
+            <w:r>
+              <w:rPr>
+                <w:b w:val="0"/>
+              </w:rPr>
+              <w:tab/>
+            </w:r>
+            <w:r>
+              <w:rPr>
+                <w:b w:val="0"/>
+              </w:rPr>
+              <w:t>1a.</w:t>
+            </w:r>
+            <w:r>
+              <w:rPr>
+                <w:b w:val="0"/>
+              </w:rPr>
+              <w:t xml:space="preserve"> </w:t>
+            </w:r>
+            <w:r>
+              <w:rPr>
+                <w:b w:val="0"/>
+              </w:rPr>
+              <w:t>Kunde ist</w:t>
+            </w:r>
+            <w:r>
+              <w:rPr>
+                <w:b w:val="0"/>
+              </w:rPr>
+              <w:t xml:space="preserve"> im System noch nicht </w:t>
+            </w:r>
+            <w:r>
+              <w:rPr>
+                <w:b w:val="0"/>
+              </w:rPr>
+              <w:t>vorhanden.</w:t>
+            </w:r>
+          </w:p>
+          <w:p>
+            <w:pPr>
+              <w:tabs>
+                <w:tab w:val="left" w:pos="426"/>
+                <w:tab w:val="left" w:pos="709"/>
+                <w:tab w:val="left" w:pos="993"/>
+              </w:tabs>
+              <w:rPr>
+                <w:b w:val="0"/>
+              </w:rPr>
+            </w:pPr>
+            <w:r>
+              <w:rPr>
+                <w:b w:val="0"/>
+              </w:rPr>
+              <w:tab/>
+            </w:r>
+            <w:r>
+              <w:rPr>
+                <w:b w:val="0"/>
+              </w:rPr>
+              <w:tab/>
+            </w:r>
+            <w:r>
+              <w:rPr>
+                <w:b w:val="0"/>
+              </w:rPr>
+              <w:tab/>
+              <w:t>1.</w:t>
+            </w:r>
+            <w:r>
+              <w:rPr>
+                <w:b w:val="0"/>
+              </w:rPr>
+              <w:tab/>
+            </w:r>
+            <w:r>
+              <w:rPr>
+                <w:b w:val="0"/>
+              </w:rPr>
+              <w:t xml:space="preserve">Aussendienstmitarbeiter erstellt neuen </w:t>
+            </w:r>
+            <w:r>
+              <w:rPr>
+                <w:b w:val="0"/>
+              </w:rPr>
+              <w:tab/>
+            </w:r>
+            <w:r>
+              <w:rPr>
+                <w:b w:val="0"/>
+              </w:rPr>
+              <w:tab/>
+            </w:r>
+            <w:r>
+              <w:rPr>
+                <w:b w:val="0"/>
+              </w:rPr>
+              <w:tab/>
+            </w:r>
+            <w:r>
+              <w:rPr>
+                <w:b w:val="0"/>
+              </w:rPr>
+              <w:tab/>
+            </w:r>
+            <w:r>
+              <w:rPr>
+                <w:b w:val="0"/>
+              </w:rPr>
+              <w:tab/>
+            </w:r>
+            <w:r>
+              <w:rPr>
+                <w:b w:val="0"/>
+              </w:rPr>
+              <w:t>Kunden.</w:t>
+            </w:r>
+          </w:p>
+          <w:p>
+            <w:pPr>
+              <w:tabs>
+                <w:tab w:val="left" w:pos="426"/>
+                <w:tab w:val="left" w:pos="709"/>
+                <w:tab w:val="left" w:pos="993"/>
+              </w:tabs>
+              <w:rPr>
+                <w:b w:val="0"/>
+              </w:rPr>
+            </w:pPr>
+          </w:p>
+          <w:p>
+            <w:pPr>
+              <w:tabs>
+                <w:tab w:val="left" w:pos="426"/>
+                <w:tab w:val="left" w:pos="709"/>
+                <w:tab w:val="left" w:pos="993"/>
+              </w:tabs>
+              <w:rPr>
+                <w:b w:val="0"/>
+              </w:rPr>
+            </w:pPr>
+            <w:r>
+              <w:rPr>
+                <w:b w:val="0"/>
+              </w:rPr>
+              <w:t>5b.</w:t>
+            </w:r>
+            <w:r>
+              <w:rPr>
+                <w:b w:val="0"/>
+              </w:rPr>
+              <w:tab/>
+              <w:t xml:space="preserve">Es kann jederzeit eine Beschreibung hinzugefügt </w:t>
+            </w:r>
+            <w:r>
+              <w:rPr>
+                <w:b w:val="0"/>
+              </w:rPr>
+              <w:tab/>
+            </w:r>
+            <w:r>
+              <w:rPr>
+                <w:b w:val="0"/>
+              </w:rPr>
+              <w:t>werden.</w:t>
+            </w:r>
+          </w:p>
+          <w:p>
+            <w:pPr>
+              <w:tabs>
+                <w:tab w:val="left" w:pos="426"/>
+                <w:tab w:val="left" w:pos="709"/>
+                <w:tab w:val="left" w:pos="993"/>
+              </w:tabs>
+              <w:rPr>
+                <w:b w:val="0"/>
+              </w:rPr>
+            </w:pPr>
+            <w:r>
+              <w:rPr>
+                <w:b w:val="0"/>
+              </w:rPr>
+              <w:tab/>
+              <w:t>1.</w:t>
+            </w:r>
+            <w:r>
+              <w:rPr>
+                <w:b w:val="0"/>
+              </w:rPr>
+              <w:tab/>
+            </w:r>
+            <w:r>
+              <w:rPr>
+                <w:b w:val="0"/>
+              </w:rPr>
+              <w:t>Au</w:t>
+            </w:r>
+            <w:r>
+              <w:rPr>
+                <w:b w:val="0"/>
+              </w:rPr>
+              <w:t xml:space="preserve">ssendienstmitarbeiter fügt eine </w:t>
+            </w:r>
+            <w:r>
+              <w:rPr>
+                <w:b w:val="0"/>
+              </w:rPr>
+              <w:t>Beschreibung hinzu.</w:t>
+            </w:r>
+          </w:p>
+          <w:p>
+            <w:pPr>
+              <w:tabs>
+                <w:tab w:val="left" w:pos="426"/>
+                <w:tab w:val="left" w:pos="709"/>
+                <w:tab w:val="left" w:pos="993"/>
+              </w:tabs>
+              <w:rPr>
+                <w:b w:val="0"/>
+              </w:rPr>
+            </w:pPr>
+          </w:p>
+          <w:p>
+            <w:pPr>
+              <w:tabs>
+                <w:tab w:val="left" w:pos="426"/>
+                <w:tab w:val="left" w:pos="709"/>
+                <w:tab w:val="left" w:pos="993"/>
+              </w:tabs>
+              <w:rPr>
+                <w:b w:val="0"/>
+              </w:rPr>
+            </w:pPr>
+            <w:r>
+              <w:rPr>
+                <w:b w:val="0"/>
+              </w:rPr>
+              <w:t>5c.</w:t>
+            </w:r>
+            <w:r>
+              <w:rPr>
+                <w:b w:val="0"/>
+              </w:rPr>
+              <w:tab/>
+              <w:t>Es kann jederzeit ein Stundeneintragstyp</w:t>
+            </w:r>
+            <w:r>
+              <w:rPr>
+                <w:b w:val="0"/>
+              </w:rPr>
+              <w:t xml:space="preserve"> </w:t>
+            </w:r>
+            <w:r>
+              <w:rPr>
+                <w:b w:val="0"/>
+              </w:rPr>
+              <w:t xml:space="preserve">verwendet </w:t>
+            </w:r>
+            <w:r>
+              <w:rPr>
+                <w:b w:val="0"/>
+              </w:rPr>
+              <w:tab/>
+            </w:r>
+            <w:r>
+              <w:rPr>
+                <w:b w:val="0"/>
+              </w:rPr>
+              <w:t>werden.</w:t>
+            </w:r>
+          </w:p>
+          <w:p>
+            <w:pPr>
+              <w:tabs>
+                <w:tab w:val="left" w:pos="426"/>
+                <w:tab w:val="left" w:pos="709"/>
+                <w:tab w:val="left" w:pos="993"/>
+              </w:tabs>
+              <w:ind w:left="360"/>
+              <w:rPr>
+                <w:b w:val="0"/>
+              </w:rPr>
+            </w:pPr>
+            <w:r>
+              <w:rPr>
+                <w:b w:val="0"/>
+              </w:rPr>
+              <w:t>1.</w:t>
+            </w:r>
+            <w:r>
+              <w:rPr>
+                <w:b w:val="0"/>
+              </w:rPr>
+              <w:tab/>
+            </w:r>
+            <w:r>
+              <w:rPr>
+                <w:b w:val="0"/>
+              </w:rPr>
+              <w:t>Aussen</w:t>
+            </w:r>
+            <w:r>
+              <w:rPr>
+                <w:b w:val="0"/>
+              </w:rPr>
+              <w:t xml:space="preserve">dienstmitarbeiter verwendet für </w:t>
+            </w:r>
+            <w:r>
+              <w:rPr>
+                <w:b w:val="0"/>
+              </w:rPr>
+              <w:t xml:space="preserve">Stundeneintrag </w:t>
+            </w:r>
+            <w:r>
+              <w:rPr>
+                <w:b w:val="0"/>
+              </w:rPr>
+              <w:tab/>
+            </w:r>
+            <w:r>
+              <w:rPr>
+                <w:b w:val="0"/>
+              </w:rPr>
+              <w:tab/>
+            </w:r>
+            <w:r>
+              <w:rPr>
+                <w:b w:val="0"/>
+              </w:rPr>
+              <w:t>einen vordefinierten Stundeneintragstyp.</w:t>
+            </w:r>
+          </w:p>
+          <w:p>
+            <w:pPr>
+              <w:tabs>
+                <w:tab w:val="left" w:pos="426"/>
+                <w:tab w:val="left" w:pos="709"/>
+                <w:tab w:val="left" w:pos="993"/>
+              </w:tabs>
+              <w:ind w:left="360"/>
+              <w:rPr>
+                <w:b w:val="0"/>
+              </w:rPr>
+            </w:pPr>
+          </w:p>
+          <w:p>
+            <w:pPr>
+              <w:tabs>
+                <w:tab w:val="left" w:pos="426"/>
+                <w:tab w:val="left" w:pos="709"/>
+                <w:tab w:val="left" w:pos="993"/>
+              </w:tabs>
+              <w:rPr>
+                <w:b w:val="0"/>
+              </w:rPr>
+            </w:pPr>
+            <w:r>
+              <w:rPr>
+                <w:b w:val="0"/>
+              </w:rPr>
+              <w:t>5d.</w:t>
+            </w:r>
+            <w:r>
+              <w:rPr>
+                <w:b w:val="0"/>
+              </w:rPr>
+              <w:tab/>
+              <w:t xml:space="preserve">Es kann jederzeit eine Tonaufnahme generiert </w:t>
+            </w:r>
+            <w:r>
+              <w:rPr>
+                <w:b w:val="0"/>
+              </w:rPr>
+              <w:tab/>
+            </w:r>
+            <w:r>
+              <w:rPr>
+                <w:b w:val="0"/>
+              </w:rPr>
+              <w:t>werden.</w:t>
+            </w:r>
+          </w:p>
+          <w:p>
+            <w:pPr>
+              <w:tabs>
+                <w:tab w:val="left" w:pos="426"/>
+                <w:tab w:val="left" w:pos="709"/>
+                <w:tab w:val="left" w:pos="993"/>
+              </w:tabs>
+              <w:rPr>
+                <w:b w:val="0"/>
+              </w:rPr>
+            </w:pPr>
+            <w:r>
+              <w:rPr>
+                <w:b w:val="0"/>
+              </w:rPr>
+              <w:tab/>
+              <w:t>1.</w:t>
+            </w:r>
+            <w:r>
+              <w:rPr>
+                <w:b w:val="0"/>
+              </w:rPr>
+              <w:tab/>
+            </w:r>
+            <w:r>
+              <w:rPr>
+                <w:b w:val="0"/>
+              </w:rPr>
+              <w:t>Aussendienstmitarbeiter generiert eine Tonaufnahme.</w:t>
+            </w:r>
+          </w:p>
+          <w:p>
+            <w:pPr>
+              <w:tabs>
+                <w:tab w:val="left" w:pos="426"/>
+                <w:tab w:val="left" w:pos="709"/>
+                <w:tab w:val="left" w:pos="993"/>
+              </w:tabs>
+              <w:rPr>
+                <w:b w:val="0"/>
+              </w:rPr>
+            </w:pPr>
+          </w:p>
+        </w:tc>
+        <w:tc>
+          <w:tcPr>
+            <w:tcW w:w="3717" w:type="dxa"/>
+          </w:tcPr>
+          <w:p>
+            <w:pPr>
+              <w:tabs>
+                <w:tab w:val="left" w:pos="342"/>
+                <w:tab w:val="left" w:pos="426"/>
+              </w:tabs>
+              <w:cnfStyle w:val="000000100000" w:firstRow="0" w:lastRow="0" w:firstColumn="0" w:lastColumn="0" w:oddVBand="0" w:evenVBand="0" w:oddHBand="1" w:evenHBand="0" w:firstRowFirstColumn="0" w:firstRowLastColumn="0" w:lastRowFirstColumn="0" w:lastRowLastColumn="0"/>
+              <w:rPr>
+                <w:i/>
+              </w:rPr>
+            </w:pPr>
+            <w:r>
+              <w:rPr>
+                <w:i/>
+              </w:rPr>
+              <w:br/>
+            </w:r>
+            <w:r>
+              <w:rPr>
+                <w:i/>
+              </w:rPr>
+              <w:br/>
+            </w:r>
+            <w:r>
+              <w:rPr>
+                <w:i/>
+              </w:rPr>
+              <w:br/>
+            </w:r>
+            <w:r>
+              <w:rPr>
+                <w:i/>
+              </w:rPr>
+              <w:br/>
+            </w:r>
+            <w:r>
+              <w:rPr>
+                <w:i/>
+              </w:rPr>
+              <w:br/>
+            </w:r>
+            <w:r>
+              <w:rPr>
+                <w:i/>
+              </w:rPr>
+              <w:br/>
+            </w:r>
+            <w:r>
+              <w:rPr>
+                <w:i/>
+              </w:rPr>
+              <w:t>2.</w:t>
+            </w:r>
+            <w:r>
+              <w:rPr>
+                <w:i/>
+              </w:rPr>
+              <w:tab/>
+            </w:r>
+            <w:r>
+              <w:rPr>
+                <w:i/>
+              </w:rPr>
+              <w:t>System</w:t>
+            </w:r>
+            <w:r>
+              <w:rPr>
+                <w:i/>
+              </w:rPr>
+              <w:t xml:space="preserve"> </w:t>
+            </w:r>
+            <w:r>
+              <w:rPr>
+                <w:i/>
+              </w:rPr>
+              <w:t>e</w:t>
+            </w:r>
+            <w:r>
+              <w:rPr>
+                <w:i/>
+              </w:rPr>
+              <w:t>rfasst Kunde.</w:t>
+            </w:r>
+            <w:r>
+              <w:rPr>
+                <w:i/>
+              </w:rPr>
+              <w:br/>
+            </w:r>
+            <w:r>
+              <w:rPr>
+                <w:i/>
+              </w:rPr>
+              <w:br/>
+            </w:r>
+            <w:r>
+              <w:rPr>
+                <w:i/>
+              </w:rPr>
+              <w:br/>
+            </w:r>
+            <w:r>
+              <w:rPr>
+                <w:i/>
+              </w:rPr>
+              <w:br/>
+            </w:r>
+            <w:r>
+              <w:rPr>
+                <w:i/>
+              </w:rPr>
+              <w:t>2.</w:t>
+            </w:r>
+            <w:r>
+              <w:rPr>
+                <w:i/>
+              </w:rPr>
+              <w:tab/>
+            </w:r>
+            <w:r>
+              <w:rPr>
+                <w:i/>
+              </w:rPr>
+              <w:t xml:space="preserve">System </w:t>
+            </w:r>
+            <w:r>
+              <w:rPr>
+                <w:i/>
+              </w:rPr>
+              <w:t>e</w:t>
+            </w:r>
+            <w:r>
+              <w:rPr>
+                <w:i/>
+              </w:rPr>
+              <w:t>rfasst  Kunde.</w:t>
+            </w:r>
+            <w:r>
+              <w:rPr>
+                <w:i/>
+              </w:rPr>
+              <w:br/>
+            </w:r>
+            <w:r>
+              <w:rPr>
+                <w:i/>
+              </w:rPr>
+              <w:br/>
+            </w:r>
+            <w:r>
+              <w:rPr>
+                <w:i/>
+              </w:rPr>
+              <w:br/>
+            </w:r>
+            <w:r>
+              <w:rPr>
+                <w:i/>
+              </w:rPr>
+              <w:br/>
+            </w:r>
+            <w:r>
+              <w:rPr>
+                <w:i/>
+              </w:rPr>
+              <w:t>2.</w:t>
+            </w:r>
+            <w:r>
+              <w:rPr>
+                <w:i/>
+              </w:rPr>
+              <w:tab/>
+            </w:r>
+            <w:r>
+              <w:rPr>
+                <w:i/>
+              </w:rPr>
+              <w:t>System</w:t>
+            </w:r>
+            <w:r>
+              <w:rPr>
+                <w:i/>
+              </w:rPr>
+              <w:t xml:space="preserve"> </w:t>
+            </w:r>
+            <w:r>
+              <w:rPr>
+                <w:i/>
+              </w:rPr>
+              <w:t>e</w:t>
+            </w:r>
+            <w:r>
+              <w:rPr>
+                <w:i/>
+              </w:rPr>
+              <w:t>rfasst Beschreibung.</w:t>
+            </w:r>
+            <w:r>
+              <w:rPr>
+                <w:i/>
+              </w:rPr>
+              <w:br/>
+            </w:r>
+            <w:r>
+              <w:rPr>
+                <w:i/>
+              </w:rPr>
+              <w:br/>
+            </w:r>
+            <w:r>
+              <w:rPr>
+                <w:i/>
+              </w:rPr>
+              <w:br/>
+            </w:r>
+            <w:r>
+              <w:rPr>
+                <w:i/>
+              </w:rPr>
+              <w:br/>
+            </w:r>
+            <w:r>
+              <w:rPr>
+                <w:i/>
+              </w:rPr>
+              <w:br/>
+            </w:r>
+            <w:r>
+              <w:rPr>
+                <w:i/>
+              </w:rPr>
+              <w:t>2.</w:t>
+            </w:r>
+            <w:r>
+              <w:rPr>
+                <w:i/>
+              </w:rPr>
+              <w:tab/>
+            </w:r>
+            <w:r>
+              <w:rPr>
+                <w:i/>
+              </w:rPr>
+              <w:t>System</w:t>
+            </w:r>
+            <w:r>
+              <w:rPr>
+                <w:i/>
+              </w:rPr>
+              <w:t xml:space="preserve"> </w:t>
+            </w:r>
+            <w:r>
+              <w:rPr>
+                <w:i/>
+              </w:rPr>
+              <w:t>e</w:t>
+            </w:r>
+            <w:r>
+              <w:rPr>
+                <w:i/>
+              </w:rPr>
+              <w:t>rfasst Startzeit.</w:t>
+            </w:r>
+            <w:r>
+              <w:rPr>
+                <w:i/>
+              </w:rPr>
+              <w:br/>
+            </w:r>
+            <w:r>
+              <w:rPr>
+                <w:i/>
+              </w:rPr>
+              <w:br/>
+            </w:r>
+            <w:r>
+              <w:rPr>
+                <w:i/>
+              </w:rPr>
+              <w:br/>
+            </w:r>
+            <w:r>
+              <w:rPr>
+                <w:i/>
+              </w:rPr>
+              <w:t>2.</w:t>
+            </w:r>
+            <w:r>
+              <w:rPr>
+                <w:i/>
+              </w:rPr>
+              <w:tab/>
+            </w:r>
+            <w:r>
+              <w:rPr>
+                <w:i/>
+              </w:rPr>
+              <w:t>S</w:t>
+            </w:r>
+            <w:r>
+              <w:rPr>
+                <w:i/>
+              </w:rPr>
+              <w:t>ystem</w:t>
+            </w:r>
+            <w:r>
+              <w:rPr>
+                <w:i/>
+              </w:rPr>
+              <w:t xml:space="preserve"> erfasst Tonaufnahme.</w:t>
+            </w:r>
+          </w:p>
+        </w:tc>
+      </w:tr>
+      <w:tr>
+        <w:trPr>
+          <w:cnfStyle w:val="000000010000" w:firstRow="0" w:lastRow="0" w:firstColumn="0" w:lastColumn="0" w:oddVBand="0" w:evenVBand="0" w:oddHBand="0" w:evenHBand="1" w:firstRowFirstColumn="0" w:firstRowLastColumn="0" w:lastRowFirstColumn="0" w:lastRowLastColumn="0"/>
+        </w:trPr>
+        <w:tc>
+          <w:tcPr>
+            <w:cnfStyle w:val="001000000000" w:firstRow="0" w:lastRow="0" w:firstColumn="1" w:lastColumn="0" w:oddVBand="0" w:evenVBand="0" w:oddHBand="0" w:evenHBand="0" w:firstRowFirstColumn="0" w:firstRowLastColumn="0" w:lastRowFirstColumn="0" w:lastRowLastColumn="0"/>
+            <w:tcW w:w="9212" w:type="dxa"/>
+            <w:gridSpan w:val="3"/>
+          </w:tcPr>
+          <w:p>
+            <w:pPr>
+              <w:spacing w:line="276" w:lineRule="auto"/>
+            </w:pPr>
+            <w:r>
+              <w:t xml:space="preserve">Special </w:t>
+            </w:r>
+            <w:proofErr w:type="spellStart"/>
+            <w:r>
+              <w:t>Requirements</w:t>
+            </w:r>
+            <w:proofErr w:type="spellEnd"/>
+          </w:p>
+        </w:tc>
+      </w:tr>
+      <w:tr>
+        <w:trPr>
+          <w:cnfStyle w:val="000000100000" w:firstRow="0" w:lastRow="0" w:firstColumn="0" w:lastColumn="0" w:oddVBand="0" w:evenVBand="0" w:oddHBand="1" w:evenHBand="0" w:firstRowFirstColumn="0" w:firstRowLastColumn="0" w:lastRowFirstColumn="0" w:lastRowLastColumn="0"/>
+        </w:trPr>
+        <w:tc>
+          <w:tcPr>
+            <w:cnfStyle w:val="001000000000" w:firstRow="0" w:lastRow="0" w:firstColumn="1" w:lastColumn="0" w:oddVBand="0" w:evenVBand="0" w:oddHBand="0" w:evenHBand="0" w:firstRowFirstColumn="0" w:firstRowLastColumn="0" w:lastRowFirstColumn="0" w:lastRowLastColumn="0"/>
+            <w:tcW w:w="9212" w:type="dxa"/>
+            <w:gridSpan w:val="3"/>
+          </w:tcPr>
+          <w:p>
+            <w:pPr>
+              <w:pStyle w:val="Listenabsatz"/>
+              <w:numPr>
+                <w:ilvl w:val="0"/>
+                <w:numId w:val="21"/>
+              </w:numPr>
+              <w:spacing w:line="276" w:lineRule="auto"/>
+              <w:rPr>
+                <w:b w:val="0"/>
+              </w:rPr>
+            </w:pPr>
+            <w:r>
+              <w:rPr>
+                <w:b w:val="0"/>
+              </w:rPr>
+              <w:t xml:space="preserve">Aussendienstmitarbeiter verwenden ein </w:t>
+            </w:r>
+            <w:proofErr w:type="spellStart"/>
+            <w:r>
+              <w:rPr>
+                <w:b w:val="0"/>
+              </w:rPr>
+              <w:t>androidfähiges</w:t>
+            </w:r>
+            <w:proofErr w:type="spellEnd"/>
+            <w:r>
+              <w:rPr>
+                <w:b w:val="0"/>
+              </w:rPr>
+              <w:t xml:space="preserve"> Smartphone</w:t>
+            </w:r>
+          </w:p>
+          <w:p>
+            <w:pPr>
+              <w:pStyle w:val="Listenabsatz"/>
+              <w:numPr>
+                <w:ilvl w:val="0"/>
+                <w:numId w:val="21"/>
+              </w:numPr>
+              <w:spacing w:line="276" w:lineRule="auto"/>
+              <w:rPr>
+                <w:b w:val="0"/>
+              </w:rPr>
+            </w:pPr>
+            <w:r>
+              <w:rPr>
+                <w:b w:val="0"/>
+              </w:rPr>
+              <w:t>Übermittlung der Daten über GSM-Mobilfunknetz.</w:t>
+            </w:r>
+          </w:p>
+        </w:tc>
+      </w:tr>
+      <w:tr>
+        <w:trPr>
+          <w:cnfStyle w:val="000000010000" w:firstRow="0" w:lastRow="0" w:firstColumn="0" w:lastColumn="0" w:oddVBand="0" w:evenVBand="0" w:oddHBand="0" w:evenHBand="1" w:firstRowFirstColumn="0" w:firstRowLastColumn="0" w:lastRowFirstColumn="0" w:lastRowLastColumn="0"/>
+        </w:trPr>
+        <w:tc>
+          <w:tcPr>
+            <w:cnfStyle w:val="001000000000" w:firstRow="0" w:lastRow="0" w:firstColumn="1" w:lastColumn="0" w:oddVBand="0" w:evenVBand="0" w:oddHBand="0" w:evenHBand="0" w:firstRowFirstColumn="0" w:firstRowLastColumn="0" w:lastRowFirstColumn="0" w:lastRowLastColumn="0"/>
+            <w:tcW w:w="9212" w:type="dxa"/>
+            <w:gridSpan w:val="3"/>
+          </w:tcPr>
+          <w:p>
+            <w:pPr>
+              <w:spacing w:line="276" w:lineRule="auto"/>
+              <w:rPr>
+                <w:lang w:val="en-GB"/>
+              </w:rPr>
+            </w:pPr>
+            <w:r>
+              <w:rPr>
+                <w:lang w:val="en-GB"/>
+              </w:rPr>
+              <w:t>Tech</w:t>
+            </w:r>
+            <w:r>
+              <w:rPr>
+                <w:lang w:val="en-GB"/>
+              </w:rPr>
+              <w:t>nology and Data Variations List</w:t>
+            </w:r>
+          </w:p>
+        </w:tc>
+      </w:tr>
+      <w:tr>
+        <w:trPr>
+          <w:cnfStyle w:val="000000100000" w:firstRow="0" w:lastRow="0" w:firstColumn="0" w:lastColumn="0" w:oddVBand="0" w:evenVBand="0" w:oddHBand="1" w:evenHBand="0" w:firstRowFirstColumn="0" w:firstRowLastColumn="0" w:lastRowFirstColumn="0" w:lastRowLastColumn="0"/>
+        </w:trPr>
+        <w:tc>
+          <w:tcPr>
+            <w:cnfStyle w:val="001000000000" w:firstRow="0" w:lastRow="0" w:firstColumn="1" w:lastColumn="0" w:oddVBand="0" w:evenVBand="0" w:oddHBand="0" w:evenHBand="0" w:firstRowFirstColumn="0" w:firstRowLastColumn="0" w:lastRowFirstColumn="0" w:lastRowLastColumn="0"/>
+            <w:tcW w:w="9212" w:type="dxa"/>
+            <w:gridSpan w:val="3"/>
+          </w:tcPr>
+          <w:p>
+            <w:pPr>
+              <w:rPr>
+                <w:b w:val="0"/>
+              </w:rPr>
+            </w:pPr>
+            <w:r>
+              <w:rPr>
+                <w:b w:val="0"/>
+              </w:rPr>
+              <w:t>-</w:t>
+            </w:r>
+          </w:p>
+        </w:tc>
+      </w:tr>
+      <w:tr>
+        <w:trPr>
+          <w:cnfStyle w:val="000000010000" w:firstRow="0" w:lastRow="0" w:firstColumn="0" w:lastColumn="0" w:oddVBand="0" w:evenVBand="0" w:oddHBand="0" w:evenHBand="1" w:firstRowFirstColumn="0" w:firstRowLastColumn="0" w:lastRowFirstColumn="0" w:lastRowLastColumn="0"/>
+        </w:trPr>
+        <w:tc>
+          <w:tcPr>
+            <w:cnfStyle w:val="001000000000" w:firstRow="0" w:lastRow="0" w:firstColumn="1" w:lastColumn="0" w:oddVBand="0" w:evenVBand="0" w:oddHBand="0" w:evenHBand="0" w:firstRowFirstColumn="0" w:firstRowLastColumn="0" w:lastRowFirstColumn="0" w:lastRowLastColumn="0"/>
+            <w:tcW w:w="9212" w:type="dxa"/>
+            <w:gridSpan w:val="3"/>
+          </w:tcPr>
+          <w:p>
+            <w:proofErr w:type="spellStart"/>
+            <w:r>
+              <w:t>Frequency</w:t>
+            </w:r>
+            <w:proofErr w:type="spellEnd"/>
+            <w:r>
+              <w:t xml:space="preserve"> </w:t>
+            </w:r>
+            <w:proofErr w:type="spellStart"/>
+            <w:r>
+              <w:t>of</w:t>
+            </w:r>
+            <w:proofErr w:type="spellEnd"/>
+            <w:r>
+              <w:t xml:space="preserve"> </w:t>
+            </w:r>
+            <w:proofErr w:type="spellStart"/>
+            <w:r>
+              <w:t>Occurrence</w:t>
+            </w:r>
+            <w:proofErr w:type="spellEnd"/>
+          </w:p>
+        </w:tc>
+      </w:tr>
+      <w:tr>
+        <w:trPr>
+          <w:cnfStyle w:val="000000100000" w:firstRow="0" w:lastRow="0" w:firstColumn="0" w:lastColumn="0" w:oddVBand="0" w:evenVBand="0" w:oddHBand="1" w:evenHBand="0" w:firstRowFirstColumn="0" w:firstRowLastColumn="0" w:lastRowFirstColumn="0" w:lastRowLastColumn="0"/>
+        </w:trPr>
+        <w:tc>
+          <w:tcPr>
+            <w:cnfStyle w:val="001000000000" w:firstRow="0" w:lastRow="0" w:firstColumn="1" w:lastColumn="0" w:oddVBand="0" w:evenVBand="0" w:oddHBand="0" w:evenHBand="0" w:firstRowFirstColumn="0" w:firstRowLastColumn="0" w:lastRowFirstColumn="0" w:lastRowLastColumn="0"/>
+            <w:tcW w:w="9212" w:type="dxa"/>
+            <w:gridSpan w:val="3"/>
+          </w:tcPr>
+          <w:p>
+            <w:pPr>
+              <w:pStyle w:val="Listenabsatz"/>
+              <w:numPr>
+                <w:ilvl w:val="0"/>
+                <w:numId w:val="21"/>
+              </w:numPr>
+              <w:rPr>
+                <w:b w:val="0"/>
+              </w:rPr>
+            </w:pPr>
+            <w:r>
+              <w:rPr>
+                <w:b w:val="0"/>
+              </w:rPr>
+              <w:t>Mehrmals am Tag (ca. 2-10 mal)</w:t>
+            </w:r>
+          </w:p>
+        </w:tc>
+      </w:tr>
+      <w:tr>
+        <w:trPr>
+          <w:cnfStyle w:val="000000010000" w:firstRow="0" w:lastRow="0" w:firstColumn="0" w:lastColumn="0" w:oddVBand="0" w:evenVBand="0" w:oddHBand="0" w:evenHBand="1" w:firstRowFirstColumn="0" w:firstRowLastColumn="0" w:lastRowFirstColumn="0" w:lastRowLastColumn="0"/>
+        </w:trPr>
+        <w:tc>
+          <w:tcPr>
+            <w:cnfStyle w:val="001000000000" w:firstRow="0" w:lastRow="0" w:firstColumn="1" w:lastColumn="0" w:oddVBand="0" w:evenVBand="0" w:oddHBand="0" w:evenHBand="0" w:firstRowFirstColumn="0" w:firstRowLastColumn="0" w:lastRowFirstColumn="0" w:lastRowLastColumn="0"/>
+            <w:tcW w:w="9212" w:type="dxa"/>
+            <w:gridSpan w:val="3"/>
+          </w:tcPr>
+          <w:p>
+            <w:r>
+              <w:t xml:space="preserve">Open </w:t>
+            </w:r>
+            <w:proofErr w:type="spellStart"/>
+            <w:r>
+              <w:t>Issues</w:t>
+            </w:r>
+            <w:proofErr w:type="spellEnd"/>
+          </w:p>
+        </w:tc>
+      </w:tr>
+      <w:tr>
+        <w:trPr>
+          <w:cnfStyle w:val="000000100000" w:firstRow="0" w:lastRow="0" w:firstColumn="0" w:lastColumn="0" w:oddVBand="0" w:evenVBand="0" w:oddHBand="1" w:evenHBand="0" w:firstRowFirstColumn="0" w:firstRowLastColumn="0" w:lastRowFirstColumn="0" w:lastRowLastColumn="0"/>
+        </w:trPr>
+        <w:tc>
+          <w:tcPr>
+            <w:cnfStyle w:val="001000000000" w:firstRow="0" w:lastRow="0" w:firstColumn="1" w:lastColumn="0" w:oddVBand="0" w:evenVBand="0" w:oddHBand="0" w:evenHBand="0" w:firstRowFirstColumn="0" w:firstRowLastColumn="0" w:lastRowFirstColumn="0" w:lastRowLastColumn="0"/>
+            <w:tcW w:w="9212" w:type="dxa"/>
+            <w:gridSpan w:val="3"/>
+          </w:tcPr>
+          <w:p>
+            <w:r>
+              <w:t>-</w:t>
+            </w:r>
+          </w:p>
+        </w:tc>
+      </w:tr>
+    </w:tbl>
+    <w:p/>
     <w:sectPr>
       <w:headerReference w:type="default" r:id="rId9"/>
       <w:footerReference w:type="default" r:id="rId10"/>
@@ -2218,7 +3407,7 @@
         <w:noProof/>
         <w:lang w:val="de-DE"/>
       </w:rPr>
-      <w:t>2</w:t>
+      <w:t>1</w:t>
     </w:r>
     <w:r>
       <w:rPr>
@@ -2232,31 +3421,16 @@
       </w:rPr>
       <w:t xml:space="preserve"> von </w:t>
     </w:r>
-    <w:r>
-      <w:fldChar w:fldCharType="begin"/>
-    </w:r>
-    <w:r>
-      <w:instrText>NUMPAGES  \* Arabic  \* MERGEFORMAT</w:instrText>
-    </w:r>
-    <w:r>
-      <w:fldChar w:fldCharType="separate"/>
-    </w:r>
-    <w:r>
-      <w:rPr>
-        <w:b/>
-        <w:noProof/>
-        <w:lang w:val="de-DE"/>
-      </w:rPr>
-      <w:t>2</w:t>
-    </w:r>
-    <w:r>
-      <w:rPr>
-        <w:b/>
-        <w:noProof/>
-        <w:lang w:val="de-DE"/>
-      </w:rPr>
-      <w:fldChar w:fldCharType="end"/>
-    </w:r>
+    <w:fldSimple w:instr="NUMPAGES  \* Arabic  \* MERGEFORMAT">
+      <w:r>
+        <w:rPr>
+          <w:b/>
+          <w:noProof/>
+          <w:lang w:val="de-DE"/>
+        </w:rPr>
+        <w:t>2</w:t>
+      </w:r>
+    </w:fldSimple>
   </w:p>
 </w:ftr>
 </file>
@@ -2474,7 +3648,7 @@
   <w:abstractNum w:abstractNumId="1">
     <w:nsid w:val="0E9C1E30"/>
     <w:multiLevelType w:val="hybridMultilevel"/>
-    <w:tmpl w:val="87FAF680"/>
+    <w:tmpl w:val="28E8B516"/>
     <w:lvl w:ilvl="0" w:tplc="08070001">
       <w:start w:val="1"/>
       <w:numFmt w:val="bullet"/>
@@ -3199,6 +4373,95 @@
     </w:lvl>
   </w:abstractNum>
   <w:abstractNum w:abstractNumId="9">
+    <w:nsid w:val="2E4A04BD"/>
+    <w:multiLevelType w:val="hybridMultilevel"/>
+    <w:tmpl w:val="4DDE8BCA"/>
+    <w:lvl w:ilvl="0" w:tplc="4BEAE524">
+      <w:start w:val="6"/>
+      <w:numFmt w:val="decimal"/>
+      <w:lvlText w:val="%1."/>
+      <w:lvlJc w:val="left"/>
+      <w:pPr>
+        <w:ind w:left="1080" w:hanging="360"/>
+      </w:pPr>
+      <w:rPr>
+        <w:rFonts w:hint="default"/>
+      </w:rPr>
+    </w:lvl>
+    <w:lvl w:ilvl="1" w:tplc="08070019" w:tentative="1">
+      <w:start w:val="1"/>
+      <w:numFmt w:val="lowerLetter"/>
+      <w:lvlText w:val="%2."/>
+      <w:lvlJc w:val="left"/>
+      <w:pPr>
+        <w:ind w:left="1800" w:hanging="360"/>
+      </w:pPr>
+    </w:lvl>
+    <w:lvl w:ilvl="2" w:tplc="0807001B" w:tentative="1">
+      <w:start w:val="1"/>
+      <w:numFmt w:val="lowerRoman"/>
+      <w:lvlText w:val="%3."/>
+      <w:lvlJc w:val="right"/>
+      <w:pPr>
+        <w:ind w:left="2520" w:hanging="180"/>
+      </w:pPr>
+    </w:lvl>
+    <w:lvl w:ilvl="3" w:tplc="0807000F" w:tentative="1">
+      <w:start w:val="1"/>
+      <w:numFmt w:val="decimal"/>
+      <w:lvlText w:val="%4."/>
+      <w:lvlJc w:val="left"/>
+      <w:pPr>
+        <w:ind w:left="3240" w:hanging="360"/>
+      </w:pPr>
+    </w:lvl>
+    <w:lvl w:ilvl="4" w:tplc="08070019" w:tentative="1">
+      <w:start w:val="1"/>
+      <w:numFmt w:val="lowerLetter"/>
+      <w:lvlText w:val="%5."/>
+      <w:lvlJc w:val="left"/>
+      <w:pPr>
+        <w:ind w:left="3960" w:hanging="360"/>
+      </w:pPr>
+    </w:lvl>
+    <w:lvl w:ilvl="5" w:tplc="0807001B" w:tentative="1">
+      <w:start w:val="1"/>
+      <w:numFmt w:val="lowerRoman"/>
+      <w:lvlText w:val="%6."/>
+      <w:lvlJc w:val="right"/>
+      <w:pPr>
+        <w:ind w:left="4680" w:hanging="180"/>
+      </w:pPr>
+    </w:lvl>
+    <w:lvl w:ilvl="6" w:tplc="0807000F" w:tentative="1">
+      <w:start w:val="1"/>
+      <w:numFmt w:val="decimal"/>
+      <w:lvlText w:val="%7."/>
+      <w:lvlJc w:val="left"/>
+      <w:pPr>
+        <w:ind w:left="5400" w:hanging="360"/>
+      </w:pPr>
+    </w:lvl>
+    <w:lvl w:ilvl="7" w:tplc="08070019" w:tentative="1">
+      <w:start w:val="1"/>
+      <w:numFmt w:val="lowerLetter"/>
+      <w:lvlText w:val="%8."/>
+      <w:lvlJc w:val="left"/>
+      <w:pPr>
+        <w:ind w:left="6120" w:hanging="360"/>
+      </w:pPr>
+    </w:lvl>
+    <w:lvl w:ilvl="8" w:tplc="0807001B" w:tentative="1">
+      <w:start w:val="1"/>
+      <w:numFmt w:val="lowerRoman"/>
+      <w:lvlText w:val="%9."/>
+      <w:lvlJc w:val="right"/>
+      <w:pPr>
+        <w:ind w:left="6840" w:hanging="180"/>
+      </w:pPr>
+    </w:lvl>
+  </w:abstractNum>
+  <w:abstractNum w:abstractNumId="10">
     <w:nsid w:val="30D46FC6"/>
     <w:multiLevelType w:val="hybridMultilevel"/>
     <w:tmpl w:val="89E83468"/>
@@ -3284,7 +4547,7 @@
       </w:pPr>
     </w:lvl>
   </w:abstractNum>
-  <w:abstractNum w:abstractNumId="10">
+  <w:abstractNum w:abstractNumId="11">
     <w:nsid w:val="37D065CE"/>
     <w:multiLevelType w:val="hybridMultilevel"/>
     <w:tmpl w:val="8B76B738"/>
@@ -3373,7 +4636,7 @@
       </w:pPr>
     </w:lvl>
   </w:abstractNum>
-  <w:abstractNum w:abstractNumId="11">
+  <w:abstractNum w:abstractNumId="12">
     <w:nsid w:val="3DFE0AD9"/>
     <w:multiLevelType w:val="hybridMultilevel"/>
     <w:tmpl w:val="55586FF2"/>
@@ -3463,7 +4726,7 @@
       </w:pPr>
     </w:lvl>
   </w:abstractNum>
-  <w:abstractNum w:abstractNumId="12">
+  <w:abstractNum w:abstractNumId="13">
     <w:nsid w:val="4051292B"/>
     <w:multiLevelType w:val="hybridMultilevel"/>
     <w:tmpl w:val="72245AA4"/>
@@ -3552,7 +4815,7 @@
       </w:pPr>
     </w:lvl>
   </w:abstractNum>
-  <w:abstractNum w:abstractNumId="13">
+  <w:abstractNum w:abstractNumId="14">
     <w:nsid w:val="40552FC9"/>
     <w:multiLevelType w:val="hybridMultilevel"/>
     <w:tmpl w:val="7AE891B0"/>
@@ -3641,7 +4904,7 @@
       </w:pPr>
     </w:lvl>
   </w:abstractNum>
-  <w:abstractNum w:abstractNumId="14">
+  <w:abstractNum w:abstractNumId="15">
     <w:nsid w:val="45C66E52"/>
     <w:multiLevelType w:val="multilevel"/>
     <w:tmpl w:val="08070025"/>
@@ -3736,7 +4999,7 @@
       </w:pPr>
     </w:lvl>
   </w:abstractNum>
-  <w:abstractNum w:abstractNumId="15">
+  <w:abstractNum w:abstractNumId="16">
     <w:nsid w:val="45F63F95"/>
     <w:multiLevelType w:val="hybridMultilevel"/>
     <w:tmpl w:val="F1BE99CA"/>
@@ -3849,7 +5112,7 @@
       </w:rPr>
     </w:lvl>
   </w:abstractNum>
-  <w:abstractNum w:abstractNumId="16">
+  <w:abstractNum w:abstractNumId="17">
     <w:nsid w:val="4CA4750F"/>
     <w:multiLevelType w:val="hybridMultilevel"/>
     <w:tmpl w:val="B7A6D5E8"/>
@@ -3938,7 +5201,7 @@
       </w:pPr>
     </w:lvl>
   </w:abstractNum>
-  <w:abstractNum w:abstractNumId="17">
+  <w:abstractNum w:abstractNumId="18">
     <w:nsid w:val="4F565812"/>
     <w:multiLevelType w:val="hybridMultilevel"/>
     <w:tmpl w:val="4A669C1C"/>
@@ -4027,7 +5290,7 @@
       </w:pPr>
     </w:lvl>
   </w:abstractNum>
-  <w:abstractNum w:abstractNumId="18">
+  <w:abstractNum w:abstractNumId="19">
     <w:nsid w:val="594443C4"/>
     <w:multiLevelType w:val="hybridMultilevel"/>
     <w:tmpl w:val="4FF00D40"/>
@@ -4116,7 +5379,7 @@
       </w:pPr>
     </w:lvl>
   </w:abstractNum>
-  <w:abstractNum w:abstractNumId="19">
+  <w:abstractNum w:abstractNumId="20">
     <w:nsid w:val="5C557215"/>
     <w:multiLevelType w:val="hybridMultilevel"/>
     <w:tmpl w:val="CC6E282C"/>
@@ -4229,7 +5492,7 @@
       </w:rPr>
     </w:lvl>
   </w:abstractNum>
-  <w:abstractNum w:abstractNumId="20">
+  <w:abstractNum w:abstractNumId="21">
     <w:nsid w:val="62F33F41"/>
     <w:multiLevelType w:val="hybridMultilevel"/>
     <w:tmpl w:val="72909732"/>
@@ -4318,7 +5581,7 @@
       </w:pPr>
     </w:lvl>
   </w:abstractNum>
-  <w:abstractNum w:abstractNumId="21">
+  <w:abstractNum w:abstractNumId="22">
     <w:nsid w:val="6BC0634B"/>
     <w:multiLevelType w:val="multilevel"/>
     <w:tmpl w:val="0807001F"/>
@@ -4404,7 +5667,7 @@
       </w:pPr>
     </w:lvl>
   </w:abstractNum>
-  <w:abstractNum w:abstractNumId="22">
+  <w:abstractNum w:abstractNumId="23">
     <w:nsid w:val="6EBE4DDB"/>
     <w:multiLevelType w:val="hybridMultilevel"/>
     <w:tmpl w:val="246813C0"/>
@@ -4493,7 +5756,7 @@
       </w:pPr>
     </w:lvl>
   </w:abstractNum>
-  <w:abstractNum w:abstractNumId="23">
+  <w:abstractNum w:abstractNumId="24">
     <w:nsid w:val="72063266"/>
     <w:multiLevelType w:val="multilevel"/>
     <w:tmpl w:val="0807001D"/>
@@ -4579,7 +5842,7 @@
       </w:pPr>
     </w:lvl>
   </w:abstractNum>
-  <w:abstractNum w:abstractNumId="24">
+  <w:abstractNum w:abstractNumId="25">
     <w:nsid w:val="7A7F3350"/>
     <w:multiLevelType w:val="hybridMultilevel"/>
     <w:tmpl w:val="7168256E"/>
@@ -4675,25 +5938,25 @@
     <w:abstractNumId w:val="6"/>
   </w:num>
   <w:num w:numId="3">
-    <w:abstractNumId w:val="21"/>
+    <w:abstractNumId w:val="22"/>
   </w:num>
   <w:num w:numId="4">
-    <w:abstractNumId w:val="14"/>
+    <w:abstractNumId w:val="15"/>
   </w:num>
   <w:num w:numId="5">
-    <w:abstractNumId w:val="11"/>
+    <w:abstractNumId w:val="12"/>
   </w:num>
   <w:num w:numId="6">
-    <w:abstractNumId w:val="19"/>
+    <w:abstractNumId w:val="20"/>
   </w:num>
   <w:num w:numId="7">
-    <w:abstractNumId w:val="17"/>
+    <w:abstractNumId w:val="18"/>
   </w:num>
   <w:num w:numId="8">
     <w:abstractNumId w:val="0"/>
   </w:num>
   <w:num w:numId="9">
-    <w:abstractNumId w:val="23"/>
+    <w:abstractNumId w:val="24"/>
   </w:num>
   <w:num w:numId="10">
     <w:abstractNumId w:val="4"/>
@@ -4702,31 +5965,31 @@
     <w:abstractNumId w:val="5"/>
   </w:num>
   <w:num w:numId="12">
-    <w:abstractNumId w:val="16"/>
+    <w:abstractNumId w:val="17"/>
   </w:num>
   <w:num w:numId="13">
-    <w:abstractNumId w:val="13"/>
+    <w:abstractNumId w:val="14"/>
   </w:num>
   <w:num w:numId="14">
-    <w:abstractNumId w:val="20"/>
+    <w:abstractNumId w:val="21"/>
   </w:num>
   <w:num w:numId="15">
-    <w:abstractNumId w:val="10"/>
+    <w:abstractNumId w:val="11"/>
   </w:num>
   <w:num w:numId="16">
-    <w:abstractNumId w:val="22"/>
+    <w:abstractNumId w:val="23"/>
   </w:num>
   <w:num w:numId="17">
     <w:abstractNumId w:val="2"/>
   </w:num>
   <w:num w:numId="18">
-    <w:abstractNumId w:val="24"/>
+    <w:abstractNumId w:val="25"/>
   </w:num>
   <w:num w:numId="19">
-    <w:abstractNumId w:val="18"/>
+    <w:abstractNumId w:val="19"/>
   </w:num>
   <w:num w:numId="20">
-    <w:abstractNumId w:val="15"/>
+    <w:abstractNumId w:val="16"/>
   </w:num>
   <w:num w:numId="21">
     <w:abstractNumId w:val="1"/>
@@ -4735,13 +5998,16 @@
     <w:abstractNumId w:val="3"/>
   </w:num>
   <w:num w:numId="23">
-    <w:abstractNumId w:val="12"/>
+    <w:abstractNumId w:val="13"/>
   </w:num>
   <w:num w:numId="24">
-    <w:abstractNumId w:val="9"/>
+    <w:abstractNumId w:val="10"/>
   </w:num>
   <w:num w:numId="25">
     <w:abstractNumId w:val="8"/>
+  </w:num>
+  <w:num w:numId="26">
+    <w:abstractNumId w:val="9"/>
   </w:num>
 </w:numbering>
 </file>
@@ -6202,6 +7468,98 @@
       <w:szCs w:val="20"/>
     </w:rPr>
   </w:style>
+  <w:style w:type="table" w:styleId="HelleListe-Akzent1">
+    <w:name w:val="Light List Accent 1"/>
+    <w:basedOn w:val="NormaleTabelle"/>
+    <w:uiPriority w:val="61"/>
+    <w:rsid w:val="007934C6"/>
+    <w:pPr>
+      <w:spacing w:after="0"/>
+    </w:pPr>
+    <w:tblPr>
+      <w:tblStyleRowBandSize w:val="1"/>
+      <w:tblStyleColBandSize w:val="1"/>
+      <w:tblInd w:w="0" w:type="dxa"/>
+      <w:tblBorders>
+        <w:top w:val="single" w:sz="8" w:space="0" w:color="4F81BD" w:themeColor="accent1"/>
+        <w:left w:val="single" w:sz="8" w:space="0" w:color="4F81BD" w:themeColor="accent1"/>
+        <w:bottom w:val="single" w:sz="8" w:space="0" w:color="4F81BD" w:themeColor="accent1"/>
+        <w:right w:val="single" w:sz="8" w:space="0" w:color="4F81BD" w:themeColor="accent1"/>
+      </w:tblBorders>
+      <w:tblCellMar>
+        <w:top w:w="0" w:type="dxa"/>
+        <w:left w:w="108" w:type="dxa"/>
+        <w:bottom w:w="0" w:type="dxa"/>
+        <w:right w:w="108" w:type="dxa"/>
+      </w:tblCellMar>
+    </w:tblPr>
+    <w:tblStylePr w:type="firstRow">
+      <w:pPr>
+        <w:spacing w:before="0" w:after="0" w:line="240" w:lineRule="auto"/>
+      </w:pPr>
+      <w:rPr>
+        <w:b/>
+        <w:bCs/>
+        <w:color w:val="FFFFFF" w:themeColor="background1"/>
+      </w:rPr>
+      <w:tblPr/>
+      <w:tcPr>
+        <w:shd w:val="clear" w:color="auto" w:fill="4F81BD" w:themeFill="accent1"/>
+      </w:tcPr>
+    </w:tblStylePr>
+    <w:tblStylePr w:type="lastRow">
+      <w:pPr>
+        <w:spacing w:before="0" w:after="0" w:line="240" w:lineRule="auto"/>
+      </w:pPr>
+      <w:rPr>
+        <w:b/>
+        <w:bCs/>
+      </w:rPr>
+      <w:tblPr/>
+      <w:tcPr>
+        <w:tcBorders>
+          <w:top w:val="double" w:sz="6" w:space="0" w:color="4F81BD" w:themeColor="accent1"/>
+          <w:left w:val="single" w:sz="8" w:space="0" w:color="4F81BD" w:themeColor="accent1"/>
+          <w:bottom w:val="single" w:sz="8" w:space="0" w:color="4F81BD" w:themeColor="accent1"/>
+          <w:right w:val="single" w:sz="8" w:space="0" w:color="4F81BD" w:themeColor="accent1"/>
+        </w:tcBorders>
+      </w:tcPr>
+    </w:tblStylePr>
+    <w:tblStylePr w:type="firstCol">
+      <w:rPr>
+        <w:b/>
+        <w:bCs/>
+      </w:rPr>
+    </w:tblStylePr>
+    <w:tblStylePr w:type="lastCol">
+      <w:rPr>
+        <w:b/>
+        <w:bCs/>
+      </w:rPr>
+    </w:tblStylePr>
+    <w:tblStylePr w:type="band1Vert">
+      <w:tblPr/>
+      <w:tcPr>
+        <w:tcBorders>
+          <w:top w:val="single" w:sz="8" w:space="0" w:color="4F81BD" w:themeColor="accent1"/>
+          <w:left w:val="single" w:sz="8" w:space="0" w:color="4F81BD" w:themeColor="accent1"/>
+          <w:bottom w:val="single" w:sz="8" w:space="0" w:color="4F81BD" w:themeColor="accent1"/>
+          <w:right w:val="single" w:sz="8" w:space="0" w:color="4F81BD" w:themeColor="accent1"/>
+        </w:tcBorders>
+      </w:tcPr>
+    </w:tblStylePr>
+    <w:tblStylePr w:type="band1Horz">
+      <w:tblPr/>
+      <w:tcPr>
+        <w:tcBorders>
+          <w:top w:val="single" w:sz="8" w:space="0" w:color="4F81BD" w:themeColor="accent1"/>
+          <w:left w:val="single" w:sz="8" w:space="0" w:color="4F81BD" w:themeColor="accent1"/>
+          <w:bottom w:val="single" w:sz="8" w:space="0" w:color="4F81BD" w:themeColor="accent1"/>
+          <w:right w:val="single" w:sz="8" w:space="0" w:color="4F81BD" w:themeColor="accent1"/>
+        </w:tcBorders>
+      </w:tcPr>
+    </w:tblStylePr>
+  </w:style>
 </w:styles>
 </file>
 
@@ -7660,6 +9018,98 @@
       <w:sz w:val="20"/>
       <w:szCs w:val="20"/>
     </w:rPr>
+  </w:style>
+  <w:style w:type="table" w:styleId="HelleListe-Akzent1">
+    <w:name w:val="Light List Accent 1"/>
+    <w:basedOn w:val="NormaleTabelle"/>
+    <w:uiPriority w:val="61"/>
+    <w:rsid w:val="007934C6"/>
+    <w:pPr>
+      <w:spacing w:after="0"/>
+    </w:pPr>
+    <w:tblPr>
+      <w:tblStyleRowBandSize w:val="1"/>
+      <w:tblStyleColBandSize w:val="1"/>
+      <w:tblInd w:w="0" w:type="dxa"/>
+      <w:tblBorders>
+        <w:top w:val="single" w:sz="8" w:space="0" w:color="4F81BD" w:themeColor="accent1"/>
+        <w:left w:val="single" w:sz="8" w:space="0" w:color="4F81BD" w:themeColor="accent1"/>
+        <w:bottom w:val="single" w:sz="8" w:space="0" w:color="4F81BD" w:themeColor="accent1"/>
+        <w:right w:val="single" w:sz="8" w:space="0" w:color="4F81BD" w:themeColor="accent1"/>
+      </w:tblBorders>
+      <w:tblCellMar>
+        <w:top w:w="0" w:type="dxa"/>
+        <w:left w:w="108" w:type="dxa"/>
+        <w:bottom w:w="0" w:type="dxa"/>
+        <w:right w:w="108" w:type="dxa"/>
+      </w:tblCellMar>
+    </w:tblPr>
+    <w:tblStylePr w:type="firstRow">
+      <w:pPr>
+        <w:spacing w:before="0" w:after="0" w:line="240" w:lineRule="auto"/>
+      </w:pPr>
+      <w:rPr>
+        <w:b/>
+        <w:bCs/>
+        <w:color w:val="FFFFFF" w:themeColor="background1"/>
+      </w:rPr>
+      <w:tblPr/>
+      <w:tcPr>
+        <w:shd w:val="clear" w:color="auto" w:fill="4F81BD" w:themeFill="accent1"/>
+      </w:tcPr>
+    </w:tblStylePr>
+    <w:tblStylePr w:type="lastRow">
+      <w:pPr>
+        <w:spacing w:before="0" w:after="0" w:line="240" w:lineRule="auto"/>
+      </w:pPr>
+      <w:rPr>
+        <w:b/>
+        <w:bCs/>
+      </w:rPr>
+      <w:tblPr/>
+      <w:tcPr>
+        <w:tcBorders>
+          <w:top w:val="double" w:sz="6" w:space="0" w:color="4F81BD" w:themeColor="accent1"/>
+          <w:left w:val="single" w:sz="8" w:space="0" w:color="4F81BD" w:themeColor="accent1"/>
+          <w:bottom w:val="single" w:sz="8" w:space="0" w:color="4F81BD" w:themeColor="accent1"/>
+          <w:right w:val="single" w:sz="8" w:space="0" w:color="4F81BD" w:themeColor="accent1"/>
+        </w:tcBorders>
+      </w:tcPr>
+    </w:tblStylePr>
+    <w:tblStylePr w:type="firstCol">
+      <w:rPr>
+        <w:b/>
+        <w:bCs/>
+      </w:rPr>
+    </w:tblStylePr>
+    <w:tblStylePr w:type="lastCol">
+      <w:rPr>
+        <w:b/>
+        <w:bCs/>
+      </w:rPr>
+    </w:tblStylePr>
+    <w:tblStylePr w:type="band1Vert">
+      <w:tblPr/>
+      <w:tcPr>
+        <w:tcBorders>
+          <w:top w:val="single" w:sz="8" w:space="0" w:color="4F81BD" w:themeColor="accent1"/>
+          <w:left w:val="single" w:sz="8" w:space="0" w:color="4F81BD" w:themeColor="accent1"/>
+          <w:bottom w:val="single" w:sz="8" w:space="0" w:color="4F81BD" w:themeColor="accent1"/>
+          <w:right w:val="single" w:sz="8" w:space="0" w:color="4F81BD" w:themeColor="accent1"/>
+        </w:tcBorders>
+      </w:tcPr>
+    </w:tblStylePr>
+    <w:tblStylePr w:type="band1Horz">
+      <w:tblPr/>
+      <w:tcPr>
+        <w:tcBorders>
+          <w:top w:val="single" w:sz="8" w:space="0" w:color="4F81BD" w:themeColor="accent1"/>
+          <w:left w:val="single" w:sz="8" w:space="0" w:color="4F81BD" w:themeColor="accent1"/>
+          <w:bottom w:val="single" w:sz="8" w:space="0" w:color="4F81BD" w:themeColor="accent1"/>
+          <w:right w:val="single" w:sz="8" w:space="0" w:color="4F81BD" w:themeColor="accent1"/>
+        </w:tcBorders>
+      </w:tcPr>
+    </w:tblStylePr>
   </w:style>
 </w:styles>
 </file>
@@ -7954,7 +9404,7 @@
 </file>
 
 <file path=customXml/itemProps1.xml><?xml version="1.0" encoding="utf-8"?>
-<ds:datastoreItem xmlns:ds="http://schemas.openxmlformats.org/officeDocument/2006/customXml" ds:itemID="{94A67447-FEDF-4613-9D97-4BA9F44D3388}">
+<ds:datastoreItem xmlns:ds="http://schemas.openxmlformats.org/officeDocument/2006/customXml" ds:itemID="{7DA84C2D-7C30-4474-956B-BD8C592BB964}">
   <ds:schemaRefs>
     <ds:schemaRef ds:uri="http://schemas.openxmlformats.org/officeDocument/2006/bibliography"/>
   </ds:schemaRefs>

</xml_diff>

<commit_message>
refs #99 refs #152 * Review
</commit_message>
<xml_diff>
--- a/doc/03_Anforderderungsspezifikation/UC1_Stundeneintrag_erfassen.docx
+++ b/doc/03_Anforderderungsspezifikation/UC1_Stundeneintrag_erfassen.docx
@@ -46,7 +46,7 @@
       <w:pPr>
         <w:pStyle w:val="berschrift1"/>
       </w:pPr>
-      <w:bookmarkStart w:id="0" w:name="_Toc288658948"/>
+      <w:bookmarkStart w:id="0" w:name="_Toc288737684"/>
       <w:r>
         <w:t>Dokumentinformationen</w:t>
       </w:r>
@@ -56,7 +56,7 @@
       <w:pPr>
         <w:pStyle w:val="berschrift2"/>
       </w:pPr>
-      <w:bookmarkStart w:id="1" w:name="_Toc288658949"/>
+      <w:bookmarkStart w:id="1" w:name="_Toc288737685"/>
       <w:r>
         <w:t>Änderungsgeschichte</w:t>
       </w:r>
@@ -67,7 +67,7 @@
         <w:tblStyle w:val="MittlereSchattierung1-Akzent1"/>
         <w:tblW w:w="0" w:type="auto"/>
         <w:tblInd w:w="108" w:type="dxa"/>
-        <w:tblLook w:val="04A0" w:firstRow="1" w:lastRow="0" w:firstColumn="1" w:lastColumn="0" w:noHBand="0" w:noVBand="1"/>
+        <w:tblLook w:val="0420" w:firstRow="1" w:lastRow="0" w:firstColumn="0" w:lastColumn="0" w:noHBand="0" w:noVBand="1"/>
       </w:tblPr>
       <w:tblGrid>
         <w:gridCol w:w="1138"/>
@@ -81,7 +81,6 @@
         </w:trPr>
         <w:tc>
           <w:tcPr>
-            <w:cnfStyle w:val="001000000000" w:firstRow="0" w:lastRow="0" w:firstColumn="1" w:lastColumn="0" w:oddVBand="0" w:evenVBand="0" w:oddHBand="0" w:evenHBand="0" w:firstRowFirstColumn="0" w:firstRowLastColumn="0" w:lastRowFirstColumn="0" w:lastRowLastColumn="0"/>
             <w:tcW w:w="1138" w:type="dxa"/>
           </w:tcPr>
           <w:p>
@@ -95,9 +94,6 @@
             <w:tcW w:w="993" w:type="dxa"/>
           </w:tcPr>
           <w:p>
-            <w:pPr>
-              <w:cnfStyle w:val="100000000000" w:firstRow="1" w:lastRow="0" w:firstColumn="0" w:lastColumn="0" w:oddVBand="0" w:evenVBand="0" w:oddHBand="0" w:evenHBand="0" w:firstRowFirstColumn="0" w:firstRowLastColumn="0" w:lastRowFirstColumn="0" w:lastRowLastColumn="0"/>
-            </w:pPr>
             <w:r>
               <w:t>Version</w:t>
             </w:r>
@@ -108,9 +104,6 @@
             <w:tcW w:w="4674" w:type="dxa"/>
           </w:tcPr>
           <w:p>
-            <w:pPr>
-              <w:cnfStyle w:val="100000000000" w:firstRow="1" w:lastRow="0" w:firstColumn="0" w:lastColumn="0" w:oddVBand="0" w:evenVBand="0" w:oddHBand="0" w:evenHBand="0" w:firstRowFirstColumn="0" w:firstRowLastColumn="0" w:lastRowFirstColumn="0" w:lastRowLastColumn="0"/>
-            </w:pPr>
             <w:r>
               <w:t>Änderung</w:t>
             </w:r>
@@ -121,9 +114,6 @@
             <w:tcW w:w="2303" w:type="dxa"/>
           </w:tcPr>
           <w:p>
-            <w:pPr>
-              <w:cnfStyle w:val="100000000000" w:firstRow="1" w:lastRow="0" w:firstColumn="0" w:lastColumn="0" w:oddVBand="0" w:evenVBand="0" w:oddHBand="0" w:evenHBand="0" w:firstRowFirstColumn="0" w:firstRowLastColumn="0" w:lastRowFirstColumn="0" w:lastRowLastColumn="0"/>
-            </w:pPr>
             <w:r>
               <w:t>Autor</w:t>
             </w:r>
@@ -136,25 +126,18 @@
         </w:trPr>
         <w:tc>
           <w:tcPr>
-            <w:cnfStyle w:val="001000000000" w:firstRow="0" w:lastRow="0" w:firstColumn="1" w:lastColumn="0" w:oddVBand="0" w:evenVBand="0" w:oddHBand="0" w:evenHBand="0" w:firstRowFirstColumn="0" w:firstRowLastColumn="0" w:lastRowFirstColumn="0" w:lastRowLastColumn="0"/>
             <w:tcW w:w="1138" w:type="dxa"/>
           </w:tcPr>
           <w:p>
             <w:pPr>
               <w:rPr>
-                <w:b w:val="0"/>
+                <w:b/>
               </w:rPr>
             </w:pPr>
             <w:r>
-              <w:rPr>
-                <w:b w:val="0"/>
-              </w:rPr>
               <w:t>14.03</w:t>
             </w:r>
             <w:r>
-              <w:rPr>
-                <w:b w:val="0"/>
-              </w:rPr>
               <w:t>.2011</w:t>
             </w:r>
           </w:p>
@@ -164,9 +147,6 @@
             <w:tcW w:w="993" w:type="dxa"/>
           </w:tcPr>
           <w:p>
-            <w:pPr>
-              <w:cnfStyle w:val="000000100000" w:firstRow="0" w:lastRow="0" w:firstColumn="0" w:lastColumn="0" w:oddVBand="0" w:evenVBand="0" w:oddHBand="1" w:evenHBand="0" w:firstRowFirstColumn="0" w:firstRowLastColumn="0" w:lastRowFirstColumn="0" w:lastRowLastColumn="0"/>
-            </w:pPr>
             <w:r>
               <w:t>1.0</w:t>
             </w:r>
@@ -177,9 +157,6 @@
             <w:tcW w:w="4674" w:type="dxa"/>
           </w:tcPr>
           <w:p>
-            <w:pPr>
-              <w:cnfStyle w:val="000000100000" w:firstRow="0" w:lastRow="0" w:firstColumn="0" w:lastColumn="0" w:oddVBand="0" w:evenVBand="0" w:oddHBand="1" w:evenHBand="0" w:firstRowFirstColumn="0" w:firstRowLastColumn="0" w:lastRowFirstColumn="0" w:lastRowLastColumn="0"/>
-            </w:pPr>
             <w:r>
               <w:t>Erste Version des Dokuments</w:t>
             </w:r>
@@ -190,9 +167,6 @@
             <w:tcW w:w="2303" w:type="dxa"/>
           </w:tcPr>
           <w:p>
-            <w:pPr>
-              <w:cnfStyle w:val="000000100000" w:firstRow="0" w:lastRow="0" w:firstColumn="0" w:lastColumn="0" w:oddVBand="0" w:evenVBand="0" w:oddHBand="1" w:evenHBand="0" w:firstRowFirstColumn="0" w:firstRowLastColumn="0" w:lastRowFirstColumn="0" w:lastRowLastColumn="0"/>
-            </w:pPr>
             <w:r>
               <w:t>HC</w:t>
             </w:r>
@@ -205,19 +179,15 @@
         </w:trPr>
         <w:tc>
           <w:tcPr>
-            <w:cnfStyle w:val="001000000000" w:firstRow="0" w:lastRow="0" w:firstColumn="1" w:lastColumn="0" w:oddVBand="0" w:evenVBand="0" w:oddHBand="0" w:evenHBand="0" w:firstRowFirstColumn="0" w:firstRowLastColumn="0" w:lastRowFirstColumn="0" w:lastRowLastColumn="0"/>
             <w:tcW w:w="1138" w:type="dxa"/>
           </w:tcPr>
           <w:p>
             <w:pPr>
               <w:rPr>
-                <w:b w:val="0"/>
+                <w:b/>
               </w:rPr>
             </w:pPr>
             <w:r>
-              <w:rPr>
-                <w:b w:val="0"/>
-              </w:rPr>
               <w:t>17.03.2011</w:t>
             </w:r>
           </w:p>
@@ -227,9 +197,6 @@
             <w:tcW w:w="993" w:type="dxa"/>
           </w:tcPr>
           <w:p>
-            <w:pPr>
-              <w:cnfStyle w:val="000000010000" w:firstRow="0" w:lastRow="0" w:firstColumn="0" w:lastColumn="0" w:oddVBand="0" w:evenVBand="0" w:oddHBand="0" w:evenHBand="1" w:firstRowFirstColumn="0" w:firstRowLastColumn="0" w:lastRowFirstColumn="0" w:lastRowLastColumn="0"/>
-            </w:pPr>
             <w:r>
               <w:t>1.1</w:t>
             </w:r>
@@ -240,9 +207,6 @@
             <w:tcW w:w="4674" w:type="dxa"/>
           </w:tcPr>
           <w:p>
-            <w:pPr>
-              <w:cnfStyle w:val="000000010000" w:firstRow="0" w:lastRow="0" w:firstColumn="0" w:lastColumn="0" w:oddVBand="0" w:evenVBand="0" w:oddHBand="0" w:evenHBand="1" w:firstRowFirstColumn="0" w:firstRowLastColumn="0" w:lastRowFirstColumn="0" w:lastRowLastColumn="0"/>
-            </w:pPr>
             <w:r>
               <w:t xml:space="preserve">Anpassungen an Main Scenario &amp; </w:t>
             </w:r>
@@ -258,9 +222,6 @@
             <w:tcW w:w="2303" w:type="dxa"/>
           </w:tcPr>
           <w:p>
-            <w:pPr>
-              <w:cnfStyle w:val="000000010000" w:firstRow="0" w:lastRow="0" w:firstColumn="0" w:lastColumn="0" w:oddVBand="0" w:evenVBand="0" w:oddHBand="0" w:evenHBand="1" w:firstRowFirstColumn="0" w:firstRowLastColumn="0" w:lastRowFirstColumn="0" w:lastRowLastColumn="0"/>
-            </w:pPr>
             <w:r>
               <w:t>WR</w:t>
             </w:r>
@@ -273,19 +234,15 @@
         </w:trPr>
         <w:tc>
           <w:tcPr>
-            <w:cnfStyle w:val="001000000000" w:firstRow="0" w:lastRow="0" w:firstColumn="1" w:lastColumn="0" w:oddVBand="0" w:evenVBand="0" w:oddHBand="0" w:evenHBand="0" w:firstRowFirstColumn="0" w:firstRowLastColumn="0" w:lastRowFirstColumn="0" w:lastRowLastColumn="0"/>
             <w:tcW w:w="1138" w:type="dxa"/>
           </w:tcPr>
           <w:p>
             <w:pPr>
               <w:rPr>
-                <w:b w:val="0"/>
+                <w:b/>
               </w:rPr>
             </w:pPr>
             <w:r>
-              <w:rPr>
-                <w:b w:val="0"/>
-              </w:rPr>
               <w:t>21.03.2011</w:t>
             </w:r>
           </w:p>
@@ -295,9 +252,6 @@
             <w:tcW w:w="993" w:type="dxa"/>
           </w:tcPr>
           <w:p>
-            <w:pPr>
-              <w:cnfStyle w:val="000000100000" w:firstRow="0" w:lastRow="0" w:firstColumn="0" w:lastColumn="0" w:oddVBand="0" w:evenVBand="0" w:oddHBand="1" w:evenHBand="0" w:firstRowFirstColumn="0" w:firstRowLastColumn="0" w:lastRowFirstColumn="0" w:lastRowLastColumn="0"/>
-            </w:pPr>
             <w:r>
               <w:t>1.2</w:t>
             </w:r>
@@ -308,9 +262,6 @@
             <w:tcW w:w="4674" w:type="dxa"/>
           </w:tcPr>
           <w:p>
-            <w:pPr>
-              <w:cnfStyle w:val="000000100000" w:firstRow="0" w:lastRow="0" w:firstColumn="0" w:lastColumn="0" w:oddVBand="0" w:evenVBand="0" w:oddHBand="1" w:evenHBand="0" w:firstRowFirstColumn="0" w:firstRowLastColumn="0" w:lastRowFirstColumn="0" w:lastRowLastColumn="0"/>
-            </w:pPr>
             <w:r>
               <w:t xml:space="preserve">Änderungen an den </w:t>
             </w:r>
@@ -329,9 +280,6 @@
             <w:tcW w:w="2303" w:type="dxa"/>
           </w:tcPr>
           <w:p>
-            <w:pPr>
-              <w:cnfStyle w:val="000000100000" w:firstRow="0" w:lastRow="0" w:firstColumn="0" w:lastColumn="0" w:oddVBand="0" w:evenVBand="0" w:oddHBand="1" w:evenHBand="0" w:firstRowFirstColumn="0" w:firstRowLastColumn="0" w:lastRowFirstColumn="0" w:lastRowLastColumn="0"/>
-            </w:pPr>
             <w:r>
               <w:t>WR</w:t>
             </w:r>
@@ -344,25 +292,18 @@
         </w:trPr>
         <w:tc>
           <w:tcPr>
-            <w:cnfStyle w:val="001000000000" w:firstRow="0" w:lastRow="0" w:firstColumn="1" w:lastColumn="0" w:oddVBand="0" w:evenVBand="0" w:oddHBand="0" w:evenHBand="0" w:firstRowFirstColumn="0" w:firstRowLastColumn="0" w:lastRowFirstColumn="0" w:lastRowLastColumn="0"/>
             <w:tcW w:w="1138" w:type="dxa"/>
           </w:tcPr>
           <w:p>
             <w:pPr>
               <w:rPr>
-                <w:b w:val="0"/>
+                <w:b/>
               </w:rPr>
             </w:pPr>
             <w:r>
-              <w:rPr>
-                <w:b w:val="0"/>
-              </w:rPr>
               <w:t>22.03.</w:t>
             </w:r>
             <w:r>
-              <w:rPr>
-                <w:b w:val="0"/>
-              </w:rPr>
               <w:t>2011</w:t>
             </w:r>
           </w:p>
@@ -372,9 +313,6 @@
             <w:tcW w:w="993" w:type="dxa"/>
           </w:tcPr>
           <w:p>
-            <w:pPr>
-              <w:cnfStyle w:val="000000010000" w:firstRow="0" w:lastRow="0" w:firstColumn="0" w:lastColumn="0" w:oddVBand="0" w:evenVBand="0" w:oddHBand="0" w:evenHBand="1" w:firstRowFirstColumn="0" w:firstRowLastColumn="0" w:lastRowFirstColumn="0" w:lastRowLastColumn="0"/>
-            </w:pPr>
             <w:r>
               <w:t>1.3</w:t>
             </w:r>
@@ -385,9 +323,6 @@
             <w:tcW w:w="4674" w:type="dxa"/>
           </w:tcPr>
           <w:p>
-            <w:pPr>
-              <w:cnfStyle w:val="000000010000" w:firstRow="0" w:lastRow="0" w:firstColumn="0" w:lastColumn="0" w:oddVBand="0" w:evenVBand="0" w:oddHBand="0" w:evenHBand="1" w:firstRowFirstColumn="0" w:firstRowLastColumn="0" w:lastRowFirstColumn="0" w:lastRowLastColumn="0"/>
-            </w:pPr>
             <w:r>
               <w:t xml:space="preserve">Anpassung und Erweiterung der </w:t>
             </w:r>
@@ -403,9 +338,6 @@
             <w:tcW w:w="2303" w:type="dxa"/>
           </w:tcPr>
           <w:p>
-            <w:pPr>
-              <w:cnfStyle w:val="000000010000" w:firstRow="0" w:lastRow="0" w:firstColumn="0" w:lastColumn="0" w:oddVBand="0" w:evenVBand="0" w:oddHBand="0" w:evenHBand="1" w:firstRowFirstColumn="0" w:firstRowLastColumn="0" w:lastRowFirstColumn="0" w:lastRowLastColumn="0"/>
-            </w:pPr>
             <w:r>
               <w:t>HC</w:t>
             </w:r>
@@ -418,19 +350,15 @@
         </w:trPr>
         <w:tc>
           <w:tcPr>
-            <w:cnfStyle w:val="001000000000" w:firstRow="0" w:lastRow="0" w:firstColumn="1" w:lastColumn="0" w:oddVBand="0" w:evenVBand="0" w:oddHBand="0" w:evenHBand="0" w:firstRowFirstColumn="0" w:firstRowLastColumn="0" w:lastRowFirstColumn="0" w:lastRowLastColumn="0"/>
             <w:tcW w:w="1138" w:type="dxa"/>
           </w:tcPr>
           <w:p>
             <w:pPr>
               <w:rPr>
-                <w:b w:val="0"/>
+                <w:b/>
               </w:rPr>
             </w:pPr>
             <w:r>
-              <w:rPr>
-                <w:b w:val="0"/>
-              </w:rPr>
               <w:t>23.03.2011</w:t>
             </w:r>
           </w:p>
@@ -440,9 +368,6 @@
             <w:tcW w:w="993" w:type="dxa"/>
           </w:tcPr>
           <w:p>
-            <w:pPr>
-              <w:cnfStyle w:val="000000100000" w:firstRow="0" w:lastRow="0" w:firstColumn="0" w:lastColumn="0" w:oddVBand="0" w:evenVBand="0" w:oddHBand="1" w:evenHBand="0" w:firstRowFirstColumn="0" w:firstRowLastColumn="0" w:lastRowFirstColumn="0" w:lastRowLastColumn="0"/>
-            </w:pPr>
             <w:r>
               <w:t>1.4</w:t>
             </w:r>
@@ -453,10 +378,6 @@
             <w:tcW w:w="4674" w:type="dxa"/>
           </w:tcPr>
           <w:p>
-            <w:pPr>
-              <w:cnfStyle w:val="000000100000" w:firstRow="0" w:lastRow="0" w:firstColumn="0" w:lastColumn="0" w:oddVBand="0" w:evenVBand="0" w:oddHBand="1" w:evenHBand="0" w:firstRowFirstColumn="0" w:firstRowLastColumn="0" w:lastRowFirstColumn="0" w:lastRowLastColumn="0"/>
-            </w:pPr>
-            <w:bookmarkStart w:id="2" w:name="_GoBack"/>
             <w:r>
               <w:t>A</w:t>
             </w:r>
@@ -469,7 +390,6 @@
             <w:r>
               <w:t>Darstellungsänderung</w:t>
             </w:r>
-            <w:bookmarkEnd w:id="2"/>
           </w:p>
         </w:tc>
         <w:tc>
@@ -477,17 +397,71 @@
             <w:tcW w:w="2303" w:type="dxa"/>
           </w:tcPr>
           <w:p>
-            <w:pPr>
-              <w:cnfStyle w:val="000000100000" w:firstRow="0" w:lastRow="0" w:firstColumn="0" w:lastColumn="0" w:oddVBand="0" w:evenVBand="0" w:oddHBand="1" w:evenHBand="0" w:firstRowFirstColumn="0" w:firstRowLastColumn="0" w:lastRowFirstColumn="0" w:lastRowLastColumn="0"/>
-            </w:pPr>
             <w:r>
               <w:t>HC</w:t>
+            </w:r>
+          </w:p>
+        </w:tc>
+      </w:tr>
+      <w:tr>
+        <w:trPr>
+          <w:cnfStyle w:val="000000010000" w:firstRow="0" w:lastRow="0" w:firstColumn="0" w:lastColumn="0" w:oddVBand="0" w:evenVBand="0" w:oddHBand="0" w:evenHBand="1" w:firstRowFirstColumn="0" w:firstRowLastColumn="0" w:lastRowFirstColumn="0" w:lastRowLastColumn="0"/>
+        </w:trPr>
+        <w:tc>
+          <w:tcPr>
+            <w:tcW w:w="1138" w:type="dxa"/>
+          </w:tcPr>
+          <w:p>
+            <w:r>
+              <w:t>24.03.2011</w:t>
+            </w:r>
+          </w:p>
+        </w:tc>
+        <w:tc>
+          <w:tcPr>
+            <w:tcW w:w="993" w:type="dxa"/>
+          </w:tcPr>
+          <w:p>
+            <w:r>
+              <w:t>1.5</w:t>
+            </w:r>
+          </w:p>
+        </w:tc>
+        <w:tc>
+          <w:tcPr>
+            <w:tcW w:w="4674" w:type="dxa"/>
+          </w:tcPr>
+          <w:p>
+            <w:r>
+              <w:t xml:space="preserve">Review und </w:t>
+            </w:r>
+            <w:r>
+              <w:t xml:space="preserve">kleine </w:t>
+            </w:r>
+            <w:r>
+              <w:t>Korrektur</w:t>
+            </w:r>
+            <w:r>
+              <w:t>en</w:t>
+            </w:r>
+          </w:p>
+        </w:tc>
+        <w:tc>
+          <w:tcPr>
+            <w:tcW w:w="2303" w:type="dxa"/>
+          </w:tcPr>
+          <w:p>
+            <w:r>
+              <w:t>ST</w:t>
+            </w:r>
+            <w:r>
+              <w:t xml:space="preserve"> , EL</w:t>
             </w:r>
           </w:p>
         </w:tc>
       </w:tr>
     </w:tbl>
-    <w:bookmarkStart w:id="3" w:name="_Toc288658950" w:displacedByCustomXml="next"/>
+    <w:bookmarkStart w:id="2" w:name="_Toc288737686" w:displacedByCustomXml="next"/>
     <w:sdt>
       <w:sdtPr>
         <w:rPr>
@@ -515,7 +489,7 @@
           <w:r>
             <w:t>Inhaltsverzeichnis</w:t>
           </w:r>
-          <w:bookmarkEnd w:id="3"/>
+          <w:bookmarkEnd w:id="2"/>
         </w:p>
         <w:p>
           <w:pPr>
@@ -547,7 +521,7 @@
             </w:rPr>
             <w:fldChar w:fldCharType="separate"/>
           </w:r>
-          <w:hyperlink w:anchor="_Toc288658948" w:history="1">
+          <w:hyperlink w:anchor="_Toc288737684" w:history="1">
             <w:r>
               <w:rPr>
                 <w:rStyle w:val="Hyperlink"/>
@@ -591,7 +565,7 @@
                 <w:noProof/>
                 <w:webHidden/>
               </w:rPr>
-              <w:instrText xml:space="preserve"> PAGEREF _Toc288658948 \h </w:instrText>
+              <w:instrText xml:space="preserve"> PAGEREF _Toc288737684 \h </w:instrText>
             </w:r>
             <w:r>
               <w:rPr>
@@ -636,7 +610,7 @@
               <w:lang w:eastAsia="de-CH"/>
             </w:rPr>
           </w:pPr>
-          <w:hyperlink w:anchor="_Toc288658949" w:history="1">
+          <w:hyperlink w:anchor="_Toc288737685" w:history="1">
             <w:r>
               <w:rPr>
                 <w:rStyle w:val="Hyperlink"/>
@@ -679,7 +653,7 @@
                 <w:noProof/>
                 <w:webHidden/>
               </w:rPr>
-              <w:instrText xml:space="preserve"> PAGEREF _Toc288658949 \h </w:instrText>
+              <w:instrText xml:space="preserve"> PAGEREF _Toc288737685 \h </w:instrText>
             </w:r>
             <w:r>
               <w:rPr>
@@ -724,7 +698,7 @@
               <w:lang w:eastAsia="de-CH"/>
             </w:rPr>
           </w:pPr>
-          <w:hyperlink w:anchor="_Toc288658950" w:history="1">
+          <w:hyperlink w:anchor="_Toc288737686" w:history="1">
             <w:r>
               <w:rPr>
                 <w:rStyle w:val="Hyperlink"/>
@@ -767,7 +741,7 @@
                 <w:noProof/>
                 <w:webHidden/>
               </w:rPr>
-              <w:instrText xml:space="preserve"> PAGEREF _Toc288658950 \h </w:instrText>
+              <w:instrText xml:space="preserve"> PAGEREF _Toc288737686 \h </w:instrText>
             </w:r>
             <w:r>
               <w:rPr>
@@ -813,7 +787,7 @@
               <w:lang w:eastAsia="de-CH"/>
             </w:rPr>
           </w:pPr>
-          <w:hyperlink w:anchor="_Toc288658951" w:history="1">
+          <w:hyperlink w:anchor="_Toc288737687" w:history="1">
             <w:r>
               <w:rPr>
                 <w:rStyle w:val="Hyperlink"/>
@@ -857,7 +831,7 @@
                 <w:noProof/>
                 <w:webHidden/>
               </w:rPr>
-              <w:instrText xml:space="preserve"> PAGEREF _Toc288658951 \h </w:instrText>
+              <w:instrText xml:space="preserve"> PAGEREF _Toc288737687 \h </w:instrText>
             </w:r>
             <w:r>
               <w:rPr>
@@ -903,17 +877,9 @@
       <w:pPr>
         <w:pStyle w:val="berschrift1"/>
       </w:pPr>
-      <w:bookmarkStart w:id="4" w:name="_Toc288658951"/>
-      <w:proofErr w:type="spellStart"/>
+      <w:bookmarkStart w:id="3" w:name="_Toc288737687"/>
       <w:r>
-        <w:t>Use</w:t>
-      </w:r>
-      <w:proofErr w:type="spellEnd"/>
-      <w:r>
-        <w:t xml:space="preserve"> Case</w:t>
-      </w:r>
-      <w:r>
-        <w:t xml:space="preserve"> UC1</w:t>
+        <w:t>UC1</w:t>
       </w:r>
       <w:r>
         <w:t xml:space="preserve"> </w:t>
@@ -924,39 +890,18 @@
       <w:r>
         <w:t xml:space="preserve"> erfassen</w:t>
       </w:r>
-      <w:bookmarkEnd w:id="4"/>
+      <w:bookmarkEnd w:id="3"/>
     </w:p>
     <w:tbl>
       <w:tblPr>
         <w:tblStyle w:val="MittlereSchattierung1-Akzent1"/>
         <w:tblW w:w="0" w:type="auto"/>
-        <w:tblLook w:val="04A0" w:firstRow="1" w:lastRow="0" w:firstColumn="1" w:lastColumn="0" w:noHBand="0" w:noVBand="1"/>
+        <w:tblLook w:val="0480" w:firstRow="0" w:lastRow="0" w:firstColumn="1" w:lastColumn="0" w:noHBand="0" w:noVBand="1"/>
       </w:tblPr>
       <w:tblGrid>
         <w:gridCol w:w="2518"/>
-        <w:gridCol w:w="2977"/>
-        <w:gridCol w:w="3717"/>
+        <w:gridCol w:w="6694"/>
       </w:tblGrid>
-      <w:tr>
-        <w:trPr>
-          <w:cnfStyle w:val="100000000000" w:firstRow="1" w:lastRow="0" w:firstColumn="0" w:lastColumn="0" w:oddVBand="0" w:evenVBand="0" w:oddHBand="0" w:evenHBand="0" w:firstRowFirstColumn="0" w:firstRowLastColumn="0" w:lastRowFirstColumn="0" w:lastRowLastColumn="0"/>
-        </w:trPr>
-        <w:tc>
-          <w:tcPr>
-            <w:cnfStyle w:val="001000000000" w:firstRow="0" w:lastRow="0" w:firstColumn="1" w:lastColumn="0" w:oddVBand="0" w:evenVBand="0" w:oddHBand="0" w:evenHBand="0" w:firstRowFirstColumn="0" w:firstRowLastColumn="0" w:lastRowFirstColumn="0" w:lastRowLastColumn="0"/>
-            <w:tcW w:w="9212" w:type="dxa"/>
-            <w:gridSpan w:val="3"/>
-          </w:tcPr>
-          <w:p>
-            <w:pPr>
-              <w:spacing w:line="276" w:lineRule="auto"/>
-            </w:pPr>
-            <w:r>
-              <w:t>UC1 Arbeitseintrag erfassen</w:t>
-            </w:r>
-          </w:p>
-        </w:tc>
-      </w:tr>
       <w:tr>
         <w:trPr>
           <w:cnfStyle w:val="000000100000" w:firstRow="0" w:lastRow="0" w:firstColumn="0" w:lastColumn="0" w:oddVBand="0" w:evenVBand="0" w:oddHBand="1" w:evenHBand="0" w:firstRowFirstColumn="0" w:firstRowLastColumn="0" w:lastRowFirstColumn="0" w:lastRowLastColumn="0"/>
@@ -970,6 +915,8 @@
             <w:pPr>
               <w:spacing w:line="276" w:lineRule="auto"/>
             </w:pPr>
+            <w:bookmarkStart w:id="4" w:name="_GoBack"/>
+            <w:bookmarkEnd w:id="4"/>
             <w:r>
               <w:t>Format</w:t>
             </w:r>
@@ -978,7 +925,6 @@
         <w:tc>
           <w:tcPr>
             <w:tcW w:w="6694" w:type="dxa"/>
-            <w:gridSpan w:val="2"/>
           </w:tcPr>
           <w:p>
             <w:pPr>
@@ -1027,7 +973,6 @@
         <w:tc>
           <w:tcPr>
             <w:tcW w:w="6694" w:type="dxa"/>
-            <w:gridSpan w:val="2"/>
           </w:tcPr>
           <w:p>
             <w:pPr>
@@ -1048,7 +993,7 @@
           <w:tcPr>
             <w:cnfStyle w:val="001000000000" w:firstRow="0" w:lastRow="0" w:firstColumn="1" w:lastColumn="0" w:oddVBand="0" w:evenVBand="0" w:oddHBand="0" w:evenHBand="0" w:firstRowFirstColumn="0" w:firstRowLastColumn="0" w:lastRowFirstColumn="0" w:lastRowLastColumn="0"/>
             <w:tcW w:w="9212" w:type="dxa"/>
-            <w:gridSpan w:val="3"/>
+            <w:gridSpan w:val="2"/>
           </w:tcPr>
           <w:p>
             <w:pPr>
@@ -1105,7 +1050,6 @@
         <w:tc>
           <w:tcPr>
             <w:tcW w:w="6694" w:type="dxa"/>
-            <w:gridSpan w:val="2"/>
           </w:tcPr>
           <w:p>
             <w:pPr>
@@ -1119,7 +1063,7 @@
               <w:t>Möglichst simple und schne</w:t>
             </w:r>
             <w:r>
-              <w:t>lle Erfassung von Arbeitszeiten.</w:t>
+              <w:t>lle Erfassung von Arbeitszeiten</w:t>
             </w:r>
           </w:p>
         </w:tc>
@@ -1151,7 +1095,6 @@
         <w:tc>
           <w:tcPr>
             <w:tcW w:w="6694" w:type="dxa"/>
-            <w:gridSpan w:val="2"/>
           </w:tcPr>
           <w:p>
             <w:pPr>
@@ -1159,7 +1102,10 @@
               <w:cnfStyle w:val="000000100000" w:firstRow="0" w:lastRow="0" w:firstColumn="0" w:lastColumn="0" w:oddVBand="0" w:evenVBand="0" w:oddHBand="1" w:evenHBand="0" w:firstRowFirstColumn="0" w:firstRowLastColumn="0" w:lastRowFirstColumn="0" w:lastRowLastColumn="0"/>
             </w:pPr>
             <w:r>
-              <w:t>Genaue Zeiterfassung der Arbeiten zur späteren Rechnungserstellung.</w:t>
+              <w:t>Genaue Zeiterfassung der Arbeiten z</w:t>
+            </w:r>
+            <w:r>
+              <w:t>ur späteren Rechnungserstellung</w:t>
             </w:r>
           </w:p>
         </w:tc>
@@ -1191,7 +1137,6 @@
         <w:tc>
           <w:tcPr>
             <w:tcW w:w="6694" w:type="dxa"/>
-            <w:gridSpan w:val="2"/>
           </w:tcPr>
           <w:p>
             <w:pPr>
@@ -1199,7 +1144,10 @@
               <w:cnfStyle w:val="000000010000" w:firstRow="0" w:lastRow="0" w:firstColumn="0" w:lastColumn="0" w:oddVBand="0" w:evenVBand="0" w:oddHBand="0" w:evenHBand="1" w:firstRowFirstColumn="0" w:firstRowLastColumn="0" w:lastRowFirstColumn="0" w:lastRowLastColumn="0"/>
             </w:pPr>
             <w:r>
-              <w:t>Erhält schon nach ein paar Tagen die Rechnung zur durchgeführten Arbeit.</w:t>
+              <w:t>Erhält schon nach ein paar Tagen die Rec</w:t>
+            </w:r>
+            <w:r>
+              <w:t>hnung zur durchgeführten Arbeit</w:t>
             </w:r>
           </w:p>
         </w:tc>
@@ -1231,7 +1179,6 @@
         <w:tc>
           <w:tcPr>
             <w:tcW w:w="6694" w:type="dxa"/>
-            <w:gridSpan w:val="2"/>
           </w:tcPr>
           <w:p>
             <w:pPr>
@@ -1239,16 +1186,19 @@
               <w:cnfStyle w:val="000000100000" w:firstRow="0" w:lastRow="0" w:firstColumn="0" w:lastColumn="0" w:oddVBand="0" w:evenVBand="0" w:oddHBand="1" w:evenHBand="0" w:firstRowFirstColumn="0" w:firstRowLastColumn="0" w:lastRowFirstColumn="0" w:lastRowLastColumn="0"/>
             </w:pPr>
             <w:r>
-              <w:t>Erstellung präziser Abrechnungen, welche nach kurzer Zeit verschickt werden können.</w:t>
-            </w:r>
-            <w:r>
-              <w:rPr>
-                <w:i/>
-              </w:rPr>
-              <w:t xml:space="preserve"> </w:t>
-            </w:r>
-            <w:r>
-              <w:t>Möglichkeit von Auswertungen anhand der übermittelten Daten.</w:t>
+              <w:t>Möglichkeit von Auswertungen</w:t>
+            </w:r>
+            <w:r>
+              <w:t xml:space="preserve"> anhand der übermittelten Daten</w:t>
+            </w:r>
+            <w:r>
+              <w:t xml:space="preserve">, </w:t>
+            </w:r>
+            <w:r>
+              <w:t>Erstellung präziser Abrechnungen, welche nach kurze</w:t>
+            </w:r>
+            <w:r>
+              <w:t>r Zeit verschickt werden können</w:t>
             </w:r>
           </w:p>
         </w:tc>
@@ -1261,7 +1211,7 @@
           <w:tcPr>
             <w:cnfStyle w:val="001000000000" w:firstRow="0" w:lastRow="0" w:firstColumn="1" w:lastColumn="0" w:oddVBand="0" w:evenVBand="0" w:oddHBand="0" w:evenHBand="0" w:firstRowFirstColumn="0" w:firstRowLastColumn="0" w:lastRowFirstColumn="0" w:lastRowLastColumn="0"/>
             <w:tcW w:w="9212" w:type="dxa"/>
-            <w:gridSpan w:val="3"/>
+            <w:gridSpan w:val="2"/>
           </w:tcPr>
           <w:p>
             <w:pPr>
@@ -1283,7 +1233,7 @@
           <w:tcPr>
             <w:cnfStyle w:val="001000000000" w:firstRow="0" w:lastRow="0" w:firstColumn="1" w:lastColumn="0" w:oddVBand="0" w:evenVBand="0" w:oddHBand="0" w:evenHBand="0" w:firstRowFirstColumn="0" w:firstRowLastColumn="0" w:lastRowFirstColumn="0" w:lastRowLastColumn="0"/>
             <w:tcW w:w="9212" w:type="dxa"/>
-            <w:gridSpan w:val="3"/>
+            <w:gridSpan w:val="2"/>
           </w:tcPr>
           <w:p>
             <w:pPr>
@@ -1313,7 +1263,7 @@
               <w:rPr>
                 <w:b w:val="0"/>
               </w:rPr>
-              <w:t>(UC4).</w:t>
+              <w:t>(UC4)</w:t>
             </w:r>
           </w:p>
           <w:p>
@@ -1329,7 +1279,25 @@
               <w:rPr>
                 <w:b w:val="0"/>
               </w:rPr>
-              <w:t>Aussendienstmitarbeiter ist bei System angemeldet (UC5).</w:t>
+              <w:t xml:space="preserve">Aussendienstmitarbeiter </w:t>
+            </w:r>
+            <w:r>
+              <w:rPr>
+                <w:b w:val="0"/>
+              </w:rPr>
+              <w:t xml:space="preserve">ist </w:t>
+            </w:r>
+            <w:r>
+              <w:rPr>
+                <w:b w:val="0"/>
+              </w:rPr>
+              <w:t>am</w:t>
+            </w:r>
+            <w:r>
+              <w:rPr>
+                <w:b w:val="0"/>
+              </w:rPr>
+              <w:t xml:space="preserve"> System angemeldet (UC5)</w:t>
             </w:r>
           </w:p>
         </w:tc>
@@ -1342,7 +1310,7 @@
           <w:tcPr>
             <w:cnfStyle w:val="001000000000" w:firstRow="0" w:lastRow="0" w:firstColumn="1" w:lastColumn="0" w:oddVBand="0" w:evenVBand="0" w:oddHBand="0" w:evenHBand="0" w:firstRowFirstColumn="0" w:firstRowLastColumn="0" w:lastRowFirstColumn="0" w:lastRowLastColumn="0"/>
             <w:tcW w:w="9212" w:type="dxa"/>
-            <w:gridSpan w:val="3"/>
+            <w:gridSpan w:val="2"/>
           </w:tcPr>
           <w:p>
             <w:pPr>
@@ -1386,7 +1354,7 @@
           <w:tcPr>
             <w:cnfStyle w:val="001000000000" w:firstRow="0" w:lastRow="0" w:firstColumn="1" w:lastColumn="0" w:oddVBand="0" w:evenVBand="0" w:oddHBand="0" w:evenHBand="0" w:firstRowFirstColumn="0" w:firstRowLastColumn="0" w:lastRowFirstColumn="0" w:lastRowLastColumn="0"/>
             <w:tcW w:w="9212" w:type="dxa"/>
-            <w:gridSpan w:val="3"/>
+            <w:gridSpan w:val="2"/>
           </w:tcPr>
           <w:p>
             <w:pPr>
@@ -1404,7 +1372,7 @@
               <w:rPr>
                 <w:b w:val="0"/>
               </w:rPr>
-              <w:t>Stundeneintrag wurde erfasst.</w:t>
+              <w:t>Stundeneintrag wurde erfasst</w:t>
             </w:r>
           </w:p>
           <w:p>
@@ -1423,7 +1391,7 @@
               <w:rPr>
                 <w:b w:val="0"/>
               </w:rPr>
-              <w:t>GPS-Koordinaten wurden erfasst.</w:t>
+              <w:t>GPS-Koordinaten wurden erfasst</w:t>
             </w:r>
           </w:p>
           <w:p>
@@ -1442,7 +1410,13 @@
               <w:rPr>
                 <w:b w:val="0"/>
               </w:rPr>
-              <w:t>Kundenangaben wurden erfasst (optional).</w:t>
+              <w:t>Kundenan</w:t>
+            </w:r>
+            <w:r>
+              <w:rPr>
+                <w:b w:val="0"/>
+              </w:rPr>
+              <w:t>gaben wurden erfasst (optional)</w:t>
             </w:r>
           </w:p>
           <w:p>
@@ -1457,19 +1431,17 @@
                 <w:b w:val="0"/>
               </w:rPr>
             </w:pPr>
-            <w:proofErr w:type="gramStart"/>
-            <w:r>
-              <w:rPr>
-                <w:b w:val="0"/>
-              </w:rPr>
-              <w:t>Beschreibung</w:t>
-            </w:r>
-            <w:proofErr w:type="gramEnd"/>
-            <w:r>
-              <w:rPr>
-                <w:b w:val="0"/>
-              </w:rPr>
-              <w:t xml:space="preserve"> zum durchgeführten Auftrag wurden im System erfasst (optional).</w:t>
+            <w:r>
+              <w:rPr>
+                <w:b w:val="0"/>
+              </w:rPr>
+              <w:t>Beschreibung zum durchgeführten Auftrag wurd</w:t>
+            </w:r>
+            <w:r>
+              <w:rPr>
+                <w:b w:val="0"/>
+              </w:rPr>
+              <w:t>en im System erfasst (optional)</w:t>
             </w:r>
           </w:p>
           <w:p>
@@ -1485,7 +1457,426 @@
               <w:rPr>
                 <w:b w:val="0"/>
               </w:rPr>
-              <w:t>Tonaufnahme wurde erfasst (optional).</w:t>
+              <w:t>Tonau</w:t>
+            </w:r>
+            <w:r>
+              <w:rPr>
+                <w:b w:val="0"/>
+              </w:rPr>
+              <w:t>fnahme wurde erfasst (optional)</w:t>
+            </w:r>
+          </w:p>
+        </w:tc>
+      </w:tr>
+    </w:tbl>
+    <w:p>
+      <w:r>
+        <w:rPr>
+          <w:b/>
+          <w:bCs/>
+        </w:rPr>
+        <w:br w:type="page"/>
+      </w:r>
+    </w:p>
+    <w:tbl>
+      <w:tblPr>
+        <w:tblStyle w:val="MittlereSchattierung1-Akzent1"/>
+        <w:tblW w:w="0" w:type="auto"/>
+        <w:tblLook w:val="0480" w:firstRow="0" w:lastRow="0" w:firstColumn="1" w:lastColumn="0" w:noHBand="0" w:noVBand="1"/>
+      </w:tblPr>
+      <w:tblGrid>
+        <w:gridCol w:w="5495"/>
+        <w:gridCol w:w="3717"/>
+      </w:tblGrid>
+      <w:tr>
+        <w:trPr>
+          <w:cnfStyle w:val="000000100000" w:firstRow="0" w:lastRow="0" w:firstColumn="0" w:lastColumn="0" w:oddVBand="0" w:evenVBand="0" w:oddHBand="1" w:evenHBand="0" w:firstRowFirstColumn="0" w:firstRowLastColumn="0" w:lastRowFirstColumn="0" w:lastRowLastColumn="0"/>
+        </w:trPr>
+        <w:tc>
+          <w:tcPr>
+            <w:cnfStyle w:val="001000000000" w:firstRow="0" w:lastRow="0" w:firstColumn="1" w:lastColumn="0" w:oddVBand="0" w:evenVBand="0" w:oddHBand="0" w:evenHBand="0" w:firstRowFirstColumn="0" w:firstRowLastColumn="0" w:lastRowFirstColumn="0" w:lastRowLastColumn="0"/>
+            <w:tcW w:w="9212" w:type="dxa"/>
+            <w:gridSpan w:val="2"/>
+          </w:tcPr>
+          <w:p>
+            <w:pPr>
+              <w:spacing w:line="276" w:lineRule="auto"/>
+            </w:pPr>
+            <w:r>
+              <w:lastRenderedPageBreak/>
+              <w:t xml:space="preserve">Main </w:t>
+            </w:r>
+            <w:proofErr w:type="spellStart"/>
+            <w:r>
+              <w:t>Success</w:t>
+            </w:r>
+            <w:proofErr w:type="spellEnd"/>
+            <w:r>
+              <w:t xml:space="preserve"> Scenario</w:t>
+            </w:r>
+          </w:p>
+        </w:tc>
+      </w:tr>
+      <w:tr>
+        <w:trPr>
+          <w:cnfStyle w:val="000000010000" w:firstRow="0" w:lastRow="0" w:firstColumn="0" w:lastColumn="0" w:oddVBand="0" w:evenVBand="0" w:oddHBand="0" w:evenHBand="1" w:firstRowFirstColumn="0" w:firstRowLastColumn="0" w:lastRowFirstColumn="0" w:lastRowLastColumn="0"/>
+        </w:trPr>
+        <w:tc>
+          <w:tcPr>
+            <w:cnfStyle w:val="001000000000" w:firstRow="0" w:lastRow="0" w:firstColumn="1" w:lastColumn="0" w:oddVBand="0" w:evenVBand="0" w:oddHBand="0" w:evenHBand="0" w:firstRowFirstColumn="0" w:firstRowLastColumn="0" w:lastRowFirstColumn="0" w:lastRowLastColumn="0"/>
+            <w:tcW w:w="5495" w:type="dxa"/>
+          </w:tcPr>
+          <w:p>
+            <w:pPr>
+              <w:spacing w:line="276" w:lineRule="auto"/>
+              <w:rPr>
+                <w:b w:val="0"/>
+              </w:rPr>
+            </w:pPr>
+            <w:r>
+              <w:rPr>
+                <w:b w:val="0"/>
+              </w:rPr>
+              <w:t>Benutzer</w:t>
+            </w:r>
+          </w:p>
+        </w:tc>
+        <w:tc>
+          <w:tcPr>
+            <w:tcW w:w="3717" w:type="dxa"/>
+          </w:tcPr>
+          <w:p>
+            <w:pPr>
+              <w:spacing w:line="276" w:lineRule="auto"/>
+              <w:cnfStyle w:val="000000010000" w:firstRow="0" w:lastRow="0" w:firstColumn="0" w:lastColumn="0" w:oddVBand="0" w:evenVBand="0" w:oddHBand="0" w:evenHBand="1" w:firstRowFirstColumn="0" w:firstRowLastColumn="0" w:lastRowFirstColumn="0" w:lastRowLastColumn="0"/>
+              <w:rPr>
+                <w:i/>
+              </w:rPr>
+            </w:pPr>
+            <w:r>
+              <w:rPr>
+                <w:i/>
+              </w:rPr>
+              <w:t>System</w:t>
+            </w:r>
+          </w:p>
+        </w:tc>
+      </w:tr>
+      <w:tr>
+        <w:trPr>
+          <w:cnfStyle w:val="000000100000" w:firstRow="0" w:lastRow="0" w:firstColumn="0" w:lastColumn="0" w:oddVBand="0" w:evenVBand="0" w:oddHBand="1" w:evenHBand="0" w:firstRowFirstColumn="0" w:firstRowLastColumn="0" w:lastRowFirstColumn="0" w:lastRowLastColumn="0"/>
+        </w:trPr>
+        <w:tc>
+          <w:tcPr>
+            <w:cnfStyle w:val="001000000000" w:firstRow="0" w:lastRow="0" w:firstColumn="1" w:lastColumn="0" w:oddVBand="0" w:evenVBand="0" w:oddHBand="0" w:evenHBand="0" w:firstRowFirstColumn="0" w:firstRowLastColumn="0" w:lastRowFirstColumn="0" w:lastRowLastColumn="0"/>
+            <w:tcW w:w="5495" w:type="dxa"/>
+          </w:tcPr>
+          <w:p>
+            <w:pPr>
+              <w:tabs>
+                <w:tab w:val="left" w:pos="426"/>
+              </w:tabs>
+              <w:rPr>
+                <w:b w:val="0"/>
+              </w:rPr>
+            </w:pPr>
+            <w:r>
+              <w:rPr>
+                <w:b w:val="0"/>
+              </w:rPr>
+              <w:t>1.</w:t>
+            </w:r>
+            <w:r>
+              <w:rPr>
+                <w:b w:val="0"/>
+              </w:rPr>
+              <w:tab/>
+              <w:t xml:space="preserve">Aussendienstmitarbeiter erhält einen </w:t>
+            </w:r>
+            <w:r>
+              <w:rPr>
+                <w:b w:val="0"/>
+              </w:rPr>
+              <w:tab/>
+              <w:t>Arbeitsauftrag.</w:t>
+            </w:r>
+          </w:p>
+          <w:p>
+            <w:pPr>
+              <w:tabs>
+                <w:tab w:val="left" w:pos="426"/>
+              </w:tabs>
+              <w:rPr>
+                <w:b w:val="0"/>
+              </w:rPr>
+            </w:pPr>
+            <w:r>
+              <w:rPr>
+                <w:b w:val="0"/>
+              </w:rPr>
+              <w:t>2.</w:t>
+            </w:r>
+            <w:r>
+              <w:rPr>
+                <w:b w:val="0"/>
+              </w:rPr>
+              <w:tab/>
+              <w:t>Aussendienstmitarbeiter fährt zur angegebenen Adresse.</w:t>
+            </w:r>
+          </w:p>
+          <w:p>
+            <w:pPr>
+              <w:tabs>
+                <w:tab w:val="left" w:pos="426"/>
+              </w:tabs>
+              <w:rPr>
+                <w:b w:val="0"/>
+              </w:rPr>
+            </w:pPr>
+            <w:r>
+              <w:rPr>
+                <w:b w:val="0"/>
+              </w:rPr>
+              <w:t>3.</w:t>
+            </w:r>
+            <w:r>
+              <w:rPr>
+                <w:b w:val="0"/>
+              </w:rPr>
+              <w:tab/>
+              <w:t xml:space="preserve">Sobald der Aussendienstmitarbeiter dort </w:t>
+            </w:r>
+            <w:r>
+              <w:rPr>
+                <w:b w:val="0"/>
+              </w:rPr>
+              <w:tab/>
+              <w:t>angekommen ist, startet er die Zeitmessung.</w:t>
+            </w:r>
+            <w:r>
+              <w:rPr>
+                <w:b w:val="0"/>
+              </w:rPr>
+              <w:br/>
+            </w:r>
+            <w:r>
+              <w:rPr>
+                <w:b w:val="0"/>
+              </w:rPr>
+              <w:br/>
+            </w:r>
+          </w:p>
+          <w:p>
+            <w:pPr>
+              <w:tabs>
+                <w:tab w:val="left" w:pos="426"/>
+              </w:tabs>
+              <w:rPr>
+                <w:b w:val="0"/>
+              </w:rPr>
+            </w:pPr>
+            <w:r>
+              <w:rPr>
+                <w:b w:val="0"/>
+              </w:rPr>
+              <w:t>5.</w:t>
+            </w:r>
+            <w:r>
+              <w:rPr>
+                <w:b w:val="0"/>
+              </w:rPr>
+              <w:tab/>
+              <w:t>Aussendienstmitarbeiter führt Auftrag aus.</w:t>
+            </w:r>
+          </w:p>
+          <w:p>
+            <w:pPr>
+              <w:tabs>
+                <w:tab w:val="left" w:pos="426"/>
+              </w:tabs>
+              <w:rPr>
+                <w:b w:val="0"/>
+              </w:rPr>
+            </w:pPr>
+            <w:r>
+              <w:rPr>
+                <w:b w:val="0"/>
+              </w:rPr>
+              <w:t>6.</w:t>
+            </w:r>
+            <w:r>
+              <w:rPr>
+                <w:b w:val="0"/>
+              </w:rPr>
+              <w:tab/>
+              <w:t xml:space="preserve">Nach </w:t>
+            </w:r>
+            <w:r>
+              <w:rPr>
+                <w:b w:val="0"/>
+              </w:rPr>
+              <w:t>Erledigung des Auftrags</w:t>
+            </w:r>
+            <w:r>
+              <w:rPr>
+                <w:b w:val="0"/>
+              </w:rPr>
+              <w:t xml:space="preserve"> beendet der </w:t>
+            </w:r>
+            <w:r>
+              <w:rPr>
+                <w:b w:val="0"/>
+              </w:rPr>
+              <w:tab/>
+              <w:t>Aussendienstmitarbeiter die Zeitmessung.</w:t>
+            </w:r>
+            <w:r>
+              <w:rPr>
+                <w:b w:val="0"/>
+              </w:rPr>
+              <w:br/>
+            </w:r>
+            <w:r>
+              <w:rPr>
+                <w:b w:val="0"/>
+              </w:rPr>
+              <w:br/>
+            </w:r>
+          </w:p>
+        </w:tc>
+        <w:tc>
+          <w:tcPr>
+            <w:tcW w:w="3717" w:type="dxa"/>
+          </w:tcPr>
+          <w:p>
+            <w:pPr>
+              <w:tabs>
+                <w:tab w:val="left" w:pos="284"/>
+              </w:tabs>
+              <w:cnfStyle w:val="000000100000" w:firstRow="0" w:lastRow="0" w:firstColumn="0" w:lastColumn="0" w:oddVBand="0" w:evenVBand="0" w:oddHBand="1" w:evenHBand="0" w:firstRowFirstColumn="0" w:firstRowLastColumn="0" w:lastRowFirstColumn="0" w:lastRowLastColumn="0"/>
+              <w:rPr>
+                <w:i/>
+              </w:rPr>
+            </w:pPr>
+            <w:r>
+              <w:rPr>
+                <w:i/>
+              </w:rPr>
+              <w:br/>
+            </w:r>
+            <w:r>
+              <w:rPr>
+                <w:i/>
+              </w:rPr>
+              <w:br/>
+            </w:r>
+            <w:r>
+              <w:rPr>
+                <w:i/>
+              </w:rPr>
+              <w:br/>
+            </w:r>
+            <w:r>
+              <w:rPr>
+                <w:i/>
+              </w:rPr>
+              <w:br/>
+            </w:r>
+            <w:r>
+              <w:rPr>
+                <w:i/>
+              </w:rPr>
+              <w:t>4.</w:t>
+            </w:r>
+            <w:r>
+              <w:rPr>
+                <w:i/>
+              </w:rPr>
+              <w:tab/>
+            </w:r>
+            <w:r>
+              <w:rPr>
+                <w:i/>
+              </w:rPr>
+              <w:t>System e</w:t>
+            </w:r>
+            <w:r>
+              <w:rPr>
+                <w:i/>
+              </w:rPr>
+              <w:t xml:space="preserve">rfasst Startzeit und setzt </w:t>
+            </w:r>
+            <w:r>
+              <w:rPr>
+                <w:i/>
+              </w:rPr>
+              <w:tab/>
+            </w:r>
+            <w:r>
+              <w:rPr>
+                <w:i/>
+              </w:rPr>
+              <w:t>Eintragsdatum auf aktuelles Datum.</w:t>
+            </w:r>
+            <w:r>
+              <w:rPr>
+                <w:i/>
+              </w:rPr>
+              <w:br/>
+            </w:r>
+            <w:r>
+              <w:rPr>
+                <w:i/>
+              </w:rPr>
+              <w:br/>
+            </w:r>
+            <w:r>
+              <w:rPr>
+                <w:i/>
+              </w:rPr>
+              <w:br/>
+            </w:r>
+            <w:r>
+              <w:rPr>
+                <w:i/>
+              </w:rPr>
+              <w:br/>
+            </w:r>
+            <w:r>
+              <w:rPr>
+                <w:i/>
+              </w:rPr>
+              <w:t>7.</w:t>
+            </w:r>
+            <w:r>
+              <w:rPr>
+                <w:i/>
+              </w:rPr>
+              <w:tab/>
+            </w:r>
+            <w:r>
+              <w:rPr>
+                <w:i/>
+              </w:rPr>
+              <w:t>System e</w:t>
+            </w:r>
+            <w:r>
+              <w:rPr>
+                <w:i/>
+              </w:rPr>
+              <w:t>rfasst Endzeit &amp; GPS-</w:t>
+            </w:r>
+            <w:r>
+              <w:rPr>
+                <w:i/>
+              </w:rPr>
+              <w:tab/>
+            </w:r>
+            <w:r>
+              <w:rPr>
+                <w:i/>
+              </w:rPr>
+              <w:t>Koordinaten.</w:t>
             </w:r>
           </w:p>
         </w:tc>
@@ -1498,23 +1889,17 @@
           <w:tcPr>
             <w:cnfStyle w:val="001000000000" w:firstRow="0" w:lastRow="0" w:firstColumn="1" w:lastColumn="0" w:oddVBand="0" w:evenVBand="0" w:oddHBand="0" w:evenHBand="0" w:firstRowFirstColumn="0" w:firstRowLastColumn="0" w:lastRowFirstColumn="0" w:lastRowLastColumn="0"/>
             <w:tcW w:w="9212" w:type="dxa"/>
-            <w:gridSpan w:val="3"/>
+            <w:gridSpan w:val="2"/>
           </w:tcPr>
           <w:p>
             <w:pPr>
               <w:spacing w:line="276" w:lineRule="auto"/>
             </w:pPr>
-            <w:r>
-              <w:t xml:space="preserve">Main </w:t>
-            </w:r>
             <w:proofErr w:type="spellStart"/>
             <w:r>
-              <w:t>Success</w:t>
+              <w:t>Extensions</w:t>
             </w:r>
             <w:proofErr w:type="spellEnd"/>
-            <w:r>
-              <w:t xml:space="preserve"> Scenario</w:t>
-            </w:r>
           </w:p>
         </w:tc>
       </w:tr>
@@ -1526,11 +1911,9 @@
           <w:tcPr>
             <w:cnfStyle w:val="001000000000" w:firstRow="0" w:lastRow="0" w:firstColumn="1" w:lastColumn="0" w:oddVBand="0" w:evenVBand="0" w:oddHBand="0" w:evenHBand="0" w:firstRowFirstColumn="0" w:firstRowLastColumn="0" w:lastRowFirstColumn="0" w:lastRowLastColumn="0"/>
             <w:tcW w:w="5495" w:type="dxa"/>
-            <w:gridSpan w:val="2"/>
           </w:tcPr>
           <w:p>
             <w:pPr>
-              <w:spacing w:line="276" w:lineRule="auto"/>
               <w:rPr>
                 <w:b w:val="0"/>
               </w:rPr>
@@ -1572,412 +1955,6 @@
           <w:tcPr>
             <w:cnfStyle w:val="001000000000" w:firstRow="0" w:lastRow="0" w:firstColumn="1" w:lastColumn="0" w:oddVBand="0" w:evenVBand="0" w:oddHBand="0" w:evenHBand="0" w:firstRowFirstColumn="0" w:firstRowLastColumn="0" w:lastRowFirstColumn="0" w:lastRowLastColumn="0"/>
             <w:tcW w:w="5495" w:type="dxa"/>
-            <w:gridSpan w:val="2"/>
-          </w:tcPr>
-          <w:p>
-            <w:pPr>
-              <w:tabs>
-                <w:tab w:val="left" w:pos="426"/>
-              </w:tabs>
-              <w:rPr>
-                <w:b w:val="0"/>
-              </w:rPr>
-            </w:pPr>
-            <w:r>
-              <w:rPr>
-                <w:b w:val="0"/>
-              </w:rPr>
-              <w:t>1.</w:t>
-            </w:r>
-            <w:r>
-              <w:rPr>
-                <w:b w:val="0"/>
-              </w:rPr>
-              <w:tab/>
-              <w:t xml:space="preserve">Aussendienstmitarbeiter erhält einen </w:t>
-            </w:r>
-            <w:r>
-              <w:rPr>
-                <w:b w:val="0"/>
-              </w:rPr>
-              <w:tab/>
-              <w:t>Arbeitsauftrag.</w:t>
-            </w:r>
-          </w:p>
-          <w:p>
-            <w:pPr>
-              <w:tabs>
-                <w:tab w:val="left" w:pos="426"/>
-              </w:tabs>
-              <w:rPr>
-                <w:b w:val="0"/>
-              </w:rPr>
-            </w:pPr>
-            <w:r>
-              <w:rPr>
-                <w:b w:val="0"/>
-              </w:rPr>
-              <w:lastRenderedPageBreak/>
-              <w:t>2.</w:t>
-            </w:r>
-            <w:r>
-              <w:rPr>
-                <w:b w:val="0"/>
-              </w:rPr>
-              <w:tab/>
-              <w:t>Aussendienstmitarbeiter fährt zur angegebenen Adresse.</w:t>
-            </w:r>
-          </w:p>
-          <w:p>
-            <w:pPr>
-              <w:tabs>
-                <w:tab w:val="left" w:pos="426"/>
-              </w:tabs>
-              <w:rPr>
-                <w:b w:val="0"/>
-              </w:rPr>
-            </w:pPr>
-            <w:r>
-              <w:rPr>
-                <w:b w:val="0"/>
-              </w:rPr>
-              <w:t>3.</w:t>
-            </w:r>
-            <w:r>
-              <w:rPr>
-                <w:b w:val="0"/>
-              </w:rPr>
-              <w:tab/>
-              <w:t xml:space="preserve">Sobald der Aussendienstmitarbeiter dort </w:t>
-            </w:r>
-            <w:r>
-              <w:rPr>
-                <w:b w:val="0"/>
-              </w:rPr>
-              <w:tab/>
-              <w:t>angekommen ist, startet er die Zeitmessung.</w:t>
-            </w:r>
-            <w:r>
-              <w:rPr>
-                <w:b w:val="0"/>
-              </w:rPr>
-              <w:br/>
-            </w:r>
-            <w:r>
-              <w:rPr>
-                <w:b w:val="0"/>
-              </w:rPr>
-              <w:br/>
-            </w:r>
-          </w:p>
-          <w:p>
-            <w:pPr>
-              <w:tabs>
-                <w:tab w:val="left" w:pos="426"/>
-              </w:tabs>
-              <w:rPr>
-                <w:b w:val="0"/>
-              </w:rPr>
-            </w:pPr>
-            <w:r>
-              <w:rPr>
-                <w:b w:val="0"/>
-              </w:rPr>
-              <w:t>5.</w:t>
-            </w:r>
-            <w:r>
-              <w:rPr>
-                <w:b w:val="0"/>
-              </w:rPr>
-              <w:tab/>
-              <w:t>Aussendienstmitarbeiter führt Auftrag aus.</w:t>
-            </w:r>
-          </w:p>
-          <w:p>
-            <w:pPr>
-              <w:tabs>
-                <w:tab w:val="left" w:pos="426"/>
-              </w:tabs>
-              <w:rPr>
-                <w:b w:val="0"/>
-              </w:rPr>
-            </w:pPr>
-            <w:r>
-              <w:rPr>
-                <w:b w:val="0"/>
-              </w:rPr>
-              <w:t>6.</w:t>
-            </w:r>
-            <w:r>
-              <w:rPr>
-                <w:b w:val="0"/>
-              </w:rPr>
-              <w:tab/>
-              <w:t xml:space="preserve">Nach Erledigung des Auftrags, beendet der </w:t>
-            </w:r>
-            <w:r>
-              <w:rPr>
-                <w:b w:val="0"/>
-              </w:rPr>
-              <w:tab/>
-              <w:t>Aussendienstmitarbeiter die Zeitmessung.</w:t>
-            </w:r>
-            <w:r>
-              <w:rPr>
-                <w:b w:val="0"/>
-              </w:rPr>
-              <w:br/>
-            </w:r>
-            <w:r>
-              <w:rPr>
-                <w:b w:val="0"/>
-              </w:rPr>
-              <w:br/>
-            </w:r>
-            <w:r>
-              <w:rPr>
-                <w:b w:val="0"/>
-              </w:rPr>
-              <w:br/>
-            </w:r>
-            <w:r>
-              <w:rPr>
-                <w:b w:val="0"/>
-              </w:rPr>
-              <w:t>8.</w:t>
-            </w:r>
-            <w:r>
-              <w:rPr>
-                <w:b w:val="0"/>
-              </w:rPr>
-              <w:tab/>
-              <w:t xml:space="preserve">Die erfassten Angaben und die GPS-Koordinaten </w:t>
-            </w:r>
-            <w:r>
-              <w:rPr>
-                <w:b w:val="0"/>
-              </w:rPr>
-              <w:tab/>
-              <w:t>werden an das System übertragen.</w:t>
-            </w:r>
-          </w:p>
-        </w:tc>
-        <w:tc>
-          <w:tcPr>
-            <w:tcW w:w="3717" w:type="dxa"/>
-          </w:tcPr>
-          <w:p>
-            <w:pPr>
-              <w:tabs>
-                <w:tab w:val="left" w:pos="284"/>
-              </w:tabs>
-              <w:cnfStyle w:val="000000010000" w:firstRow="0" w:lastRow="0" w:firstColumn="0" w:lastColumn="0" w:oddVBand="0" w:evenVBand="0" w:oddHBand="0" w:evenHBand="1" w:firstRowFirstColumn="0" w:firstRowLastColumn="0" w:lastRowFirstColumn="0" w:lastRowLastColumn="0"/>
-              <w:rPr>
-                <w:i/>
-              </w:rPr>
-            </w:pPr>
-            <w:r>
-              <w:rPr>
-                <w:i/>
-              </w:rPr>
-              <w:lastRenderedPageBreak/>
-              <w:br/>
-            </w:r>
-            <w:r>
-              <w:rPr>
-                <w:i/>
-              </w:rPr>
-              <w:lastRenderedPageBreak/>
-              <w:br/>
-            </w:r>
-            <w:r>
-              <w:rPr>
-                <w:i/>
-              </w:rPr>
-              <w:br/>
-            </w:r>
-            <w:r>
-              <w:rPr>
-                <w:i/>
-              </w:rPr>
-              <w:br/>
-            </w:r>
-            <w:r>
-              <w:rPr>
-                <w:i/>
-              </w:rPr>
-              <w:t>4.</w:t>
-            </w:r>
-            <w:r>
-              <w:rPr>
-                <w:i/>
-              </w:rPr>
-              <w:tab/>
-            </w:r>
-            <w:r>
-              <w:rPr>
-                <w:i/>
-              </w:rPr>
-              <w:t>System e</w:t>
-            </w:r>
-            <w:r>
-              <w:rPr>
-                <w:i/>
-              </w:rPr>
-              <w:t xml:space="preserve">rfasst Startzeit und setzt </w:t>
-            </w:r>
-            <w:r>
-              <w:rPr>
-                <w:i/>
-              </w:rPr>
-              <w:tab/>
-            </w:r>
-            <w:r>
-              <w:rPr>
-                <w:i/>
-              </w:rPr>
-              <w:t>Eintragsdatum auf aktuelles Datum.</w:t>
-            </w:r>
-            <w:r>
-              <w:rPr>
-                <w:i/>
-              </w:rPr>
-              <w:br/>
-            </w:r>
-            <w:r>
-              <w:rPr>
-                <w:i/>
-              </w:rPr>
-              <w:br/>
-            </w:r>
-            <w:r>
-              <w:rPr>
-                <w:i/>
-              </w:rPr>
-              <w:br/>
-            </w:r>
-            <w:r>
-              <w:rPr>
-                <w:i/>
-              </w:rPr>
-              <w:br/>
-            </w:r>
-            <w:r>
-              <w:rPr>
-                <w:i/>
-              </w:rPr>
-              <w:t>7.</w:t>
-            </w:r>
-            <w:r>
-              <w:rPr>
-                <w:i/>
-              </w:rPr>
-              <w:tab/>
-            </w:r>
-            <w:r>
-              <w:rPr>
-                <w:i/>
-              </w:rPr>
-              <w:t>System e</w:t>
-            </w:r>
-            <w:r>
-              <w:rPr>
-                <w:i/>
-              </w:rPr>
-              <w:t>rfasst Endzeit &amp; GPS-</w:t>
-            </w:r>
-            <w:r>
-              <w:rPr>
-                <w:i/>
-              </w:rPr>
-              <w:tab/>
-            </w:r>
-            <w:r>
-              <w:rPr>
-                <w:i/>
-              </w:rPr>
-              <w:t>Koordinaten.</w:t>
-            </w:r>
-          </w:p>
-        </w:tc>
-      </w:tr>
-      <w:tr>
-        <w:trPr>
-          <w:cnfStyle w:val="000000100000" w:firstRow="0" w:lastRow="0" w:firstColumn="0" w:lastColumn="0" w:oddVBand="0" w:evenVBand="0" w:oddHBand="1" w:evenHBand="0" w:firstRowFirstColumn="0" w:firstRowLastColumn="0" w:lastRowFirstColumn="0" w:lastRowLastColumn="0"/>
-        </w:trPr>
-        <w:tc>
-          <w:tcPr>
-            <w:cnfStyle w:val="001000000000" w:firstRow="0" w:lastRow="0" w:firstColumn="1" w:lastColumn="0" w:oddVBand="0" w:evenVBand="0" w:oddHBand="0" w:evenHBand="0" w:firstRowFirstColumn="0" w:firstRowLastColumn="0" w:lastRowFirstColumn="0" w:lastRowLastColumn="0"/>
-            <w:tcW w:w="9212" w:type="dxa"/>
-            <w:gridSpan w:val="3"/>
-          </w:tcPr>
-          <w:p>
-            <w:pPr>
-              <w:spacing w:line="276" w:lineRule="auto"/>
-            </w:pPr>
-            <w:proofErr w:type="spellStart"/>
-            <w:r>
-              <w:lastRenderedPageBreak/>
-              <w:t>Extensions</w:t>
-            </w:r>
-            <w:proofErr w:type="spellEnd"/>
-          </w:p>
-        </w:tc>
-      </w:tr>
-      <w:tr>
-        <w:trPr>
-          <w:cnfStyle w:val="000000010000" w:firstRow="0" w:lastRow="0" w:firstColumn="0" w:lastColumn="0" w:oddVBand="0" w:evenVBand="0" w:oddHBand="0" w:evenHBand="1" w:firstRowFirstColumn="0" w:firstRowLastColumn="0" w:lastRowFirstColumn="0" w:lastRowLastColumn="0"/>
-        </w:trPr>
-        <w:tc>
-          <w:tcPr>
-            <w:cnfStyle w:val="001000000000" w:firstRow="0" w:lastRow="0" w:firstColumn="1" w:lastColumn="0" w:oddVBand="0" w:evenVBand="0" w:oddHBand="0" w:evenHBand="0" w:firstRowFirstColumn="0" w:firstRowLastColumn="0" w:lastRowFirstColumn="0" w:lastRowLastColumn="0"/>
-            <w:tcW w:w="5495" w:type="dxa"/>
-            <w:gridSpan w:val="2"/>
-          </w:tcPr>
-          <w:p>
-            <w:pPr>
-              <w:rPr>
-                <w:b w:val="0"/>
-              </w:rPr>
-            </w:pPr>
-            <w:r>
-              <w:rPr>
-                <w:b w:val="0"/>
-              </w:rPr>
-              <w:t>Benutzer</w:t>
-            </w:r>
-          </w:p>
-        </w:tc>
-        <w:tc>
-          <w:tcPr>
-            <w:tcW w:w="3717" w:type="dxa"/>
-          </w:tcPr>
-          <w:p>
-            <w:pPr>
-              <w:spacing w:line="276" w:lineRule="auto"/>
-              <w:cnfStyle w:val="000000010000" w:firstRow="0" w:lastRow="0" w:firstColumn="0" w:lastColumn="0" w:oddVBand="0" w:evenVBand="0" w:oddHBand="0" w:evenHBand="1" w:firstRowFirstColumn="0" w:firstRowLastColumn="0" w:lastRowFirstColumn="0" w:lastRowLastColumn="0"/>
-              <w:rPr>
-                <w:i/>
-              </w:rPr>
-            </w:pPr>
-            <w:r>
-              <w:rPr>
-                <w:i/>
-              </w:rPr>
-              <w:t>System</w:t>
-            </w:r>
-          </w:p>
-        </w:tc>
-      </w:tr>
-      <w:tr>
-        <w:trPr>
-          <w:cnfStyle w:val="000000100000" w:firstRow="0" w:lastRow="0" w:firstColumn="0" w:lastColumn="0" w:oddVBand="0" w:evenVBand="0" w:oddHBand="1" w:evenHBand="0" w:firstRowFirstColumn="0" w:firstRowLastColumn="0" w:lastRowFirstColumn="0" w:lastRowLastColumn="0"/>
-        </w:trPr>
-        <w:tc>
-          <w:tcPr>
-            <w:cnfStyle w:val="001000000000" w:firstRow="0" w:lastRow="0" w:firstColumn="1" w:lastColumn="0" w:oddVBand="0" w:evenVBand="0" w:oddHBand="0" w:evenHBand="0" w:firstRowFirstColumn="0" w:firstRowLastColumn="0" w:lastRowFirstColumn="0" w:lastRowLastColumn="0"/>
-            <w:tcW w:w="5495" w:type="dxa"/>
-            <w:gridSpan w:val="2"/>
           </w:tcPr>
           <w:p>
             <w:pPr>
@@ -1988,20 +1965,23 @@
               </w:tabs>
               <w:rPr>
                 <w:b w:val="0"/>
+                <w:highlight w:val="yellow"/>
               </w:rPr>
             </w:pPr>
             <w:r>
               <w:rPr>
                 <w:b w:val="0"/>
+                <w:highlight w:val="yellow"/>
               </w:rPr>
               <w:t>*a.</w:t>
             </w:r>
             <w:r>
               <w:rPr>
                 <w:b w:val="0"/>
+                <w:highlight w:val="yellow"/>
               </w:rPr>
               <w:tab/>
-              <w:t>Server ist nicht erreichbar.</w:t>
+              <w:t>Server ist nicht erreichbar</w:t>
             </w:r>
           </w:p>
           <w:p>
@@ -2013,31 +1993,36 @@
               </w:tabs>
               <w:rPr>
                 <w:b w:val="0"/>
+                <w:highlight w:val="yellow"/>
               </w:rPr>
             </w:pPr>
             <w:r>
               <w:rPr>
                 <w:b w:val="0"/>
+                <w:highlight w:val="yellow"/>
               </w:rPr>
               <w:tab/>
             </w:r>
             <w:r>
               <w:rPr>
                 <w:b w:val="0"/>
+                <w:highlight w:val="yellow"/>
               </w:rPr>
               <w:t>1.</w:t>
             </w:r>
             <w:r>
               <w:rPr>
                 <w:b w:val="0"/>
+                <w:highlight w:val="yellow"/>
               </w:rPr>
               <w:tab/>
             </w:r>
             <w:r>
               <w:rPr>
                 <w:b w:val="0"/>
-              </w:rPr>
-              <w:t>Daten werden lokal abgelegt.</w:t>
+                <w:highlight w:val="yellow"/>
+              </w:rPr>
+              <w:t>Daten werden lokal abgelegt</w:t>
             </w:r>
           </w:p>
           <w:p>
@@ -2054,18 +2039,21 @@
             <w:r>
               <w:rPr>
                 <w:b w:val="0"/>
+                <w:highlight w:val="yellow"/>
               </w:rPr>
               <w:tab/>
             </w:r>
             <w:r>
               <w:rPr>
                 <w:b w:val="0"/>
+                <w:highlight w:val="yellow"/>
               </w:rPr>
               <w:t>2.</w:t>
             </w:r>
             <w:r>
               <w:rPr>
                 <w:b w:val="0"/>
+                <w:highlight w:val="yellow"/>
               </w:rPr>
               <w:tab/>
               <w:t xml:space="preserve">Sobald Server wieder erreichbar ist werden </w:t>
@@ -2073,20 +2061,23 @@
             <w:r>
               <w:rPr>
                 <w:b w:val="0"/>
+                <w:highlight w:val="yellow"/>
               </w:rPr>
               <w:tab/>
             </w:r>
             <w:r>
               <w:rPr>
                 <w:b w:val="0"/>
+                <w:highlight w:val="yellow"/>
               </w:rPr>
               <w:tab/>
             </w:r>
             <w:r>
               <w:rPr>
                 <w:b w:val="0"/>
-              </w:rPr>
-              <w:t>sämtliche Daten übermittelt.</w:t>
+                <w:highlight w:val="yellow"/>
+              </w:rPr>
+              <w:t>sämtliche Daten übermittelt</w:t>
             </w:r>
           </w:p>
           <w:p>
@@ -2111,7 +2102,7 @@
                 <w:b w:val="0"/>
               </w:rPr>
               <w:tab/>
-              <w:t>Es kann jederzeit ein Kundenname miterfasst</w:t>
+              <w:t>Es kann jederzeit ein Kunde miterfasst</w:t>
             </w:r>
             <w:r>
               <w:rPr>
@@ -2123,7 +2114,7 @@
               <w:rPr>
                 <w:b w:val="0"/>
               </w:rPr>
-              <w:t>werden.</w:t>
+              <w:t>werden</w:t>
             </w:r>
           </w:p>
           <w:p>
@@ -2154,7 +2145,13 @@
               <w:rPr>
                 <w:b w:val="0"/>
               </w:rPr>
-              <w:t>Aussendienstmitarbeiter wählt den Kunden aus.</w:t>
+              <w:t>Aussendienstm</w:t>
+            </w:r>
+            <w:r>
+              <w:rPr>
+                <w:b w:val="0"/>
+              </w:rPr>
+              <w:t>itarbeiter wählt den Kunden aus</w:t>
             </w:r>
           </w:p>
           <w:p>
@@ -2181,48 +2178,6 @@
                 <w:b w:val="0"/>
               </w:rPr>
             </w:pPr>
-            <w:r>
-              <w:rPr>
-                <w:b w:val="0"/>
-              </w:rPr>
-              <w:tab/>
-            </w:r>
-            <w:r>
-              <w:rPr>
-                <w:b w:val="0"/>
-              </w:rPr>
-              <w:tab/>
-            </w:r>
-            <w:r>
-              <w:rPr>
-                <w:b w:val="0"/>
-              </w:rPr>
-              <w:t>1a.</w:t>
-            </w:r>
-            <w:r>
-              <w:rPr>
-                <w:b w:val="0"/>
-              </w:rPr>
-              <w:t xml:space="preserve"> </w:t>
-            </w:r>
-            <w:r>
-              <w:rPr>
-                <w:b w:val="0"/>
-              </w:rPr>
-              <w:t>Kunde ist</w:t>
-            </w:r>
-            <w:r>
-              <w:rPr>
-                <w:b w:val="0"/>
-              </w:rPr>
-              <w:t xml:space="preserve"> im System noch nicht </w:t>
-            </w:r>
-            <w:r>
-              <w:rPr>
-                <w:b w:val="0"/>
-              </w:rPr>
-              <w:t>vorhanden.</w:t>
-            </w:r>
           </w:p>
           <w:p>
             <w:pPr>
@@ -2231,6 +2186,61 @@
                 <w:tab w:val="left" w:pos="709"/>
                 <w:tab w:val="left" w:pos="993"/>
               </w:tabs>
+              <w:ind w:left="372"/>
+              <w:rPr>
+                <w:b w:val="0"/>
+              </w:rPr>
+            </w:pPr>
+            <w:r>
+              <w:rPr>
+                <w:b w:val="0"/>
+              </w:rPr>
+              <w:tab/>
+            </w:r>
+            <w:r>
+              <w:rPr>
+                <w:b w:val="0"/>
+              </w:rPr>
+              <w:tab/>
+            </w:r>
+            <w:r>
+              <w:rPr>
+                <w:b w:val="0"/>
+              </w:rPr>
+              <w:t>1a.</w:t>
+            </w:r>
+            <w:r>
+              <w:rPr>
+                <w:b w:val="0"/>
+              </w:rPr>
+              <w:t xml:space="preserve"> </w:t>
+            </w:r>
+            <w:r>
+              <w:rPr>
+                <w:b w:val="0"/>
+              </w:rPr>
+              <w:t>Kunde ist</w:t>
+            </w:r>
+            <w:r>
+              <w:rPr>
+                <w:b w:val="0"/>
+              </w:rPr>
+              <w:t xml:space="preserve"> im System noch nicht </w:t>
+            </w:r>
+            <w:r>
+              <w:rPr>
+                <w:b w:val="0"/>
+              </w:rPr>
+              <w:t>vorhanden</w:t>
+            </w:r>
+          </w:p>
+          <w:p>
+            <w:pPr>
+              <w:tabs>
+                <w:tab w:val="left" w:pos="426"/>
+                <w:tab w:val="left" w:pos="709"/>
+                <w:tab w:val="left" w:pos="993"/>
+              </w:tabs>
               <w:rPr>
                 <w:b w:val="0"/>
               </w:rPr>
@@ -2300,7 +2310,7 @@
               <w:rPr>
                 <w:b w:val="0"/>
               </w:rPr>
-              <w:t>Kunden.</w:t>
+              <w:t>Kunden</w:t>
             </w:r>
           </w:p>
           <w:p>
@@ -2343,13 +2353,7 @@
               <w:rPr>
                 <w:b w:val="0"/>
               </w:rPr>
-              <w:tab/>
-            </w:r>
-            <w:r>
-              <w:rPr>
-                <w:b w:val="0"/>
-              </w:rPr>
-              <w:t>werden.</w:t>
+              <w:t>werden</w:t>
             </w:r>
           </w:p>
           <w:p>
@@ -2392,7 +2396,7 @@
               <w:rPr>
                 <w:b w:val="0"/>
               </w:rPr>
-              <w:t>Beschreibung hinzu.</w:t>
+              <w:t>Beschreibung hinzu</w:t>
             </w:r>
           </w:p>
           <w:p>
@@ -2441,7 +2445,7 @@
               <w:rPr>
                 <w:b w:val="0"/>
               </w:rPr>
-              <w:t xml:space="preserve">verwendet </w:t>
+              <w:t>verwendet</w:t>
             </w:r>
             <w:r>
               <w:rPr>
@@ -2514,7 +2518,13 @@
               <w:rPr>
                 <w:b w:val="0"/>
               </w:rPr>
-              <w:t>einen vordefinierten Stundeneintragstyp.</w:t>
+              <w:t>einen vo</w:t>
+            </w:r>
+            <w:r>
+              <w:rPr>
+                <w:b w:val="0"/>
+              </w:rPr>
+              <w:t>rdefinierten Stundeneintragstyp</w:t>
             </w:r>
           </w:p>
           <w:p>
@@ -2564,7 +2574,7 @@
               <w:rPr>
                 <w:b w:val="0"/>
               </w:rPr>
-              <w:t>werden.</w:t>
+              <w:t>werden</w:t>
             </w:r>
           </w:p>
           <w:p>
@@ -2595,7 +2605,13 @@
               <w:rPr>
                 <w:b w:val="0"/>
               </w:rPr>
-              <w:t>Aussendienstmitarbeiter generiert eine Tonaufnahme.</w:t>
+              <w:t>Aussendienstmitarbe</w:t>
+            </w:r>
+            <w:r>
+              <w:rPr>
+                <w:b w:val="0"/>
+              </w:rPr>
+              <w:t>iter generiert eine Tonaufnahme</w:t>
             </w:r>
           </w:p>
           <w:p>
@@ -2621,7 +2637,7 @@
                 <w:tab w:val="left" w:pos="342"/>
                 <w:tab w:val="left" w:pos="426"/>
               </w:tabs>
-              <w:cnfStyle w:val="000000100000" w:firstRow="0" w:lastRow="0" w:firstColumn="0" w:lastColumn="0" w:oddVBand="0" w:evenVBand="0" w:oddHBand="1" w:evenHBand="0" w:firstRowFirstColumn="0" w:firstRowLastColumn="0" w:lastRowFirstColumn="0" w:lastRowLastColumn="0"/>
+              <w:cnfStyle w:val="000000010000" w:firstRow="0" w:lastRow="0" w:firstColumn="0" w:lastColumn="0" w:oddVBand="0" w:evenVBand="0" w:oddHBand="0" w:evenHBand="1" w:firstRowFirstColumn="0" w:firstRowLastColumn="0" w:lastRowFirstColumn="0" w:lastRowLastColumn="0"/>
               <w:rPr>
                 <w:i/>
               </w:rPr>
@@ -2690,13 +2706,25 @@
               <w:rPr>
                 <w:i/>
               </w:rPr>
-              <w:t>e</w:t>
+              <w:t>weist Kunde dem</w:t>
             </w:r>
             <w:r>
               <w:rPr>
                 <w:i/>
               </w:rPr>
-              <w:t>rfasst Kunde.</w:t>
+              <w:br/>
+            </w:r>
+            <w:r>
+              <w:rPr>
+                <w:i/>
+              </w:rPr>
+              <w:tab/>
+            </w:r>
+            <w:r>
+              <w:rPr>
+                <w:i/>
+              </w:rPr>
+              <w:t>Stundeneintrag zu</w:t>
             </w:r>
             <w:r>
               <w:rPr>
@@ -2745,7 +2773,7 @@
               <w:rPr>
                 <w:i/>
               </w:rPr>
-              <w:t>rfasst  Kunde.</w:t>
+              <w:t>rfasst  Kunde</w:t>
             </w:r>
             <w:r>
               <w:rPr>
@@ -2769,12 +2797,72 @@
               <w:rPr>
                 <w:i/>
               </w:rPr>
+              <w:t>2.</w:t>
+            </w:r>
+            <w:r>
+              <w:rPr>
+                <w:i/>
+              </w:rPr>
+              <w:tab/>
+            </w:r>
+            <w:r>
+              <w:rPr>
+                <w:i/>
+              </w:rPr>
+              <w:t>System</w:t>
+            </w:r>
+            <w:r>
+              <w:rPr>
+                <w:i/>
+              </w:rPr>
+              <w:t xml:space="preserve"> </w:t>
+            </w:r>
+            <w:r>
+              <w:rPr>
+                <w:i/>
+              </w:rPr>
+              <w:t>e</w:t>
+            </w:r>
+            <w:r>
+              <w:rPr>
+                <w:i/>
+              </w:rPr>
+              <w:t>rfasst Beschreibung</w:t>
+            </w:r>
+            <w:r>
+              <w:rPr>
+                <w:i/>
+              </w:rPr>
               <w:br/>
             </w:r>
             <w:r>
               <w:rPr>
                 <w:i/>
               </w:rPr>
+              <w:br/>
+            </w:r>
+            <w:r>
+              <w:rPr>
+                <w:i/>
+              </w:rPr>
+              <w:br/>
+            </w:r>
+            <w:r>
+              <w:rPr>
+                <w:i/>
+              </w:rPr>
+              <w:br/>
+            </w:r>
+            <w:r>
+              <w:rPr>
+                <w:i/>
+              </w:rPr>
+              <w:br/>
+            </w:r>
+            <w:r>
+              <w:rPr>
+                <w:i/>
+              </w:rPr>
               <w:t>2.</w:t>
             </w:r>
             <w:r>
@@ -2805,73 +2893,13 @@
               <w:rPr>
                 <w:i/>
               </w:rPr>
-              <w:t>rfasst Beschreibung.</w:t>
+              <w:t xml:space="preserve">rfasst </w:t>
             </w:r>
             <w:r>
               <w:rPr>
                 <w:i/>
               </w:rPr>
-              <w:br/>
-            </w:r>
-            <w:r>
-              <w:rPr>
-                <w:i/>
-              </w:rPr>
-              <w:br/>
-            </w:r>
-            <w:r>
-              <w:rPr>
-                <w:i/>
-              </w:rPr>
-              <w:br/>
-            </w:r>
-            <w:r>
-              <w:rPr>
-                <w:i/>
-              </w:rPr>
-              <w:br/>
-            </w:r>
-            <w:r>
-              <w:rPr>
-                <w:i/>
-              </w:rPr>
-              <w:br/>
-            </w:r>
-            <w:r>
-              <w:rPr>
-                <w:i/>
-              </w:rPr>
-              <w:t>2.</w:t>
-            </w:r>
-            <w:r>
-              <w:rPr>
-                <w:i/>
-              </w:rPr>
-              <w:tab/>
-            </w:r>
-            <w:r>
-              <w:rPr>
-                <w:i/>
-              </w:rPr>
-              <w:t>System</w:t>
-            </w:r>
-            <w:r>
-              <w:rPr>
-                <w:i/>
-              </w:rPr>
-              <w:t xml:space="preserve"> </w:t>
-            </w:r>
-            <w:r>
-              <w:rPr>
-                <w:i/>
-              </w:rPr>
-              <w:t>e</w:t>
-            </w:r>
-            <w:r>
-              <w:rPr>
-                <w:i/>
-              </w:rPr>
-              <w:t>rfasst Startzeit.</w:t>
+              <w:t>Stundeneintragstyp</w:t>
             </w:r>
             <w:r>
               <w:rPr>
@@ -2914,8 +2942,33 @@
               <w:rPr>
                 <w:i/>
               </w:rPr>
-              <w:t xml:space="preserve"> erfasst Tonaufnahme.</w:t>
-            </w:r>
+              <w:t xml:space="preserve"> erfasst Tonaufnahme</w:t>
+            </w:r>
+          </w:p>
+        </w:tc>
+      </w:tr>
+      <w:tr>
+        <w:trPr>
+          <w:cnfStyle w:val="000000100000" w:firstRow="0" w:lastRow="0" w:firstColumn="0" w:lastColumn="0" w:oddVBand="0" w:evenVBand="0" w:oddHBand="1" w:evenHBand="0" w:firstRowFirstColumn="0" w:firstRowLastColumn="0" w:lastRowFirstColumn="0" w:lastRowLastColumn="0"/>
+        </w:trPr>
+        <w:tc>
+          <w:tcPr>
+            <w:cnfStyle w:val="001000000000" w:firstRow="0" w:lastRow="0" w:firstColumn="1" w:lastColumn="0" w:oddVBand="0" w:evenVBand="0" w:oddHBand="0" w:evenHBand="0" w:firstRowFirstColumn="0" w:firstRowLastColumn="0" w:lastRowFirstColumn="0" w:lastRowLastColumn="0"/>
+            <w:tcW w:w="9212" w:type="dxa"/>
+            <w:gridSpan w:val="2"/>
+          </w:tcPr>
+          <w:p>
+            <w:pPr>
+              <w:spacing w:line="276" w:lineRule="auto"/>
+            </w:pPr>
+            <w:r>
+              <w:t xml:space="preserve">Special </w:t>
+            </w:r>
+            <w:proofErr w:type="spellStart"/>
+            <w:r>
+              <w:t>Requirements</w:t>
+            </w:r>
+            <w:proofErr w:type="spellEnd"/>
           </w:p>
         </w:tc>
       </w:tr>
@@ -2927,20 +2980,106 @@
           <w:tcPr>
             <w:cnfStyle w:val="001000000000" w:firstRow="0" w:lastRow="0" w:firstColumn="1" w:lastColumn="0" w:oddVBand="0" w:evenVBand="0" w:oddHBand="0" w:evenHBand="0" w:firstRowFirstColumn="0" w:firstRowLastColumn="0" w:lastRowFirstColumn="0" w:lastRowLastColumn="0"/>
             <w:tcW w:w="9212" w:type="dxa"/>
-            <w:gridSpan w:val="3"/>
+            <w:gridSpan w:val="2"/>
           </w:tcPr>
           <w:p>
             <w:pPr>
+              <w:pStyle w:val="Listenabsatz"/>
+              <w:numPr>
+                <w:ilvl w:val="0"/>
+                <w:numId w:val="21"/>
+              </w:numPr>
               <w:spacing w:line="276" w:lineRule="auto"/>
+              <w:rPr>
+                <w:b w:val="0"/>
+                <w:highlight w:val="yellow"/>
+              </w:rPr>
             </w:pPr>
             <w:r>
-              <w:t xml:space="preserve">Special </w:t>
+              <w:rPr>
+                <w:b w:val="0"/>
+                <w:highlight w:val="yellow"/>
+              </w:rPr>
+              <w:t xml:space="preserve">Aussendienstmitarbeiter verwenden ein </w:t>
             </w:r>
             <w:proofErr w:type="spellStart"/>
             <w:r>
-              <w:t>Requirements</w:t>
+              <w:rPr>
+                <w:b w:val="0"/>
+                <w:highlight w:val="yellow"/>
+              </w:rPr>
+              <w:t>androidfähiges</w:t>
             </w:r>
             <w:proofErr w:type="spellEnd"/>
+            <w:r>
+              <w:rPr>
+                <w:b w:val="0"/>
+                <w:highlight w:val="yellow"/>
+              </w:rPr>
+              <w:t xml:space="preserve"> Smartphone</w:t>
+            </w:r>
+          </w:p>
+          <w:p>
+            <w:pPr>
+              <w:pStyle w:val="Listenabsatz"/>
+              <w:numPr>
+                <w:ilvl w:val="0"/>
+                <w:numId w:val="21"/>
+              </w:numPr>
+              <w:spacing w:line="276" w:lineRule="auto"/>
+              <w:rPr>
+                <w:b w:val="0"/>
+                <w:highlight w:val="yellow"/>
+              </w:rPr>
+            </w:pPr>
+            <w:r>
+              <w:rPr>
+                <w:b w:val="0"/>
+                <w:highlight w:val="yellow"/>
+              </w:rPr>
+              <w:t>Übermittlung der Daten über</w:t>
+            </w:r>
+            <w:r>
+              <w:rPr>
+                <w:b w:val="0"/>
+                <w:highlight w:val="yellow"/>
+              </w:rPr>
+              <w:t>s</w:t>
+            </w:r>
+            <w:r>
+              <w:rPr>
+                <w:b w:val="0"/>
+                <w:highlight w:val="yellow"/>
+              </w:rPr>
+              <w:t xml:space="preserve"> </w:t>
+            </w:r>
+            <w:r>
+              <w:rPr>
+                <w:b w:val="0"/>
+                <w:highlight w:val="yellow"/>
+              </w:rPr>
+              <w:t>Mobilfunknetz</w:t>
+            </w:r>
+          </w:p>
+          <w:p>
+            <w:pPr>
+              <w:pStyle w:val="Listenabsatz"/>
+              <w:numPr>
+                <w:ilvl w:val="0"/>
+                <w:numId w:val="21"/>
+              </w:numPr>
+              <w:spacing w:line="276" w:lineRule="auto"/>
+              <w:rPr>
+                <w:b w:val="0"/>
+              </w:rPr>
+            </w:pPr>
+            <w:r>
+              <w:rPr>
+                <w:b w:val="0"/>
+                <w:highlight w:val="yellow"/>
+              </w:rPr>
+              <w:t>GPS Daten sind aktiviert und können vom System abgefragt werden</w:t>
+            </w:r>
           </w:p>
         </w:tc>
       </w:tr>
@@ -2952,58 +3091,26 @@
           <w:tcPr>
             <w:cnfStyle w:val="001000000000" w:firstRow="0" w:lastRow="0" w:firstColumn="1" w:lastColumn="0" w:oddVBand="0" w:evenVBand="0" w:oddHBand="0" w:evenHBand="0" w:firstRowFirstColumn="0" w:firstRowLastColumn="0" w:lastRowFirstColumn="0" w:lastRowLastColumn="0"/>
             <w:tcW w:w="9212" w:type="dxa"/>
-            <w:gridSpan w:val="3"/>
+            <w:gridSpan w:val="2"/>
           </w:tcPr>
           <w:p>
             <w:pPr>
-              <w:pStyle w:val="Listenabsatz"/>
-              <w:numPr>
-                <w:ilvl w:val="0"/>
-                <w:numId w:val="21"/>
-              </w:numPr>
               <w:spacing w:line="276" w:lineRule="auto"/>
               <w:rPr>
-                <w:b w:val="0"/>
+                <w:lang w:val="en-GB"/>
               </w:rPr>
             </w:pPr>
             <w:r>
               <w:rPr>
-                <w:b w:val="0"/>
-              </w:rPr>
-              <w:t xml:space="preserve">Aussendienstmitarbeiter verwenden ein </w:t>
-            </w:r>
-            <w:proofErr w:type="spellStart"/>
-            <w:r>
-              <w:rPr>
-                <w:b w:val="0"/>
-              </w:rPr>
-              <w:t>androidfähiges</w:t>
-            </w:r>
-            <w:proofErr w:type="spellEnd"/>
-            <w:r>
-              <w:rPr>
-                <w:b w:val="0"/>
-              </w:rPr>
-              <w:t xml:space="preserve"> Smartphone</w:t>
-            </w:r>
-          </w:p>
-          <w:p>
-            <w:pPr>
-              <w:pStyle w:val="Listenabsatz"/>
-              <w:numPr>
-                <w:ilvl w:val="0"/>
-                <w:numId w:val="21"/>
-              </w:numPr>
-              <w:spacing w:line="276" w:lineRule="auto"/>
-              <w:rPr>
-                <w:b w:val="0"/>
-              </w:rPr>
-            </w:pPr>
-            <w:r>
-              <w:rPr>
-                <w:b w:val="0"/>
-              </w:rPr>
-              <w:t>Übermittlung der Daten über GSM-Mobilfunknetz.</w:t>
+                <w:lang w:val="en-GB"/>
+              </w:rPr>
+              <w:t>Tech</w:t>
+            </w:r>
+            <w:r>
+              <w:rPr>
+                <w:lang w:val="en-GB"/>
+              </w:rPr>
+              <w:t>nology and Data Variations List</w:t>
             </w:r>
           </w:p>
         </w:tc>
@@ -3016,26 +3123,19 @@
           <w:tcPr>
             <w:cnfStyle w:val="001000000000" w:firstRow="0" w:lastRow="0" w:firstColumn="1" w:lastColumn="0" w:oddVBand="0" w:evenVBand="0" w:oddHBand="0" w:evenHBand="0" w:firstRowFirstColumn="0" w:firstRowLastColumn="0" w:lastRowFirstColumn="0" w:lastRowLastColumn="0"/>
             <w:tcW w:w="9212" w:type="dxa"/>
-            <w:gridSpan w:val="3"/>
+            <w:gridSpan w:val="2"/>
           </w:tcPr>
           <w:p>
             <w:pPr>
-              <w:spacing w:line="276" w:lineRule="auto"/>
-              <w:rPr>
-                <w:lang w:val="en-GB"/>
+              <w:rPr>
+                <w:b w:val="0"/>
               </w:rPr>
             </w:pPr>
             <w:r>
               <w:rPr>
-                <w:lang w:val="en-GB"/>
-              </w:rPr>
-              <w:t>Tech</w:t>
-            </w:r>
-            <w:r>
-              <w:rPr>
-                <w:lang w:val="en-GB"/>
-              </w:rPr>
-              <w:t>nology and Data Variations List</w:t>
+                <w:b w:val="0"/>
+              </w:rPr>
+              <w:t>-</w:t>
             </w:r>
           </w:p>
         </w:tc>
@@ -3048,20 +3148,30 @@
           <w:tcPr>
             <w:cnfStyle w:val="001000000000" w:firstRow="0" w:lastRow="0" w:firstColumn="1" w:lastColumn="0" w:oddVBand="0" w:evenVBand="0" w:oddHBand="0" w:evenHBand="0" w:firstRowFirstColumn="0" w:firstRowLastColumn="0" w:lastRowFirstColumn="0" w:lastRowLastColumn="0"/>
             <w:tcW w:w="9212" w:type="dxa"/>
-            <w:gridSpan w:val="3"/>
+            <w:gridSpan w:val="2"/>
           </w:tcPr>
           <w:p>
-            <w:pPr>
-              <w:rPr>
-                <w:b w:val="0"/>
-              </w:rPr>
-            </w:pPr>
-            <w:r>
-              <w:rPr>
-                <w:b w:val="0"/>
-              </w:rPr>
-              <w:t>-</w:t>
-            </w:r>
+            <w:proofErr w:type="spellStart"/>
+            <w:r>
+              <w:t>Frequency</w:t>
+            </w:r>
+            <w:proofErr w:type="spellEnd"/>
+            <w:r>
+              <w:t xml:space="preserve"> </w:t>
+            </w:r>
+            <w:proofErr w:type="spellStart"/>
+            <w:r>
+              <w:t>of</w:t>
+            </w:r>
+            <w:proofErr w:type="spellEnd"/>
+            <w:r>
+              <w:t xml:space="preserve"> </w:t>
+            </w:r>
+            <w:proofErr w:type="spellStart"/>
+            <w:r>
+              <w:t>Occurrence</w:t>
+            </w:r>
+            <w:proofErr w:type="spellEnd"/>
           </w:p>
         </w:tc>
       </w:tr>
@@ -3073,30 +3183,25 @@
           <w:tcPr>
             <w:cnfStyle w:val="001000000000" w:firstRow="0" w:lastRow="0" w:firstColumn="1" w:lastColumn="0" w:oddVBand="0" w:evenVBand="0" w:oddHBand="0" w:evenHBand="0" w:firstRowFirstColumn="0" w:firstRowLastColumn="0" w:lastRowFirstColumn="0" w:lastRowLastColumn="0"/>
             <w:tcW w:w="9212" w:type="dxa"/>
-            <w:gridSpan w:val="3"/>
+            <w:gridSpan w:val="2"/>
           </w:tcPr>
           <w:p>
-            <w:proofErr w:type="spellStart"/>
-            <w:r>
-              <w:t>Frequency</w:t>
-            </w:r>
-            <w:proofErr w:type="spellEnd"/>
-            <w:r>
-              <w:t xml:space="preserve"> </w:t>
-            </w:r>
-            <w:proofErr w:type="spellStart"/>
-            <w:r>
-              <w:t>of</w:t>
-            </w:r>
-            <w:proofErr w:type="spellEnd"/>
-            <w:r>
-              <w:t xml:space="preserve"> </w:t>
-            </w:r>
-            <w:proofErr w:type="spellStart"/>
-            <w:r>
-              <w:t>Occurrence</w:t>
-            </w:r>
-            <w:proofErr w:type="spellEnd"/>
+            <w:pPr>
+              <w:pStyle w:val="Listenabsatz"/>
+              <w:numPr>
+                <w:ilvl w:val="0"/>
+                <w:numId w:val="21"/>
+              </w:numPr>
+              <w:rPr>
+                <w:b w:val="0"/>
+              </w:rPr>
+            </w:pPr>
+            <w:r>
+              <w:rPr>
+                <w:b w:val="0"/>
+              </w:rPr>
+              <w:t>Mehrmals am Tag (ca. 2-10 mal)</w:t>
+            </w:r>
           </w:p>
         </w:tc>
       </w:tr>
@@ -3108,25 +3213,17 @@
           <w:tcPr>
             <w:cnfStyle w:val="001000000000" w:firstRow="0" w:lastRow="0" w:firstColumn="1" w:lastColumn="0" w:oddVBand="0" w:evenVBand="0" w:oddHBand="0" w:evenHBand="0" w:firstRowFirstColumn="0" w:firstRowLastColumn="0" w:lastRowFirstColumn="0" w:lastRowLastColumn="0"/>
             <w:tcW w:w="9212" w:type="dxa"/>
-            <w:gridSpan w:val="3"/>
+            <w:gridSpan w:val="2"/>
           </w:tcPr>
           <w:p>
-            <w:pPr>
-              <w:pStyle w:val="Listenabsatz"/>
-              <w:numPr>
-                <w:ilvl w:val="0"/>
-                <w:numId w:val="21"/>
-              </w:numPr>
-              <w:rPr>
-                <w:b w:val="0"/>
-              </w:rPr>
-            </w:pPr>
-            <w:r>
-              <w:rPr>
-                <w:b w:val="0"/>
-              </w:rPr>
-              <w:t>Mehrmals am Tag (ca. 2-10 mal)</w:t>
-            </w:r>
+            <w:r>
+              <w:t xml:space="preserve">Open </w:t>
+            </w:r>
+            <w:proofErr w:type="spellStart"/>
+            <w:r>
+              <w:t>Issues</w:t>
+            </w:r>
+            <w:proofErr w:type="spellEnd"/>
           </w:p>
         </w:tc>
       </w:tr>
@@ -3138,29 +3235,7 @@
           <w:tcPr>
             <w:cnfStyle w:val="001000000000" w:firstRow="0" w:lastRow="0" w:firstColumn="1" w:lastColumn="0" w:oddVBand="0" w:evenVBand="0" w:oddHBand="0" w:evenHBand="0" w:firstRowFirstColumn="0" w:firstRowLastColumn="0" w:lastRowFirstColumn="0" w:lastRowLastColumn="0"/>
             <w:tcW w:w="9212" w:type="dxa"/>
-            <w:gridSpan w:val="3"/>
-          </w:tcPr>
-          <w:p>
-            <w:r>
-              <w:t xml:space="preserve">Open </w:t>
-            </w:r>
-            <w:proofErr w:type="spellStart"/>
-            <w:r>
-              <w:t>Issues</w:t>
-            </w:r>
-            <w:proofErr w:type="spellEnd"/>
-          </w:p>
-        </w:tc>
-      </w:tr>
-      <w:tr>
-        <w:trPr>
-          <w:cnfStyle w:val="000000100000" w:firstRow="0" w:lastRow="0" w:firstColumn="0" w:lastColumn="0" w:oddVBand="0" w:evenVBand="0" w:oddHBand="1" w:evenHBand="0" w:firstRowFirstColumn="0" w:firstRowLastColumn="0" w:lastRowFirstColumn="0" w:lastRowLastColumn="0"/>
-        </w:trPr>
-        <w:tc>
-          <w:tcPr>
-            <w:cnfStyle w:val="001000000000" w:firstRow="0" w:lastRow="0" w:firstColumn="1" w:lastColumn="0" w:oddVBand="0" w:evenVBand="0" w:oddHBand="0" w:evenHBand="0" w:firstRowFirstColumn="0" w:firstRowLastColumn="0" w:lastRowFirstColumn="0" w:lastRowLastColumn="0"/>
-            <w:tcW w:w="9212" w:type="dxa"/>
-            <w:gridSpan w:val="3"/>
+            <w:gridSpan w:val="2"/>
           </w:tcPr>
           <w:p>
             <w:r>
@@ -3288,7 +3363,7 @@
       <w:rPr>
         <w:noProof/>
       </w:rPr>
-      <w:t>23. März 2011</w:t>
+      <w:t>24. März 2011</w:t>
     </w:r>
     <w:r>
       <w:fldChar w:fldCharType="end"/>
@@ -3326,7 +3401,7 @@
         <w:noProof/>
         <w:lang w:val="de-DE"/>
       </w:rPr>
-      <w:t>1</w:t>
+      <w:t>2</w:t>
     </w:r>
     <w:r>
       <w:rPr>
@@ -3340,16 +3415,31 @@
       </w:rPr>
       <w:t xml:space="preserve"> von </w:t>
     </w:r>
-    <w:fldSimple w:instr="NUMPAGES  \* Arabic  \* MERGEFORMAT">
-      <w:r>
-        <w:rPr>
-          <w:b/>
-          <w:noProof/>
-          <w:lang w:val="de-DE"/>
-        </w:rPr>
-        <w:t>2</w:t>
-      </w:r>
-    </w:fldSimple>
+    <w:r>
+      <w:fldChar w:fldCharType="begin"/>
+    </w:r>
+    <w:r>
+      <w:instrText>NUMPAGES  \* Arabic  \* MERGEFORMAT</w:instrText>
+    </w:r>
+    <w:r>
+      <w:fldChar w:fldCharType="separate"/>
+    </w:r>
+    <w:r>
+      <w:rPr>
+        <w:b/>
+        <w:noProof/>
+        <w:lang w:val="de-DE"/>
+      </w:rPr>
+      <w:t>2</w:t>
+    </w:r>
+    <w:r>
+      <w:rPr>
+        <w:b/>
+        <w:noProof/>
+        <w:lang w:val="de-DE"/>
+      </w:rPr>
+      <w:fldChar w:fldCharType="end"/>
+    </w:r>
   </w:p>
 </w:ftr>
 </file>
@@ -9323,7 +9413,7 @@
 </file>
 
 <file path=customXml/itemProps1.xml><?xml version="1.0" encoding="utf-8"?>
-<ds:datastoreItem xmlns:ds="http://schemas.openxmlformats.org/officeDocument/2006/customXml" ds:itemID="{D58DA71D-C4EF-414C-B3B9-144920D9CE4D}">
+<ds:datastoreItem xmlns:ds="http://schemas.openxmlformats.org/officeDocument/2006/customXml" ds:itemID="{B8C8A97E-0D50-475F-8AF5-B2F4D0E415F5}">
   <ds:schemaRefs>
     <ds:schemaRef ds:uri="http://schemas.openxmlformats.org/officeDocument/2006/bibliography"/>
   </ds:schemaRefs>

</xml_diff>

<commit_message>
refs #99 refs #101 refs #152 * Review
</commit_message>
<xml_diff>
--- a/doc/03_Anforderderungsspezifikation/UC1_Stundeneintrag_erfassen.docx
+++ b/doc/03_Anforderderungsspezifikation/UC1_Stundeneintrag_erfassen.docx
@@ -915,8 +915,6 @@
             <w:pPr>
               <w:spacing w:line="276" w:lineRule="auto"/>
             </w:pPr>
-            <w:bookmarkStart w:id="4" w:name="_GoBack"/>
-            <w:bookmarkEnd w:id="4"/>
             <w:r>
               <w:t>Format</w:t>
             </w:r>
@@ -1591,15 +1589,23 @@
                 <w:b w:val="0"/>
               </w:rPr>
               <w:tab/>
-              <w:t xml:space="preserve">Aussendienstmitarbeiter erhält einen </w:t>
+              <w:t>Aussendienstmitarbeit</w:t>
+            </w:r>
+            <w:r>
+              <w:rPr>
+                <w:b w:val="0"/>
+              </w:rPr>
+              <w:t xml:space="preserve">er erhält einen </w:t>
             </w:r>
             <w:r>
               <w:rPr>
                 <w:b w:val="0"/>
               </w:rPr>
               <w:tab/>
-              <w:t>Arbeitsauftrag.</w:t>
-            </w:r>
+              <w:t>Arbeitsauftrag</w:t>
+            </w:r>
+            <w:bookmarkStart w:id="4" w:name="_GoBack"/>
+            <w:bookmarkEnd w:id="4"/>
           </w:p>
           <w:p>
             <w:pPr>
@@ -1621,7 +1627,13 @@
                 <w:b w:val="0"/>
               </w:rPr>
               <w:tab/>
-              <w:t>Aussendienstmitarbeiter fährt zur angegebenen Adresse.</w:t>
+              <w:t>Aussendienstmitarbeite</w:t>
+            </w:r>
+            <w:r>
+              <w:rPr>
+                <w:b w:val="0"/>
+              </w:rPr>
+              <w:t>r fährt zur angegebenen Adresse</w:t>
             </w:r>
           </w:p>
           <w:p>
@@ -1651,7 +1663,13 @@
                 <w:b w:val="0"/>
               </w:rPr>
               <w:tab/>
-              <w:t>angekommen ist, startet er die Zeitmessung.</w:t>
+              <w:t xml:space="preserve">angekommen </w:t>
+            </w:r>
+            <w:r>
+              <w:rPr>
+                <w:b w:val="0"/>
+              </w:rPr>
+              <w:t>ist, startet er die Zeitmessung</w:t>
             </w:r>
             <w:r>
               <w:rPr>
@@ -1686,7 +1704,13 @@
                 <w:b w:val="0"/>
               </w:rPr>
               <w:tab/>
-              <w:t>Aussendienstmitarbeiter führt Auftrag aus.</w:t>
+              <w:t>Aussendien</w:t>
+            </w:r>
+            <w:r>
+              <w:rPr>
+                <w:b w:val="0"/>
+              </w:rPr>
+              <w:t>stmitarbeiter führt Auftrag aus</w:t>
             </w:r>
           </w:p>
           <w:p>
@@ -1728,7 +1752,13 @@
                 <w:b w:val="0"/>
               </w:rPr>
               <w:tab/>
-              <w:t>Aussendienstmitarbeiter die Zeitmessung.</w:t>
+              <w:t>Aussendi</w:t>
+            </w:r>
+            <w:r>
+              <w:rPr>
+                <w:b w:val="0"/>
+              </w:rPr>
+              <w:t>enstmitarbeiter die Zeitmessung</w:t>
             </w:r>
             <w:r>
               <w:rPr>
@@ -1816,12 +1846,18 @@
               <w:rPr>
                 <w:i/>
               </w:rPr>
-              <w:t>Eintragsdatum auf aktuelles Datum.</w:t>
+              <w:t>Ei</w:t>
             </w:r>
             <w:r>
               <w:rPr>
                 <w:i/>
               </w:rPr>
+              <w:t>ntragsdatum auf aktuelles Datum</w:t>
+            </w:r>
+            <w:r>
+              <w:rPr>
+                <w:i/>
+              </w:rPr>
               <w:br/>
             </w:r>
             <w:r>
@@ -1876,7 +1912,7 @@
               <w:rPr>
                 <w:i/>
               </w:rPr>
-              <w:t>Koordinaten.</w:t>
+              <w:t>Koordinaten</w:t>
             </w:r>
           </w:p>
         </w:tc>
@@ -9413,7 +9449,7 @@
 </file>
 
 <file path=customXml/itemProps1.xml><?xml version="1.0" encoding="utf-8"?>
-<ds:datastoreItem xmlns:ds="http://schemas.openxmlformats.org/officeDocument/2006/customXml" ds:itemID="{B8C8A97E-0D50-475F-8AF5-B2F4D0E415F5}">
+<ds:datastoreItem xmlns:ds="http://schemas.openxmlformats.org/officeDocument/2006/customXml" ds:itemID="{E4D74FD1-BD03-4FC3-B0C7-B2D560E3A8F9}">
   <ds:schemaRefs>
     <ds:schemaRef ds:uri="http://schemas.openxmlformats.org/officeDocument/2006/bibliography"/>
   </ds:schemaRefs>

</xml_diff>

<commit_message>
refs #152 * review * contracts hinzufügen / bearbeiten
</commit_message>
<xml_diff>
--- a/doc/03_Anforderderungsspezifikation/UC1_Stundeneintrag_erfassen.docx
+++ b/doc/03_Anforderderungsspezifikation/UC1_Stundeneintrag_erfassen.docx
@@ -1,10 +1,10 @@
 
 <file path=word/document.xml><?xml version="1.0" encoding="utf-8"?>
-<w:document xmlns:ve="http://schemas.openxmlformats.org/markup-compatibility/2006" xmlns:o="urn:schemas-microsoft-com:office:office" xmlns:r="http://schemas.openxmlformats.org/officeDocument/2006/relationships" xmlns:m="http://schemas.openxmlformats.org/officeDocument/2006/math" xmlns:v="urn:schemas-microsoft-com:vml" xmlns:wp="http://schemas.openxmlformats.org/drawingml/2006/wordprocessingDrawing" xmlns:w10="urn:schemas-microsoft-com:office:word" xmlns:w="http://schemas.openxmlformats.org/wordprocessingml/2006/main" xmlns:wne="http://schemas.microsoft.com/office/word/2006/wordml">
+<w:document xmlns:wpc="http://schemas.microsoft.com/office/word/2010/wordprocessingCanvas" xmlns:mc="http://schemas.openxmlformats.org/markup-compatibility/2006" xmlns:o="urn:schemas-microsoft-com:office:office" xmlns:r="http://schemas.openxmlformats.org/officeDocument/2006/relationships" xmlns:m="http://schemas.openxmlformats.org/officeDocument/2006/math" xmlns:v="urn:schemas-microsoft-com:vml" xmlns:wp14="http://schemas.microsoft.com/office/word/2010/wordprocessingDrawing" xmlns:wp="http://schemas.openxmlformats.org/drawingml/2006/wordprocessingDrawing" xmlns:w10="urn:schemas-microsoft-com:office:word" xmlns:w="http://schemas.openxmlformats.org/wordprocessingml/2006/main" xmlns:w14="http://schemas.microsoft.com/office/word/2010/wordml" xmlns:wpg="http://schemas.microsoft.com/office/word/2010/wordprocessingGroup" xmlns:wpi="http://schemas.microsoft.com/office/word/2010/wordprocessingInk" xmlns:wne="http://schemas.microsoft.com/office/word/2006/wordml" xmlns:wps="http://schemas.microsoft.com/office/word/2010/wordprocessingShape" mc:Ignorable="w14 wp14">
   <w:body>
     <w:p>
       <w:pPr>
-        <w:pStyle w:val="Title"/>
+        <w:pStyle w:val="Titel"/>
       </w:pPr>
       <w:r>
         <w:rPr>
@@ -51,7 +51,7 @@
     </w:p>
     <w:p>
       <w:pPr>
-        <w:pStyle w:val="Heading1"/>
+        <w:pStyle w:val="berschrift1"/>
       </w:pPr>
       <w:bookmarkStart w:id="0" w:name="_Toc289166091"/>
       <w:r>
@@ -61,7 +61,7 @@
     </w:p>
     <w:p>
       <w:pPr>
-        <w:pStyle w:val="Heading2"/>
+        <w:pStyle w:val="berschrift2"/>
       </w:pPr>
       <w:bookmarkStart w:id="1" w:name="_Toc289166092"/>
       <w:r>
@@ -71,10 +71,10 @@
     </w:p>
     <w:tbl>
       <w:tblPr>
-        <w:tblStyle w:val="MediumShading1-Accent1"/>
+        <w:tblStyle w:val="MittlereSchattierung1-Akzent1"/>
         <w:tblW w:w="0" w:type="auto"/>
         <w:tblInd w:w="108" w:type="dxa"/>
-        <w:tblLook w:val="0420"/>
+        <w:tblLook w:val="0420" w:firstRow="1" w:lastRow="0" w:firstColumn="0" w:lastColumn="0" w:noHBand="0" w:noVBand="1"/>
       </w:tblPr>
       <w:tblGrid>
         <w:gridCol w:w="1138"/>
@@ -84,7 +84,7 @@
       </w:tblGrid>
       <w:tr>
         <w:trPr>
-          <w:cnfStyle w:val="100000000000"/>
+          <w:cnfStyle w:val="100000000000" w:firstRow="1" w:lastRow="0" w:firstColumn="0" w:lastColumn="0" w:oddVBand="0" w:evenVBand="0" w:oddHBand="0" w:evenHBand="0" w:firstRowFirstColumn="0" w:firstRowLastColumn="0" w:lastRowFirstColumn="0" w:lastRowLastColumn="0"/>
         </w:trPr>
         <w:tc>
           <w:tcPr>
@@ -129,7 +129,7 @@
       </w:tr>
       <w:tr>
         <w:trPr>
-          <w:cnfStyle w:val="000000100000"/>
+          <w:cnfStyle w:val="000000100000" w:firstRow="0" w:lastRow="0" w:firstColumn="0" w:lastColumn="0" w:oddVBand="0" w:evenVBand="0" w:oddHBand="1" w:evenHBand="0" w:firstRowFirstColumn="0" w:firstRowLastColumn="0" w:lastRowFirstColumn="0" w:lastRowLastColumn="0"/>
         </w:trPr>
         <w:tc>
           <w:tcPr>
@@ -182,7 +182,7 @@
       </w:tr>
       <w:tr>
         <w:trPr>
-          <w:cnfStyle w:val="000000010000"/>
+          <w:cnfStyle w:val="000000010000" w:firstRow="0" w:lastRow="0" w:firstColumn="0" w:lastColumn="0" w:oddVBand="0" w:evenVBand="0" w:oddHBand="0" w:evenHBand="1" w:firstRowFirstColumn="0" w:firstRowLastColumn="0" w:lastRowFirstColumn="0" w:lastRowLastColumn="0"/>
         </w:trPr>
         <w:tc>
           <w:tcPr>
@@ -215,13 +215,8 @@
           </w:tcPr>
           <w:p>
             <w:r>
-              <w:t xml:space="preserve">Anpassungen an Main Scenario &amp; </w:t>
-            </w:r>
-            <w:proofErr w:type="spellStart"/>
-            <w:r>
-              <w:t>Extensions</w:t>
-            </w:r>
-            <w:proofErr w:type="spellEnd"/>
+              <w:t>Anpassungen an Main Scenario &amp; Extensions</w:t>
+            </w:r>
           </w:p>
         </w:tc>
         <w:tc>
@@ -237,7 +232,7 @@
       </w:tr>
       <w:tr>
         <w:trPr>
-          <w:cnfStyle w:val="000000100000"/>
+          <w:cnfStyle w:val="000000100000" w:firstRow="0" w:lastRow="0" w:firstColumn="0" w:lastColumn="0" w:oddVBand="0" w:evenVBand="0" w:oddHBand="1" w:evenHBand="0" w:firstRowFirstColumn="0" w:firstRowLastColumn="0" w:lastRowFirstColumn="0" w:lastRowLastColumn="0"/>
         </w:trPr>
         <w:tc>
           <w:tcPr>
@@ -270,15 +265,7 @@
           </w:tcPr>
           <w:p>
             <w:r>
-              <w:t xml:space="preserve">Änderungen an den </w:t>
-            </w:r>
-            <w:proofErr w:type="spellStart"/>
-            <w:r>
-              <w:t>Extensions</w:t>
-            </w:r>
-            <w:proofErr w:type="spellEnd"/>
-            <w:r>
-              <w:t xml:space="preserve"> </w:t>
+              <w:t xml:space="preserve">Änderungen an den Extensions </w:t>
             </w:r>
           </w:p>
         </w:tc>
@@ -295,7 +282,7 @@
       </w:tr>
       <w:tr>
         <w:trPr>
-          <w:cnfStyle w:val="000000010000"/>
+          <w:cnfStyle w:val="000000010000" w:firstRow="0" w:lastRow="0" w:firstColumn="0" w:lastColumn="0" w:oddVBand="0" w:evenVBand="0" w:oddHBand="0" w:evenHBand="1" w:firstRowFirstColumn="0" w:firstRowLastColumn="0" w:lastRowFirstColumn="0" w:lastRowLastColumn="0"/>
         </w:trPr>
         <w:tc>
           <w:tcPr>
@@ -331,13 +318,8 @@
           </w:tcPr>
           <w:p>
             <w:r>
-              <w:t xml:space="preserve">Anpassung und Erweiterung der </w:t>
-            </w:r>
-            <w:proofErr w:type="spellStart"/>
-            <w:r>
-              <w:t>Extensions</w:t>
-            </w:r>
-            <w:proofErr w:type="spellEnd"/>
+              <w:t>Anpassung und Erweiterung der Extensions</w:t>
+            </w:r>
           </w:p>
         </w:tc>
         <w:tc>
@@ -353,7 +335,7 @@
       </w:tr>
       <w:tr>
         <w:trPr>
-          <w:cnfStyle w:val="000000100000"/>
+          <w:cnfStyle w:val="000000100000" w:firstRow="0" w:lastRow="0" w:firstColumn="0" w:lastColumn="0" w:oddVBand="0" w:evenVBand="0" w:oddHBand="1" w:evenHBand="0" w:firstRowFirstColumn="0" w:firstRowLastColumn="0" w:lastRowFirstColumn="0" w:lastRowLastColumn="0"/>
         </w:trPr>
         <w:tc>
           <w:tcPr>
@@ -412,7 +394,7 @@
       </w:tr>
       <w:tr>
         <w:trPr>
-          <w:cnfStyle w:val="000000010000"/>
+          <w:cnfStyle w:val="000000010000" w:firstRow="0" w:lastRow="0" w:firstColumn="0" w:lastColumn="0" w:oddVBand="0" w:evenVBand="0" w:oddHBand="0" w:evenHBand="1" w:firstRowFirstColumn="0" w:firstRowLastColumn="0" w:lastRowFirstColumn="0" w:lastRowLastColumn="0"/>
         </w:trPr>
         <w:tc>
           <w:tcPr>
@@ -457,7 +439,7 @@
       </w:tr>
       <w:tr>
         <w:trPr>
-          <w:cnfStyle w:val="000000100000"/>
+          <w:cnfStyle w:val="000000100000" w:firstRow="0" w:lastRow="0" w:firstColumn="0" w:lastColumn="0" w:oddVBand="0" w:evenVBand="0" w:oddHBand="1" w:evenHBand="0" w:firstRowFirstColumn="0" w:firstRowLastColumn="0" w:lastRowFirstColumn="0" w:lastRowLastColumn="0"/>
         </w:trPr>
         <w:tc>
           <w:tcPr>
@@ -542,7 +524,7 @@
       <w:sdtContent>
         <w:p>
           <w:pPr>
-            <w:pStyle w:val="Heading2"/>
+            <w:pStyle w:val="berschrift2"/>
           </w:pPr>
           <w:r>
             <w:t>Inhaltsverzeichnis</w:t>
@@ -551,7 +533,7 @@
         </w:p>
         <w:p>
           <w:pPr>
-            <w:pStyle w:val="TOC1"/>
+            <w:pStyle w:val="Verzeichnis1"/>
             <w:tabs>
               <w:tab w:val="left" w:pos="440"/>
               <w:tab w:val="right" w:leader="dot" w:pos="9062"/>
@@ -656,7 +638,7 @@
         </w:p>
         <w:p>
           <w:pPr>
-            <w:pStyle w:val="TOC2"/>
+            <w:pStyle w:val="Verzeichnis2"/>
             <w:tabs>
               <w:tab w:val="left" w:pos="880"/>
               <w:tab w:val="right" w:leader="dot" w:pos="9062"/>
@@ -744,7 +726,7 @@
         </w:p>
         <w:p>
           <w:pPr>
-            <w:pStyle w:val="TOC2"/>
+            <w:pStyle w:val="Verzeichnis2"/>
             <w:tabs>
               <w:tab w:val="left" w:pos="880"/>
               <w:tab w:val="right" w:leader="dot" w:pos="9062"/>
@@ -832,7 +814,7 @@
         </w:p>
         <w:p>
           <w:pPr>
-            <w:pStyle w:val="TOC1"/>
+            <w:pStyle w:val="Verzeichnis1"/>
             <w:tabs>
               <w:tab w:val="left" w:pos="440"/>
               <w:tab w:val="right" w:leader="dot" w:pos="9062"/>
@@ -933,7 +915,7 @@
     </w:sdt>
     <w:p>
       <w:pPr>
-        <w:pStyle w:val="Heading1"/>
+        <w:pStyle w:val="berschrift1"/>
       </w:pPr>
       <w:bookmarkStart w:id="3" w:name="_Toc289166094"/>
       <w:r>
@@ -955,9 +937,9 @@
     </w:p>
     <w:tbl>
       <w:tblPr>
-        <w:tblStyle w:val="MediumShading1-Accent1"/>
+        <w:tblStyle w:val="MittlereSchattierung1-Akzent1"/>
         <w:tblW w:w="0" w:type="auto"/>
-        <w:tblLook w:val="0480"/>
+        <w:tblLook w:val="0480" w:firstRow="0" w:lastRow="0" w:firstColumn="1" w:lastColumn="0" w:noHBand="0" w:noVBand="1"/>
       </w:tblPr>
       <w:tblGrid>
         <w:gridCol w:w="2518"/>
@@ -965,11 +947,11 @@
       </w:tblGrid>
       <w:tr>
         <w:trPr>
-          <w:cnfStyle w:val="000000100000"/>
+          <w:cnfStyle w:val="000000100000" w:firstRow="0" w:lastRow="0" w:firstColumn="0" w:lastColumn="0" w:oddVBand="0" w:evenVBand="0" w:oddHBand="1" w:evenHBand="0" w:firstRowFirstColumn="0" w:firstRowLastColumn="0" w:lastRowFirstColumn="0" w:lastRowLastColumn="0"/>
         </w:trPr>
         <w:tc>
           <w:tcPr>
-            <w:cnfStyle w:val="001000000000"/>
+            <w:cnfStyle w:val="001000000000" w:firstRow="0" w:lastRow="0" w:firstColumn="1" w:lastColumn="0" w:oddVBand="0" w:evenVBand="0" w:oddHBand="0" w:evenHBand="0" w:firstRowFirstColumn="0" w:firstRowLastColumn="0" w:lastRowFirstColumn="0" w:lastRowLastColumn="0"/>
             <w:tcW w:w="2518" w:type="dxa"/>
           </w:tcPr>
           <w:p>
@@ -988,31 +970,21 @@
           <w:p>
             <w:pPr>
               <w:spacing w:line="276" w:lineRule="auto"/>
-              <w:cnfStyle w:val="000000100000"/>
-            </w:pPr>
-            <w:proofErr w:type="spellStart"/>
-            <w:r>
-              <w:t>Fully</w:t>
-            </w:r>
-            <w:proofErr w:type="spellEnd"/>
-            <w:r>
-              <w:t xml:space="preserve"> </w:t>
-            </w:r>
-            <w:proofErr w:type="spellStart"/>
-            <w:r>
-              <w:t>dressed</w:t>
-            </w:r>
-            <w:proofErr w:type="spellEnd"/>
+              <w:cnfStyle w:val="000000100000" w:firstRow="0" w:lastRow="0" w:firstColumn="0" w:lastColumn="0" w:oddVBand="0" w:evenVBand="0" w:oddHBand="1" w:evenHBand="0" w:firstRowFirstColumn="0" w:firstRowLastColumn="0" w:lastRowFirstColumn="0" w:lastRowLastColumn="0"/>
+            </w:pPr>
+            <w:r>
+              <w:t>Fully dressed</w:t>
+            </w:r>
           </w:p>
         </w:tc>
       </w:tr>
       <w:tr>
         <w:trPr>
-          <w:cnfStyle w:val="000000010000"/>
+          <w:cnfStyle w:val="000000010000" w:firstRow="0" w:lastRow="0" w:firstColumn="0" w:lastColumn="0" w:oddVBand="0" w:evenVBand="0" w:oddHBand="0" w:evenHBand="1" w:firstRowFirstColumn="0" w:firstRowLastColumn="0" w:lastRowFirstColumn="0" w:lastRowLastColumn="0"/>
         </w:trPr>
         <w:tc>
           <w:tcPr>
-            <w:cnfStyle w:val="001000000000"/>
+            <w:cnfStyle w:val="001000000000" w:firstRow="0" w:lastRow="0" w:firstColumn="1" w:lastColumn="0" w:oddVBand="0" w:evenVBand="0" w:oddHBand="0" w:evenHBand="0" w:firstRowFirstColumn="0" w:firstRowLastColumn="0" w:lastRowFirstColumn="0" w:lastRowLastColumn="0"/>
             <w:tcW w:w="2518" w:type="dxa"/>
           </w:tcPr>
           <w:p>
@@ -1020,13 +992,8 @@
               <w:spacing w:line="276" w:lineRule="auto"/>
             </w:pPr>
             <w:r>
-              <w:t xml:space="preserve">Primary </w:t>
-            </w:r>
-            <w:proofErr w:type="spellStart"/>
-            <w:r>
-              <w:t>Actor</w:t>
-            </w:r>
-            <w:proofErr w:type="spellEnd"/>
+              <w:t>Primary Actor</w:t>
+            </w:r>
           </w:p>
         </w:tc>
         <w:tc>
@@ -1036,7 +1003,7 @@
           <w:p>
             <w:pPr>
               <w:spacing w:line="276" w:lineRule="auto"/>
-              <w:cnfStyle w:val="000000010000"/>
+              <w:cnfStyle w:val="000000010000" w:firstRow="0" w:lastRow="0" w:firstColumn="0" w:lastColumn="0" w:oddVBand="0" w:evenVBand="0" w:oddHBand="0" w:evenHBand="1" w:firstRowFirstColumn="0" w:firstRowLastColumn="0" w:lastRowFirstColumn="0" w:lastRowLastColumn="0"/>
             </w:pPr>
             <w:r>
               <w:t>Aussendienstmitarbeiter</w:t>
@@ -1046,11 +1013,11 @@
       </w:tr>
       <w:tr>
         <w:trPr>
-          <w:cnfStyle w:val="000000100000"/>
+          <w:cnfStyle w:val="000000100000" w:firstRow="0" w:lastRow="0" w:firstColumn="0" w:lastColumn="0" w:oddVBand="0" w:evenVBand="0" w:oddHBand="1" w:evenHBand="0" w:firstRowFirstColumn="0" w:firstRowLastColumn="0" w:lastRowFirstColumn="0" w:lastRowLastColumn="0"/>
         </w:trPr>
         <w:tc>
           <w:tcPr>
-            <w:cnfStyle w:val="001000000000"/>
+            <w:cnfStyle w:val="001000000000" w:firstRow="0" w:lastRow="0" w:firstColumn="1" w:lastColumn="0" w:oddVBand="0" w:evenVBand="0" w:oddHBand="0" w:evenHBand="0" w:firstRowFirstColumn="0" w:firstRowLastColumn="0" w:lastRowFirstColumn="0" w:lastRowLastColumn="0"/>
             <w:tcW w:w="9212" w:type="dxa"/>
             <w:gridSpan w:val="2"/>
           </w:tcPr>
@@ -1058,37 +1025,19 @@
             <w:pPr>
               <w:spacing w:line="276" w:lineRule="auto"/>
             </w:pPr>
-            <w:proofErr w:type="spellStart"/>
-            <w:r>
-              <w:t>Stakeholders</w:t>
-            </w:r>
-            <w:proofErr w:type="spellEnd"/>
-            <w:r>
-              <w:t xml:space="preserve"> </w:t>
-            </w:r>
-            <w:proofErr w:type="spellStart"/>
-            <w:r>
-              <w:t>and</w:t>
-            </w:r>
-            <w:proofErr w:type="spellEnd"/>
-            <w:r>
-              <w:t xml:space="preserve"> </w:t>
-            </w:r>
-            <w:proofErr w:type="spellStart"/>
-            <w:r>
-              <w:t>Interests</w:t>
-            </w:r>
-            <w:proofErr w:type="spellEnd"/>
+            <w:r>
+              <w:t>Stakeholders and Interests</w:t>
+            </w:r>
           </w:p>
         </w:tc>
       </w:tr>
       <w:tr>
         <w:trPr>
-          <w:cnfStyle w:val="000000010000"/>
+          <w:cnfStyle w:val="000000010000" w:firstRow="0" w:lastRow="0" w:firstColumn="0" w:lastColumn="0" w:oddVBand="0" w:evenVBand="0" w:oddHBand="0" w:evenHBand="1" w:firstRowFirstColumn="0" w:firstRowLastColumn="0" w:lastRowFirstColumn="0" w:lastRowLastColumn="0"/>
         </w:trPr>
         <w:tc>
           <w:tcPr>
-            <w:cnfStyle w:val="001000000000"/>
+            <w:cnfStyle w:val="001000000000" w:firstRow="0" w:lastRow="0" w:firstColumn="1" w:lastColumn="0" w:oddVBand="0" w:evenVBand="0" w:oddHBand="0" w:evenHBand="0" w:firstRowFirstColumn="0" w:firstRowLastColumn="0" w:lastRowFirstColumn="0" w:lastRowLastColumn="0"/>
             <w:tcW w:w="2518" w:type="dxa"/>
           </w:tcPr>
           <w:p>
@@ -1116,7 +1065,7 @@
                 <w:tab w:val="left" w:pos="2410"/>
               </w:tabs>
               <w:spacing w:line="276" w:lineRule="auto"/>
-              <w:cnfStyle w:val="000000010000"/>
+              <w:cnfStyle w:val="000000010000" w:firstRow="0" w:lastRow="0" w:firstColumn="0" w:lastColumn="0" w:oddVBand="0" w:evenVBand="0" w:oddHBand="0" w:evenHBand="1" w:firstRowFirstColumn="0" w:firstRowLastColumn="0" w:lastRowFirstColumn="0" w:lastRowLastColumn="0"/>
             </w:pPr>
             <w:r>
               <w:t>Möglichst simple und schne</w:t>
@@ -1129,11 +1078,11 @@
       </w:tr>
       <w:tr>
         <w:trPr>
-          <w:cnfStyle w:val="000000100000"/>
+          <w:cnfStyle w:val="000000100000" w:firstRow="0" w:lastRow="0" w:firstColumn="0" w:lastColumn="0" w:oddVBand="0" w:evenVBand="0" w:oddHBand="1" w:evenHBand="0" w:firstRowFirstColumn="0" w:firstRowLastColumn="0" w:lastRowFirstColumn="0" w:lastRowLastColumn="0"/>
         </w:trPr>
         <w:tc>
           <w:tcPr>
-            <w:cnfStyle w:val="001000000000"/>
+            <w:cnfStyle w:val="001000000000" w:firstRow="0" w:lastRow="0" w:firstColumn="1" w:lastColumn="0" w:oddVBand="0" w:evenVBand="0" w:oddHBand="0" w:evenHBand="0" w:firstRowFirstColumn="0" w:firstRowLastColumn="0" w:lastRowFirstColumn="0" w:lastRowLastColumn="0"/>
             <w:tcW w:w="2518" w:type="dxa"/>
           </w:tcPr>
           <w:p>
@@ -1158,7 +1107,7 @@
           <w:p>
             <w:pPr>
               <w:spacing w:line="276" w:lineRule="auto"/>
-              <w:cnfStyle w:val="000000100000"/>
+              <w:cnfStyle w:val="000000100000" w:firstRow="0" w:lastRow="0" w:firstColumn="0" w:lastColumn="0" w:oddVBand="0" w:evenVBand="0" w:oddHBand="1" w:evenHBand="0" w:firstRowFirstColumn="0" w:firstRowLastColumn="0" w:lastRowFirstColumn="0" w:lastRowLastColumn="0"/>
             </w:pPr>
             <w:r>
               <w:t>Genaue Zeiterfassung der Arbeiten z</w:t>
@@ -1171,11 +1120,11 @@
       </w:tr>
       <w:tr>
         <w:trPr>
-          <w:cnfStyle w:val="000000010000"/>
+          <w:cnfStyle w:val="000000010000" w:firstRow="0" w:lastRow="0" w:firstColumn="0" w:lastColumn="0" w:oddVBand="0" w:evenVBand="0" w:oddHBand="0" w:evenHBand="1" w:firstRowFirstColumn="0" w:firstRowLastColumn="0" w:lastRowFirstColumn="0" w:lastRowLastColumn="0"/>
         </w:trPr>
         <w:tc>
           <w:tcPr>
-            <w:cnfStyle w:val="001000000000"/>
+            <w:cnfStyle w:val="001000000000" w:firstRow="0" w:lastRow="0" w:firstColumn="1" w:lastColumn="0" w:oddVBand="0" w:evenVBand="0" w:oddHBand="0" w:evenHBand="0" w:firstRowFirstColumn="0" w:firstRowLastColumn="0" w:lastRowFirstColumn="0" w:lastRowLastColumn="0"/>
             <w:tcW w:w="2518" w:type="dxa"/>
           </w:tcPr>
           <w:p>
@@ -1200,7 +1149,7 @@
           <w:p>
             <w:pPr>
               <w:spacing w:line="276" w:lineRule="auto"/>
-              <w:cnfStyle w:val="000000010000"/>
+              <w:cnfStyle w:val="000000010000" w:firstRow="0" w:lastRow="0" w:firstColumn="0" w:lastColumn="0" w:oddVBand="0" w:evenVBand="0" w:oddHBand="0" w:evenHBand="1" w:firstRowFirstColumn="0" w:firstRowLastColumn="0" w:lastRowFirstColumn="0" w:lastRowLastColumn="0"/>
             </w:pPr>
             <w:r>
               <w:t>Erhält schon nach ein paar Tagen die Rec</w:t>
@@ -1213,11 +1162,11 @@
       </w:tr>
       <w:tr>
         <w:trPr>
-          <w:cnfStyle w:val="000000100000"/>
+          <w:cnfStyle w:val="000000100000" w:firstRow="0" w:lastRow="0" w:firstColumn="0" w:lastColumn="0" w:oddVBand="0" w:evenVBand="0" w:oddHBand="1" w:evenHBand="0" w:firstRowFirstColumn="0" w:firstRowLastColumn="0" w:lastRowFirstColumn="0" w:lastRowLastColumn="0"/>
         </w:trPr>
         <w:tc>
           <w:tcPr>
-            <w:cnfStyle w:val="001000000000"/>
+            <w:cnfStyle w:val="001000000000" w:firstRow="0" w:lastRow="0" w:firstColumn="1" w:lastColumn="0" w:oddVBand="0" w:evenVBand="0" w:oddHBand="0" w:evenHBand="0" w:firstRowFirstColumn="0" w:firstRowLastColumn="0" w:lastRowFirstColumn="0" w:lastRowLastColumn="0"/>
             <w:tcW w:w="2518" w:type="dxa"/>
           </w:tcPr>
           <w:p>
@@ -1242,7 +1191,7 @@
           <w:p>
             <w:pPr>
               <w:spacing w:line="276" w:lineRule="auto"/>
-              <w:cnfStyle w:val="000000100000"/>
+              <w:cnfStyle w:val="000000100000" w:firstRow="0" w:lastRow="0" w:firstColumn="0" w:lastColumn="0" w:oddVBand="0" w:evenVBand="0" w:oddHBand="1" w:evenHBand="0" w:firstRowFirstColumn="0" w:firstRowLastColumn="0" w:lastRowFirstColumn="0" w:lastRowLastColumn="0"/>
             </w:pPr>
             <w:r>
               <w:t>Möglichkeit von Auswertungen</w:t>
@@ -1261,11 +1210,11 @@
       </w:tr>
       <w:tr>
         <w:trPr>
-          <w:cnfStyle w:val="000000010000"/>
+          <w:cnfStyle w:val="000000010000" w:firstRow="0" w:lastRow="0" w:firstColumn="0" w:lastColumn="0" w:oddVBand="0" w:evenVBand="0" w:oddHBand="0" w:evenHBand="1" w:firstRowFirstColumn="0" w:firstRowLastColumn="0" w:lastRowFirstColumn="0" w:lastRowLastColumn="0"/>
         </w:trPr>
         <w:tc>
           <w:tcPr>
-            <w:cnfStyle w:val="001000000000"/>
+            <w:cnfStyle w:val="001000000000" w:firstRow="0" w:lastRow="0" w:firstColumn="1" w:lastColumn="0" w:oddVBand="0" w:evenVBand="0" w:oddHBand="0" w:evenHBand="0" w:firstRowFirstColumn="0" w:firstRowLastColumn="0" w:lastRowFirstColumn="0" w:lastRowLastColumn="0"/>
             <w:tcW w:w="9212" w:type="dxa"/>
             <w:gridSpan w:val="2"/>
           </w:tcPr>
@@ -1273,27 +1222,25 @@
             <w:pPr>
               <w:spacing w:line="276" w:lineRule="auto"/>
             </w:pPr>
-            <w:proofErr w:type="spellStart"/>
             <w:r>
               <w:t>Preconditions</w:t>
             </w:r>
-            <w:proofErr w:type="spellEnd"/>
           </w:p>
         </w:tc>
       </w:tr>
       <w:tr>
         <w:trPr>
-          <w:cnfStyle w:val="000000100000"/>
+          <w:cnfStyle w:val="000000100000" w:firstRow="0" w:lastRow="0" w:firstColumn="0" w:lastColumn="0" w:oddVBand="0" w:evenVBand="0" w:oddHBand="1" w:evenHBand="0" w:firstRowFirstColumn="0" w:firstRowLastColumn="0" w:lastRowFirstColumn="0" w:lastRowLastColumn="0"/>
         </w:trPr>
         <w:tc>
           <w:tcPr>
-            <w:cnfStyle w:val="001000000000"/>
+            <w:cnfStyle w:val="001000000000" w:firstRow="0" w:lastRow="0" w:firstColumn="1" w:lastColumn="0" w:oddVBand="0" w:evenVBand="0" w:oddHBand="0" w:evenHBand="0" w:firstRowFirstColumn="0" w:firstRowLastColumn="0" w:lastRowFirstColumn="0" w:lastRowLastColumn="0"/>
             <w:tcW w:w="9212" w:type="dxa"/>
             <w:gridSpan w:val="2"/>
           </w:tcPr>
           <w:p>
             <w:pPr>
-              <w:pStyle w:val="ListParagraph"/>
+              <w:pStyle w:val="Listenabsatz"/>
               <w:numPr>
                 <w:ilvl w:val="0"/>
                 <w:numId w:val="6"/>
@@ -1324,7 +1271,7 @@
           </w:p>
           <w:p>
             <w:pPr>
-              <w:pStyle w:val="ListParagraph"/>
+              <w:pStyle w:val="Listenabsatz"/>
               <w:numPr>
                 <w:ilvl w:val="0"/>
                 <w:numId w:val="6"/>
@@ -1360,11 +1307,11 @@
       </w:tr>
       <w:tr>
         <w:trPr>
-          <w:cnfStyle w:val="000000010000"/>
+          <w:cnfStyle w:val="000000010000" w:firstRow="0" w:lastRow="0" w:firstColumn="0" w:lastColumn="0" w:oddVBand="0" w:evenVBand="0" w:oddHBand="0" w:evenHBand="1" w:firstRowFirstColumn="0" w:firstRowLastColumn="0" w:lastRowFirstColumn="0" w:lastRowLastColumn="0"/>
         </w:trPr>
         <w:tc>
           <w:tcPr>
-            <w:cnfStyle w:val="001000000000"/>
+            <w:cnfStyle w:val="001000000000" w:firstRow="0" w:lastRow="0" w:firstColumn="1" w:lastColumn="0" w:oddVBand="0" w:evenVBand="0" w:oddHBand="0" w:evenHBand="0" w:firstRowFirstColumn="0" w:firstRowLastColumn="0" w:lastRowFirstColumn="0" w:lastRowLastColumn="0"/>
             <w:tcW w:w="9212" w:type="dxa"/>
             <w:gridSpan w:val="2"/>
           </w:tcPr>
@@ -1372,49 +1319,28 @@
             <w:pPr>
               <w:spacing w:line="276" w:lineRule="auto"/>
             </w:pPr>
-            <w:proofErr w:type="spellStart"/>
             <w:r>
               <w:t>Suc</w:t>
             </w:r>
             <w:r>
-              <w:t>cess</w:t>
-            </w:r>
-            <w:proofErr w:type="spellEnd"/>
-            <w:r>
-              <w:t xml:space="preserve"> </w:t>
-            </w:r>
-            <w:proofErr w:type="spellStart"/>
-            <w:r>
-              <w:t>Guarantee</w:t>
-            </w:r>
-            <w:proofErr w:type="spellEnd"/>
-            <w:r>
-              <w:t xml:space="preserve"> (</w:t>
-            </w:r>
-            <w:proofErr w:type="spellStart"/>
-            <w:r>
-              <w:t>Postconditions</w:t>
-            </w:r>
-            <w:proofErr w:type="spellEnd"/>
-            <w:r>
-              <w:t>)</w:t>
+              <w:t>cess Guarantee (Postconditions)</w:t>
             </w:r>
           </w:p>
         </w:tc>
       </w:tr>
       <w:tr>
         <w:trPr>
-          <w:cnfStyle w:val="000000100000"/>
+          <w:cnfStyle w:val="000000100000" w:firstRow="0" w:lastRow="0" w:firstColumn="0" w:lastColumn="0" w:oddVBand="0" w:evenVBand="0" w:oddHBand="1" w:evenHBand="0" w:firstRowFirstColumn="0" w:firstRowLastColumn="0" w:lastRowFirstColumn="0" w:lastRowLastColumn="0"/>
         </w:trPr>
         <w:tc>
           <w:tcPr>
-            <w:cnfStyle w:val="001000000000"/>
+            <w:cnfStyle w:val="001000000000" w:firstRow="0" w:lastRow="0" w:firstColumn="1" w:lastColumn="0" w:oddVBand="0" w:evenVBand="0" w:oddHBand="0" w:evenHBand="0" w:firstRowFirstColumn="0" w:firstRowLastColumn="0" w:lastRowFirstColumn="0" w:lastRowLastColumn="0"/>
             <w:tcW w:w="9212" w:type="dxa"/>
             <w:gridSpan w:val="2"/>
           </w:tcPr>
           <w:p>
             <w:pPr>
-              <w:pStyle w:val="ListParagraph"/>
+              <w:pStyle w:val="Listenabsatz"/>
               <w:numPr>
                 <w:ilvl w:val="0"/>
                 <w:numId w:val="20"/>
@@ -1433,7 +1359,7 @@
           </w:p>
           <w:p>
             <w:pPr>
-              <w:pStyle w:val="ListParagraph"/>
+              <w:pStyle w:val="Listenabsatz"/>
               <w:numPr>
                 <w:ilvl w:val="0"/>
                 <w:numId w:val="20"/>
@@ -1449,10 +1375,18 @@
               </w:rPr>
               <w:t>GPS-Koordinaten wurden erfasst</w:t>
             </w:r>
-          </w:p>
-          <w:p>
-            <w:pPr>
-              <w:pStyle w:val="ListParagraph"/>
+            <w:r>
+              <w:rPr>
+                <w:b w:val="0"/>
+              </w:rPr>
+              <w:t xml:space="preserve"> (optional)</w:t>
+            </w:r>
+            <w:bookmarkStart w:id="4" w:name="_GoBack"/>
+            <w:bookmarkEnd w:id="4"/>
+          </w:p>
+          <w:p>
+            <w:pPr>
+              <w:pStyle w:val="Listenabsatz"/>
               <w:numPr>
                 <w:ilvl w:val="0"/>
                 <w:numId w:val="20"/>
@@ -1477,7 +1411,7 @@
           </w:p>
           <w:p>
             <w:pPr>
-              <w:pStyle w:val="ListParagraph"/>
+              <w:pStyle w:val="Listenabsatz"/>
               <w:numPr>
                 <w:ilvl w:val="0"/>
                 <w:numId w:val="20"/>
@@ -1502,7 +1436,7 @@
           </w:p>
           <w:p>
             <w:pPr>
-              <w:pStyle w:val="ListParagraph"/>
+              <w:pStyle w:val="Listenabsatz"/>
               <w:numPr>
                 <w:ilvl w:val="0"/>
                 <w:numId w:val="20"/>
@@ -1536,9 +1470,9 @@
     </w:p>
     <w:tbl>
       <w:tblPr>
-        <w:tblStyle w:val="MediumShading1-Accent1"/>
+        <w:tblStyle w:val="MittlereSchattierung1-Akzent1"/>
         <w:tblW w:w="0" w:type="auto"/>
-        <w:tblLook w:val="04A0"/>
+        <w:tblLook w:val="04A0" w:firstRow="1" w:lastRow="0" w:firstColumn="1" w:lastColumn="0" w:noHBand="0" w:noVBand="1"/>
       </w:tblPr>
       <w:tblGrid>
         <w:gridCol w:w="5495"/>
@@ -1546,11 +1480,11 @@
       </w:tblGrid>
       <w:tr>
         <w:trPr>
-          <w:cnfStyle w:val="100000000000"/>
+          <w:cnfStyle w:val="100000000000" w:firstRow="1" w:lastRow="0" w:firstColumn="0" w:lastColumn="0" w:oddVBand="0" w:evenVBand="0" w:oddHBand="0" w:evenHBand="0" w:firstRowFirstColumn="0" w:firstRowLastColumn="0" w:lastRowFirstColumn="0" w:lastRowLastColumn="0"/>
         </w:trPr>
         <w:tc>
           <w:tcPr>
-            <w:cnfStyle w:val="001000000000"/>
+            <w:cnfStyle w:val="001000000000" w:firstRow="0" w:lastRow="0" w:firstColumn="1" w:lastColumn="0" w:oddVBand="0" w:evenVBand="0" w:oddHBand="0" w:evenHBand="0" w:firstRowFirstColumn="0" w:firstRowLastColumn="0" w:lastRowFirstColumn="0" w:lastRowLastColumn="0"/>
             <w:tcW w:w="9212" w:type="dxa"/>
             <w:gridSpan w:val="2"/>
           </w:tcPr>
@@ -1560,26 +1494,18 @@
             </w:pPr>
             <w:r>
               <w:lastRenderedPageBreak/>
-              <w:t xml:space="preserve">Main </w:t>
-            </w:r>
-            <w:proofErr w:type="spellStart"/>
-            <w:r>
-              <w:t>Success</w:t>
-            </w:r>
-            <w:proofErr w:type="spellEnd"/>
-            <w:r>
-              <w:t xml:space="preserve"> Scenario</w:t>
+              <w:t>Main Success Scenario</w:t>
             </w:r>
           </w:p>
         </w:tc>
       </w:tr>
       <w:tr>
         <w:trPr>
-          <w:cnfStyle w:val="000000100000"/>
+          <w:cnfStyle w:val="000000100000" w:firstRow="0" w:lastRow="0" w:firstColumn="0" w:lastColumn="0" w:oddVBand="0" w:evenVBand="0" w:oddHBand="1" w:evenHBand="0" w:firstRowFirstColumn="0" w:firstRowLastColumn="0" w:lastRowFirstColumn="0" w:lastRowLastColumn="0"/>
         </w:trPr>
         <w:tc>
           <w:tcPr>
-            <w:cnfStyle w:val="001000000000"/>
+            <w:cnfStyle w:val="001000000000" w:firstRow="0" w:lastRow="0" w:firstColumn="1" w:lastColumn="0" w:oddVBand="0" w:evenVBand="0" w:oddHBand="0" w:evenHBand="0" w:firstRowFirstColumn="0" w:firstRowLastColumn="0" w:lastRowFirstColumn="0" w:lastRowLastColumn="0"/>
             <w:tcW w:w="5495" w:type="dxa"/>
           </w:tcPr>
           <w:p>
@@ -1604,7 +1530,7 @@
           <w:p>
             <w:pPr>
               <w:spacing w:line="276" w:lineRule="auto"/>
-              <w:cnfStyle w:val="000000100000"/>
+              <w:cnfStyle w:val="000000100000" w:firstRow="0" w:lastRow="0" w:firstColumn="0" w:lastColumn="0" w:oddVBand="0" w:evenVBand="0" w:oddHBand="1" w:evenHBand="0" w:firstRowFirstColumn="0" w:firstRowLastColumn="0" w:lastRowFirstColumn="0" w:lastRowLastColumn="0"/>
             </w:pPr>
             <w:r>
               <w:t>System</w:t>
@@ -1614,11 +1540,11 @@
       </w:tr>
       <w:tr>
         <w:trPr>
-          <w:cnfStyle w:val="000000010000"/>
+          <w:cnfStyle w:val="000000010000" w:firstRow="0" w:lastRow="0" w:firstColumn="0" w:lastColumn="0" w:oddVBand="0" w:evenVBand="0" w:oddHBand="0" w:evenHBand="1" w:firstRowFirstColumn="0" w:firstRowLastColumn="0" w:lastRowFirstColumn="0" w:lastRowLastColumn="0"/>
         </w:trPr>
         <w:tc>
           <w:tcPr>
-            <w:cnfStyle w:val="001000000000"/>
+            <w:cnfStyle w:val="001000000000" w:firstRow="0" w:lastRow="0" w:firstColumn="1" w:lastColumn="0" w:oddVBand="0" w:evenVBand="0" w:oddHBand="0" w:evenHBand="0" w:firstRowFirstColumn="0" w:firstRowLastColumn="0" w:lastRowFirstColumn="0" w:lastRowLastColumn="0"/>
             <w:tcW w:w="5495" w:type="dxa"/>
           </w:tcPr>
           <w:p>
@@ -1897,7 +1823,7 @@
                 <w:tab w:val="left" w:pos="317"/>
               </w:tabs>
               <w:ind w:left="317" w:hanging="317"/>
-              <w:cnfStyle w:val="000000010000"/>
+              <w:cnfStyle w:val="000000010000" w:firstRow="0" w:lastRow="0" w:firstColumn="0" w:lastColumn="0" w:oddVBand="0" w:evenVBand="0" w:oddHBand="0" w:evenHBand="1" w:firstRowFirstColumn="0" w:firstRowLastColumn="0" w:lastRowFirstColumn="0" w:lastRowLastColumn="0"/>
             </w:pPr>
           </w:p>
           <w:p>
@@ -1906,7 +1832,7 @@
                 <w:tab w:val="left" w:pos="317"/>
               </w:tabs>
               <w:ind w:left="317" w:hanging="317"/>
-              <w:cnfStyle w:val="000000010000"/>
+              <w:cnfStyle w:val="000000010000" w:firstRow="0" w:lastRow="0" w:firstColumn="0" w:lastColumn="0" w:oddVBand="0" w:evenVBand="0" w:oddHBand="0" w:evenHBand="1" w:firstRowFirstColumn="0" w:firstRowLastColumn="0" w:lastRowFirstColumn="0" w:lastRowLastColumn="0"/>
             </w:pPr>
           </w:p>
           <w:p>
@@ -1915,7 +1841,7 @@
                 <w:tab w:val="left" w:pos="317"/>
               </w:tabs>
               <w:ind w:left="317" w:hanging="317"/>
-              <w:cnfStyle w:val="000000010000"/>
+              <w:cnfStyle w:val="000000010000" w:firstRow="0" w:lastRow="0" w:firstColumn="0" w:lastColumn="0" w:oddVBand="0" w:evenVBand="0" w:oddHBand="0" w:evenHBand="1" w:firstRowFirstColumn="0" w:firstRowLastColumn="0" w:lastRowFirstColumn="0" w:lastRowLastColumn="0"/>
             </w:pPr>
           </w:p>
           <w:p>
@@ -1924,7 +1850,7 @@
                 <w:tab w:val="left" w:pos="317"/>
               </w:tabs>
               <w:ind w:left="317" w:hanging="317"/>
-              <w:cnfStyle w:val="000000010000"/>
+              <w:cnfStyle w:val="000000010000" w:firstRow="0" w:lastRow="0" w:firstColumn="0" w:lastColumn="0" w:oddVBand="0" w:evenVBand="0" w:oddHBand="0" w:evenHBand="1" w:firstRowFirstColumn="0" w:firstRowLastColumn="0" w:lastRowFirstColumn="0" w:lastRowLastColumn="0"/>
             </w:pPr>
           </w:p>
           <w:p>
@@ -1933,7 +1859,7 @@
                 <w:tab w:val="left" w:pos="317"/>
               </w:tabs>
               <w:ind w:left="317" w:hanging="317"/>
-              <w:cnfStyle w:val="000000010000"/>
+              <w:cnfStyle w:val="000000010000" w:firstRow="0" w:lastRow="0" w:firstColumn="0" w:lastColumn="0" w:oddVBand="0" w:evenVBand="0" w:oddHBand="0" w:evenHBand="1" w:firstRowFirstColumn="0" w:firstRowLastColumn="0" w:lastRowFirstColumn="0" w:lastRowLastColumn="0"/>
             </w:pPr>
             <w:r>
               <w:t>4.</w:t>
@@ -1957,7 +1883,7 @@
                 <w:tab w:val="left" w:pos="317"/>
               </w:tabs>
               <w:ind w:left="317" w:hanging="317"/>
-              <w:cnfStyle w:val="000000010000"/>
+              <w:cnfStyle w:val="000000010000" w:firstRow="0" w:lastRow="0" w:firstColumn="0" w:lastColumn="0" w:oddVBand="0" w:evenVBand="0" w:oddHBand="0" w:evenHBand="1" w:firstRowFirstColumn="0" w:firstRowLastColumn="0" w:lastRowFirstColumn="0" w:lastRowLastColumn="0"/>
             </w:pPr>
           </w:p>
           <w:p>
@@ -1965,7 +1891,7 @@
               <w:tabs>
                 <w:tab w:val="left" w:pos="317"/>
               </w:tabs>
-              <w:cnfStyle w:val="000000010000"/>
+              <w:cnfStyle w:val="000000010000" w:firstRow="0" w:lastRow="0" w:firstColumn="0" w:lastColumn="0" w:oddVBand="0" w:evenVBand="0" w:oddHBand="0" w:evenHBand="1" w:firstRowFirstColumn="0" w:firstRowLastColumn="0" w:lastRowFirstColumn="0" w:lastRowLastColumn="0"/>
             </w:pPr>
           </w:p>
           <w:p>
@@ -1974,7 +1900,7 @@
                 <w:tab w:val="left" w:pos="317"/>
               </w:tabs>
               <w:ind w:left="317" w:hanging="317"/>
-              <w:cnfStyle w:val="000000010000"/>
+              <w:cnfStyle w:val="000000010000" w:firstRow="0" w:lastRow="0" w:firstColumn="0" w:lastColumn="0" w:oddVBand="0" w:evenVBand="0" w:oddHBand="0" w:evenHBand="1" w:firstRowFirstColumn="0" w:firstRowLastColumn="0" w:lastRowFirstColumn="0" w:lastRowLastColumn="0"/>
             </w:pPr>
             <w:r>
               <w:t>7.</w:t>
@@ -1999,11 +1925,11 @@
       </w:tr>
       <w:tr>
         <w:trPr>
-          <w:cnfStyle w:val="000000100000"/>
+          <w:cnfStyle w:val="000000100000" w:firstRow="0" w:lastRow="0" w:firstColumn="0" w:lastColumn="0" w:oddVBand="0" w:evenVBand="0" w:oddHBand="1" w:evenHBand="0" w:firstRowFirstColumn="0" w:firstRowLastColumn="0" w:lastRowFirstColumn="0" w:lastRowLastColumn="0"/>
         </w:trPr>
         <w:tc>
           <w:tcPr>
-            <w:cnfStyle w:val="001000000000"/>
+            <w:cnfStyle w:val="001000000000" w:firstRow="0" w:lastRow="0" w:firstColumn="1" w:lastColumn="0" w:oddVBand="0" w:evenVBand="0" w:oddHBand="0" w:evenHBand="0" w:firstRowFirstColumn="0" w:firstRowLastColumn="0" w:lastRowFirstColumn="0" w:lastRowLastColumn="0"/>
             <w:tcW w:w="9212" w:type="dxa"/>
             <w:gridSpan w:val="2"/>
           </w:tcPr>
@@ -2015,21 +1941,19 @@
               <w:spacing w:line="276" w:lineRule="auto"/>
               <w:ind w:left="317" w:hanging="317"/>
             </w:pPr>
-            <w:proofErr w:type="spellStart"/>
             <w:r>
               <w:t>Extensions</w:t>
             </w:r>
-            <w:proofErr w:type="spellEnd"/>
           </w:p>
         </w:tc>
       </w:tr>
       <w:tr>
         <w:trPr>
-          <w:cnfStyle w:val="000000010000"/>
+          <w:cnfStyle w:val="000000010000" w:firstRow="0" w:lastRow="0" w:firstColumn="0" w:lastColumn="0" w:oddVBand="0" w:evenVBand="0" w:oddHBand="0" w:evenHBand="1" w:firstRowFirstColumn="0" w:firstRowLastColumn="0" w:lastRowFirstColumn="0" w:lastRowLastColumn="0"/>
         </w:trPr>
         <w:tc>
           <w:tcPr>
-            <w:cnfStyle w:val="001000000000"/>
+            <w:cnfStyle w:val="001000000000" w:firstRow="0" w:lastRow="0" w:firstColumn="1" w:lastColumn="0" w:oddVBand="0" w:evenVBand="0" w:oddHBand="0" w:evenHBand="0" w:firstRowFirstColumn="0" w:firstRowLastColumn="0" w:lastRowFirstColumn="0" w:lastRowLastColumn="0"/>
             <w:tcW w:w="5495" w:type="dxa"/>
           </w:tcPr>
           <w:p>
@@ -2057,7 +1981,7 @@
               </w:tabs>
               <w:spacing w:line="276" w:lineRule="auto"/>
               <w:ind w:left="317" w:hanging="317"/>
-              <w:cnfStyle w:val="000000010000"/>
+              <w:cnfStyle w:val="000000010000" w:firstRow="0" w:lastRow="0" w:firstColumn="0" w:lastColumn="0" w:oddVBand="0" w:evenVBand="0" w:oddHBand="0" w:evenHBand="1" w:firstRowFirstColumn="0" w:firstRowLastColumn="0" w:lastRowFirstColumn="0" w:lastRowLastColumn="0"/>
             </w:pPr>
             <w:r>
               <w:t>System</w:t>
@@ -2067,11 +1991,11 @@
       </w:tr>
       <w:tr>
         <w:trPr>
-          <w:cnfStyle w:val="000000100000"/>
+          <w:cnfStyle w:val="000000100000" w:firstRow="0" w:lastRow="0" w:firstColumn="0" w:lastColumn="0" w:oddVBand="0" w:evenVBand="0" w:oddHBand="1" w:evenHBand="0" w:firstRowFirstColumn="0" w:firstRowLastColumn="0" w:lastRowFirstColumn="0" w:lastRowLastColumn="0"/>
         </w:trPr>
         <w:tc>
           <w:tcPr>
-            <w:cnfStyle w:val="001000000000"/>
+            <w:cnfStyle w:val="001000000000" w:firstRow="0" w:lastRow="0" w:firstColumn="1" w:lastColumn="0" w:oddVBand="0" w:evenVBand="0" w:oddHBand="0" w:evenHBand="0" w:firstRowFirstColumn="0" w:firstRowLastColumn="0" w:lastRowFirstColumn="0" w:lastRowLastColumn="0"/>
             <w:tcW w:w="5495" w:type="dxa"/>
           </w:tcPr>
           <w:p>
@@ -2681,7 +2605,7 @@
                 <w:tab w:val="left" w:pos="317"/>
               </w:tabs>
               <w:ind w:left="317" w:hanging="317"/>
-              <w:cnfStyle w:val="000000100000"/>
+              <w:cnfStyle w:val="000000100000" w:firstRow="0" w:lastRow="0" w:firstColumn="0" w:lastColumn="0" w:oddVBand="0" w:evenVBand="0" w:oddHBand="1" w:evenHBand="0" w:firstRowFirstColumn="0" w:firstRowLastColumn="0" w:lastRowFirstColumn="0" w:lastRowLastColumn="0"/>
             </w:pPr>
           </w:p>
           <w:p>
@@ -2690,7 +2614,7 @@
                 <w:tab w:val="left" w:pos="317"/>
               </w:tabs>
               <w:ind w:left="317" w:hanging="317"/>
-              <w:cnfStyle w:val="000000100000"/>
+              <w:cnfStyle w:val="000000100000" w:firstRow="0" w:lastRow="0" w:firstColumn="0" w:lastColumn="0" w:oddVBand="0" w:evenVBand="0" w:oddHBand="1" w:evenHBand="0" w:firstRowFirstColumn="0" w:firstRowLastColumn="0" w:lastRowFirstColumn="0" w:lastRowLastColumn="0"/>
             </w:pPr>
           </w:p>
           <w:p>
@@ -2699,7 +2623,7 @@
                 <w:tab w:val="left" w:pos="317"/>
               </w:tabs>
               <w:ind w:left="317" w:hanging="317"/>
-              <w:cnfStyle w:val="000000100000"/>
+              <w:cnfStyle w:val="000000100000" w:firstRow="0" w:lastRow="0" w:firstColumn="0" w:lastColumn="0" w:oddVBand="0" w:evenVBand="0" w:oddHBand="1" w:evenHBand="0" w:firstRowFirstColumn="0" w:firstRowLastColumn="0" w:lastRowFirstColumn="0" w:lastRowLastColumn="0"/>
             </w:pPr>
             <w:r>
               <w:t>2.</w:t>
@@ -2729,7 +2653,7 @@
                 <w:tab w:val="left" w:pos="317"/>
               </w:tabs>
               <w:ind w:left="317" w:hanging="317"/>
-              <w:cnfStyle w:val="000000100000"/>
+              <w:cnfStyle w:val="000000100000" w:firstRow="0" w:lastRow="0" w:firstColumn="0" w:lastColumn="0" w:oddVBand="0" w:evenVBand="0" w:oddHBand="1" w:evenHBand="0" w:firstRowFirstColumn="0" w:firstRowLastColumn="0" w:lastRowFirstColumn="0" w:lastRowLastColumn="0"/>
             </w:pPr>
           </w:p>
           <w:p>
@@ -2738,7 +2662,7 @@
                 <w:tab w:val="left" w:pos="317"/>
               </w:tabs>
               <w:ind w:left="317" w:hanging="317"/>
-              <w:cnfStyle w:val="000000100000"/>
+              <w:cnfStyle w:val="000000100000" w:firstRow="0" w:lastRow="0" w:firstColumn="0" w:lastColumn="0" w:oddVBand="0" w:evenVBand="0" w:oddHBand="1" w:evenHBand="0" w:firstRowFirstColumn="0" w:firstRowLastColumn="0" w:lastRowFirstColumn="0" w:lastRowLastColumn="0"/>
             </w:pPr>
           </w:p>
           <w:p>
@@ -2746,7 +2670,7 @@
               <w:tabs>
                 <w:tab w:val="left" w:pos="317"/>
               </w:tabs>
-              <w:cnfStyle w:val="000000100000"/>
+              <w:cnfStyle w:val="000000100000" w:firstRow="0" w:lastRow="0" w:firstColumn="0" w:lastColumn="0" w:oddVBand="0" w:evenVBand="0" w:oddHBand="1" w:evenHBand="0" w:firstRowFirstColumn="0" w:firstRowLastColumn="0" w:lastRowFirstColumn="0" w:lastRowLastColumn="0"/>
             </w:pPr>
           </w:p>
           <w:p>
@@ -2755,7 +2679,7 @@
                 <w:tab w:val="left" w:pos="317"/>
               </w:tabs>
               <w:ind w:left="317" w:hanging="317"/>
-              <w:cnfStyle w:val="000000100000"/>
+              <w:cnfStyle w:val="000000100000" w:firstRow="0" w:lastRow="0" w:firstColumn="0" w:lastColumn="0" w:oddVBand="0" w:evenVBand="0" w:oddHBand="1" w:evenHBand="0" w:firstRowFirstColumn="0" w:firstRowLastColumn="0" w:lastRowFirstColumn="0" w:lastRowLastColumn="0"/>
             </w:pPr>
             <w:r>
               <w:t>2.</w:t>
@@ -2786,7 +2710,7 @@
                 <w:tab w:val="left" w:pos="317"/>
               </w:tabs>
               <w:ind w:left="317" w:hanging="317"/>
-              <w:cnfStyle w:val="000000100000"/>
+              <w:cnfStyle w:val="000000100000" w:firstRow="0" w:lastRow="0" w:firstColumn="0" w:lastColumn="0" w:oddVBand="0" w:evenVBand="0" w:oddHBand="1" w:evenHBand="0" w:firstRowFirstColumn="0" w:firstRowLastColumn="0" w:lastRowFirstColumn="0" w:lastRowLastColumn="0"/>
             </w:pPr>
             <w:r>
               <w:t>3.</w:t>
@@ -2810,7 +2734,7 @@
                 <w:tab w:val="left" w:pos="317"/>
               </w:tabs>
               <w:ind w:left="317" w:hanging="317"/>
-              <w:cnfStyle w:val="000000100000"/>
+              <w:cnfStyle w:val="000000100000" w:firstRow="0" w:lastRow="0" w:firstColumn="0" w:lastColumn="0" w:oddVBand="0" w:evenVBand="0" w:oddHBand="1" w:evenHBand="0" w:firstRowFirstColumn="0" w:firstRowLastColumn="0" w:lastRowFirstColumn="0" w:lastRowLastColumn="0"/>
             </w:pPr>
           </w:p>
           <w:p>
@@ -2818,7 +2742,7 @@
               <w:tabs>
                 <w:tab w:val="left" w:pos="317"/>
               </w:tabs>
-              <w:cnfStyle w:val="000000100000"/>
+              <w:cnfStyle w:val="000000100000" w:firstRow="0" w:lastRow="0" w:firstColumn="0" w:lastColumn="0" w:oddVBand="0" w:evenVBand="0" w:oddHBand="1" w:evenHBand="0" w:firstRowFirstColumn="0" w:firstRowLastColumn="0" w:lastRowFirstColumn="0" w:lastRowLastColumn="0"/>
             </w:pPr>
           </w:p>
           <w:p>
@@ -2827,7 +2751,7 @@
                 <w:tab w:val="left" w:pos="317"/>
               </w:tabs>
               <w:ind w:left="317" w:hanging="317"/>
-              <w:cnfStyle w:val="000000100000"/>
+              <w:cnfStyle w:val="000000100000" w:firstRow="0" w:lastRow="0" w:firstColumn="0" w:lastColumn="0" w:oddVBand="0" w:evenVBand="0" w:oddHBand="1" w:evenHBand="0" w:firstRowFirstColumn="0" w:firstRowLastColumn="0" w:lastRowFirstColumn="0" w:lastRowLastColumn="0"/>
             </w:pPr>
             <w:r>
               <w:t>2.</w:t>
@@ -2857,7 +2781,7 @@
                 <w:tab w:val="left" w:pos="317"/>
               </w:tabs>
               <w:ind w:left="317" w:hanging="317"/>
-              <w:cnfStyle w:val="000000100000"/>
+              <w:cnfStyle w:val="000000100000" w:firstRow="0" w:lastRow="0" w:firstColumn="0" w:lastColumn="0" w:oddVBand="0" w:evenVBand="0" w:oddHBand="1" w:evenHBand="0" w:firstRowFirstColumn="0" w:firstRowLastColumn="0" w:lastRowFirstColumn="0" w:lastRowLastColumn="0"/>
             </w:pPr>
           </w:p>
           <w:p>
@@ -2866,7 +2790,7 @@
                 <w:tab w:val="left" w:pos="317"/>
               </w:tabs>
               <w:ind w:left="317" w:hanging="317"/>
-              <w:cnfStyle w:val="000000100000"/>
+              <w:cnfStyle w:val="000000100000" w:firstRow="0" w:lastRow="0" w:firstColumn="0" w:lastColumn="0" w:oddVBand="0" w:evenVBand="0" w:oddHBand="1" w:evenHBand="0" w:firstRowFirstColumn="0" w:firstRowLastColumn="0" w:lastRowFirstColumn="0" w:lastRowLastColumn="0"/>
             </w:pPr>
           </w:p>
           <w:p>
@@ -2875,7 +2799,7 @@
                 <w:tab w:val="left" w:pos="317"/>
               </w:tabs>
               <w:ind w:left="317" w:hanging="317"/>
-              <w:cnfStyle w:val="000000100000"/>
+              <w:cnfStyle w:val="000000100000" w:firstRow="0" w:lastRow="0" w:firstColumn="0" w:lastColumn="0" w:oddVBand="0" w:evenVBand="0" w:oddHBand="1" w:evenHBand="0" w:firstRowFirstColumn="0" w:firstRowLastColumn="0" w:lastRowFirstColumn="0" w:lastRowLastColumn="0"/>
             </w:pPr>
           </w:p>
           <w:p>
@@ -2883,7 +2807,7 @@
               <w:tabs>
                 <w:tab w:val="left" w:pos="317"/>
               </w:tabs>
-              <w:cnfStyle w:val="000000100000"/>
+              <w:cnfStyle w:val="000000100000" w:firstRow="0" w:lastRow="0" w:firstColumn="0" w:lastColumn="0" w:oddVBand="0" w:evenVBand="0" w:oddHBand="1" w:evenHBand="0" w:firstRowFirstColumn="0" w:firstRowLastColumn="0" w:lastRowFirstColumn="0" w:lastRowLastColumn="0"/>
             </w:pPr>
           </w:p>
           <w:p>
@@ -2892,7 +2816,7 @@
                 <w:tab w:val="left" w:pos="317"/>
               </w:tabs>
               <w:ind w:left="317" w:hanging="317"/>
-              <w:cnfStyle w:val="000000100000"/>
+              <w:cnfStyle w:val="000000100000" w:firstRow="0" w:lastRow="0" w:firstColumn="0" w:lastColumn="0" w:oddVBand="0" w:evenVBand="0" w:oddHBand="1" w:evenHBand="0" w:firstRowFirstColumn="0" w:firstRowLastColumn="0" w:lastRowFirstColumn="0" w:lastRowLastColumn="0"/>
             </w:pPr>
             <w:r>
               <w:t>2.</w:t>
@@ -2924,7 +2848,7 @@
               <w:tabs>
                 <w:tab w:val="left" w:pos="317"/>
               </w:tabs>
-              <w:cnfStyle w:val="000000100000"/>
+              <w:cnfStyle w:val="000000100000" w:firstRow="0" w:lastRow="0" w:firstColumn="0" w:lastColumn="0" w:oddVBand="0" w:evenVBand="0" w:oddHBand="1" w:evenHBand="0" w:firstRowFirstColumn="0" w:firstRowLastColumn="0" w:lastRowFirstColumn="0" w:lastRowLastColumn="0"/>
             </w:pPr>
           </w:p>
           <w:p>
@@ -2933,7 +2857,7 @@
                 <w:tab w:val="left" w:pos="317"/>
               </w:tabs>
               <w:ind w:left="317" w:hanging="317"/>
-              <w:cnfStyle w:val="000000100000"/>
+              <w:cnfStyle w:val="000000100000" w:firstRow="0" w:lastRow="0" w:firstColumn="0" w:lastColumn="0" w:oddVBand="0" w:evenVBand="0" w:oddHBand="1" w:evenHBand="0" w:firstRowFirstColumn="0" w:firstRowLastColumn="0" w:lastRowFirstColumn="0" w:lastRowLastColumn="0"/>
             </w:pPr>
           </w:p>
           <w:p>
@@ -2942,7 +2866,7 @@
                 <w:tab w:val="left" w:pos="317"/>
               </w:tabs>
               <w:ind w:left="317" w:hanging="317"/>
-              <w:cnfStyle w:val="000000100000"/>
+              <w:cnfStyle w:val="000000100000" w:firstRow="0" w:lastRow="0" w:firstColumn="0" w:lastColumn="0" w:oddVBand="0" w:evenVBand="0" w:oddHBand="1" w:evenHBand="0" w:firstRowFirstColumn="0" w:firstRowLastColumn="0" w:lastRowFirstColumn="0" w:lastRowLastColumn="0"/>
             </w:pPr>
             <w:r>
               <w:t>2.</w:t>
@@ -2970,20 +2894,20 @@
     <w:p/>
     <w:tbl>
       <w:tblPr>
-        <w:tblStyle w:val="MediumShading1-Accent1"/>
+        <w:tblStyle w:val="MittlereSchattierung1-Akzent1"/>
         <w:tblW w:w="0" w:type="auto"/>
-        <w:tblLook w:val="0480"/>
+        <w:tblLook w:val="0480" w:firstRow="0" w:lastRow="0" w:firstColumn="1" w:lastColumn="0" w:noHBand="0" w:noVBand="1"/>
       </w:tblPr>
       <w:tblGrid>
         <w:gridCol w:w="9212"/>
       </w:tblGrid>
       <w:tr>
         <w:trPr>
-          <w:cnfStyle w:val="000000100000"/>
+          <w:cnfStyle w:val="000000100000" w:firstRow="0" w:lastRow="0" w:firstColumn="0" w:lastColumn="0" w:oddVBand="0" w:evenVBand="0" w:oddHBand="1" w:evenHBand="0" w:firstRowFirstColumn="0" w:firstRowLastColumn="0" w:lastRowFirstColumn="0" w:lastRowLastColumn="0"/>
         </w:trPr>
         <w:tc>
           <w:tcPr>
-            <w:cnfStyle w:val="001000000000"/>
+            <w:cnfStyle w:val="001000000000" w:firstRow="0" w:lastRow="0" w:firstColumn="1" w:lastColumn="0" w:oddVBand="0" w:evenVBand="0" w:oddHBand="0" w:evenHBand="0" w:firstRowFirstColumn="0" w:firstRowLastColumn="0" w:lastRowFirstColumn="0" w:lastRowLastColumn="0"/>
             <w:tcW w:w="9212" w:type="dxa"/>
           </w:tcPr>
           <w:p>
@@ -2991,23 +2915,18 @@
               <w:spacing w:line="276" w:lineRule="auto"/>
             </w:pPr>
             <w:r>
-              <w:t xml:space="preserve">Special </w:t>
-            </w:r>
-            <w:proofErr w:type="spellStart"/>
-            <w:r>
-              <w:t>Requirements</w:t>
-            </w:r>
-            <w:proofErr w:type="spellEnd"/>
+              <w:t>Special Requirements</w:t>
+            </w:r>
           </w:p>
         </w:tc>
       </w:tr>
       <w:tr>
         <w:trPr>
-          <w:cnfStyle w:val="000000010000"/>
+          <w:cnfStyle w:val="000000010000" w:firstRow="0" w:lastRow="0" w:firstColumn="0" w:lastColumn="0" w:oddVBand="0" w:evenVBand="0" w:oddHBand="0" w:evenHBand="1" w:firstRowFirstColumn="0" w:firstRowLastColumn="0" w:lastRowFirstColumn="0" w:lastRowLastColumn="0"/>
         </w:trPr>
         <w:tc>
           <w:tcPr>
-            <w:cnfStyle w:val="001000000000"/>
+            <w:cnfStyle w:val="001000000000" w:firstRow="0" w:lastRow="0" w:firstColumn="1" w:lastColumn="0" w:oddVBand="0" w:evenVBand="0" w:oddHBand="0" w:evenHBand="0" w:firstRowFirstColumn="0" w:firstRowLastColumn="0" w:lastRowFirstColumn="0" w:lastRowLastColumn="0"/>
             <w:tcW w:w="9212" w:type="dxa"/>
           </w:tcPr>
           <w:p>
@@ -3028,11 +2947,11 @@
       </w:tr>
       <w:tr>
         <w:trPr>
-          <w:cnfStyle w:val="000000100000"/>
+          <w:cnfStyle w:val="000000100000" w:firstRow="0" w:lastRow="0" w:firstColumn="0" w:lastColumn="0" w:oddVBand="0" w:evenVBand="0" w:oddHBand="1" w:evenHBand="0" w:firstRowFirstColumn="0" w:firstRowLastColumn="0" w:lastRowFirstColumn="0" w:lastRowLastColumn="0"/>
         </w:trPr>
         <w:tc>
           <w:tcPr>
-            <w:cnfStyle w:val="001000000000"/>
+            <w:cnfStyle w:val="001000000000" w:firstRow="0" w:lastRow="0" w:firstColumn="1" w:lastColumn="0" w:oddVBand="0" w:evenVBand="0" w:oddHBand="0" w:evenHBand="0" w:firstRowFirstColumn="0" w:firstRowLastColumn="0" w:lastRowFirstColumn="0" w:lastRowLastColumn="0"/>
             <w:tcW w:w="9212" w:type="dxa"/>
           </w:tcPr>
           <w:p>
@@ -3059,11 +2978,11 @@
       </w:tr>
       <w:tr>
         <w:trPr>
-          <w:cnfStyle w:val="000000010000"/>
+          <w:cnfStyle w:val="000000010000" w:firstRow="0" w:lastRow="0" w:firstColumn="0" w:lastColumn="0" w:oddVBand="0" w:evenVBand="0" w:oddHBand="0" w:evenHBand="1" w:firstRowFirstColumn="0" w:firstRowLastColumn="0" w:lastRowFirstColumn="0" w:lastRowLastColumn="0"/>
         </w:trPr>
         <w:tc>
           <w:tcPr>
-            <w:cnfStyle w:val="001000000000"/>
+            <w:cnfStyle w:val="001000000000" w:firstRow="0" w:lastRow="0" w:firstColumn="1" w:lastColumn="0" w:oddVBand="0" w:evenVBand="0" w:oddHBand="0" w:evenHBand="0" w:firstRowFirstColumn="0" w:firstRowLastColumn="0" w:lastRowFirstColumn="0" w:lastRowLastColumn="0"/>
             <w:tcW w:w="9212" w:type="dxa"/>
           </w:tcPr>
           <w:p>
@@ -3083,45 +3002,27 @@
       </w:tr>
       <w:tr>
         <w:trPr>
-          <w:cnfStyle w:val="000000100000"/>
+          <w:cnfStyle w:val="000000100000" w:firstRow="0" w:lastRow="0" w:firstColumn="0" w:lastColumn="0" w:oddVBand="0" w:evenVBand="0" w:oddHBand="1" w:evenHBand="0" w:firstRowFirstColumn="0" w:firstRowLastColumn="0" w:lastRowFirstColumn="0" w:lastRowLastColumn="0"/>
         </w:trPr>
         <w:tc>
           <w:tcPr>
-            <w:cnfStyle w:val="001000000000"/>
+            <w:cnfStyle w:val="001000000000" w:firstRow="0" w:lastRow="0" w:firstColumn="1" w:lastColumn="0" w:oddVBand="0" w:evenVBand="0" w:oddHBand="0" w:evenHBand="0" w:firstRowFirstColumn="0" w:firstRowLastColumn="0" w:lastRowFirstColumn="0" w:lastRowLastColumn="0"/>
             <w:tcW w:w="9212" w:type="dxa"/>
           </w:tcPr>
           <w:p>
-            <w:proofErr w:type="spellStart"/>
-            <w:r>
-              <w:t>Frequency</w:t>
-            </w:r>
-            <w:proofErr w:type="spellEnd"/>
-            <w:r>
-              <w:t xml:space="preserve"> </w:t>
-            </w:r>
-            <w:proofErr w:type="spellStart"/>
-            <w:r>
-              <w:t>of</w:t>
-            </w:r>
-            <w:proofErr w:type="spellEnd"/>
-            <w:r>
-              <w:t xml:space="preserve"> </w:t>
-            </w:r>
-            <w:proofErr w:type="spellStart"/>
-            <w:r>
-              <w:t>Occurrence</w:t>
-            </w:r>
-            <w:proofErr w:type="spellEnd"/>
+            <w:r>
+              <w:t>Frequency of Occurrence</w:t>
+            </w:r>
           </w:p>
         </w:tc>
       </w:tr>
       <w:tr>
         <w:trPr>
-          <w:cnfStyle w:val="000000010000"/>
+          <w:cnfStyle w:val="000000010000" w:firstRow="0" w:lastRow="0" w:firstColumn="0" w:lastColumn="0" w:oddVBand="0" w:evenVBand="0" w:oddHBand="0" w:evenHBand="1" w:firstRowFirstColumn="0" w:firstRowLastColumn="0" w:lastRowFirstColumn="0" w:lastRowLastColumn="0"/>
         </w:trPr>
         <w:tc>
           <w:tcPr>
-            <w:cnfStyle w:val="001000000000"/>
+            <w:cnfStyle w:val="001000000000" w:firstRow="0" w:lastRow="0" w:firstColumn="1" w:lastColumn="0" w:oddVBand="0" w:evenVBand="0" w:oddHBand="0" w:evenHBand="0" w:firstRowFirstColumn="0" w:firstRowLastColumn="0" w:lastRowFirstColumn="0" w:lastRowLastColumn="0"/>
             <w:tcW w:w="9212" w:type="dxa"/>
           </w:tcPr>
           <w:p>
@@ -3142,8 +3043,6 @@
               </w:rPr>
               <w:t xml:space="preserve"> </w:t>
             </w:r>
-            <w:bookmarkStart w:id="4" w:name="_GoBack"/>
-            <w:bookmarkEnd w:id="4"/>
             <w:r>
               <w:rPr>
                 <w:b w:val="0"/>
@@ -3155,32 +3054,27 @@
       </w:tr>
       <w:tr>
         <w:trPr>
-          <w:cnfStyle w:val="000000100000"/>
+          <w:cnfStyle w:val="000000100000" w:firstRow="0" w:lastRow="0" w:firstColumn="0" w:lastColumn="0" w:oddVBand="0" w:evenVBand="0" w:oddHBand="1" w:evenHBand="0" w:firstRowFirstColumn="0" w:firstRowLastColumn="0" w:lastRowFirstColumn="0" w:lastRowLastColumn="0"/>
         </w:trPr>
         <w:tc>
           <w:tcPr>
-            <w:cnfStyle w:val="001000000000"/>
+            <w:cnfStyle w:val="001000000000" w:firstRow="0" w:lastRow="0" w:firstColumn="1" w:lastColumn="0" w:oddVBand="0" w:evenVBand="0" w:oddHBand="0" w:evenHBand="0" w:firstRowFirstColumn="0" w:firstRowLastColumn="0" w:lastRowFirstColumn="0" w:lastRowLastColumn="0"/>
             <w:tcW w:w="9212" w:type="dxa"/>
           </w:tcPr>
           <w:p>
             <w:r>
-              <w:t xml:space="preserve">Open </w:t>
-            </w:r>
-            <w:proofErr w:type="spellStart"/>
-            <w:r>
-              <w:t>Issues</w:t>
-            </w:r>
-            <w:proofErr w:type="spellEnd"/>
+              <w:t>Open Issues</w:t>
+            </w:r>
           </w:p>
         </w:tc>
       </w:tr>
       <w:tr>
         <w:trPr>
-          <w:cnfStyle w:val="000000010000"/>
+          <w:cnfStyle w:val="000000010000" w:firstRow="0" w:lastRow="0" w:firstColumn="0" w:lastColumn="0" w:oddVBand="0" w:evenVBand="0" w:oddHBand="0" w:evenHBand="1" w:firstRowFirstColumn="0" w:firstRowLastColumn="0" w:lastRowFirstColumn="0" w:lastRowLastColumn="0"/>
         </w:trPr>
         <w:tc>
           <w:tcPr>
-            <w:cnfStyle w:val="001000000000"/>
+            <w:cnfStyle w:val="001000000000" w:firstRow="0" w:lastRow="0" w:firstColumn="1" w:lastColumn="0" w:oddVBand="0" w:evenVBand="0" w:oddHBand="0" w:evenHBand="0" w:firstRowFirstColumn="0" w:firstRowLastColumn="0" w:lastRowFirstColumn="0" w:lastRowLastColumn="0"/>
             <w:tcW w:w="9212" w:type="dxa"/>
           </w:tcPr>
           <w:p>
@@ -3201,8 +3095,8 @@
     </w:tbl>
     <w:p/>
     <w:sectPr>
-      <w:headerReference w:type="default" r:id="rId8"/>
-      <w:footerReference w:type="default" r:id="rId9"/>
+      <w:headerReference w:type="default" r:id="rId9"/>
+      <w:footerReference w:type="default" r:id="rId10"/>
       <w:pgSz w:w="11906" w:h="16838"/>
       <w:pgMar w:top="1417" w:right="1417" w:bottom="1134" w:left="1417" w:header="708" w:footer="708" w:gutter="0"/>
       <w:pgNumType w:start="1"/>
@@ -3214,7 +3108,7 @@
 </file>
 
 <file path=word/endnotes.xml><?xml version="1.0" encoding="utf-8"?>
-<w:endnotes xmlns:ve="http://schemas.openxmlformats.org/markup-compatibility/2006" xmlns:o="urn:schemas-microsoft-com:office:office" xmlns:r="http://schemas.openxmlformats.org/officeDocument/2006/relationships" xmlns:m="http://schemas.openxmlformats.org/officeDocument/2006/math" xmlns:v="urn:schemas-microsoft-com:vml" xmlns:wp="http://schemas.openxmlformats.org/drawingml/2006/wordprocessingDrawing" xmlns:w10="urn:schemas-microsoft-com:office:word" xmlns:w="http://schemas.openxmlformats.org/wordprocessingml/2006/main" xmlns:wne="http://schemas.microsoft.com/office/word/2006/wordml">
+<w:endnotes xmlns:wpc="http://schemas.microsoft.com/office/word/2010/wordprocessingCanvas" xmlns:mc="http://schemas.openxmlformats.org/markup-compatibility/2006" xmlns:o="urn:schemas-microsoft-com:office:office" xmlns:r="http://schemas.openxmlformats.org/officeDocument/2006/relationships" xmlns:m="http://schemas.openxmlformats.org/officeDocument/2006/math" xmlns:v="urn:schemas-microsoft-com:vml" xmlns:wp14="http://schemas.microsoft.com/office/word/2010/wordprocessingDrawing" xmlns:wp="http://schemas.openxmlformats.org/drawingml/2006/wordprocessingDrawing" xmlns:w10="urn:schemas-microsoft-com:office:word" xmlns:w="http://schemas.openxmlformats.org/wordprocessingml/2006/main" xmlns:w14="http://schemas.microsoft.com/office/word/2010/wordml" xmlns:wpg="http://schemas.microsoft.com/office/word/2010/wordprocessingGroup" xmlns:wpi="http://schemas.microsoft.com/office/word/2010/wordprocessingInk" xmlns:wne="http://schemas.microsoft.com/office/word/2006/wordml" xmlns:wps="http://schemas.microsoft.com/office/word/2010/wordprocessingShape" mc:Ignorable="w14 wp14">
   <w:endnote w:type="separator" w:id="-1">
     <w:p>
       <w:pPr>
@@ -3239,10 +3133,10 @@
 </file>
 
 <file path=word/footer1.xml><?xml version="1.0" encoding="utf-8"?>
-<w:ftr xmlns:ve="http://schemas.openxmlformats.org/markup-compatibility/2006" xmlns:o="urn:schemas-microsoft-com:office:office" xmlns:r="http://schemas.openxmlformats.org/officeDocument/2006/relationships" xmlns:m="http://schemas.openxmlformats.org/officeDocument/2006/math" xmlns:v="urn:schemas-microsoft-com:vml" xmlns:wp="http://schemas.openxmlformats.org/drawingml/2006/wordprocessingDrawing" xmlns:w10="urn:schemas-microsoft-com:office:word" xmlns:w="http://schemas.openxmlformats.org/wordprocessingml/2006/main" xmlns:wne="http://schemas.microsoft.com/office/word/2006/wordml">
+<w:ftr xmlns:wpc="http://schemas.microsoft.com/office/word/2010/wordprocessingCanvas" xmlns:mc="http://schemas.openxmlformats.org/markup-compatibility/2006" xmlns:o="urn:schemas-microsoft-com:office:office" xmlns:r="http://schemas.openxmlformats.org/officeDocument/2006/relationships" xmlns:m="http://schemas.openxmlformats.org/officeDocument/2006/math" xmlns:v="urn:schemas-microsoft-com:vml" xmlns:wp14="http://schemas.microsoft.com/office/word/2010/wordprocessingDrawing" xmlns:wp="http://schemas.openxmlformats.org/drawingml/2006/wordprocessingDrawing" xmlns:w10="urn:schemas-microsoft-com:office:word" xmlns:w="http://schemas.openxmlformats.org/wordprocessingml/2006/main" xmlns:w14="http://schemas.microsoft.com/office/word/2010/wordml" xmlns:wpg="http://schemas.microsoft.com/office/word/2010/wordprocessingGroup" xmlns:wpi="http://schemas.microsoft.com/office/word/2010/wordprocessingInk" xmlns:wne="http://schemas.microsoft.com/office/word/2006/wordml" xmlns:wps="http://schemas.microsoft.com/office/word/2010/wordprocessingShape" mc:Ignorable="w14 wp14">
   <w:p>
     <w:pPr>
-      <w:pStyle w:val="Footer"/>
+      <w:pStyle w:val="Fuzeile"/>
     </w:pPr>
     <w:r>
       <w:rPr>
@@ -3355,36 +3249,51 @@
         <w:noProof/>
         <w:lang w:val="de-DE"/>
       </w:rPr>
+      <w:t>1</w:t>
+    </w:r>
+    <w:r>
+      <w:rPr>
+        <w:b/>
+      </w:rPr>
+      <w:fldChar w:fldCharType="end"/>
+    </w:r>
+    <w:r>
+      <w:rPr>
+        <w:lang w:val="de-DE"/>
+      </w:rPr>
+      <w:t xml:space="preserve"> von </w:t>
+    </w:r>
+    <w:r>
+      <w:fldChar w:fldCharType="begin"/>
+    </w:r>
+    <w:r>
+      <w:instrText>NUMPAGES  \* Arabic  \* MERGEFORMAT</w:instrText>
+    </w:r>
+    <w:r>
+      <w:fldChar w:fldCharType="separate"/>
+    </w:r>
+    <w:r>
+      <w:rPr>
+        <w:b/>
+        <w:noProof/>
+        <w:lang w:val="de-DE"/>
+      </w:rPr>
       <w:t>2</w:t>
     </w:r>
     <w:r>
       <w:rPr>
         <w:b/>
+        <w:noProof/>
+        <w:lang w:val="de-DE"/>
       </w:rPr>
       <w:fldChar w:fldCharType="end"/>
     </w:r>
-    <w:r>
-      <w:rPr>
-        <w:lang w:val="de-DE"/>
-      </w:rPr>
-      <w:t xml:space="preserve"> von </w:t>
-    </w:r>
-    <w:fldSimple w:instr="NUMPAGES  \* Arabic  \* MERGEFORMAT">
-      <w:r>
-        <w:rPr>
-          <w:b/>
-          <w:noProof/>
-          <w:lang w:val="de-DE"/>
-        </w:rPr>
-        <w:t>2</w:t>
-      </w:r>
-    </w:fldSimple>
   </w:p>
 </w:ftr>
 </file>
 
 <file path=word/footnotes.xml><?xml version="1.0" encoding="utf-8"?>
-<w:footnotes xmlns:ve="http://schemas.openxmlformats.org/markup-compatibility/2006" xmlns:o="urn:schemas-microsoft-com:office:office" xmlns:r="http://schemas.openxmlformats.org/officeDocument/2006/relationships" xmlns:m="http://schemas.openxmlformats.org/officeDocument/2006/math" xmlns:v="urn:schemas-microsoft-com:vml" xmlns:wp="http://schemas.openxmlformats.org/drawingml/2006/wordprocessingDrawing" xmlns:w10="urn:schemas-microsoft-com:office:word" xmlns:w="http://schemas.openxmlformats.org/wordprocessingml/2006/main" xmlns:wne="http://schemas.microsoft.com/office/word/2006/wordml">
+<w:footnotes xmlns:wpc="http://schemas.microsoft.com/office/word/2010/wordprocessingCanvas" xmlns:mc="http://schemas.openxmlformats.org/markup-compatibility/2006" xmlns:o="urn:schemas-microsoft-com:office:office" xmlns:r="http://schemas.openxmlformats.org/officeDocument/2006/relationships" xmlns:m="http://schemas.openxmlformats.org/officeDocument/2006/math" xmlns:v="urn:schemas-microsoft-com:vml" xmlns:wp14="http://schemas.microsoft.com/office/word/2010/wordprocessingDrawing" xmlns:wp="http://schemas.openxmlformats.org/drawingml/2006/wordprocessingDrawing" xmlns:w10="urn:schemas-microsoft-com:office:word" xmlns:w="http://schemas.openxmlformats.org/wordprocessingml/2006/main" xmlns:w14="http://schemas.microsoft.com/office/word/2010/wordml" xmlns:wpg="http://schemas.microsoft.com/office/word/2010/wordprocessingGroup" xmlns:wpi="http://schemas.microsoft.com/office/word/2010/wordprocessingInk" xmlns:wne="http://schemas.microsoft.com/office/word/2006/wordml" xmlns:wps="http://schemas.microsoft.com/office/word/2010/wordprocessingShape" mc:Ignorable="w14 wp14">
   <w:footnote w:type="separator" w:id="-1">
     <w:p>
       <w:pPr>
@@ -3409,10 +3318,10 @@
 </file>
 
 <file path=word/header1.xml><?xml version="1.0" encoding="utf-8"?>
-<w:hdr xmlns:ve="http://schemas.openxmlformats.org/markup-compatibility/2006" xmlns:o="urn:schemas-microsoft-com:office:office" xmlns:r="http://schemas.openxmlformats.org/officeDocument/2006/relationships" xmlns:m="http://schemas.openxmlformats.org/officeDocument/2006/math" xmlns:v="urn:schemas-microsoft-com:vml" xmlns:wp="http://schemas.openxmlformats.org/drawingml/2006/wordprocessingDrawing" xmlns:w10="urn:schemas-microsoft-com:office:word" xmlns:w="http://schemas.openxmlformats.org/wordprocessingml/2006/main" xmlns:wne="http://schemas.microsoft.com/office/word/2006/wordml">
+<w:hdr xmlns:wpc="http://schemas.microsoft.com/office/word/2010/wordprocessingCanvas" xmlns:mc="http://schemas.openxmlformats.org/markup-compatibility/2006" xmlns:o="urn:schemas-microsoft-com:office:office" xmlns:r="http://schemas.openxmlformats.org/officeDocument/2006/relationships" xmlns:m="http://schemas.openxmlformats.org/officeDocument/2006/math" xmlns:v="urn:schemas-microsoft-com:vml" xmlns:wp14="http://schemas.microsoft.com/office/word/2010/wordprocessingDrawing" xmlns:wp="http://schemas.openxmlformats.org/drawingml/2006/wordprocessingDrawing" xmlns:w10="urn:schemas-microsoft-com:office:word" xmlns:w="http://schemas.openxmlformats.org/wordprocessingml/2006/main" xmlns:w14="http://schemas.microsoft.com/office/word/2010/wordml" xmlns:wpg="http://schemas.microsoft.com/office/word/2010/wordprocessingGroup" xmlns:wpi="http://schemas.microsoft.com/office/word/2010/wordprocessingInk" xmlns:wne="http://schemas.microsoft.com/office/word/2006/wordml" xmlns:wps="http://schemas.microsoft.com/office/word/2010/wordprocessingShape" mc:Ignorable="w14 wp14">
   <w:p>
     <w:pPr>
-      <w:pStyle w:val="Header"/>
+      <w:pStyle w:val="Kopfzeile"/>
     </w:pPr>
     <w:r>
       <w:rPr>
@@ -3456,7 +3365,7 @@
                   <a:blip r:embed="rId1" cstate="print">
                     <a:extLst>
                       <a:ext uri="{28A0092B-C50C-407E-A947-70E740481C1C}">
-                        <a14:useLocalDpi xmlns="" xmlns:wpc="http://schemas.microsoft.com/office/word/2010/wordprocessingCanvas" xmlns:mc="http://schemas.openxmlformats.org/markup-compatibility/2006" xmlns:o="urn:schemas-microsoft-com:office:office" xmlns:v="urn:schemas-microsoft-com:vml" xmlns:wp14="http://schemas.microsoft.com/office/word/2010/wordprocessingDrawing" xmlns:w10="urn:schemas-microsoft-com:office:word" xmlns:w="http://schemas.openxmlformats.org/wordprocessingml/2006/main" xmlns:w14="http://schemas.microsoft.com/office/word/2010/wordml" xmlns:wpg="http://schemas.microsoft.com/office/word/2010/wordprocessingGroup" xmlns:wpi="http://schemas.microsoft.com/office/word/2010/wordprocessingInk" xmlns:wps="http://schemas.microsoft.com/office/word/2010/wordprocessingShape" xmlns:a14="http://schemas.microsoft.com/office/drawing/2010/main" val="0"/>
+                        <a14:useLocalDpi xmlns:a14="http://schemas.microsoft.com/office/drawing/2010/main" val="0"/>
                       </a:ext>
                     </a:extLst>
                   </a:blip>
@@ -3506,7 +3415,7 @@
 </file>
 
 <file path=word/numbering.xml><?xml version="1.0" encoding="utf-8"?>
-<w:numbering xmlns:ve="http://schemas.openxmlformats.org/markup-compatibility/2006" xmlns:o="urn:schemas-microsoft-com:office:office" xmlns:r="http://schemas.openxmlformats.org/officeDocument/2006/relationships" xmlns:m="http://schemas.openxmlformats.org/officeDocument/2006/math" xmlns:v="urn:schemas-microsoft-com:vml" xmlns:wp="http://schemas.openxmlformats.org/drawingml/2006/wordprocessingDrawing" xmlns:w10="urn:schemas-microsoft-com:office:word" xmlns:w="http://schemas.openxmlformats.org/wordprocessingml/2006/main" xmlns:wne="http://schemas.microsoft.com/office/word/2006/wordml">
+<w:numbering xmlns:wpc="http://schemas.microsoft.com/office/word/2010/wordprocessingCanvas" xmlns:mc="http://schemas.openxmlformats.org/markup-compatibility/2006" xmlns:o="urn:schemas-microsoft-com:office:office" xmlns:r="http://schemas.openxmlformats.org/officeDocument/2006/relationships" xmlns:m="http://schemas.openxmlformats.org/officeDocument/2006/math" xmlns:v="urn:schemas-microsoft-com:vml" xmlns:wp14="http://schemas.microsoft.com/office/word/2010/wordprocessingDrawing" xmlns:wp="http://schemas.openxmlformats.org/drawingml/2006/wordprocessingDrawing" xmlns:w10="urn:schemas-microsoft-com:office:word" xmlns:w="http://schemas.openxmlformats.org/wordprocessingml/2006/main" xmlns:w14="http://schemas.microsoft.com/office/word/2010/wordml" xmlns:wpg="http://schemas.microsoft.com/office/word/2010/wordprocessingGroup" xmlns:wpi="http://schemas.microsoft.com/office/word/2010/wordprocessingInk" xmlns:wne="http://schemas.microsoft.com/office/word/2006/wordml" xmlns:wps="http://schemas.microsoft.com/office/word/2010/wordprocessingShape" mc:Ignorable="w14 wp14">
   <w:abstractNum w:abstractNumId="0">
     <w:nsid w:val="02761E7E"/>
     <w:multiLevelType w:val="multilevel"/>
@@ -4859,7 +4768,7 @@
     <w:lvl w:ilvl="0">
       <w:start w:val="1"/>
       <w:numFmt w:val="decimal"/>
-      <w:pStyle w:val="Heading1"/>
+      <w:pStyle w:val="berschrift1"/>
       <w:lvlText w:val="%1"/>
       <w:lvlJc w:val="left"/>
       <w:pPr>
@@ -4869,7 +4778,7 @@
     <w:lvl w:ilvl="1">
       <w:start w:val="1"/>
       <w:numFmt w:val="decimal"/>
-      <w:pStyle w:val="Heading2"/>
+      <w:pStyle w:val="berschrift2"/>
       <w:lvlText w:val="%1.%2"/>
       <w:lvlJc w:val="left"/>
       <w:pPr>
@@ -4879,7 +4788,7 @@
     <w:lvl w:ilvl="2">
       <w:start w:val="1"/>
       <w:numFmt w:val="decimal"/>
-      <w:pStyle w:val="Heading3"/>
+      <w:pStyle w:val="berschrift3"/>
       <w:lvlText w:val="%1.%2.%3"/>
       <w:lvlJc w:val="left"/>
       <w:pPr>
@@ -4889,7 +4798,7 @@
     <w:lvl w:ilvl="3">
       <w:start w:val="1"/>
       <w:numFmt w:val="decimal"/>
-      <w:pStyle w:val="Heading4"/>
+      <w:pStyle w:val="berschrift4"/>
       <w:lvlText w:val="%1.%2.%3.%4"/>
       <w:lvlJc w:val="left"/>
       <w:pPr>
@@ -4899,7 +4808,7 @@
     <w:lvl w:ilvl="4">
       <w:start w:val="1"/>
       <w:numFmt w:val="decimal"/>
-      <w:pStyle w:val="Heading5"/>
+      <w:pStyle w:val="berschrift5"/>
       <w:lvlText w:val="%1.%2.%3.%4.%5"/>
       <w:lvlJc w:val="left"/>
       <w:pPr>
@@ -4909,7 +4818,7 @@
     <w:lvl w:ilvl="5">
       <w:start w:val="1"/>
       <w:numFmt w:val="decimal"/>
-      <w:pStyle w:val="Heading6"/>
+      <w:pStyle w:val="berschrift6"/>
       <w:lvlText w:val="%1.%2.%3.%4.%5.%6"/>
       <w:lvlJc w:val="left"/>
       <w:pPr>
@@ -4919,7 +4828,7 @@
     <w:lvl w:ilvl="6">
       <w:start w:val="1"/>
       <w:numFmt w:val="decimal"/>
-      <w:pStyle w:val="Heading7"/>
+      <w:pStyle w:val="berschrift7"/>
       <w:lvlText w:val="%1.%2.%3.%4.%5.%6.%7"/>
       <w:lvlJc w:val="left"/>
       <w:pPr>
@@ -4929,7 +4838,7 @@
     <w:lvl w:ilvl="7">
       <w:start w:val="1"/>
       <w:numFmt w:val="decimal"/>
-      <w:pStyle w:val="Heading8"/>
+      <w:pStyle w:val="berschrift8"/>
       <w:lvlText w:val="%1.%2.%3.%4.%5.%6.%7.%8"/>
       <w:lvlJc w:val="left"/>
       <w:pPr>
@@ -4939,7 +4848,7 @@
     <w:lvl w:ilvl="8">
       <w:start w:val="1"/>
       <w:numFmt w:val="decimal"/>
-      <w:pStyle w:val="Heading9"/>
+      <w:pStyle w:val="berschrift9"/>
       <w:lvlText w:val="%1.%2.%3.%4.%5.%6.%7.%8.%9"/>
       <w:lvlJc w:val="left"/>
       <w:pPr>
@@ -5961,7 +5870,7 @@
 </file>
 
 <file path=word/styles.xml><?xml version="1.0" encoding="utf-8"?>
-<w:styles xmlns:r="http://schemas.openxmlformats.org/officeDocument/2006/relationships" xmlns:w="http://schemas.openxmlformats.org/wordprocessingml/2006/main">
+<w:styles xmlns:mc="http://schemas.openxmlformats.org/markup-compatibility/2006" xmlns:r="http://schemas.openxmlformats.org/officeDocument/2006/relationships" xmlns:w="http://schemas.openxmlformats.org/wordprocessingml/2006/main" xmlns:w14="http://schemas.microsoft.com/office/word/2010/wordml" mc:Ignorable="w14">
   <w:docDefaults>
     <w:rPrDefault>
       <w:rPr>
@@ -6116,7 +6025,7 @@
     <w:lsdException w:name="Bibliography" w:uiPriority="37"/>
     <w:lsdException w:name="TOC Heading" w:uiPriority="39" w:qFormat="1"/>
   </w:latentStyles>
-  <w:style w:type="paragraph" w:default="1" w:styleId="Normal">
+  <w:style w:type="paragraph" w:default="1" w:styleId="Standard">
     <w:name w:val="Normal"/>
     <w:qFormat/>
     <w:rsid w:val="003C3BB7"/>
@@ -6125,11 +6034,11 @@
       <w:szCs w:val="20"/>
     </w:rPr>
   </w:style>
-  <w:style w:type="paragraph" w:styleId="Heading1">
+  <w:style w:type="paragraph" w:styleId="berschrift1">
     <w:name w:val="heading 1"/>
-    <w:basedOn w:val="Normal"/>
-    <w:next w:val="Normal"/>
-    <w:link w:val="Heading1Char"/>
+    <w:basedOn w:val="Standard"/>
+    <w:next w:val="Standard"/>
+    <w:link w:val="berschrift1Zchn"/>
     <w:uiPriority w:val="9"/>
     <w:qFormat/>
     <w:rsid w:val="00E711E0"/>
@@ -6156,11 +6065,11 @@
       <w:szCs w:val="22"/>
     </w:rPr>
   </w:style>
-  <w:style w:type="paragraph" w:styleId="Heading2">
+  <w:style w:type="paragraph" w:styleId="berschrift2">
     <w:name w:val="heading 2"/>
-    <w:basedOn w:val="Normal"/>
-    <w:next w:val="Normal"/>
-    <w:link w:val="Heading2Char"/>
+    <w:basedOn w:val="Standard"/>
+    <w:next w:val="Standard"/>
+    <w:link w:val="berschrift2Zchn"/>
     <w:uiPriority w:val="9"/>
     <w:unhideWhenUsed/>
     <w:qFormat/>
@@ -6187,11 +6096,11 @@
       <w:szCs w:val="22"/>
     </w:rPr>
   </w:style>
-  <w:style w:type="paragraph" w:styleId="Heading3">
+  <w:style w:type="paragraph" w:styleId="berschrift3">
     <w:name w:val="heading 3"/>
-    <w:basedOn w:val="Normal"/>
-    <w:next w:val="Normal"/>
-    <w:link w:val="Heading3Char"/>
+    <w:basedOn w:val="Standard"/>
+    <w:next w:val="Standard"/>
+    <w:link w:val="berschrift3Zchn"/>
     <w:uiPriority w:val="9"/>
     <w:unhideWhenUsed/>
     <w:qFormat/>
@@ -6214,11 +6123,11 @@
       <w:szCs w:val="22"/>
     </w:rPr>
   </w:style>
-  <w:style w:type="paragraph" w:styleId="Heading4">
+  <w:style w:type="paragraph" w:styleId="berschrift4">
     <w:name w:val="heading 4"/>
-    <w:basedOn w:val="Normal"/>
-    <w:next w:val="Normal"/>
-    <w:link w:val="Heading4Char"/>
+    <w:basedOn w:val="Standard"/>
+    <w:next w:val="Standard"/>
+    <w:link w:val="berschrift4Zchn"/>
     <w:uiPriority w:val="9"/>
     <w:unhideWhenUsed/>
     <w:qFormat/>
@@ -6243,11 +6152,11 @@
       <w:szCs w:val="22"/>
     </w:rPr>
   </w:style>
-  <w:style w:type="paragraph" w:styleId="Heading5">
+  <w:style w:type="paragraph" w:styleId="berschrift5">
     <w:name w:val="heading 5"/>
-    <w:basedOn w:val="Normal"/>
-    <w:next w:val="Normal"/>
-    <w:link w:val="Heading5Char"/>
+    <w:basedOn w:val="Standard"/>
+    <w:next w:val="Standard"/>
+    <w:link w:val="berschrift5Zchn"/>
     <w:uiPriority w:val="9"/>
     <w:semiHidden/>
     <w:unhideWhenUsed/>
@@ -6272,11 +6181,11 @@
       <w:szCs w:val="22"/>
     </w:rPr>
   </w:style>
-  <w:style w:type="paragraph" w:styleId="Heading6">
+  <w:style w:type="paragraph" w:styleId="berschrift6">
     <w:name w:val="heading 6"/>
-    <w:basedOn w:val="Normal"/>
-    <w:next w:val="Normal"/>
-    <w:link w:val="Heading6Char"/>
+    <w:basedOn w:val="Standard"/>
+    <w:next w:val="Standard"/>
+    <w:link w:val="berschrift6Zchn"/>
     <w:uiPriority w:val="9"/>
     <w:semiHidden/>
     <w:unhideWhenUsed/>
@@ -6301,11 +6210,11 @@
       <w:szCs w:val="22"/>
     </w:rPr>
   </w:style>
-  <w:style w:type="paragraph" w:styleId="Heading7">
+  <w:style w:type="paragraph" w:styleId="berschrift7">
     <w:name w:val="heading 7"/>
-    <w:basedOn w:val="Normal"/>
-    <w:next w:val="Normal"/>
-    <w:link w:val="Heading7Char"/>
+    <w:basedOn w:val="Standard"/>
+    <w:next w:val="Standard"/>
+    <w:link w:val="berschrift7Zchn"/>
     <w:uiPriority w:val="9"/>
     <w:semiHidden/>
     <w:unhideWhenUsed/>
@@ -6327,11 +6236,11 @@
       <w:szCs w:val="22"/>
     </w:rPr>
   </w:style>
-  <w:style w:type="paragraph" w:styleId="Heading8">
+  <w:style w:type="paragraph" w:styleId="berschrift8">
     <w:name w:val="heading 8"/>
-    <w:basedOn w:val="Normal"/>
-    <w:next w:val="Normal"/>
-    <w:link w:val="Heading8Char"/>
+    <w:basedOn w:val="Standard"/>
+    <w:next w:val="Standard"/>
+    <w:link w:val="berschrift8Zchn"/>
     <w:uiPriority w:val="9"/>
     <w:semiHidden/>
     <w:unhideWhenUsed/>
@@ -6352,11 +6261,11 @@
       <w:szCs w:val="18"/>
     </w:rPr>
   </w:style>
-  <w:style w:type="paragraph" w:styleId="Heading9">
+  <w:style w:type="paragraph" w:styleId="berschrift9">
     <w:name w:val="heading 9"/>
-    <w:basedOn w:val="Normal"/>
-    <w:next w:val="Normal"/>
-    <w:link w:val="Heading9Char"/>
+    <w:basedOn w:val="Standard"/>
+    <w:next w:val="Standard"/>
+    <w:link w:val="berschrift9Zchn"/>
     <w:uiPriority w:val="9"/>
     <w:semiHidden/>
     <w:unhideWhenUsed/>
@@ -6378,18 +6287,17 @@
       <w:szCs w:val="18"/>
     </w:rPr>
   </w:style>
-  <w:style w:type="character" w:default="1" w:styleId="DefaultParagraphFont">
+  <w:style w:type="character" w:default="1" w:styleId="Absatz-Standardschriftart">
     <w:name w:val="Default Paragraph Font"/>
     <w:uiPriority w:val="1"/>
     <w:semiHidden/>
     <w:unhideWhenUsed/>
   </w:style>
-  <w:style w:type="table" w:default="1" w:styleId="TableNormal">
+  <w:style w:type="table" w:default="1" w:styleId="NormaleTabelle">
     <w:name w:val="Normal Table"/>
     <w:uiPriority w:val="99"/>
     <w:semiHidden/>
     <w:unhideWhenUsed/>
-    <w:qFormat/>
     <w:tblPr>
       <w:tblInd w:w="0" w:type="dxa"/>
       <w:tblCellMar>
@@ -6400,16 +6308,16 @@
       </w:tblCellMar>
     </w:tblPr>
   </w:style>
-  <w:style w:type="numbering" w:default="1" w:styleId="NoList">
+  <w:style w:type="numbering" w:default="1" w:styleId="KeineListe">
     <w:name w:val="No List"/>
     <w:uiPriority w:val="99"/>
     <w:semiHidden/>
     <w:unhideWhenUsed/>
   </w:style>
-  <w:style w:type="character" w:customStyle="1" w:styleId="Heading1Char">
-    <w:name w:val="Heading 1 Char"/>
-    <w:basedOn w:val="DefaultParagraphFont"/>
-    <w:link w:val="Heading1"/>
+  <w:style w:type="character" w:customStyle="1" w:styleId="berschrift1Zchn">
+    <w:name w:val="Überschrift 1 Zchn"/>
+    <w:basedOn w:val="Absatz-Standardschriftart"/>
+    <w:link w:val="berschrift1"/>
     <w:uiPriority w:val="9"/>
     <w:rsid w:val="00E711E0"/>
     <w:rPr>
@@ -6420,10 +6328,10 @@
       <w:shd w:val="clear" w:color="auto" w:fill="4F81BD" w:themeFill="accent1"/>
     </w:rPr>
   </w:style>
-  <w:style w:type="character" w:customStyle="1" w:styleId="Heading2Char">
-    <w:name w:val="Heading 2 Char"/>
-    <w:basedOn w:val="DefaultParagraphFont"/>
-    <w:link w:val="Heading2"/>
+  <w:style w:type="character" w:customStyle="1" w:styleId="berschrift2Zchn">
+    <w:name w:val="Überschrift 2 Zchn"/>
+    <w:basedOn w:val="Absatz-Standardschriftart"/>
+    <w:link w:val="berschrift2"/>
     <w:uiPriority w:val="9"/>
     <w:rsid w:val="006C6507"/>
     <w:rPr>
@@ -6431,9 +6339,9 @@
       <w:shd w:val="clear" w:color="auto" w:fill="DBE5F1" w:themeFill="accent1" w:themeFillTint="33"/>
     </w:rPr>
   </w:style>
-  <w:style w:type="table" w:styleId="TableGrid">
+  <w:style w:type="table" w:styleId="Tabellenraster">
     <w:name w:val="Table Grid"/>
-    <w:basedOn w:val="TableNormal"/>
+    <w:basedOn w:val="NormaleTabelle"/>
     <w:uiPriority w:val="59"/>
     <w:rsid w:val="00651384"/>
     <w:pPr>
@@ -6457,9 +6365,9 @@
       </w:tblCellMar>
     </w:tblPr>
   </w:style>
-  <w:style w:type="table" w:styleId="LightGrid-Accent1">
+  <w:style w:type="table" w:styleId="HellesRaster-Akzent1">
     <w:name w:val="Light Grid Accent 1"/>
-    <w:basedOn w:val="TableNormal"/>
+    <w:basedOn w:val="NormaleTabelle"/>
     <w:uiPriority w:val="62"/>
     <w:rsid w:val="00CB0412"/>
     <w:pPr>
@@ -6587,9 +6495,9 @@
       </w:tcPr>
     </w:tblStylePr>
   </w:style>
-  <w:style w:type="table" w:styleId="MediumShading1-Accent1">
+  <w:style w:type="table" w:styleId="MittlereSchattierung1-Akzent1">
     <w:name w:val="Medium Shading 1 Accent 1"/>
-    <w:basedOn w:val="TableNormal"/>
+    <w:basedOn w:val="NormaleTabelle"/>
     <w:uiPriority w:val="63"/>
     <w:rsid w:val="00CB0412"/>
     <w:pPr>
@@ -6693,9 +6601,9 @@
       </w:tcPr>
     </w:tblStylePr>
   </w:style>
-  <w:style w:type="table" w:styleId="MediumList2-Accent1">
+  <w:style w:type="table" w:styleId="MittlereListe2-Akzent1">
     <w:name w:val="Medium List 2 Accent 1"/>
-    <w:basedOn w:val="TableNormal"/>
+    <w:basedOn w:val="NormaleTabelle"/>
     <w:uiPriority w:val="66"/>
     <w:rsid w:val="00CB0412"/>
     <w:pPr>
@@ -6821,9 +6729,9 @@
       </w:tcPr>
     </w:tblStylePr>
   </w:style>
-  <w:style w:type="table" w:styleId="MediumList1-Accent1">
+  <w:style w:type="table" w:styleId="MittlereListe1-Akzent1">
     <w:name w:val="Medium List 1 Accent 1"/>
-    <w:basedOn w:val="TableNormal"/>
+    <w:basedOn w:val="NormaleTabelle"/>
     <w:uiPriority w:val="65"/>
     <w:rsid w:val="00CB0412"/>
     <w:pPr>
@@ -6905,10 +6813,10 @@
       </w:tcPr>
     </w:tblStylePr>
   </w:style>
-  <w:style w:type="character" w:customStyle="1" w:styleId="Heading3Char">
-    <w:name w:val="Heading 3 Char"/>
-    <w:basedOn w:val="DefaultParagraphFont"/>
-    <w:link w:val="Heading3"/>
+  <w:style w:type="character" w:customStyle="1" w:styleId="berschrift3Zchn">
+    <w:name w:val="Überschrift 3 Zchn"/>
+    <w:basedOn w:val="Absatz-Standardschriftart"/>
+    <w:link w:val="berschrift3"/>
     <w:uiPriority w:val="9"/>
     <w:rsid w:val="006C6507"/>
     <w:rPr>
@@ -6916,10 +6824,10 @@
       <w:spacing w:val="15"/>
     </w:rPr>
   </w:style>
-  <w:style w:type="character" w:customStyle="1" w:styleId="Heading4Char">
-    <w:name w:val="Heading 4 Char"/>
-    <w:basedOn w:val="DefaultParagraphFont"/>
-    <w:link w:val="Heading4"/>
+  <w:style w:type="character" w:customStyle="1" w:styleId="berschrift4Zchn">
+    <w:name w:val="Überschrift 4 Zchn"/>
+    <w:basedOn w:val="Absatz-Standardschriftart"/>
+    <w:link w:val="berschrift4"/>
     <w:uiPriority w:val="9"/>
     <w:rsid w:val="006C6507"/>
     <w:rPr>
@@ -6928,10 +6836,10 @@
       <w:spacing w:val="10"/>
     </w:rPr>
   </w:style>
-  <w:style w:type="character" w:customStyle="1" w:styleId="Heading5Char">
-    <w:name w:val="Heading 5 Char"/>
-    <w:basedOn w:val="DefaultParagraphFont"/>
-    <w:link w:val="Heading5"/>
+  <w:style w:type="character" w:customStyle="1" w:styleId="berschrift5Zchn">
+    <w:name w:val="Überschrift 5 Zchn"/>
+    <w:basedOn w:val="Absatz-Standardschriftart"/>
+    <w:link w:val="berschrift5"/>
     <w:uiPriority w:val="9"/>
     <w:semiHidden/>
     <w:rsid w:val="003C3BB7"/>
@@ -6941,10 +6849,10 @@
       <w:spacing w:val="10"/>
     </w:rPr>
   </w:style>
-  <w:style w:type="character" w:customStyle="1" w:styleId="Heading6Char">
-    <w:name w:val="Heading 6 Char"/>
-    <w:basedOn w:val="DefaultParagraphFont"/>
-    <w:link w:val="Heading6"/>
+  <w:style w:type="character" w:customStyle="1" w:styleId="berschrift6Zchn">
+    <w:name w:val="Überschrift 6 Zchn"/>
+    <w:basedOn w:val="Absatz-Standardschriftart"/>
+    <w:link w:val="berschrift6"/>
     <w:uiPriority w:val="9"/>
     <w:semiHidden/>
     <w:rsid w:val="003C3BB7"/>
@@ -6954,10 +6862,10 @@
       <w:spacing w:val="10"/>
     </w:rPr>
   </w:style>
-  <w:style w:type="character" w:customStyle="1" w:styleId="Heading7Char">
-    <w:name w:val="Heading 7 Char"/>
-    <w:basedOn w:val="DefaultParagraphFont"/>
-    <w:link w:val="Heading7"/>
+  <w:style w:type="character" w:customStyle="1" w:styleId="berschrift7Zchn">
+    <w:name w:val="Überschrift 7 Zchn"/>
+    <w:basedOn w:val="Absatz-Standardschriftart"/>
+    <w:link w:val="berschrift7"/>
     <w:uiPriority w:val="9"/>
     <w:semiHidden/>
     <w:rsid w:val="003C3BB7"/>
@@ -6967,10 +6875,10 @@
       <w:spacing w:val="10"/>
     </w:rPr>
   </w:style>
-  <w:style w:type="character" w:customStyle="1" w:styleId="Heading8Char">
-    <w:name w:val="Heading 8 Char"/>
-    <w:basedOn w:val="DefaultParagraphFont"/>
-    <w:link w:val="Heading8"/>
+  <w:style w:type="character" w:customStyle="1" w:styleId="berschrift8Zchn">
+    <w:name w:val="Überschrift 8 Zchn"/>
+    <w:basedOn w:val="Absatz-Standardschriftart"/>
+    <w:link w:val="berschrift8"/>
     <w:uiPriority w:val="9"/>
     <w:semiHidden/>
     <w:rsid w:val="003C3BB7"/>
@@ -6981,10 +6889,10 @@
       <w:szCs w:val="18"/>
     </w:rPr>
   </w:style>
-  <w:style w:type="character" w:customStyle="1" w:styleId="Heading9Char">
-    <w:name w:val="Heading 9 Char"/>
-    <w:basedOn w:val="DefaultParagraphFont"/>
-    <w:link w:val="Heading9"/>
+  <w:style w:type="character" w:customStyle="1" w:styleId="berschrift9Zchn">
+    <w:name w:val="Überschrift 9 Zchn"/>
+    <w:basedOn w:val="Absatz-Standardschriftart"/>
+    <w:link w:val="berschrift9"/>
     <w:uiPriority w:val="9"/>
     <w:semiHidden/>
     <w:rsid w:val="003C3BB7"/>
@@ -6996,10 +6904,10 @@
       <w:szCs w:val="18"/>
     </w:rPr>
   </w:style>
-  <w:style w:type="paragraph" w:styleId="Caption">
+  <w:style w:type="paragraph" w:styleId="Beschriftung">
     <w:name w:val="caption"/>
-    <w:basedOn w:val="Normal"/>
-    <w:next w:val="Normal"/>
+    <w:basedOn w:val="Standard"/>
+    <w:next w:val="Standard"/>
     <w:uiPriority w:val="35"/>
     <w:semiHidden/>
     <w:unhideWhenUsed/>
@@ -7013,11 +6921,11 @@
       <w:szCs w:val="16"/>
     </w:rPr>
   </w:style>
-  <w:style w:type="paragraph" w:styleId="Title">
+  <w:style w:type="paragraph" w:styleId="Titel">
     <w:name w:val="Title"/>
-    <w:basedOn w:val="Normal"/>
-    <w:next w:val="Normal"/>
-    <w:link w:val="TitleChar"/>
+    <w:basedOn w:val="Standard"/>
+    <w:next w:val="Standard"/>
+    <w:link w:val="TitelZchn"/>
     <w:uiPriority w:val="10"/>
     <w:qFormat/>
     <w:rsid w:val="003C3BB7"/>
@@ -7033,10 +6941,10 @@
       <w:szCs w:val="52"/>
     </w:rPr>
   </w:style>
-  <w:style w:type="character" w:customStyle="1" w:styleId="TitleChar">
-    <w:name w:val="Title Char"/>
-    <w:basedOn w:val="DefaultParagraphFont"/>
-    <w:link w:val="Title"/>
+  <w:style w:type="character" w:customStyle="1" w:styleId="TitelZchn">
+    <w:name w:val="Titel Zchn"/>
+    <w:basedOn w:val="Absatz-Standardschriftart"/>
+    <w:link w:val="Titel"/>
     <w:uiPriority w:val="10"/>
     <w:rsid w:val="003C3BB7"/>
     <w:rPr>
@@ -7048,11 +6956,11 @@
       <w:szCs w:val="52"/>
     </w:rPr>
   </w:style>
-  <w:style w:type="paragraph" w:styleId="Subtitle">
+  <w:style w:type="paragraph" w:styleId="Untertitel">
     <w:name w:val="Subtitle"/>
-    <w:basedOn w:val="Normal"/>
-    <w:next w:val="Normal"/>
-    <w:link w:val="SubtitleChar"/>
+    <w:basedOn w:val="Standard"/>
+    <w:next w:val="Standard"/>
+    <w:link w:val="UntertitelZchn"/>
     <w:uiPriority w:val="11"/>
     <w:qFormat/>
     <w:rsid w:val="003C3BB7"/>
@@ -7067,10 +6975,10 @@
       <w:szCs w:val="24"/>
     </w:rPr>
   </w:style>
-  <w:style w:type="character" w:customStyle="1" w:styleId="SubtitleChar">
-    <w:name w:val="Subtitle Char"/>
-    <w:basedOn w:val="DefaultParagraphFont"/>
-    <w:link w:val="Subtitle"/>
+  <w:style w:type="character" w:customStyle="1" w:styleId="UntertitelZchn">
+    <w:name w:val="Untertitel Zchn"/>
+    <w:basedOn w:val="Absatz-Standardschriftart"/>
+    <w:link w:val="Untertitel"/>
     <w:uiPriority w:val="11"/>
     <w:rsid w:val="003C3BB7"/>
     <w:rPr>
@@ -7081,7 +6989,7 @@
       <w:szCs w:val="24"/>
     </w:rPr>
   </w:style>
-  <w:style w:type="character" w:styleId="Strong">
+  <w:style w:type="character" w:styleId="Fett">
     <w:name w:val="Strong"/>
     <w:uiPriority w:val="22"/>
     <w:qFormat/>
@@ -7091,7 +6999,7 @@
       <w:bCs/>
     </w:rPr>
   </w:style>
-  <w:style w:type="character" w:styleId="Emphasis">
+  <w:style w:type="character" w:styleId="Hervorhebung">
     <w:name w:val="Emphasis"/>
     <w:uiPriority w:val="20"/>
     <w:qFormat/>
@@ -7102,10 +7010,10 @@
       <w:spacing w:val="5"/>
     </w:rPr>
   </w:style>
-  <w:style w:type="paragraph" w:styleId="NoSpacing">
+  <w:style w:type="paragraph" w:styleId="KeinLeerraum">
     <w:name w:val="No Spacing"/>
-    <w:basedOn w:val="Normal"/>
-    <w:link w:val="NoSpacingChar"/>
+    <w:basedOn w:val="Standard"/>
+    <w:link w:val="KeinLeerraumZchn"/>
     <w:uiPriority w:val="1"/>
     <w:qFormat/>
     <w:rsid w:val="003C3BB7"/>
@@ -7113,10 +7021,10 @@
       <w:spacing w:after="0"/>
     </w:pPr>
   </w:style>
-  <w:style w:type="character" w:customStyle="1" w:styleId="NoSpacingChar">
-    <w:name w:val="No Spacing Char"/>
-    <w:basedOn w:val="DefaultParagraphFont"/>
-    <w:link w:val="NoSpacing"/>
+  <w:style w:type="character" w:customStyle="1" w:styleId="KeinLeerraumZchn">
+    <w:name w:val="Kein Leerraum Zchn"/>
+    <w:basedOn w:val="Absatz-Standardschriftart"/>
+    <w:link w:val="KeinLeerraum"/>
     <w:uiPriority w:val="1"/>
     <w:rsid w:val="003C3BB7"/>
     <w:rPr>
@@ -7124,9 +7032,9 @@
       <w:szCs w:val="20"/>
     </w:rPr>
   </w:style>
-  <w:style w:type="paragraph" w:styleId="ListParagraph">
+  <w:style w:type="paragraph" w:styleId="Listenabsatz">
     <w:name w:val="List Paragraph"/>
-    <w:basedOn w:val="Normal"/>
+    <w:basedOn w:val="Standard"/>
     <w:uiPriority w:val="34"/>
     <w:qFormat/>
     <w:rsid w:val="003C3BB7"/>
@@ -7135,11 +7043,11 @@
       <w:contextualSpacing/>
     </w:pPr>
   </w:style>
-  <w:style w:type="paragraph" w:styleId="Quote">
+  <w:style w:type="paragraph" w:styleId="Zitat">
     <w:name w:val="Quote"/>
-    <w:basedOn w:val="Normal"/>
-    <w:next w:val="Normal"/>
-    <w:link w:val="QuoteChar"/>
+    <w:basedOn w:val="Standard"/>
+    <w:next w:val="Standard"/>
+    <w:link w:val="ZitatZchn"/>
     <w:uiPriority w:val="29"/>
     <w:qFormat/>
     <w:rsid w:val="003C3BB7"/>
@@ -7148,10 +7056,10 @@
       <w:iCs/>
     </w:rPr>
   </w:style>
-  <w:style w:type="character" w:customStyle="1" w:styleId="QuoteChar">
-    <w:name w:val="Quote Char"/>
-    <w:basedOn w:val="DefaultParagraphFont"/>
-    <w:link w:val="Quote"/>
+  <w:style w:type="character" w:customStyle="1" w:styleId="ZitatZchn">
+    <w:name w:val="Zitat Zchn"/>
+    <w:basedOn w:val="Absatz-Standardschriftart"/>
+    <w:link w:val="Zitat"/>
     <w:uiPriority w:val="29"/>
     <w:rsid w:val="003C3BB7"/>
     <w:rPr>
@@ -7161,11 +7069,11 @@
       <w:szCs w:val="20"/>
     </w:rPr>
   </w:style>
-  <w:style w:type="paragraph" w:styleId="IntenseQuote">
+  <w:style w:type="paragraph" w:styleId="IntensivesZitat">
     <w:name w:val="Intense Quote"/>
-    <w:basedOn w:val="Normal"/>
-    <w:next w:val="Normal"/>
-    <w:link w:val="IntenseQuoteChar"/>
+    <w:basedOn w:val="Standard"/>
+    <w:next w:val="Standard"/>
+    <w:link w:val="IntensivesZitatZchn"/>
     <w:uiPriority w:val="30"/>
     <w:qFormat/>
     <w:rsid w:val="003C3BB7"/>
@@ -7184,10 +7092,10 @@
       <w:color w:val="4F81BD" w:themeColor="accent1"/>
     </w:rPr>
   </w:style>
-  <w:style w:type="character" w:customStyle="1" w:styleId="IntenseQuoteChar">
-    <w:name w:val="Intense Quote Char"/>
-    <w:basedOn w:val="DefaultParagraphFont"/>
-    <w:link w:val="IntenseQuote"/>
+  <w:style w:type="character" w:customStyle="1" w:styleId="IntensivesZitatZchn">
+    <w:name w:val="Intensives Zitat Zchn"/>
+    <w:basedOn w:val="Absatz-Standardschriftart"/>
+    <w:link w:val="IntensivesZitat"/>
     <w:uiPriority w:val="30"/>
     <w:rsid w:val="003C3BB7"/>
     <w:rPr>
@@ -7198,7 +7106,7 @@
       <w:szCs w:val="20"/>
     </w:rPr>
   </w:style>
-  <w:style w:type="character" w:styleId="SubtleEmphasis">
+  <w:style w:type="character" w:styleId="SchwacheHervorhebung">
     <w:name w:val="Subtle Emphasis"/>
     <w:uiPriority w:val="19"/>
     <w:qFormat/>
@@ -7209,7 +7117,7 @@
       <w:color w:val="243F60" w:themeColor="accent1" w:themeShade="7F"/>
     </w:rPr>
   </w:style>
-  <w:style w:type="character" w:styleId="IntenseEmphasis">
+  <w:style w:type="character" w:styleId="IntensiveHervorhebung">
     <w:name w:val="Intense Emphasis"/>
     <w:uiPriority w:val="21"/>
     <w:qFormat/>
@@ -7222,7 +7130,7 @@
       <w:spacing w:val="10"/>
     </w:rPr>
   </w:style>
-  <w:style w:type="character" w:styleId="SubtleReference">
+  <w:style w:type="character" w:styleId="SchwacherVerweis">
     <w:name w:val="Subtle Reference"/>
     <w:uiPriority w:val="31"/>
     <w:qFormat/>
@@ -7233,7 +7141,7 @@
       <w:color w:val="4F81BD" w:themeColor="accent1"/>
     </w:rPr>
   </w:style>
-  <w:style w:type="character" w:styleId="IntenseReference">
+  <w:style w:type="character" w:styleId="IntensiverVerweis">
     <w:name w:val="Intense Reference"/>
     <w:uiPriority w:val="32"/>
     <w:qFormat/>
@@ -7247,7 +7155,7 @@
       <w:color w:val="4F81BD" w:themeColor="accent1"/>
     </w:rPr>
   </w:style>
-  <w:style w:type="character" w:styleId="BookTitle">
+  <w:style w:type="character" w:styleId="Buchtitel">
     <w:name w:val="Book Title"/>
     <w:uiPriority w:val="33"/>
     <w:qFormat/>
@@ -7260,10 +7168,10 @@
       <w:spacing w:val="9"/>
     </w:rPr>
   </w:style>
-  <w:style w:type="paragraph" w:styleId="TOCHeading">
+  <w:style w:type="paragraph" w:styleId="Inhaltsverzeichnisberschrift">
     <w:name w:val="TOC Heading"/>
-    <w:basedOn w:val="Heading1"/>
-    <w:next w:val="Normal"/>
+    <w:basedOn w:val="berschrift1"/>
+    <w:next w:val="Standard"/>
     <w:uiPriority w:val="39"/>
     <w:unhideWhenUsed/>
     <w:qFormat/>
@@ -7275,10 +7183,10 @@
       <w:lang w:bidi="en-US"/>
     </w:rPr>
   </w:style>
-  <w:style w:type="paragraph" w:styleId="TOC1">
+  <w:style w:type="paragraph" w:styleId="Verzeichnis1">
     <w:name w:val="toc 1"/>
-    <w:basedOn w:val="Normal"/>
-    <w:next w:val="Normal"/>
+    <w:basedOn w:val="Standard"/>
+    <w:next w:val="Standard"/>
     <w:autoRedefine/>
     <w:uiPriority w:val="39"/>
     <w:unhideWhenUsed/>
@@ -7291,10 +7199,10 @@
       <w:b/>
     </w:rPr>
   </w:style>
-  <w:style w:type="paragraph" w:styleId="TOC2">
+  <w:style w:type="paragraph" w:styleId="Verzeichnis2">
     <w:name w:val="toc 2"/>
-    <w:basedOn w:val="Normal"/>
-    <w:next w:val="Normal"/>
+    <w:basedOn w:val="Standard"/>
+    <w:next w:val="Standard"/>
     <w:autoRedefine/>
     <w:uiPriority w:val="39"/>
     <w:unhideWhenUsed/>
@@ -7307,7 +7215,7 @@
   </w:style>
   <w:style w:type="character" w:styleId="Hyperlink">
     <w:name w:val="Hyperlink"/>
-    <w:basedOn w:val="DefaultParagraphFont"/>
+    <w:basedOn w:val="Absatz-Standardschriftart"/>
     <w:uiPriority w:val="99"/>
     <w:unhideWhenUsed/>
     <w:rsid w:val="006F2255"/>
@@ -7316,10 +7224,10 @@
       <w:u w:val="single"/>
     </w:rPr>
   </w:style>
-  <w:style w:type="paragraph" w:styleId="BalloonText">
+  <w:style w:type="paragraph" w:styleId="Sprechblasentext">
     <w:name w:val="Balloon Text"/>
-    <w:basedOn w:val="Normal"/>
-    <w:link w:val="BalloonTextChar"/>
+    <w:basedOn w:val="Standard"/>
+    <w:link w:val="SprechblasentextZchn"/>
     <w:uiPriority w:val="99"/>
     <w:semiHidden/>
     <w:unhideWhenUsed/>
@@ -7333,10 +7241,10 @@
       <w:szCs w:val="16"/>
     </w:rPr>
   </w:style>
-  <w:style w:type="character" w:customStyle="1" w:styleId="BalloonTextChar">
-    <w:name w:val="Balloon Text Char"/>
-    <w:basedOn w:val="DefaultParagraphFont"/>
-    <w:link w:val="BalloonText"/>
+  <w:style w:type="character" w:customStyle="1" w:styleId="SprechblasentextZchn">
+    <w:name w:val="Sprechblasentext Zchn"/>
+    <w:basedOn w:val="Absatz-Standardschriftart"/>
+    <w:link w:val="Sprechblasentext"/>
     <w:uiPriority w:val="99"/>
     <w:semiHidden/>
     <w:rsid w:val="006F2255"/>
@@ -7346,10 +7254,10 @@
       <w:szCs w:val="16"/>
     </w:rPr>
   </w:style>
-  <w:style w:type="paragraph" w:styleId="TOC3">
+  <w:style w:type="paragraph" w:styleId="Verzeichnis3">
     <w:name w:val="toc 3"/>
-    <w:basedOn w:val="Normal"/>
-    <w:next w:val="Normal"/>
+    <w:basedOn w:val="Standard"/>
+    <w:next w:val="Standard"/>
     <w:autoRedefine/>
     <w:uiPriority w:val="39"/>
     <w:unhideWhenUsed/>
@@ -7365,10 +7273,10 @@
       <w:lang w:eastAsia="de-CH"/>
     </w:rPr>
   </w:style>
-  <w:style w:type="paragraph" w:styleId="Header">
+  <w:style w:type="paragraph" w:styleId="Kopfzeile">
     <w:name w:val="header"/>
-    <w:basedOn w:val="Normal"/>
-    <w:link w:val="HeaderChar"/>
+    <w:basedOn w:val="Standard"/>
+    <w:link w:val="KopfzeileZchn"/>
     <w:uiPriority w:val="99"/>
     <w:unhideWhenUsed/>
     <w:rsid w:val="008F2373"/>
@@ -7380,10 +7288,10 @@
       <w:spacing w:after="0"/>
     </w:pPr>
   </w:style>
-  <w:style w:type="character" w:customStyle="1" w:styleId="HeaderChar">
-    <w:name w:val="Header Char"/>
-    <w:basedOn w:val="DefaultParagraphFont"/>
-    <w:link w:val="Header"/>
+  <w:style w:type="character" w:customStyle="1" w:styleId="KopfzeileZchn">
+    <w:name w:val="Kopfzeile Zchn"/>
+    <w:basedOn w:val="Absatz-Standardschriftart"/>
+    <w:link w:val="Kopfzeile"/>
     <w:uiPriority w:val="99"/>
     <w:rsid w:val="008F2373"/>
     <w:rPr>
@@ -7391,10 +7299,10 @@
       <w:szCs w:val="20"/>
     </w:rPr>
   </w:style>
-  <w:style w:type="paragraph" w:styleId="Footer">
+  <w:style w:type="paragraph" w:styleId="Fuzeile">
     <w:name w:val="footer"/>
-    <w:basedOn w:val="Normal"/>
-    <w:link w:val="FooterChar"/>
+    <w:basedOn w:val="Standard"/>
+    <w:link w:val="FuzeileZchn"/>
     <w:uiPriority w:val="99"/>
     <w:unhideWhenUsed/>
     <w:rsid w:val="008F2373"/>
@@ -7406,10 +7314,10 @@
       <w:spacing w:after="0"/>
     </w:pPr>
   </w:style>
-  <w:style w:type="character" w:customStyle="1" w:styleId="FooterChar">
-    <w:name w:val="Footer Char"/>
-    <w:basedOn w:val="DefaultParagraphFont"/>
-    <w:link w:val="Footer"/>
+  <w:style w:type="character" w:customStyle="1" w:styleId="FuzeileZchn">
+    <w:name w:val="Fußzeile Zchn"/>
+    <w:basedOn w:val="Absatz-Standardschriftart"/>
+    <w:link w:val="Fuzeile"/>
     <w:uiPriority w:val="99"/>
     <w:rsid w:val="008F2373"/>
     <w:rPr>
@@ -7417,9 +7325,9 @@
       <w:szCs w:val="20"/>
     </w:rPr>
   </w:style>
-  <w:style w:type="table" w:styleId="LightList-Accent1">
+  <w:style w:type="table" w:styleId="HelleListe-Akzent1">
     <w:name w:val="Light List Accent 1"/>
-    <w:basedOn w:val="TableNormal"/>
+    <w:basedOn w:val="NormaleTabelle"/>
     <w:uiPriority w:val="61"/>
     <w:rsid w:val="007934C6"/>
     <w:pPr>
@@ -9325,7 +9233,7 @@
 </file>
 
 <file path=customXml/itemProps1.xml><?xml version="1.0" encoding="utf-8"?>
-<ds:datastoreItem xmlns:ds="http://schemas.openxmlformats.org/officeDocument/2006/customXml" ds:itemID="{B1453813-2332-44DE-87AA-218B3B00BAEF}">
+<ds:datastoreItem xmlns:ds="http://schemas.openxmlformats.org/officeDocument/2006/customXml" ds:itemID="{E0880C63-E9B0-4E20-B5A4-564D550CB618}">
   <ds:schemaRefs>
     <ds:schemaRef ds:uri="http://schemas.openxmlformats.org/officeDocument/2006/bibliography"/>
   </ds:schemaRefs>

</xml_diff>